<commit_message>
Rewriting carbon portions of manuscript to go with new figures
</commit_message>
<xml_diff>
--- a/MAGstravaganza_draft4.docx
+++ b/MAGstravaganza_draft4.docx
@@ -1943,7 +1943,7 @@
         <w:spacing w:line="360" w:lineRule="auto"/>
       </w:pPr>
       <w:r>
-        <w:t>Photosynthesis and Carbon Fixation</w:t>
+        <w:t>Photosynthesis</w:t>
       </w:r>
     </w:p>
     <w:p>
@@ -2030,7 +2030,19 @@
         <w:fldChar w:fldCharType="end"/>
       </w:r>
       <w:r>
-        <w:t xml:space="preserve">. The </w:t>
+        <w:t xml:space="preserve">. </w:t>
+      </w:r>
+      <w:r>
+        <w:t xml:space="preserve">In addition to genes </w:t>
+      </w:r>
+      <w:r>
+        <w:t>suggesting the presence of</w:t>
+      </w:r>
+      <w:r>
+        <w:t xml:space="preserve"> the CBB pathway, t</w:t>
+      </w:r>
+      <w:r>
+        <w:t xml:space="preserve">he </w:t>
       </w:r>
       <w:proofErr w:type="spellStart"/>
       <w:r>
@@ -2038,7 +2050,7 @@
       </w:r>
       <w:proofErr w:type="spellEnd"/>
       <w:r>
-        <w:t xml:space="preserve"> MAGs in Trout Bog contained genes encoding citrate lyase and other  key enzymes in the reductive TCA cycle, an alternative carbon fixation method to the CBB pathway commonly found in green sulfur bacteria </w:t>
+        <w:t xml:space="preserve"> MAGs in Trout Bog contained genes encoding citrate lyase and other  key enzymes in the reductive TCA cycle, an alternative carbon fixation method commonly found in green sulfur bacteria </w:t>
       </w:r>
       <w:r>
         <w:fldChar w:fldCharType="begin" w:fldLock="1"/>
@@ -2059,7 +2071,21 @@
         <w:fldChar w:fldCharType="end"/>
       </w:r>
       <w:r>
-        <w:t xml:space="preserve">. The primary producers Cyanobacteria and </w:t>
+        <w:t xml:space="preserve">. </w:t>
+      </w:r>
+      <w:r>
+        <w:t xml:space="preserve">Both </w:t>
+      </w:r>
+      <w:proofErr w:type="spellStart"/>
+      <w:r>
+        <w:t>photoautrophs</w:t>
+      </w:r>
+      <w:proofErr w:type="spellEnd"/>
+      <w:r>
+        <w:t xml:space="preserve"> contained genes potentially encoding nitrogen fixation as well. </w:t>
+      </w:r>
+      <w:r>
+        <w:t xml:space="preserve">The primary producers Cyanobacteria and </w:t>
       </w:r>
       <w:proofErr w:type="spellStart"/>
       <w:r>
@@ -2067,7 +2093,13 @@
       </w:r>
       <w:proofErr w:type="spellEnd"/>
       <w:r>
-        <w:t xml:space="preserve"> seem to perform similar ecosystem functions, such as nitrogen and carbon fixation, in their respective lakes; however, oxygen availability drives both the type of microbe acting in this role and the pathways that it uses for primary production.</w:t>
+        <w:t xml:space="preserve"> seem to perform similar ecosystem functions</w:t>
+      </w:r>
+      <w:r>
+        <w:t xml:space="preserve"> </w:t>
+      </w:r>
+      <w:r>
+        <w:t>in their respective lakes; however, oxygen availability drives both the type of microbe acting in this role and the pathways that it uses for primary production.</w:t>
       </w:r>
     </w:p>
     <w:p>
@@ -2077,7 +2109,10 @@
         <w:jc w:val="both"/>
       </w:pPr>
       <w:r>
-        <w:t xml:space="preserve">Marker genes for </w:t>
+        <w:t>The potential for photoheterotrophy via</w:t>
+      </w:r>
+      <w:r>
+        <w:t xml:space="preserve"> </w:t>
       </w:r>
       <w:proofErr w:type="spellStart"/>
       <w:r>
@@ -2085,7 +2120,40 @@
       </w:r>
       <w:proofErr w:type="spellEnd"/>
       <w:r>
-        <w:t xml:space="preserve"> photosynthesis were identified in several other MAGs of </w:t>
+        <w:t xml:space="preserve"> aerobic</w:t>
+      </w:r>
+      <w:r>
+        <w:t xml:space="preserve"> photosynthesis w</w:t>
+      </w:r>
+      <w:r>
+        <w:t>as</w:t>
+      </w:r>
+      <w:r>
+        <w:t xml:space="preserve"> identified in several MAGs from both lakes </w:t>
+      </w:r>
+      <w:r>
+        <w:fldChar w:fldCharType="begin" w:fldLock="1"/>
+      </w:r>
+      <w:r>
+        <w:instrText>ADDIN CSL_CITATION { "citationItems" : [ { "id" : "ITEM-1", "itemData" : { "DOI" : "10.1038/ismej.2011.84", "ISSN" : "1751-7362", "author" : [ { "dropping-particle" : "", "family" : "Martinez-Garcia", "given" : "Manuel", "non-dropping-particle" : "", "parse-names" : false, "suffix" : "" }, { "dropping-particle" : "", "family" : "Swan", "given" : "Brandon K", "non-dropping-particle" : "", "parse-names" : false, "suffix" : "" }, { "dropping-particle" : "", "family" : "Poulton", "given" : "Nicole J", "non-dropping-particle" : "", "parse-names" : false, "suffix" : "" }, { "dropping-particle" : "", "family" : "Gomez", "given" : "Monica Lluesma", "non-dropping-particle" : "", "parse-names" : false, "suffix" : "" }, { "dropping-particle" : "", "family" : "Masland", "given" : "Dashiell", "non-dropping-particle" : "", "parse-names" : false, "suffix" : "" }, { "dropping-particle" : "", "family" : "Sieracki", "given" : "Michael E", "non-dropping-particle" : "", "parse-names" : false, "suffix" : "" }, { "dropping-particle" : "", "family" : "Stepanauskas", "given" : "Ramunas", "non-dropping-particle" : "", "parse-names" : false, "suffix" : "" } ], "container-title" : "The ISME Journal", "id" : "ITEM-1", "issue" : "1", "issued" : { "date-parts" : [ [ "2012" ] ] }, "page" : "113-123", "publisher" : "Nature Publishing Group", "title" : "High-throughput single-cell sequencing identifies photoheterotrophs and chemoautotrophs in freshwater bacterioplankton", "type" : "article-journal", "volume" : "6" }, "uris" : [ "http://www.mendeley.com/documents/?uuid=81e2cf56-ebc1-4b68-ba9a-9b5e442b9063" ] } ], "mendeley" : { "formattedCitation" : "(Martinez-Garcia et al. 2012)", "plainTextFormattedCitation" : "(Martinez-Garcia et al. 2012)", "previouslyFormattedCitation" : "(Martinez-Garcia et al. 2012)" }, "properties" : { "noteIndex" : 3 }, "schema" : "https://github.com/citation-style-language/schema/raw/master/csl-citation.json" }</w:instrText>
+      </w:r>
+      <w:r>
+        <w:fldChar w:fldCharType="separate"/>
+      </w:r>
+      <w:r>
+        <w:rPr>
+          <w:noProof/>
+        </w:rPr>
+        <w:t>(Martinez-Garcia et al. 2012)</w:t>
+      </w:r>
+      <w:r>
+        <w:fldChar w:fldCharType="end"/>
+      </w:r>
+      <w:r>
+        <w:t xml:space="preserve">. </w:t>
+      </w:r>
+      <w:r>
+        <w:t xml:space="preserve">Proteobacteria, particularly </w:t>
       </w:r>
       <w:proofErr w:type="spellStart"/>
       <w:r>
@@ -2093,92 +2161,783 @@
       </w:r>
       <w:proofErr w:type="spellEnd"/>
       <w:r>
-        <w:t xml:space="preserve"> from both lakes (classified as groups such as </w:t>
-      </w:r>
-      <w:proofErr w:type="spellStart"/>
-      <w:r>
-        <w:rPr>
-          <w:i/>
-        </w:rPr>
-        <w:t>Polynucleobacter</w:t>
-      </w:r>
-      <w:proofErr w:type="spellEnd"/>
-      <w:r>
-        <w:rPr>
-          <w:i/>
-        </w:rPr>
+        <w:t xml:space="preserve">, most often contained the marker genes for this process, although these genes were not shared broadly across the phylum. A MAG of </w:t>
+      </w:r>
+      <w:proofErr w:type="spellStart"/>
+      <w:r>
+        <w:t>Acidobacteria</w:t>
+      </w:r>
+      <w:proofErr w:type="spellEnd"/>
+      <w:r>
+        <w:t xml:space="preserve"> from the Trout Bog epilimnion also contained genes suggesting </w:t>
+      </w:r>
+      <w:proofErr w:type="spellStart"/>
+      <w:r>
+        <w:t>anoxygenic</w:t>
+      </w:r>
+      <w:proofErr w:type="spellEnd"/>
+      <w:r>
+        <w:t xml:space="preserve"> aerobic photosynthesis. </w:t>
+      </w:r>
+      <w:r>
+        <w:t xml:space="preserve">Another form </w:t>
+      </w:r>
+      <w:r>
+        <w:t>of photoheterotrophy previously identified in freshwater</w:t>
+      </w:r>
+      <w:r>
         <w:t xml:space="preserve"> </w:t>
       </w:r>
-      <w:proofErr w:type="spellStart"/>
-      <w:r>
-        <w:rPr>
-          <w:i/>
-        </w:rPr>
-        <w:t>necessarius</w:t>
-      </w:r>
-      <w:proofErr w:type="spellEnd"/>
-      <w:r>
+      <w:r>
+        <w:t xml:space="preserve">is the use of light-activated proteins such as </w:t>
+      </w:r>
+      <w:proofErr w:type="spellStart"/>
+      <w:r>
+        <w:t>rhodopsins</w:t>
+      </w:r>
+      <w:proofErr w:type="spellEnd"/>
+      <w:r>
+        <w:t xml:space="preserve">. </w:t>
+      </w:r>
+      <w:r>
+        <w:t xml:space="preserve">We observed genes encoding </w:t>
+      </w:r>
+      <w:proofErr w:type="spellStart"/>
+      <w:r>
+        <w:t>rhodopsins</w:t>
+      </w:r>
+      <w:proofErr w:type="spellEnd"/>
+      <w:r>
+        <w:t xml:space="preserve"> in MAGs from both lakes, but particularly in MAGs from Lake Mendota classified as Actinobacteria and Bacteroidetes.</w:t>
+      </w:r>
+      <w:r>
+        <w:t xml:space="preserve"> </w:t>
+      </w:r>
+      <w:r>
+        <w:t xml:space="preserve">These MAGs and their potential </w:t>
+      </w:r>
+      <w:proofErr w:type="spellStart"/>
+      <w:r>
+        <w:t>rhodopsins</w:t>
+      </w:r>
+      <w:proofErr w:type="spellEnd"/>
+      <w:r>
+        <w:t xml:space="preserve"> are</w:t>
+      </w:r>
+      <w:r>
+        <w:t xml:space="preserve"> the subject of further study </w:t>
+      </w:r>
+      <w:r>
+        <w:rPr>
+          <w:highlight w:val="yellow"/>
+        </w:rPr>
+        <w:t xml:space="preserve">(cite </w:t>
+      </w:r>
+      <w:proofErr w:type="spellStart"/>
+      <w:r>
+        <w:rPr>
+          <w:highlight w:val="yellow"/>
+        </w:rPr>
+        <w:t>Shaomei’s</w:t>
+      </w:r>
+      <w:proofErr w:type="spellEnd"/>
+      <w:r>
+        <w:rPr>
+          <w:highlight w:val="yellow"/>
+        </w:rPr>
+        <w:t xml:space="preserve"> preprint</w:t>
+      </w:r>
+      <w:r>
+        <w:rPr>
+          <w:highlight w:val="yellow"/>
+        </w:rPr>
+        <w:t xml:space="preserve"> when it comes out</w:t>
+      </w:r>
+      <w:r>
+        <w:rPr>
+          <w:highlight w:val="yellow"/>
+        </w:rPr>
+        <w:t>)</w:t>
+      </w:r>
+      <w:r>
+        <w:t xml:space="preserve">. </w:t>
+      </w:r>
+    </w:p>
+    <w:p>
+      <w:pPr>
+        <w:pStyle w:val="Heading2"/>
+        <w:spacing w:line="360" w:lineRule="auto"/>
+      </w:pPr>
+      <w:r>
+        <w:t>Central Metabolism and S</w:t>
+      </w:r>
+      <w:r>
+        <w:t>imple Carbon</w:t>
+      </w:r>
+      <w:r>
+        <w:t xml:space="preserve"> Degradation</w:t>
+      </w:r>
+    </w:p>
+    <w:p>
+      <w:pPr>
+        <w:spacing w:line="360" w:lineRule="auto"/>
+      </w:pPr>
+      <w:r>
+        <w:tab/>
+      </w:r>
+      <w:r>
+        <w:t>Freshwater contains a variety of low-complexity carbon sources such as carbohydrates, carboxylic acids, and one-carbon compounds. While carbon in freshwater is often divided into autochthonous (originating within the lake) and allochthonous (derived from the surrounding landscape) carbon, this distinction is less clear for bacteria. For example, there is substantial overlap in algal exudates and cellulose breakdown products, and while one-carbon compounds such as methane are produced in the lake, they are often produced via the decomposition of allochthonous carbon. Therefore, we found it more informative to categorize the carbon degradation pathways observed in our dataset by carbon complexity</w:t>
+      </w:r>
+      <w:r>
+        <w:t xml:space="preserve"> (Fig. 2)</w:t>
+      </w:r>
+      <w:r>
+        <w:t>.</w:t>
+      </w:r>
+    </w:p>
+    <w:p>
+      <w:pPr>
+        <w:spacing w:line="360" w:lineRule="auto"/>
+      </w:pPr>
+      <w:r>
+        <w:tab/>
+      </w:r>
+      <w:r>
+        <w:t xml:space="preserve">Central metabolism is often the entry point for the least complex carbon compounds, and central metabolic pathways may reveal how a bacterium is using a carbon compound. The </w:t>
+      </w:r>
+      <w:proofErr w:type="spellStart"/>
+      <w:r>
+        <w:t>tricarboxylyic</w:t>
+      </w:r>
+      <w:proofErr w:type="spellEnd"/>
+      <w:r>
+        <w:t xml:space="preserve"> acid (TCA), arguably the most central pathway in bacteria, was notably absent in </w:t>
+      </w:r>
+      <w:r>
+        <w:lastRenderedPageBreak/>
+        <w:t xml:space="preserve">MAGs classified as </w:t>
+      </w:r>
+      <w:proofErr w:type="spellStart"/>
+      <w:r>
+        <w:t>Tenericutes</w:t>
+      </w:r>
+      <w:proofErr w:type="spellEnd"/>
+      <w:r>
+        <w:t xml:space="preserve"> in Lake Mendota and in unclassified MAGs in the hypolimnion of Trout Bog. Genes encoding enzymes in the glyoxylate cycle, a variant of the TCA cycle that is used to produce biosynthetic intermediates when glucose is not available, were </w:t>
+      </w:r>
+      <w:r>
+        <w:t xml:space="preserve">observed </w:t>
+      </w:r>
+      <w:r>
+        <w:t xml:space="preserve">in </w:t>
+      </w:r>
+      <w:proofErr w:type="spellStart"/>
+      <w:r>
+        <w:t>Chlamydiae</w:t>
+      </w:r>
+      <w:proofErr w:type="spellEnd"/>
+      <w:r>
+        <w:t xml:space="preserve"> in Lake Mendota, </w:t>
+      </w:r>
+      <w:proofErr w:type="spellStart"/>
+      <w:r>
+        <w:t>Acidobacteria</w:t>
+      </w:r>
+      <w:proofErr w:type="spellEnd"/>
+      <w:r>
+        <w:t xml:space="preserve"> in Trout Bog, and in some Proteobacteria in both lakes. The pentose phosphate pathway, both oxidative and non-oxidative phases, was found in MAGs from most phyla. </w:t>
+      </w:r>
+    </w:p>
+    <w:p>
+      <w:pPr>
+        <w:spacing w:line="360" w:lineRule="auto"/>
+      </w:pPr>
+      <w:r>
+        <w:tab/>
+        <w:t>Sugars in freshwater can be derived either from algae or from the breakdown of terrestrial biopolymers</w:t>
+      </w:r>
+      <w:r>
+        <w:t xml:space="preserve"> </w:t>
+      </w:r>
+      <w:r>
+        <w:fldChar w:fldCharType="begin" w:fldLock="1"/>
+      </w:r>
+      <w:r>
+        <w:instrText>ADDIN CSL_CITATION { "citationItems" : [ { "id" : "ITEM-1", "itemData" : { "DOI" : "10.1093/plankt/fbi043", "author" : [ { "dropping-particle" : "", "family" : "Giroldo", "given" : "Danilo", "non-dropping-particle" : "", "parse-names" : false, "suffix" : "" }, { "dropping-particle" : "", "family" : "Augusto", "given" : "Armando", "non-dropping-particle" : "", "parse-names" : false, "suffix" : "" }, { "dropping-particle" : "", "family" : "Vieira", "given" : "Henriques", "non-dropping-particle" : "", "parse-names" : false, "suffix" : "" } ], "container-title" : "Journal of Plankton Research", "id" : "ITEM-1", "issue" : "7", "issued" : { "date-parts" : [ [ "2005" ] ] }, "page" : "695-705", "title" : "Polymeric and free sugars released by three phytoplanktonic species from a freshwater tropical eutrophic reservoir", "type" : "article-journal", "volume" : "27" }, "uris" : [ "http://www.mendeley.com/documents/?uuid=78132178-1254-4197-9730-568885ba6cb3" ] }, { "id" : "ITEM-2", "itemData" : { "author" : [ { "dropping-particle" : "", "family" : "Juttner", "given" : "F", "non-dropping-particle" : "", "parse-names" : false, "suffix" : "" }, { "dropping-particle" : "", "family" : "Matuschek", "given" : "T", "non-dropping-particle" : "", "parse-names" : false, "suffix" : "" } ], "container-title" : "Water", "id" : "ITEM-2", "issued" : { "date-parts" : [ [ "1977" ] ] }, "page" : "251-255", "title" : "The Release of Low Molecular Weight Compounds by the Phytoplankton in an Eutrophic Lake", "type" : "article-journal", "volume" : "12" }, "uris" : [ "http://www.mendeley.com/documents/?uuid=47a46a18-e63f-46dc-ae25-f7ffbb5063bf" ] } ], "mendeley" : { "formattedCitation" : "(Giroldo, Augusto, and Vieira 2005; Juttner and Matuschek 1977)", "plainTextFormattedCitation" : "(Giroldo, Augusto, and Vieira 2005; Juttner and Matuschek 1977)", "previouslyFormattedCitation" : "(Giroldo, Augusto, and Vieira 2005; Juttner and Matuschek 1977)" }, "properties" : { "noteIndex" : 3 }, "schema" : "https://github.com/citation-style-language/schema/raw/master/csl-citation.json" }</w:instrText>
+      </w:r>
+      <w:r>
+        <w:fldChar w:fldCharType="separate"/>
+      </w:r>
+      <w:r>
+        <w:rPr>
+          <w:noProof/>
+        </w:rPr>
+        <w:t>(Giroldo, Augusto, and Vieira 2005; Juttner and Matuschek 1977)</w:t>
+      </w:r>
+      <w:r>
+        <w:fldChar w:fldCharType="end"/>
+      </w:r>
+      <w:r>
+        <w:t xml:space="preserve">. In our MAGs, </w:t>
+      </w:r>
+      <w:r>
+        <w:t xml:space="preserve">genes encoding the pathway for mannose degradation appeared frequently in both lakes. Mannose feeds into glycolysis, and can be used as the sole source of carbon and energy in bacteria such as E. coli </w:t>
+      </w:r>
+      <w:r>
+        <w:rPr>
+          <w:highlight w:val="yellow"/>
+        </w:rPr>
+        <w:t xml:space="preserve">(cite from </w:t>
+      </w:r>
+      <w:proofErr w:type="spellStart"/>
+      <w:r>
+        <w:rPr>
+          <w:highlight w:val="yellow"/>
+        </w:rPr>
+        <w:t>MetaCyc</w:t>
+      </w:r>
+      <w:proofErr w:type="spellEnd"/>
+      <w:r>
+        <w:rPr>
+          <w:highlight w:val="yellow"/>
+        </w:rPr>
+        <w:t>)</w:t>
+      </w:r>
+      <w:r>
+        <w:t xml:space="preserve">. Genes encoding the degradation of rhamnose and fucose, whose pathways converge to enter glycolysis and produce pyruvate, were frequently found within the same MAGs (including members of Planctomycetes and </w:t>
+      </w:r>
+      <w:proofErr w:type="spellStart"/>
+      <w:r>
+        <w:t>Verrucomicrobia</w:t>
+      </w:r>
+      <w:proofErr w:type="spellEnd"/>
+      <w:r>
+        <w:t xml:space="preserve"> in Lake Mendota, and members of Bacteroidetes, </w:t>
+      </w:r>
+      <w:proofErr w:type="spellStart"/>
+      <w:r>
+        <w:t>Ignavibacteria</w:t>
+      </w:r>
+      <w:proofErr w:type="spellEnd"/>
+      <w:r>
+        <w:t xml:space="preserve">, and </w:t>
+      </w:r>
+      <w:proofErr w:type="spellStart"/>
+      <w:r>
+        <w:t>Verrucomicrobia</w:t>
+      </w:r>
+      <w:proofErr w:type="spellEnd"/>
+      <w:r>
+        <w:t xml:space="preserve"> in Trout Bog). Putative pathways for the degradation of galactose were often observed in these same MAGs. Xylose</w:t>
+      </w:r>
+      <w:r>
+        <w:t xml:space="preserve"> is a freshwater sugar which has already been identified as potential carbon source for streamlined </w:t>
+      </w:r>
+      <w:r>
+        <w:t>Actinobacteria</w:t>
+      </w:r>
+      <w:r>
+        <w:t xml:space="preserve"> </w:t>
+      </w:r>
+      <w:r>
+        <w:rPr>
+          <w:highlight w:val="yellow"/>
+        </w:rPr>
+        <w:t>(cite)</w:t>
+      </w:r>
+      <w:r>
+        <w:t xml:space="preserve">; this was confirmed in our MAGs, with Bacteroidetes, Planctomycetes, and </w:t>
+      </w:r>
+      <w:proofErr w:type="spellStart"/>
+      <w:r>
+        <w:t>Verrucomicrobia</w:t>
+      </w:r>
+      <w:proofErr w:type="spellEnd"/>
+      <w:r>
+        <w:t xml:space="preserve"> in Lake Mendota and Bacteroidetes and </w:t>
+      </w:r>
+      <w:proofErr w:type="spellStart"/>
+      <w:r>
+        <w:t>Verrucomicrobia</w:t>
+      </w:r>
+      <w:proofErr w:type="spellEnd"/>
+      <w:r>
+        <w:t xml:space="preserve"> in Trout Bog as additional potential xylose degraders. Genes for the degradation of glycolate, a compound produced by algae </w:t>
+      </w:r>
+      <w:r>
+        <w:rPr>
+          <w:highlight w:val="yellow"/>
+        </w:rPr>
+        <w:t>(cite Paver),</w:t>
+      </w:r>
+      <w:r>
+        <w:t xml:space="preserve"> were identified in Cyanobacteria and Proteobacteria in Lake Mendota and in </w:t>
+      </w:r>
+      <w:proofErr w:type="spellStart"/>
+      <w:r>
+        <w:t>Acidobacteria</w:t>
+      </w:r>
+      <w:proofErr w:type="spellEnd"/>
+      <w:r>
+        <w:t xml:space="preserve">, Proteobacteria, and </w:t>
+      </w:r>
+      <w:proofErr w:type="spellStart"/>
+      <w:r>
+        <w:t>Verrucomicrobia</w:t>
+      </w:r>
+      <w:proofErr w:type="spellEnd"/>
+      <w:r>
+        <w:t xml:space="preserve"> in Trout Bog. </w:t>
+      </w:r>
+    </w:p>
+    <w:p>
+      <w:pPr>
+        <w:spacing w:line="360" w:lineRule="auto"/>
+        <w:ind w:firstLine="720"/>
+        <w:rPr>
+          <w:rFonts w:cs="Times New Roman"/>
+          <w:szCs w:val="24"/>
+        </w:rPr>
+      </w:pPr>
+      <w:r>
+        <w:rPr>
+          <w:rFonts w:cs="Times New Roman"/>
+          <w:szCs w:val="24"/>
+        </w:rPr>
+        <w:t xml:space="preserve">Methylotrophy, the ability to grow solely on one carbon compounds such as methane or methanol, appears to be a likely metabolism in MAGs from both Trout Bog and Lake Mendota. Putative pathways for methanol degradation were found in MAGs classified as </w:t>
+      </w:r>
+      <w:proofErr w:type="spellStart"/>
+      <w:r>
+        <w:rPr>
+          <w:rFonts w:cs="Times New Roman"/>
+          <w:szCs w:val="24"/>
+        </w:rPr>
+        <w:t>Methylophilales</w:t>
+      </w:r>
+      <w:proofErr w:type="spellEnd"/>
+      <w:r>
+        <w:rPr>
+          <w:rFonts w:cs="Times New Roman"/>
+          <w:szCs w:val="24"/>
+        </w:rPr>
+        <w:t xml:space="preserve">, while MAGs from </w:t>
+      </w:r>
+      <w:proofErr w:type="spellStart"/>
+      <w:r>
+        <w:rPr>
+          <w:rFonts w:cs="Times New Roman"/>
+          <w:szCs w:val="24"/>
+        </w:rPr>
+        <w:t>Methylococcales</w:t>
+      </w:r>
+      <w:proofErr w:type="spellEnd"/>
+      <w:r>
+        <w:rPr>
+          <w:rFonts w:cs="Times New Roman"/>
+          <w:szCs w:val="24"/>
+        </w:rPr>
+        <w:t xml:space="preserve"> were </w:t>
+      </w:r>
+      <w:r>
+        <w:rPr>
+          <w:rFonts w:cs="Times New Roman"/>
+          <w:szCs w:val="24"/>
+        </w:rPr>
+        <w:t>potential methane degraders. Methylotrophy in cultured</w:t>
+      </w:r>
+      <w:r>
+        <w:rPr>
+          <w:rFonts w:cs="Times New Roman"/>
+          <w:szCs w:val="24"/>
+        </w:rPr>
+        <w:t xml:space="preserve"> freshwater</w:t>
+      </w:r>
+      <w:r>
+        <w:rPr>
+          <w:rFonts w:cs="Times New Roman"/>
+          <w:szCs w:val="24"/>
+        </w:rPr>
+        <w:t xml:space="preserve"> isolates from these taxa is well-documented </w:t>
+      </w:r>
+      <w:r>
+        <w:rPr>
+          <w:rFonts w:cs="Times New Roman"/>
+          <w:szCs w:val="24"/>
+        </w:rPr>
+        <w:fldChar w:fldCharType="begin" w:fldLock="1"/>
+      </w:r>
+      <w:r>
+        <w:rPr>
+          <w:rFonts w:cs="Times New Roman"/>
+          <w:szCs w:val="24"/>
+        </w:rPr>
+        <w:instrText>ADDIN CSL_CITATION { "citationItems" : [ { "id" : "ITEM-1", "itemData" : { "DOI" : "10.1038/ismej.2015.55", "ISSN" : "1751-7362", "author" : [ { "dropping-particle" : "", "family" : "Salcher", "given" : "Michaela M", "non-dropping-particle" : "", "parse-names" : false, "suffix" : "" }, { "dropping-particle" : "", "family" : "Neuenschwander", "given" : "Stefan M", "non-dropping-particle" : "", "parse-names" : false, "suffix" : "" }, { "dropping-particle" : "", "family" : "Posch", "given" : "Thomas", "non-dropping-particle" : "", "parse-names" : false, "suffix" : "" }, { "dropping-particle" : "", "family" : "Pernthaler", "given" : "Jakob", "non-dropping-particle" : "", "parse-names" : false, "suffix" : "" } ], "container-title" : "The ISME Journal", "id" : "ITEM-1", "issued" : { "date-parts" : [ [ "2015" ] ] }, "page" : "1-12", "publisher" : "Nature Publishing Group", "title" : "The ecology of pelagic freshwater methylotrophs assessed by a high-resolution monitoring and isolation campaign", "type" : "article-journal" }, "uris" : [ "http://www.mendeley.com/documents/?uuid=3b44593e-f33f-416e-af95-2f7cb9aead1c" ] }, { "id" : "ITEM-2", "itemData" : { "DOI" : "10.1099/ijs.0.029165-0", "ISBN" : "1466-5034 (Electronic)\\r1466-5026 (Linking)", "ISSN" : "1466-5034", "PMID" : "21335496", "abstract" : "Phylogenetic positions, and genotypic and phenotypic characteristics of three novel methylotrophic isolates, strains 301(T), 30S and SIP3-4, from sediment of Lake Washington, Seattle, USA, are described. The strains were restricted facultative methylotrophs capable of growth on single carbon compounds (methylamine and methanol) in addition to a limited range of multicarbon compounds. All strains used the N-methylglutamate pathway for methylamine oxidation. Strain SIP3-4 possessed the canonical (MxaFI) methanol dehydrogenase, but strains 301(T) and 30S did not. All three strains used the ribulose monophosphate pathway for C1 assimilation. The major fatty acids in the three strains were C(16:0) and C(16:1)\u03c97c. The DNA G+C contents of strains 301(T) and SIP3-4 were 42.6 and 54.6 mol%, respectively. Based on 16S rRNA gene sequence phylogeny and the relevant phenotypic characteristics, strain SIP3-4 was assigned to the previously defined species Methylovorus glucosotrophus. Strains 301(T) and 30S were closely related to each other (100% 16S rRNA gene sequence similarity) and shared 96.6% 16S rRNA gene sequence similarity with a previously described isolate, Methylotenera mobilis JLW8(T). Based on significant genomic and phenotypic divergence with the latter, strains 301(T) and 30S represent a novel species within the genus Methylotenera, for which the name Methylotenera versatilis sp. nov. is proposed; the type strain is 301(T) (=VKM B-2679(T)=JCM 17579(T)). An emended description of the genus Methylotenera is provided.", "author" : [ { "dropping-particle" : "", "family" : "Kalyuzhnaya", "given" : "Marina G", "non-dropping-particle" : "", "parse-names" : false, "suffix" : "" }, { "dropping-particle" : "", "family" : "Beck", "given" : "David A C", "non-dropping-particle" : "", "parse-names" : false, "suffix" : "" }, { "dropping-particle" : "", "family" : "Vorobev", "given" : "Alexey", "non-dropping-particle" : "", "parse-names" : false, "suffix" : "" }, { "dropping-particle" : "", "family" : "Smalley", "given" : "Nicole", "non-dropping-particle" : "", "parse-names" : false, "suffix" : "" }, { "dropping-particle" : "", "family" : "Kunkel", "given" : "Dennis D", "non-dropping-particle" : "", "parse-names" : false, "suffix" : "" }, { "dropping-particle" : "", "family" : "Lidstrom", "given" : "Mary E", "non-dropping-particle" : "", "parse-names" : false, "suffix" : "" }, { "dropping-particle" : "", "family" : "Chistoserdova", "given" : "Ludmila", "non-dropping-particle" : "", "parse-names" : false, "suffix" : "" } ], "container-title" : "International journal of systematic and evolutionary microbiology", "id" : "ITEM-2", "issue" : "Pt 1", "issued" : { "date-parts" : [ [ "2012" ] ] }, "page" : "106-11", "title" : "Novel methylotrophic isolates from lake sediment, description of Methylotenera versatilis sp. nov. and emended description of the genus Methylotenera.", "type" : "article-journal", "volume" : "62" }, "uris" : [ "http://www.mendeley.com/documents/?uuid=55a775bc-6400-41fd-965f-3e058008a276" ] } ], "mendeley" : { "formattedCitation" : "(Kalyuzhnaya et al. 2012; Salcher et al. 2015)", "plainTextFormattedCitation" : "(Kalyuzhnaya et al. 2012; Salcher et al. 2015)", "previouslyFormattedCitation" : "(Kalyuzhnaya et al. 2012; Salcher et al. 2015)" }, "properties" : { "noteIndex" : 4 }, "schema" : "https://github.com/citation-style-language/schema/raw/master/csl-citation.json" }</w:instrText>
+      </w:r>
+      <w:r>
+        <w:rPr>
+          <w:rFonts w:cs="Times New Roman"/>
+          <w:szCs w:val="24"/>
+        </w:rPr>
+        <w:fldChar w:fldCharType="separate"/>
+      </w:r>
+      <w:r>
+        <w:rPr>
+          <w:rFonts w:cs="Times New Roman"/>
+          <w:noProof/>
+          <w:szCs w:val="24"/>
+        </w:rPr>
+        <w:t>(Kalyuzhnaya et al. 2012; Salcher et al. 2015)</w:t>
+      </w:r>
+      <w:r>
+        <w:rPr>
+          <w:rFonts w:cs="Times New Roman"/>
+          <w:szCs w:val="24"/>
+        </w:rPr>
+        <w:fldChar w:fldCharType="end"/>
+      </w:r>
+      <w:r>
+        <w:rPr>
+          <w:rFonts w:cs="Times New Roman"/>
+          <w:szCs w:val="24"/>
+        </w:rPr>
+        <w:t xml:space="preserve">; however, genes encoding methanol degradation were also identified in MAGs from taxa not </w:t>
+      </w:r>
+      <w:r>
+        <w:rPr>
+          <w:rFonts w:cs="Times New Roman"/>
+          <w:szCs w:val="24"/>
+        </w:rPr>
+        <w:t xml:space="preserve">typically </w:t>
+      </w:r>
+      <w:r>
+        <w:rPr>
+          <w:rFonts w:cs="Times New Roman"/>
+          <w:szCs w:val="24"/>
+        </w:rPr>
+        <w:t xml:space="preserve">known as methylotrophs. These included MAGs classified as </w:t>
+      </w:r>
+      <w:proofErr w:type="spellStart"/>
+      <w:r>
+        <w:rPr>
+          <w:rFonts w:cs="Times New Roman"/>
+          <w:szCs w:val="24"/>
+        </w:rPr>
+        <w:t>Burkholderiales</w:t>
+      </w:r>
+      <w:proofErr w:type="spellEnd"/>
+      <w:r>
+        <w:rPr>
+          <w:rFonts w:cs="Times New Roman"/>
+          <w:szCs w:val="24"/>
+        </w:rPr>
         <w:t xml:space="preserve">, </w:t>
       </w:r>
       <w:proofErr w:type="spellStart"/>
       <w:r>
         <w:rPr>
-          <w:i/>
-        </w:rPr>
-        <w:t>Lautropia</w:t>
-      </w:r>
-      <w:proofErr w:type="spellEnd"/>
-      <w:r>
+          <w:rFonts w:cs="Times New Roman"/>
+          <w:szCs w:val="24"/>
+        </w:rPr>
+        <w:t>Rhizobiales</w:t>
+      </w:r>
+      <w:proofErr w:type="spellEnd"/>
+      <w:r>
+        <w:rPr>
+          <w:rFonts w:cs="Times New Roman"/>
+          <w:szCs w:val="24"/>
+        </w:rPr>
         <w:t xml:space="preserve">, and </w:t>
       </w:r>
       <w:proofErr w:type="spellStart"/>
       <w:r>
         <w:rPr>
-          <w:i/>
-        </w:rPr>
-        <w:t>Albido</w:t>
-      </w:r>
-      <w:r>
-        <w:rPr>
-          <w:i/>
-        </w:rPr>
-        <w:t>ferax</w:t>
-      </w:r>
-      <w:proofErr w:type="spellEnd"/>
-      <w:r>
-        <w:t xml:space="preserve">) </w:t>
-      </w:r>
-      <w:r>
+          <w:rFonts w:cs="Times New Roman"/>
+          <w:szCs w:val="24"/>
+        </w:rPr>
+        <w:t>Nitrosomonadales</w:t>
+      </w:r>
+      <w:proofErr w:type="spellEnd"/>
+      <w:r>
+        <w:rPr>
+          <w:rFonts w:cs="Times New Roman"/>
+          <w:szCs w:val="24"/>
+        </w:rPr>
+        <w:t xml:space="preserve"> in Trout Bog.</w:t>
+      </w:r>
+      <w:r>
+        <w:rPr>
+          <w:rFonts w:cs="Times New Roman"/>
+          <w:szCs w:val="24"/>
+        </w:rPr>
+        <w:t xml:space="preserve"> Given the rapid rate at which </w:t>
+      </w:r>
+      <w:r>
+        <w:rPr>
+          <w:rFonts w:cs="Times New Roman"/>
+          <w:szCs w:val="24"/>
+        </w:rPr>
+        <w:lastRenderedPageBreak/>
+        <w:t xml:space="preserve">the known diversity of methylotrophs is increasing, this finding is </w:t>
+      </w:r>
+      <w:r>
+        <w:rPr>
+          <w:rFonts w:cs="Times New Roman"/>
+          <w:szCs w:val="24"/>
+        </w:rPr>
+        <w:t xml:space="preserve">intriguing, but </w:t>
+      </w:r>
+      <w:r>
+        <w:rPr>
+          <w:rFonts w:cs="Times New Roman"/>
+          <w:szCs w:val="24"/>
+        </w:rPr>
+        <w:t xml:space="preserve">not surprising </w:t>
+      </w:r>
+      <w:r>
+        <w:rPr>
+          <w:rFonts w:cs="Times New Roman"/>
+          <w:szCs w:val="24"/>
+        </w:rPr>
         <w:fldChar w:fldCharType="begin" w:fldLock="1"/>
       </w:r>
       <w:r>
-        <w:instrText>ADDIN CSL_CITATION { "citationItems" : [ { "id" : "ITEM-1", "itemData" : { "DOI" : "10.1038/ismej.2011.84", "ISSN" : "1751-7362", "author" : [ { "dropping-particle" : "", "family" : "Martinez-Garcia", "given" : "Manuel", "non-dropping-particle" : "", "parse-names" : false, "suffix" : "" }, { "dropping-particle" : "", "family" : "Swan", "given" : "Brandon K", "non-dropping-particle" : "", "parse-names" : false, "suffix" : "" }, { "dropping-particle" : "", "family" : "Poulton", "given" : "Nicole J", "non-dropping-particle" : "", "parse-names" : false, "suffix" : "" }, { "dropping-particle" : "", "family" : "Gomez", "given" : "Monica Lluesma", "non-dropping-particle" : "", "parse-names" : false, "suffix" : "" }, { "dropping-particle" : "", "family" : "Masland", "given" : "Dashiell", "non-dropping-particle" : "", "parse-names" : false, "suffix" : "" }, { "dropping-particle" : "", "family" : "Sieracki", "given" : "Michael E", "non-dropping-particle" : "", "parse-names" : false, "suffix" : "" }, { "dropping-particle" : "", "family" : "Stepanauskas", "given" : "Ramunas", "non-dropping-particle" : "", "parse-names" : false, "suffix" : "" } ], "container-title" : "The ISME Journal", "id" : "ITEM-1", "issue" : "1", "issued" : { "date-parts" : [ [ "2012" ] ] }, "page" : "113-123", "publisher" : "Nature Publishing Group", "title" : "High-throughput single-cell sequencing identifies photoheterotrophs and chemoautotrophs in freshwater bacterioplankton", "type" : "article-journal", "volume" : "6" }, "uris" : [ "http://www.mendeley.com/documents/?uuid=81e2cf56-ebc1-4b68-ba9a-9b5e442b9063" ] } ], "mendeley" : { "formattedCitation" : "(Martinez-Garcia et al. 2012)", "plainTextFormattedCitation" : "(Martinez-Garcia et al. 2012)", "previouslyFormattedCitation" : "(Martinez-Garcia et al. 2012)" }, "properties" : { "noteIndex" : 3 }, "schema" : "https://github.com/citation-style-language/schema/raw/master/csl-citation.json" }</w:instrText>
-      </w:r>
-      <w:r>
+        <w:rPr>
+          <w:rFonts w:cs="Times New Roman"/>
+          <w:szCs w:val="24"/>
+        </w:rPr>
+        <w:instrText>ADDIN CSL_CITATION { "citationItems" : [ { "id" : "ITEM-1", "itemData" : { "DOI" : "10.1146/annurev.micro.091208.073600.The", "ISBN" : "0006-3185", "ISSN" : "00063185", "PMID" : "22983030", "abstract" : "In the past few years, the field of methylotrophy has undergone a significant transformation in terms of discovery of novel types of methylotrophs, novel modes of methylotrophy, and novel metabolic pathways. This time has also been marked by the resolution of long-standing questions regarding methylotrophy and the challenge of long-standing dogmas. This chapter is not intended to provide a comprehensive review of metabolism of methylotrophic bacteria. Instead we focus on significant recent discoveries that are both refining and transforming the current understanding of methylotrophy as a metabolic phenomenon. We also review new directions in methylotroph ecology that improve our understanding of the role of methylotrophy in global biogeochemical processes, along with an outlook for the future challenges in the field.", "author" : [ { "dropping-particle" : "", "family" : "Chistoserdova", "given" : "Ludmila", "non-dropping-particle" : "", "parse-names" : false, "suffix" : "" }, { "dropping-particle" : "", "family" : "Kalyuzhnaya", "given" : "Marina G.", "non-dropping-particle" : "", "parse-names" : false, "suffix" : "" }, { "dropping-particle" : "", "family" : "Lidstrom", "given" : "Mary E.", "non-dropping-particle" : "", "parse-names" : false, "suffix" : "" } ], "container-title" : "Annual review of microbiology", "id" : "ITEM-1", "issued" : { "date-parts" : [ [ "2009" ] ] }, "page" : "477-499", "title" : "The Expanding World of Methylotrophic Metabolism", "type" : "article-journal", "volume" : "63" }, "uris" : [ "http://www.mendeley.com/documents/?uuid=433639cf-0900-435a-b1aa-e05a56c0b21c" ] } ], "mendeley" : { "formattedCitation" : "(Chistoserdova, Kalyuzhnaya, and Lidstrom 2009)", "plainTextFormattedCitation" : "(Chistoserdova, Kalyuzhnaya, and Lidstrom 2009)", "previouslyFormattedCitation" : "(Chistoserdova, Kalyuzhnaya, and Lidstrom 2009)" }, "properties" : { "noteIndex" : 3 }, "schema" : "https://github.com/citation-style-language/schema/raw/master/csl-citation.json" }</w:instrText>
+      </w:r>
+      <w:r>
+        <w:rPr>
+          <w:rFonts w:cs="Times New Roman"/>
+          <w:szCs w:val="24"/>
+        </w:rPr>
         <w:fldChar w:fldCharType="separate"/>
       </w:r>
       <w:r>
         <w:rPr>
-          <w:noProof/>
-        </w:rPr>
-        <w:t>(Martinez-Garcia et al. 2012)</w:t>
-      </w:r>
-      <w:r>
+          <w:rFonts w:cs="Times New Roman"/>
+          <w:noProof/>
+          <w:szCs w:val="24"/>
+        </w:rPr>
+        <w:t>(Chistoserdova, Kalyuzhnaya, and Lidstrom 2009)</w:t>
+      </w:r>
+      <w:r>
+        <w:rPr>
+          <w:rFonts w:cs="Times New Roman"/>
+          <w:szCs w:val="24"/>
+        </w:rPr>
         <w:fldChar w:fldCharType="end"/>
       </w:r>
       <w:r>
-        <w:t xml:space="preserve">. </w:t>
-      </w:r>
-      <w:r>
-        <w:t xml:space="preserve">However, genes potentially encoding carbon fixation were identified in only one of these MAGs, sequenced from Lake Mendota and classified as </w:t>
-      </w:r>
-      <w:proofErr w:type="spellStart"/>
-      <w:r>
-        <w:t>Burkholderiales</w:t>
-      </w:r>
-      <w:proofErr w:type="spellEnd"/>
-      <w:r>
+        <w:rPr>
+          <w:rFonts w:cs="Times New Roman"/>
+          <w:szCs w:val="24"/>
+        </w:rPr>
         <w:t>.</w:t>
+      </w:r>
+    </w:p>
+    <w:p>
+      <w:pPr>
+        <w:pStyle w:val="Heading2"/>
+      </w:pPr>
+      <w:r>
+        <w:t>Complex Carbon Degradation</w:t>
+      </w:r>
+    </w:p>
+    <w:p>
+      <w:pPr>
+        <w:spacing w:line="360" w:lineRule="auto"/>
+        <w:rPr>
+          <w:rFonts w:cs="Times New Roman"/>
+          <w:szCs w:val="24"/>
+        </w:rPr>
+      </w:pPr>
+      <w:r>
+        <w:tab/>
+        <w:t xml:space="preserve">Biopolymers in freshwater can be autochthonous (ex. algal polysaccharides) or </w:t>
+      </w:r>
+      <w:proofErr w:type="spellStart"/>
+      <w:r>
+        <w:t>allocthonous</w:t>
+      </w:r>
+      <w:proofErr w:type="spellEnd"/>
+      <w:r>
+        <w:t xml:space="preserve"> (ex. cellulose). While degradation of these high-complexity carbon sources may require specialized enzymes, their wide availability and high yield of sugars make the ability to degrade complex carbon sources an advantageous trait. </w:t>
+      </w:r>
+      <w:r>
+        <w:t xml:space="preserve">One way to analyze </w:t>
+      </w:r>
+      <w:r>
+        <w:t xml:space="preserve">the ability to degrade high-complexity carbon is through genes annotated as glucoside hydrolases, enzymes that break bonds attached to carbohydrates. </w:t>
+      </w:r>
+      <w:r>
+        <w:rPr>
+          <w:rFonts w:cs="Times New Roman"/>
+          <w:szCs w:val="24"/>
+        </w:rPr>
+        <w:t xml:space="preserve">A previous study of </w:t>
+      </w:r>
+      <w:proofErr w:type="spellStart"/>
+      <w:r>
+        <w:rPr>
+          <w:rFonts w:cs="Times New Roman"/>
+          <w:szCs w:val="24"/>
+        </w:rPr>
+        <w:t>Verrucomicrobia</w:t>
+      </w:r>
+      <w:proofErr w:type="spellEnd"/>
+      <w:r>
+        <w:rPr>
+          <w:rFonts w:cs="Times New Roman"/>
+          <w:szCs w:val="24"/>
+        </w:rPr>
+        <w:t xml:space="preserve"> MAGs from our dataset found that the profiles of glucoside hydrolases differed between Lake Mendota and Trout Bog, potentially reflecting the differences in autochthonous and allochthonous carbon sources </w:t>
+      </w:r>
+      <w:r>
+        <w:rPr>
+          <w:rFonts w:cs="Times New Roman"/>
+          <w:szCs w:val="24"/>
+        </w:rPr>
+        <w:fldChar w:fldCharType="begin" w:fldLock="1"/>
+      </w:r>
+      <w:r>
+        <w:rPr>
+          <w:rFonts w:cs="Times New Roman"/>
+          <w:szCs w:val="24"/>
+        </w:rPr>
+        <w:instrText>ADDIN CSL_CITATION { "citationItems" : [ { "id" : "ITEM-1", "itemData" : { "author" : [ { "dropping-particle" : "", "family" : "He", "given" : "Shaomei", "non-dropping-particle" : "", "parse-names" : false, "suffix" : "" }, { "dropping-particle" : "", "family" : "Stevens", "given" : "Sarah LR", "non-dropping-particle" : "", "parse-names" : false, "suffix" : "" }, { "dropping-particle" : "", "family" : "Chan", "given" : "Leong-Keat", "non-dropping-particle" : "", "parse-names" : false, "suffix" : "" }, { "dropping-particle" : "", "family" : "Bertilsson", "given" : "Stefan", "non-dropping-particle" : "", "parse-names" : false, "suffix" : "" }, { "dropping-particle" : "", "family" : "Glavina Del Rio", "given" : "Tijana", "non-dropping-particle" : "", "parse-names" : false, "suffix" : "" }, { "dropping-particle" : "", "family" : "Tringe", "given" : "Susannah G", "non-dropping-particle" : "", "parse-names" : false, "suffix" : "" }, { "dropping-particle" : "", "family" : "Malmstrom", "given" : "Rex R", "non-dropping-particle" : "", "parse-names" : false, "suffix" : "" }, { "dropping-particle" : "", "family" : "McMahon", "given" : "Katherine D", "non-dropping-particle" : "", "parse-names" : false, "suffix" : "" } ], "container-title" : "mSphere", "id" : "ITEM-1", "issue" : "5", "issued" : { "date-parts" : [ [ "2017" ] ] }, "page" : "1-17", "title" : "Ecophysiology of Freshwater Verrucomicrobia Inferred from Metagenome-Assembled Genomes", "type" : "article-journal", "volume" : "2" }, "uris" : [ "http://www.mendeley.com/documents/?uuid=dde75a81-d134-443e-a221-ddb1b9c2a712" ] } ], "mendeley" : { "formattedCitation" : "(He et al. 2017)", "plainTextFormattedCitation" : "(He et al. 2017)", "previouslyFormattedCitation" : "(He et al. 2017)" }, "properties" : { "noteIndex" : 3 }, "schema" : "https://github.com/citation-style-language/schema/raw/master/csl-citation.json" }</w:instrText>
+      </w:r>
+      <w:r>
+        <w:rPr>
+          <w:rFonts w:cs="Times New Roman"/>
+          <w:szCs w:val="24"/>
+        </w:rPr>
+        <w:fldChar w:fldCharType="separate"/>
+      </w:r>
+      <w:r>
+        <w:rPr>
+          <w:rFonts w:cs="Times New Roman"/>
+          <w:noProof/>
+          <w:szCs w:val="24"/>
+        </w:rPr>
+        <w:t>(He et al. 2017)</w:t>
+      </w:r>
+      <w:r>
+        <w:rPr>
+          <w:rFonts w:cs="Times New Roman"/>
+          <w:szCs w:val="24"/>
+        </w:rPr>
+        <w:fldChar w:fldCharType="end"/>
+      </w:r>
+      <w:r>
+        <w:rPr>
+          <w:rFonts w:cs="Times New Roman"/>
+          <w:szCs w:val="24"/>
+        </w:rPr>
+        <w:t>.</w:t>
+      </w:r>
+      <w:r>
+        <w:rPr>
+          <w:rFonts w:cs="Times New Roman"/>
+          <w:szCs w:val="24"/>
+        </w:rPr>
+        <w:t xml:space="preserve"> We expanded this analysis of glucoside hydrolases to the entire dataset to identify differences in complex carbon degradation between lakes.</w:t>
+      </w:r>
+    </w:p>
+    <w:p>
+      <w:pPr>
+        <w:spacing w:line="360" w:lineRule="auto"/>
+      </w:pPr>
+      <w:r>
+        <w:tab/>
+        <w:t>The coding density of glucoside hydrolases – the percentage of coding regions in a MAG annotated as a glucoside hydrolase – immediately revealed differences between Trout Bog and Lake Mendota, and even between the epilimnion and hypolimnion of Trout Bog</w:t>
+      </w:r>
+      <w:r>
+        <w:t xml:space="preserve"> (Fig. 3)</w:t>
+      </w:r>
+      <w:r>
+        <w:t xml:space="preserve">. The MAGs with the highest coding densities were found in members of </w:t>
+      </w:r>
+      <w:proofErr w:type="spellStart"/>
+      <w:r>
+        <w:t>Bacteroidales</w:t>
+      </w:r>
+      <w:proofErr w:type="spellEnd"/>
+      <w:r>
+        <w:t xml:space="preserve">, </w:t>
+      </w:r>
+      <w:proofErr w:type="spellStart"/>
+      <w:r>
+        <w:t>Ignavibacteriales</w:t>
+      </w:r>
+      <w:proofErr w:type="spellEnd"/>
+      <w:r>
+        <w:t xml:space="preserve">, </w:t>
+      </w:r>
+      <w:proofErr w:type="spellStart"/>
+      <w:r>
+        <w:t>Sphingobacteriales</w:t>
+      </w:r>
+      <w:proofErr w:type="spellEnd"/>
+      <w:r>
+        <w:t xml:space="preserve">, and </w:t>
+      </w:r>
+      <w:proofErr w:type="spellStart"/>
+      <w:r>
+        <w:t>Verrucomicrobiales</w:t>
+      </w:r>
+      <w:proofErr w:type="spellEnd"/>
+      <w:r>
+        <w:t xml:space="preserve"> in the Trout Bog hypolimnion. The last two of those orders also contained MAGs with glucoside hydrolases in Lake Mendota and the Trout Bog epilimnion, but the others did not. There were several orders with glucoside hydrolases unique to Lake Mendota, including </w:t>
+      </w:r>
+      <w:proofErr w:type="spellStart"/>
+      <w:r>
+        <w:t>Mycoplasmatales</w:t>
+      </w:r>
+      <w:proofErr w:type="spellEnd"/>
+      <w:r>
+        <w:t xml:space="preserve"> (</w:t>
+      </w:r>
+      <w:proofErr w:type="spellStart"/>
+      <w:r>
+        <w:t>Tenericutes</w:t>
+      </w:r>
+      <w:proofErr w:type="spellEnd"/>
+      <w:r>
+        <w:t xml:space="preserve">), </w:t>
+      </w:r>
+      <w:proofErr w:type="spellStart"/>
+      <w:r>
+        <w:t>Cytophagales</w:t>
+      </w:r>
+      <w:proofErr w:type="spellEnd"/>
+      <w:r>
+        <w:t xml:space="preserve"> (Bacteroidetes), </w:t>
+      </w:r>
+      <w:proofErr w:type="spellStart"/>
+      <w:r>
+        <w:t>Planctomycetales</w:t>
+      </w:r>
+      <w:proofErr w:type="spellEnd"/>
+      <w:r>
+        <w:t xml:space="preserve"> (Planctomycetes), and </w:t>
+      </w:r>
+      <w:proofErr w:type="spellStart"/>
+      <w:r>
+        <w:t>Puniceicoccales</w:t>
+      </w:r>
+      <w:proofErr w:type="spellEnd"/>
+      <w:r>
+        <w:t xml:space="preserve"> (</w:t>
+      </w:r>
+      <w:proofErr w:type="spellStart"/>
+      <w:r>
+        <w:t>Verrucomicrobia</w:t>
+      </w:r>
+      <w:proofErr w:type="spellEnd"/>
+      <w:r>
+        <w:t>). In accordance with their ability to breakdown biopolymers to sugars, these MAGs from both lakes also contain putative degradation pathways for a variety of sugars (Fig. 2). The diversity of glucoside hydrolases, an indicator of the number of substrates an organism can degrade, correlated with density.</w:t>
       </w:r>
     </w:p>
     <w:p>
@@ -2186,81 +2945,56 @@
         <w:spacing w:line="360" w:lineRule="auto"/>
         <w:ind w:firstLine="720"/>
         <w:jc w:val="both"/>
-      </w:pPr>
-      <w:r>
-        <w:t xml:space="preserve">Another form of harvesting sunlight for energy </w:t>
-      </w:r>
-      <w:r>
-        <w:t xml:space="preserve">in freshwater </w:t>
-      </w:r>
-      <w:r>
-        <w:t xml:space="preserve">is the use of light-activated proteins such as </w:t>
-      </w:r>
-      <w:proofErr w:type="spellStart"/>
-      <w:r>
-        <w:t>rhodopsins</w:t>
-      </w:r>
-      <w:proofErr w:type="spellEnd"/>
-      <w:r>
-        <w:t xml:space="preserve">. </w:t>
-      </w:r>
-      <w:proofErr w:type="spellStart"/>
-      <w:r>
-        <w:t>Rhodopsins</w:t>
-      </w:r>
-      <w:proofErr w:type="spellEnd"/>
-      <w:r>
-        <w:t xml:space="preserve"> were observed in many phylogenetically diverse MAGs in both Trout Bog and Lake Mendota, and </w:t>
-      </w:r>
-      <w:r>
-        <w:t>have been</w:t>
-      </w:r>
-      <w:r>
-        <w:t xml:space="preserve"> the subject of further study </w:t>
-      </w:r>
-      <w:r>
-        <w:rPr>
-          <w:highlight w:val="yellow"/>
-        </w:rPr>
-        <w:t xml:space="preserve">(cite </w:t>
-      </w:r>
-      <w:proofErr w:type="spellStart"/>
-      <w:r>
-        <w:rPr>
-          <w:highlight w:val="yellow"/>
-        </w:rPr>
-        <w:t>Shaomei’s</w:t>
-      </w:r>
-      <w:proofErr w:type="spellEnd"/>
-      <w:r>
-        <w:rPr>
-          <w:highlight w:val="yellow"/>
-        </w:rPr>
-        <w:t xml:space="preserve"> preprint</w:t>
-      </w:r>
-      <w:r>
-        <w:rPr>
-          <w:highlight w:val="yellow"/>
-        </w:rPr>
-        <w:t xml:space="preserve"> when it comes out</w:t>
-      </w:r>
-      <w:r>
-        <w:rPr>
-          <w:highlight w:val="yellow"/>
-        </w:rPr>
-        <w:t>)</w:t>
-      </w:r>
-      <w:r>
-        <w:t xml:space="preserve">. </w:t>
-      </w:r>
-    </w:p>
-    <w:p>
-      <w:pPr>
-        <w:pStyle w:val="Heading2"/>
-        <w:spacing w:line="360" w:lineRule="auto"/>
-      </w:pPr>
-      <w:r>
-        <w:t>Carbon Degradation</w:t>
+        <w:rPr>
+          <w:rFonts w:cs="Times New Roman"/>
+          <w:szCs w:val="24"/>
+        </w:rPr>
+      </w:pPr>
+      <w:r>
+        <w:rPr>
+          <w:rFonts w:cs="Times New Roman"/>
+          <w:szCs w:val="24"/>
+        </w:rPr>
+        <w:t xml:space="preserve">Several glucoside hydrolase families were abundant in Lake Mendota and in both layers of Trout Bog. </w:t>
+      </w:r>
+      <w:r>
+        <w:rPr>
+          <w:rFonts w:cs="Times New Roman"/>
+          <w:szCs w:val="24"/>
+        </w:rPr>
+        <w:t xml:space="preserve">Starting with the most abundant, these included GH109 (degrades cell walls and </w:t>
+      </w:r>
+      <w:proofErr w:type="spellStart"/>
+      <w:r>
+        <w:rPr>
+          <w:rFonts w:cs="Times New Roman"/>
+          <w:szCs w:val="24"/>
+        </w:rPr>
+        <w:t>lipopolysaccharidies</w:t>
+      </w:r>
+      <w:proofErr w:type="spellEnd"/>
+      <w:r>
+        <w:rPr>
+          <w:rFonts w:cs="Times New Roman"/>
+          <w:szCs w:val="24"/>
+        </w:rPr>
+        <w:t>), GH74 (degrades glucose chains such as cellulose, starch, and glycogen), and GH23 (</w:t>
+      </w:r>
+      <w:proofErr w:type="spellStart"/>
+      <w:r>
+        <w:rPr>
+          <w:rFonts w:cs="Times New Roman"/>
+          <w:szCs w:val="24"/>
+        </w:rPr>
+        <w:t>chitinase</w:t>
+      </w:r>
+      <w:proofErr w:type="spellEnd"/>
+      <w:r>
+        <w:rPr>
+          <w:rFonts w:cs="Times New Roman"/>
+          <w:szCs w:val="24"/>
+        </w:rPr>
+        <w:t>).</w:t>
       </w:r>
     </w:p>
     <w:p>
@@ -2278,892 +3012,11 @@
           <w:rFonts w:cs="Times New Roman"/>
           <w:szCs w:val="24"/>
         </w:rPr>
-        <w:t>Carbon in lakes can either be produced in the water column (autochthonous) or received from the surrounding</w:t>
-      </w:r>
-      <w:r>
-        <w:rPr>
-          <w:rFonts w:cs="Times New Roman"/>
-          <w:szCs w:val="24"/>
-        </w:rPr>
-        <w:t xml:space="preserve"> terrestrial</w:t>
-      </w:r>
-      <w:r>
-        <w:rPr>
-          <w:rFonts w:cs="Times New Roman"/>
-          <w:szCs w:val="24"/>
-        </w:rPr>
-        <w:t xml:space="preserve"> landscape (allochthonous). </w:t>
-      </w:r>
-      <w:r>
-        <w:rPr>
-          <w:rFonts w:cs="Times New Roman"/>
-          <w:szCs w:val="24"/>
-        </w:rPr>
-        <w:t xml:space="preserve">To further understand </w:t>
-      </w:r>
-      <w:r>
-        <w:rPr>
-          <w:rFonts w:cs="Times New Roman"/>
-          <w:szCs w:val="24"/>
-        </w:rPr>
-        <w:t>bacterial</w:t>
-      </w:r>
-      <w:r>
-        <w:rPr>
-          <w:rFonts w:cs="Times New Roman"/>
-          <w:szCs w:val="24"/>
-        </w:rPr>
-        <w:t xml:space="preserve"> carbon degradation</w:t>
-      </w:r>
-      <w:r>
-        <w:rPr>
-          <w:rFonts w:cs="Times New Roman"/>
-          <w:szCs w:val="24"/>
-        </w:rPr>
-        <w:t xml:space="preserve"> in lakes</w:t>
-      </w:r>
-      <w:r>
-        <w:rPr>
-          <w:rFonts w:cs="Times New Roman"/>
-          <w:szCs w:val="24"/>
-        </w:rPr>
-        <w:t>, we identified and categorized putative carbon degradation pathways in our MAGs.</w:t>
-      </w:r>
-      <w:r>
-        <w:rPr>
-          <w:rFonts w:cs="Times New Roman"/>
-          <w:szCs w:val="24"/>
-        </w:rPr>
-        <w:t xml:space="preserve"> </w:t>
-      </w:r>
-      <w:r>
-        <w:rPr>
-          <w:rFonts w:cs="Times New Roman"/>
-          <w:szCs w:val="24"/>
-        </w:rPr>
-        <w:t xml:space="preserve">We hoped to discern between allochthonous and autochthonous carbon degradation, as this is a common approach to investigating carbon cycling in limnology. However, because both kinds of carbon contain similar moieties or undergo transformations making the origin of the carbon difficult to trace, we could not distinguish between </w:t>
-      </w:r>
-      <w:proofErr w:type="spellStart"/>
-      <w:r>
-        <w:rPr>
-          <w:rFonts w:cs="Times New Roman"/>
-          <w:szCs w:val="24"/>
-        </w:rPr>
-        <w:t>allocthonous</w:t>
-      </w:r>
-      <w:proofErr w:type="spellEnd"/>
-      <w:r>
-        <w:rPr>
-          <w:rFonts w:cs="Times New Roman"/>
-          <w:szCs w:val="24"/>
-        </w:rPr>
-        <w:t xml:space="preserve"> and autochthonous degradation pathways based on genome content. Instead, we divide carbon degradation pathways into three main types observed in our genomes: biopolymer degradation, carbohydrate degradation, and methylotrophy.</w:t>
-      </w:r>
-    </w:p>
-    <w:p>
-      <w:pPr>
-        <w:spacing w:line="360" w:lineRule="auto"/>
-        <w:ind w:firstLine="720"/>
-        <w:jc w:val="both"/>
-      </w:pPr>
-      <w:r>
-        <w:rPr>
-          <w:rFonts w:cs="Times New Roman"/>
-          <w:szCs w:val="24"/>
-        </w:rPr>
-        <w:t xml:space="preserve">Biopolymers in freshwater can be allochthonous or autochthonous in origin. Two common biopolymers, cellulose and chitin, are produce on land and in the water column, respectively. In </w:t>
-      </w:r>
-      <w:r>
-        <w:rPr>
-          <w:rFonts w:cs="Times New Roman"/>
-          <w:szCs w:val="24"/>
-        </w:rPr>
         <w:lastRenderedPageBreak/>
-        <w:t xml:space="preserve">both lakes, Bacteroidetes and </w:t>
-      </w:r>
-      <w:proofErr w:type="spellStart"/>
-      <w:r>
-        <w:rPr>
-          <w:rFonts w:cs="Times New Roman"/>
-          <w:szCs w:val="24"/>
-        </w:rPr>
-        <w:t>Verrucomicrobia</w:t>
-      </w:r>
-      <w:proofErr w:type="spellEnd"/>
-      <w:r>
-        <w:rPr>
-          <w:rFonts w:cs="Times New Roman"/>
-          <w:szCs w:val="24"/>
-        </w:rPr>
-        <w:t xml:space="preserve"> MAGs contained genes encoding cellulases, </w:t>
-      </w:r>
-      <w:proofErr w:type="spellStart"/>
-      <w:r>
-        <w:rPr>
-          <w:rFonts w:cs="Times New Roman"/>
-          <w:szCs w:val="24"/>
-        </w:rPr>
-        <w:t>chitinases</w:t>
-      </w:r>
-      <w:proofErr w:type="spellEnd"/>
-      <w:r>
-        <w:rPr>
-          <w:rFonts w:cs="Times New Roman"/>
-          <w:szCs w:val="24"/>
-        </w:rPr>
-        <w:t xml:space="preserve">, and glucoside </w:t>
-      </w:r>
-      <w:proofErr w:type="spellStart"/>
-      <w:r>
-        <w:rPr>
-          <w:rFonts w:cs="Times New Roman"/>
-          <w:szCs w:val="24"/>
-        </w:rPr>
-        <w:t>hydralases</w:t>
-      </w:r>
-      <w:proofErr w:type="spellEnd"/>
-      <w:r>
-        <w:rPr>
-          <w:rFonts w:cs="Times New Roman"/>
-          <w:szCs w:val="24"/>
-        </w:rPr>
-        <w:t xml:space="preserve">, without appearing to specialize in autochthonous or allochthonous carbon. </w:t>
-      </w:r>
-      <w:r>
-        <w:rPr>
-          <w:rFonts w:cs="Times New Roman"/>
-          <w:szCs w:val="24"/>
-        </w:rPr>
-        <w:t xml:space="preserve">However, a study of these </w:t>
-      </w:r>
-      <w:proofErr w:type="spellStart"/>
-      <w:r>
-        <w:rPr>
-          <w:rFonts w:cs="Times New Roman"/>
-          <w:szCs w:val="24"/>
-        </w:rPr>
-        <w:t>Verrucomicrobia</w:t>
-      </w:r>
-      <w:proofErr w:type="spellEnd"/>
-      <w:r>
-        <w:rPr>
-          <w:rFonts w:cs="Times New Roman"/>
-          <w:szCs w:val="24"/>
-        </w:rPr>
-        <w:t xml:space="preserve"> MAGs found that the profiles of glucoside </w:t>
-      </w:r>
-      <w:proofErr w:type="spellStart"/>
-      <w:r>
-        <w:rPr>
-          <w:rFonts w:cs="Times New Roman"/>
-          <w:szCs w:val="24"/>
-        </w:rPr>
-        <w:t>hydralases</w:t>
-      </w:r>
-      <w:proofErr w:type="spellEnd"/>
-      <w:r>
-        <w:rPr>
-          <w:rFonts w:cs="Times New Roman"/>
-          <w:szCs w:val="24"/>
-        </w:rPr>
-        <w:t xml:space="preserve"> differed between Lake Mendota and Trout Bog, potentially reflecting the differences in autochthonous and allochthonous carbon sources </w:t>
-      </w:r>
-      <w:r>
-        <w:rPr>
-          <w:rFonts w:cs="Times New Roman"/>
-          <w:szCs w:val="24"/>
-        </w:rPr>
-        <w:fldChar w:fldCharType="begin" w:fldLock="1"/>
-      </w:r>
-      <w:r>
-        <w:rPr>
-          <w:rFonts w:cs="Times New Roman"/>
-          <w:szCs w:val="24"/>
-        </w:rPr>
-        <w:instrText>ADDIN CSL_CITATION { "citationItems" : [ { "id" : "ITEM-1", "itemData" : { "author" : [ { "dropping-particle" : "", "family" : "He", "given" : "Shaomei", "non-dropping-particle" : "", "parse-names" : false, "suffix" : "" }, { "dropping-particle" : "", "family" : "Stevens", "given" : "Sarah LR", "non-dropping-particle" : "", "parse-names" : false, "suffix" : "" }, { "dropping-particle" : "", "family" : "Chan", "given" : "Leong-Keat", "non-dropping-particle" : "", "parse-names" : false, "suffix" : "" }, { "dropping-particle" : "", "family" : "Bertilsson", "given" : "Stefan", "non-dropping-particle" : "", "parse-names" : false, "suffix" : "" }, { "dropping-particle" : "", "family" : "Glavina Del Rio", "given" : "Tijana", "non-dropping-particle" : "", "parse-names" : false, "suffix" : "" }, { "dropping-particle" : "", "family" : "Tringe", "given" : "Susannah G", "non-dropping-particle" : "", "parse-names" : false, "suffix" : "" }, { "dropping-particle" : "", "family" : "Malmstrom", "given" : "Rex R", "non-dropping-particle" : "", "parse-names" : false, "suffix" : "" }, { "dropping-particle" : "", "family" : "McMahon", "given" : "Katherine D", "non-dropping-particle" : "", "parse-names" : false, "suffix" : "" } ], "container-title" : "mSphere", "id" : "ITEM-1", "issue" : "5", "issued" : { "date-parts" : [ [ "2017" ] ] }, "page" : "1-17", "title" : "Ecophysiology of Freshwater Verrucomicrobia Inferred from Metagenome-Assembled Genomes", "type" : "article-journal", "volume" : "2" }, "uris" : [ "http://www.mendeley.com/documents/?uuid=dde75a81-d134-443e-a221-ddb1b9c2a712" ] } ], "mendeley" : { "formattedCitation" : "(He et al. 2017)", "plainTextFormattedCitation" : "(He et al. 2017)", "previouslyFormattedCitation" : "(He et al. 2017)" }, "properties" : { "noteIndex" : 3 }, "schema" : "https://github.com/citation-style-language/schema/raw/master/csl-citation.json" }</w:instrText>
-      </w:r>
-      <w:r>
-        <w:rPr>
-          <w:rFonts w:cs="Times New Roman"/>
-          <w:szCs w:val="24"/>
-        </w:rPr>
-        <w:fldChar w:fldCharType="separate"/>
-      </w:r>
-      <w:r>
-        <w:rPr>
-          <w:rFonts w:cs="Times New Roman"/>
-          <w:noProof/>
-          <w:szCs w:val="24"/>
-        </w:rPr>
-        <w:t>(He et al. 2017)</w:t>
-      </w:r>
-      <w:r>
-        <w:rPr>
-          <w:rFonts w:cs="Times New Roman"/>
-          <w:szCs w:val="24"/>
-        </w:rPr>
-        <w:fldChar w:fldCharType="end"/>
-      </w:r>
-      <w:r>
-        <w:rPr>
-          <w:rFonts w:cs="Times New Roman"/>
-          <w:szCs w:val="24"/>
-        </w:rPr>
-        <w:t xml:space="preserve">. </w:t>
-      </w:r>
-      <w:r>
-        <w:rPr>
-          <w:rFonts w:cs="Times New Roman"/>
-          <w:szCs w:val="24"/>
-        </w:rPr>
-        <w:t xml:space="preserve">Glucoside </w:t>
-      </w:r>
-      <w:proofErr w:type="spellStart"/>
-      <w:r>
-        <w:rPr>
-          <w:rFonts w:cs="Times New Roman"/>
-          <w:szCs w:val="24"/>
-        </w:rPr>
-        <w:t>hydralase</w:t>
-      </w:r>
-      <w:proofErr w:type="spellEnd"/>
-      <w:r>
-        <w:rPr>
-          <w:rFonts w:cs="Times New Roman"/>
-          <w:szCs w:val="24"/>
-        </w:rPr>
-        <w:t xml:space="preserve"> – encoding genes were also identified in Planctomycetes in Lake Mendota and in </w:t>
-      </w:r>
-      <w:proofErr w:type="spellStart"/>
-      <w:r>
-        <w:rPr>
-          <w:rFonts w:cs="Times New Roman"/>
-          <w:szCs w:val="24"/>
-        </w:rPr>
-        <w:t>Burkholderiales</w:t>
-      </w:r>
-      <w:proofErr w:type="spellEnd"/>
-      <w:r>
-        <w:rPr>
-          <w:rFonts w:cs="Times New Roman"/>
-          <w:szCs w:val="24"/>
-        </w:rPr>
-        <w:t xml:space="preserve">, Actinobacteria, and </w:t>
-      </w:r>
-      <w:proofErr w:type="spellStart"/>
-      <w:r>
-        <w:rPr>
-          <w:rFonts w:cs="Times New Roman"/>
-          <w:szCs w:val="24"/>
-        </w:rPr>
-        <w:t>Methylococcales</w:t>
-      </w:r>
-      <w:proofErr w:type="spellEnd"/>
-      <w:r>
-        <w:rPr>
-          <w:rFonts w:cs="Times New Roman"/>
-          <w:szCs w:val="24"/>
-        </w:rPr>
-        <w:t xml:space="preserve"> in Trout Bog. Genes relating to the degradation of cellobiose and </w:t>
-      </w:r>
-      <w:proofErr w:type="spellStart"/>
-      <w:r>
-        <w:rPr>
-          <w:rFonts w:cs="Times New Roman"/>
-          <w:szCs w:val="24"/>
-        </w:rPr>
-        <w:t>chitobiose</w:t>
-      </w:r>
-      <w:proofErr w:type="spellEnd"/>
-      <w:r>
-        <w:rPr>
-          <w:rFonts w:cs="Times New Roman"/>
-          <w:szCs w:val="24"/>
-        </w:rPr>
-        <w:t xml:space="preserve">, breakdown products of cellulose and chitin, were common in many taxa from both lakes. Degradation of phenol and salicylate, two aromatic compounds derived from terrestrial carbon sources, were potentially identified in MAGs of </w:t>
-      </w:r>
-      <w:proofErr w:type="spellStart"/>
-      <w:r>
-        <w:rPr>
-          <w:rFonts w:cs="Times New Roman"/>
-          <w:szCs w:val="24"/>
-        </w:rPr>
-        <w:t>Burkholderiales</w:t>
-      </w:r>
-      <w:proofErr w:type="spellEnd"/>
-      <w:r>
-        <w:rPr>
-          <w:rFonts w:cs="Times New Roman"/>
-          <w:szCs w:val="24"/>
-        </w:rPr>
-        <w:t xml:space="preserve"> in both lakes.</w:t>
-      </w:r>
-    </w:p>
-    <w:p>
-      <w:pPr>
-        <w:spacing w:line="360" w:lineRule="auto"/>
-        <w:ind w:firstLine="720"/>
-        <w:jc w:val="both"/>
-      </w:pPr>
-      <w:r>
-        <w:t xml:space="preserve">Although eukaryotic genomes were not included in this analysis, eukaryotic algae are known photoautotrophs in both lakes </w:t>
-      </w:r>
-      <w:r>
-        <w:fldChar w:fldCharType="begin" w:fldLock="1"/>
-      </w:r>
-      <w:r>
-        <w:instrText>ADDIN CSL_CITATION { "citationItems" : [ { "id" : "ITEM-1", "itemData" : { "author" : [ { "dropping-particle" : "", "family" : "Descy", "given" : "Jean-Pierre", "non-dropping-particle" : "", "parse-names" : false, "suffix" : "" }, { "dropping-particle" : "", "family" : "Higgins", "given" : "Harry W", "non-dropping-particle" : "", "parse-names" : false, "suffix" : "" }, { "dropping-particle" : "", "family" : "Mackey", "given" : "Denis J", "non-dropping-particle" : "", "parse-names" : false, "suffix" : "" }, { "dropping-particle" : "", "family" : "Hurley", "given" : "James P", "non-dropping-particle" : "", "parse-names" : false, "suffix" : "" }, { "dropping-particle" : "", "family" : "Frost", "given" : "Thomas M", "non-dropping-particle" : "", "parse-names" : false, "suffix" : "" } ], "container-title" : "Journal of Phycology", "id" : "ITEM-1", "issued" : { "date-parts" : [ [ "2000" ] ] }, "page" : "274-286", "title" : "PIGMENT RATIOS AND PHYTOPLANKTON ASSESSMENT IN NORTHERN WISCONSIN LAKES", "type" : "article-journal", "volume" : "36" }, "uris" : [ "http://www.mendeley.com/documents/?uuid=1f0abc36-aece-4e99-bedc-2e625e13b9b0" ] }, { "id" : "ITEM-2", "itemData" : { "author" : [ { "dropping-particle" : "", "family" : "Hurley", "given" : "James P", "non-dropping-particle" : "", "parse-names" : false, "suffix" : "" }, { "dropping-particle" : "", "family" : "Armstrong", "given" : "David E", "non-dropping-particle" : "", "parse-names" : false, "suffix" : "" } ], "container-title" : "Limnology and Oceanography", "id" : "ITEM-2", "issue" : "2", "issued" : { "date-parts" : [ [ "1990" ] ] }, "page" : "384-398", "title" : "Fluxes and transformations of aquatic pigments in Lake Mendota , Wisconsin", "type" : "article-journal", "volume" : "35" }, "uris" : [ "http://www.mendeley.com/documents/?uuid=9afc50ef-900d-404b-9c82-c09179949d0e" ] } ], "mendeley" : { "formattedCitation" : "(Descy et al. 2000; Hurley and Armstrong 1990)", "plainTextFormattedCitation" : "(Descy et al. 2000; Hurley and Armstrong 1990)", "previouslyFormattedCitation" : "(Descy et al. 2000; Hurley and Armstrong 1990)" }, "properties" : { "noteIndex" : 3 }, "schema" : "https://github.com/citation-style-language/schema/raw/master/csl-citation.json" }</w:instrText>
-      </w:r>
-      <w:r>
-        <w:fldChar w:fldCharType="separate"/>
-      </w:r>
-      <w:r>
-        <w:rPr>
-          <w:noProof/>
-        </w:rPr>
-        <w:t>(Descy et al. 2000; Hurley and Armstrong 1990)</w:t>
-      </w:r>
-      <w:r>
-        <w:fldChar w:fldCharType="end"/>
-      </w:r>
-      <w:r>
-        <w:t xml:space="preserve"> Algae produce amino acids, carbohydrates, and carboxylic acids that fuel growth of the heterotrophic community </w:t>
-      </w:r>
-      <w:r>
-        <w:fldChar w:fldCharType="begin" w:fldLock="1"/>
-      </w:r>
-      <w:r>
-        <w:instrText>ADDIN CSL_CITATION { "citationItems" : [ { "id" : "ITEM-1", "itemData" : { "DOI" : "10.1038/ismej.2012.162", "ISSN" : "1751-7370", "PMID" : "23235289", "abstract" : "The substrate partitioning of sympatric populations of freshwater bacterioplankton was studied via microautoradiography and fluorescence in situ hybridization. Fourteen radiolabeled tracers were used to assess microbial acquisition spectra of low-molecular-weight (LMW) organic compounds. The most abundant group, ac1 Actinobacteria, were highly active in leucine, thymidine and glucose assimilation, whereas Alphaproteobacteria from the LD12 lineage (the freshwater sister clade of SAR11) only weakly incorporated these tracers, but exhibited a distinct preference for glutamine and glutamate. Different Bacteroidetes showed contrasting uptake patterns: Flavobacteriales did not incorporate significant amounts of any LMW compound, and Cyclobacteriaceae were clearly specialized on leucine, glucose and arginine. Betaproteobacteria represented the most active and versatile bacterioplankton fraction and &gt;90% of them could be assigned to eight species- to genus-like populations with contrasting substrate specialization. Limnohabitans sp. were the most abundant and active Betaproteobacteria, incorporating almost all tracers. While three closely related betaproteobacterial populations substantially differed in their uptake spectra, two more distantly related lineages had very similar preferences, and one population did not incorporate any tracer. The dominant phototrophic microorganism, the filamentous cyanobacterium Planktothrix rubescens, assimilated several substrates, whereas other (pico)cyanobacteria had no heterotrophic activity. The variable extent of specialization by the studied bacterial taxa on subsets of LMW compounds contrasts theoretical considerations about non-selective microbial substrate assimilation at oligotrophic conditions. This physiological niche separation might be one explanation for the coexistence of freshwater bacterioplankton species in a seemingly uniform environment.", "author" : [ { "dropping-particle" : "", "family" : "Salcher", "given" : "Michaela M", "non-dropping-particle" : "", "parse-names" : false, "suffix" : "" }, { "dropping-particle" : "", "family" : "Posch", "given" : "Thomas", "non-dropping-particle" : "", "parse-names" : false, "suffix" : "" }, { "dropping-particle" : "", "family" : "Pernthaler", "given" : "Jakob", "non-dropping-particle" : "", "parse-names" : false, "suffix" : "" } ], "container-title" : "Isme J", "id" : "ITEM-1", "issue" : "5", "issued" : { "date-parts" : [ [ "2013", "5" ] ] }, "note" : "How to do MAR-FISH:\n- Collect samples\n- Fix with formeldehyde for flow cytometry, with paraformaldehyde for CARD-FISH\n- construct 16S rRNA gene clone libraries\n- Design oligonucleotide probes for species or genus level\n- Determine species abundance using DAPI fluorescence and CARD-FISH\n- Order radiolabeled tracer compounds\n- Incubate samples with tracers at in situ temperatures, 2 hrs, in dark, in triplicate, with controls\n- Use scintillation counter to determine bulk uptake rates\n- Filter incubated sample and excite hybridized cells, look via microscopy", "page" : "896-907", "publisher" : "International Society for Microbial Ecology", "title" : "In situ substrate preferences of abundant bacterioplankton populations in a prealpine freshwater lake", "type" : "article-journal", "volume" : "7" }, "uris" : [ "http://www.mendeley.com/documents/?uuid=6bee7815-6aeb-47c8-ac0c-674a390ea5d9" ] } ], "mendeley" : { "formattedCitation" : "(Salcher, Posch, and Pernthaler 2013)", "plainTextFormattedCitation" : "(Salcher, Posch, and Pernthaler 2013)", "previouslyFormattedCitation" : "(Salcher, Posch, and Pernthaler 2013)" }, "properties" : { "noteIndex" : 2 }, "schema" : "https://github.com/citation-style-language/schema/raw/master/csl-citation.json" }</w:instrText>
-      </w:r>
-      <w:r>
-        <w:fldChar w:fldCharType="separate"/>
-      </w:r>
-      <w:r>
-        <w:rPr>
-          <w:noProof/>
-        </w:rPr>
-        <w:t>(Salcher, Posch, and Pernthaler 2013)</w:t>
-      </w:r>
-      <w:r>
-        <w:fldChar w:fldCharType="end"/>
-      </w:r>
-      <w:r>
-        <w:t xml:space="preserve">. We observed many MAGs in both Lake Mendota and Trout Bog containing putative pathways for the degradation of carbohydrates such as glucose, galactose, maltose, rhamnose, mannose, and xylose. These compounds are all documented algal exudates in freshwater </w:t>
-      </w:r>
-      <w:r>
-        <w:fldChar w:fldCharType="begin" w:fldLock="1"/>
-      </w:r>
-      <w:r>
-        <w:instrText>ADDIN CSL_CITATION { "citationItems" : [ { "id" : "ITEM-1", "itemData" : { "DOI" : "10.1093/plankt/fbi043", "author" : [ { "dropping-particle" : "", "family" : "Giroldo", "given" : "Danilo", "non-dropping-particle" : "", "parse-names" : false, "suffix" : "" }, { "dropping-particle" : "", "family" : "Augusto", "given" : "Armando", "non-dropping-particle" : "", "parse-names" : false, "suffix" : "" }, { "dropping-particle" : "", "family" : "Vieira", "given" : "Henriques", "non-dropping-particle" : "", "parse-names" : false, "suffix" : "" } ], "container-title" : "Journal of Plankton Research", "id" : "ITEM-1", "issue" : "7", "issued" : { "date-parts" : [ [ "2005" ] ] }, "page" : "695-705", "title" : "Polymeric and free sugars released by three phytoplanktonic species from a freshwater tropical eutrophic reservoir", "type" : "article-journal", "volume" : "27" }, "uris" : [ "http://www.mendeley.com/documents/?uuid=78132178-1254-4197-9730-568885ba6cb3" ] }, { "id" : "ITEM-2", "itemData" : { "author" : [ { "dropping-particle" : "", "family" : "Juttner", "given" : "F", "non-dropping-particle" : "", "parse-names" : false, "suffix" : "" }, { "dropping-particle" : "", "family" : "Matuschek", "given" : "T", "non-dropping-particle" : "", "parse-names" : false, "suffix" : "" } ], "container-title" : "Water", "id" : "ITEM-2", "issued" : { "date-parts" : [ [ "1977" ] ] }, "page" : "251-255", "title" : "The Release of Low Molecular Weight Compounds by the Phytoplankton in an Eutrophic Lake", "type" : "article-journal", "volume" : "12" }, "uris" : [ "http://www.mendeley.com/documents/?uuid=47a46a18-e63f-46dc-ae25-f7ffbb5063bf" ] } ], "mendeley" : { "formattedCitation" : "(Giroldo, Augusto, and Vieira 2005; Juttner and Matuschek 1977)", "plainTextFormattedCitation" : "(Giroldo, Augusto, and Vieira 2005; Juttner and Matuschek 1977)", "previouslyFormattedCitation" : "(Giroldo, Augusto, and Vieira 2005; Juttner and Matuschek 1977)" }, "properties" : { "noteIndex" : 3 }, "schema" : "https://github.com/citation-style-language/schema/raw/master/csl-citation.json" }</w:instrText>
-      </w:r>
-      <w:r>
-        <w:fldChar w:fldCharType="separate"/>
-      </w:r>
-      <w:r>
-        <w:rPr>
-          <w:noProof/>
-        </w:rPr>
-        <w:t>(Giroldo, Augusto, and Vieira 2005; Juttner and Matuschek 1977)</w:t>
-      </w:r>
-      <w:r>
-        <w:fldChar w:fldCharType="end"/>
-      </w:r>
-      <w:r>
-        <w:t xml:space="preserve">. They can also be derived from the breakdown of biopolymers; leaky extracellular degradation of biopolymers may result in these sugars being made available to community members without the ability to break down biopolymers. Degradation of additional sugars involved in galactose metabolism (sucrose, </w:t>
-      </w:r>
-      <w:proofErr w:type="spellStart"/>
-      <w:r>
-        <w:t>stachyose</w:t>
-      </w:r>
-      <w:proofErr w:type="spellEnd"/>
-      <w:r>
-        <w:t xml:space="preserve">, raffinose, </w:t>
-      </w:r>
-      <w:proofErr w:type="spellStart"/>
-      <w:r>
-        <w:t>trehalose</w:t>
-      </w:r>
-      <w:proofErr w:type="spellEnd"/>
-      <w:r>
-        <w:t xml:space="preserve">, lactose, and </w:t>
-      </w:r>
-      <w:proofErr w:type="spellStart"/>
-      <w:r>
-        <w:t>melibiose</w:t>
-      </w:r>
-      <w:proofErr w:type="spellEnd"/>
-      <w:r>
-        <w:t xml:space="preserve">) were identified in MAGs classified as Bacteroidetes, </w:t>
-      </w:r>
-      <w:proofErr w:type="spellStart"/>
-      <w:r>
-        <w:t>Verrucomicrobia</w:t>
-      </w:r>
-      <w:proofErr w:type="spellEnd"/>
-      <w:r>
-        <w:t>, and Actinobacteria from Trout Bog, but not from Lake Mendota.</w:t>
-      </w:r>
-    </w:p>
-    <w:p>
-      <w:pPr>
-        <w:spacing w:line="360" w:lineRule="auto"/>
-        <w:ind w:firstLine="720"/>
-        <w:jc w:val="both"/>
-        <w:rPr>
-          <w:rFonts w:cs="Times New Roman"/>
-          <w:szCs w:val="24"/>
-        </w:rPr>
-      </w:pPr>
-      <w:r>
-        <w:rPr>
-          <w:rFonts w:cs="Times New Roman"/>
-          <w:szCs w:val="24"/>
-        </w:rPr>
-        <w:t>M</w:t>
-      </w:r>
-      <w:r>
-        <w:rPr>
-          <w:rFonts w:cs="Times New Roman"/>
-          <w:szCs w:val="24"/>
-        </w:rPr>
-        <w:t xml:space="preserve">ethylotrophy, the ability to grow solely on </w:t>
-      </w:r>
-      <w:r>
-        <w:rPr>
-          <w:rFonts w:cs="Times New Roman"/>
-          <w:szCs w:val="24"/>
-        </w:rPr>
-        <w:t>one carbon compounds such as methane, methanol, formaldehyde, or methylamines</w:t>
-      </w:r>
-      <w:r>
-        <w:rPr>
-          <w:rFonts w:cs="Times New Roman"/>
-          <w:szCs w:val="24"/>
-        </w:rPr>
-        <w:t>, were identified in Trout Bog and Lake Mendota</w:t>
-      </w:r>
-      <w:r>
-        <w:rPr>
-          <w:rFonts w:cs="Times New Roman"/>
-          <w:szCs w:val="24"/>
-        </w:rPr>
-        <w:t xml:space="preserve">. Multiple MAGs classified as well-studied methylotrophs </w:t>
-      </w:r>
-      <w:proofErr w:type="spellStart"/>
-      <w:r>
-        <w:rPr>
-          <w:rFonts w:cs="Times New Roman"/>
-          <w:szCs w:val="24"/>
-        </w:rPr>
-        <w:t>Methylococcales</w:t>
-      </w:r>
-      <w:proofErr w:type="spellEnd"/>
-      <w:r>
-        <w:rPr>
-          <w:rFonts w:cs="Times New Roman"/>
-          <w:szCs w:val="24"/>
-        </w:rPr>
-        <w:t xml:space="preserve"> </w:t>
-      </w:r>
-      <w:r>
-        <w:rPr>
-          <w:rFonts w:cs="Times New Roman"/>
-          <w:szCs w:val="24"/>
-        </w:rPr>
-        <w:t xml:space="preserve">and </w:t>
-      </w:r>
-      <w:proofErr w:type="spellStart"/>
-      <w:r>
-        <w:rPr>
-          <w:rFonts w:cs="Times New Roman"/>
-          <w:szCs w:val="24"/>
-        </w:rPr>
-        <w:t>Methylophilaceae</w:t>
-      </w:r>
-      <w:proofErr w:type="spellEnd"/>
-      <w:r>
-        <w:rPr>
-          <w:rFonts w:cs="Times New Roman"/>
-          <w:szCs w:val="24"/>
-        </w:rPr>
-        <w:t xml:space="preserve"> contained</w:t>
-      </w:r>
-      <w:r>
-        <w:rPr>
-          <w:rFonts w:cs="Times New Roman"/>
-          <w:szCs w:val="24"/>
-        </w:rPr>
-        <w:t xml:space="preserve"> genes for methylotrophic pathways in both </w:t>
-      </w:r>
-      <w:r>
-        <w:rPr>
-          <w:rFonts w:cs="Times New Roman"/>
-          <w:szCs w:val="24"/>
-        </w:rPr>
-        <w:t xml:space="preserve">lakes </w:t>
-      </w:r>
-      <w:r>
-        <w:rPr>
-          <w:rFonts w:cs="Times New Roman"/>
-          <w:szCs w:val="24"/>
-        </w:rPr>
-        <w:t xml:space="preserve">(Figure 3). </w:t>
-      </w:r>
-      <w:r>
-        <w:rPr>
-          <w:rFonts w:cs="Times New Roman"/>
-          <w:szCs w:val="24"/>
-        </w:rPr>
-        <w:t xml:space="preserve">While many of the sequenced methylotrophs in freshwater are derived from sediment, they have also been identified in the water column </w:t>
-      </w:r>
-      <w:r>
-        <w:rPr>
-          <w:rFonts w:cs="Times New Roman"/>
-          <w:szCs w:val="24"/>
-        </w:rPr>
-        <w:fldChar w:fldCharType="begin" w:fldLock="1"/>
-      </w:r>
-      <w:r>
-        <w:rPr>
-          <w:rFonts w:cs="Times New Roman"/>
-          <w:szCs w:val="24"/>
-        </w:rPr>
-        <w:instrText>ADDIN CSL_CITATION { "citationItems" : [ { "id" : "ITEM-1", "itemData" : { "DOI" : "10.1038/ismej.2015.55", "ISSN" : "1751-7362", "author" : [ { "dropping-particle" : "", "family" : "Salcher", "given" : "Michaela M", "non-dropping-particle" : "", "parse-names" : false, "suffix" : "" }, { "dropping-particle" : "", "family" : "Neuenschwander", "given" : "Stefan M", "non-dropping-particle" : "", "parse-names" : false, "suffix" : "" }, { "dropping-particle" : "", "family" : "Posch", "given" : "Thomas", "non-dropping-particle" : "", "parse-names" : false, "suffix" : "" }, { "dropping-particle" : "", "family" : "Pernthaler", "given" : "Jakob", "non-dropping-particle" : "", "parse-names" : false, "suffix" : "" } ], "container-title" : "The ISME Journal", "id" : "ITEM-1", "issued" : { "date-parts" : [ [ "2015" ] ] }, "page" : "1-12", "publisher" : "Nature Publishing Group", "title" : "The ecology of pelagic freshwater methylotrophs assessed by a high-resolution monitoring and isolation campaign", "type" : "article-journal" }, "uris" : [ "http://www.mendeley.com/documents/?uuid=3b44593e-f33f-416e-af95-2f7cb9aead1c" ] }, { "id" : "ITEM-2", "itemData" : { "DOI" : "10.1099/ijs.0.029165-0", "ISBN" : "1466-5034 (Electronic)\\r1466-5026 (Linking)", "ISSN" : "1466-5034", "PMID" : "21335496", "abstract" : "Phylogenetic positions, and genotypic and phenotypic characteristics of three novel methylotrophic isolates, strains 301(T), 30S and SIP3-4, from sediment of Lake Washington, Seattle, USA, are described. The strains were restricted facultative methylotrophs capable of growth on single carbon compounds (methylamine and methanol) in addition to a limited range of multicarbon compounds. All strains used the N-methylglutamate pathway for methylamine oxidation. Strain SIP3-4 possessed the canonical (MxaFI) methanol dehydrogenase, but strains 301(T) and 30S did not. All three strains used the ribulose monophosphate pathway for C1 assimilation. The major fatty acids in the three strains were C(16:0) and C(16:1)\u03c97c. The DNA G+C contents of strains 301(T) and SIP3-4 were 42.6 and 54.6 mol%, respectively. Based on 16S rRNA gene sequence phylogeny and the relevant phenotypic characteristics, strain SIP3-4 was assigned to the previously defined species Methylovorus glucosotrophus. Strains 301(T) and 30S were closely related to each other (100% 16S rRNA gene sequence similarity) and shared 96.6% 16S rRNA gene sequence similarity with a previously described isolate, Methylotenera mobilis JLW8(T). Based on significant genomic and phenotypic divergence with the latter, strains 301(T) and 30S represent a novel species within the genus Methylotenera, for which the name Methylotenera versatilis sp. nov. is proposed; the type strain is 301(T) (=VKM B-2679(T)=JCM 17579(T)). An emended description of the genus Methylotenera is provided.", "author" : [ { "dropping-particle" : "", "family" : "Kalyuzhnaya", "given" : "Marina G", "non-dropping-particle" : "", "parse-names" : false, "suffix" : "" }, { "dropping-particle" : "", "family" : "Beck", "given" : "David A C", "non-dropping-particle" : "", "parse-names" : false, "suffix" : "" }, { "dropping-particle" : "", "family" : "Vorobev", "given" : "Alexey", "non-dropping-particle" : "", "parse-names" : false, "suffix" : "" }, { "dropping-particle" : "", "family" : "Smalley", "given" : "Nicole", "non-dropping-particle" : "", "parse-names" : false, "suffix" : "" }, { "dropping-particle" : "", "family" : "Kunkel", "given" : "Dennis D", "non-dropping-particle" : "", "parse-names" : false, "suffix" : "" }, { "dropping-particle" : "", "family" : "Lidstrom", "given" : "Mary E", "non-dropping-particle" : "", "parse-names" : false, "suffix" : "" }, { "dropping-particle" : "", "family" : "Chistoserdova", "given" : "Ludmila", "non-dropping-particle" : "", "parse-names" : false, "suffix" : "" } ], "container-title" : "International journal of systematic and evolutionary microbiology", "id" : "ITEM-2", "issue" : "Pt 1", "issued" : { "date-parts" : [ [ "2012" ] ] }, "page" : "106-11", "title" : "Novel methylotrophic isolates from lake sediment, description of Methylotenera versatilis sp. nov. and emended description of the genus Methylotenera.", "type" : "article-journal", "volume" : "62" }, "uris" : [ "http://www.mendeley.com/documents/?uuid=55a775bc-6400-41fd-965f-3e058008a276" ] } ], "mendeley" : { "formattedCitation" : "(Kalyuzhnaya et al. 2012; Salcher et al. 2015)", "plainTextFormattedCitation" : "(Kalyuzhnaya et al. 2012; Salcher et al. 2015)", "previouslyFormattedCitation" : "(Kalyuzhnaya et al. 2012; Salcher et al. 2015)" }, "properties" : { "noteIndex" : 4 }, "schema" : "https://github.com/citation-style-language/schema/raw/master/csl-citation.json" }</w:instrText>
-      </w:r>
-      <w:r>
-        <w:rPr>
-          <w:rFonts w:cs="Times New Roman"/>
-          <w:szCs w:val="24"/>
-        </w:rPr>
-        <w:fldChar w:fldCharType="separate"/>
-      </w:r>
-      <w:r>
-        <w:rPr>
-          <w:rFonts w:cs="Times New Roman"/>
-          <w:noProof/>
-          <w:szCs w:val="24"/>
-        </w:rPr>
-        <w:t>(Kalyuzhnaya et al. 2012; Salcher et al. 2015)</w:t>
-      </w:r>
-      <w:r>
-        <w:rPr>
-          <w:rFonts w:cs="Times New Roman"/>
-          <w:szCs w:val="24"/>
-        </w:rPr>
-        <w:fldChar w:fldCharType="end"/>
-      </w:r>
-      <w:r>
-        <w:rPr>
-          <w:rFonts w:cs="Times New Roman"/>
-          <w:szCs w:val="24"/>
-        </w:rPr>
-        <w:t xml:space="preserve">. </w:t>
-      </w:r>
-      <w:r>
-        <w:rPr>
-          <w:rFonts w:cs="Times New Roman"/>
-          <w:szCs w:val="24"/>
-        </w:rPr>
-        <w:t xml:space="preserve">Although pelagic </w:t>
-      </w:r>
-      <w:r>
-        <w:rPr>
-          <w:rFonts w:cs="Times New Roman"/>
-          <w:szCs w:val="24"/>
-        </w:rPr>
-        <w:lastRenderedPageBreak/>
-        <w:t xml:space="preserve">methylotrophs may potentially have different traits than sedimentary methylotrophs, the genome content of our MAGs suggested that in terms of carbon degradation, these bacteria are highly similar. Additionally, </w:t>
-      </w:r>
-      <w:r>
-        <w:rPr>
-          <w:rFonts w:cs="Times New Roman"/>
-          <w:szCs w:val="24"/>
-        </w:rPr>
-        <w:t xml:space="preserve">Lake Mendota </w:t>
-      </w:r>
-      <w:r>
-        <w:rPr>
-          <w:rFonts w:cs="Times New Roman"/>
-          <w:szCs w:val="24"/>
-        </w:rPr>
-        <w:t>contained</w:t>
-      </w:r>
-      <w:r>
-        <w:rPr>
-          <w:rFonts w:cs="Times New Roman"/>
-          <w:szCs w:val="24"/>
-        </w:rPr>
-        <w:t xml:space="preserve"> MAGs containing potential methylotrophs belonging to </w:t>
-      </w:r>
-      <w:proofErr w:type="spellStart"/>
-      <w:r>
-        <w:rPr>
-          <w:rFonts w:cs="Times New Roman"/>
-          <w:szCs w:val="24"/>
-        </w:rPr>
-        <w:t>Planctomyces</w:t>
-      </w:r>
-      <w:proofErr w:type="spellEnd"/>
-      <w:r>
-        <w:rPr>
-          <w:rFonts w:cs="Times New Roman"/>
-          <w:szCs w:val="24"/>
-        </w:rPr>
-        <w:t xml:space="preserve"> and </w:t>
-      </w:r>
-      <w:proofErr w:type="spellStart"/>
-      <w:r>
-        <w:rPr>
-          <w:rFonts w:cs="Times New Roman"/>
-          <w:szCs w:val="24"/>
-        </w:rPr>
-        <w:t>Rhodocyclaceae</w:t>
-      </w:r>
-      <w:proofErr w:type="spellEnd"/>
-      <w:r>
-        <w:rPr>
-          <w:rFonts w:cs="Times New Roman"/>
-          <w:szCs w:val="24"/>
-        </w:rPr>
-        <w:t xml:space="preserve">, while additional potential methylotrophs in Trout Bog included </w:t>
-      </w:r>
-      <w:proofErr w:type="spellStart"/>
-      <w:r>
-        <w:rPr>
-          <w:rFonts w:cs="Times New Roman"/>
-          <w:szCs w:val="24"/>
-        </w:rPr>
-        <w:t>Burkholderiales</w:t>
-      </w:r>
-      <w:proofErr w:type="spellEnd"/>
-      <w:r>
-        <w:rPr>
-          <w:rFonts w:cs="Times New Roman"/>
-          <w:szCs w:val="24"/>
-        </w:rPr>
-        <w:t xml:space="preserve">, </w:t>
-      </w:r>
-      <w:proofErr w:type="spellStart"/>
-      <w:r>
-        <w:rPr>
-          <w:rFonts w:cs="Times New Roman"/>
-          <w:szCs w:val="24"/>
-        </w:rPr>
-        <w:t>Rhizobiales</w:t>
-      </w:r>
-      <w:proofErr w:type="spellEnd"/>
-      <w:r>
-        <w:rPr>
-          <w:rFonts w:cs="Times New Roman"/>
-          <w:szCs w:val="24"/>
-        </w:rPr>
-        <w:t xml:space="preserve">, </w:t>
-      </w:r>
-      <w:proofErr w:type="spellStart"/>
-      <w:r>
-        <w:rPr>
-          <w:rFonts w:cs="Times New Roman"/>
-          <w:szCs w:val="24"/>
-        </w:rPr>
-        <w:t>Nitrosomonadales</w:t>
-      </w:r>
-      <w:proofErr w:type="spellEnd"/>
-      <w:r>
-        <w:rPr>
-          <w:rFonts w:cs="Times New Roman"/>
-          <w:szCs w:val="24"/>
-        </w:rPr>
-        <w:t xml:space="preserve">, </w:t>
-      </w:r>
-      <w:proofErr w:type="spellStart"/>
-      <w:r>
-        <w:rPr>
-          <w:rFonts w:cs="Times New Roman"/>
-          <w:szCs w:val="24"/>
-        </w:rPr>
-        <w:t>Geobacteraceae</w:t>
-      </w:r>
-      <w:proofErr w:type="spellEnd"/>
-      <w:r>
-        <w:rPr>
-          <w:rFonts w:cs="Times New Roman"/>
-          <w:szCs w:val="24"/>
-        </w:rPr>
-        <w:t xml:space="preserve">, and </w:t>
-      </w:r>
-      <w:proofErr w:type="spellStart"/>
-      <w:r>
-        <w:rPr>
-          <w:rFonts w:cs="Times New Roman"/>
-          <w:szCs w:val="24"/>
-        </w:rPr>
-        <w:t>Solirubrobacterales</w:t>
-      </w:r>
-      <w:proofErr w:type="spellEnd"/>
-      <w:r>
-        <w:rPr>
-          <w:rFonts w:cs="Times New Roman"/>
-          <w:szCs w:val="24"/>
-        </w:rPr>
-        <w:t xml:space="preserve">. </w:t>
-      </w:r>
-      <w:r>
-        <w:rPr>
-          <w:rFonts w:cs="Times New Roman"/>
-          <w:szCs w:val="24"/>
-        </w:rPr>
-        <w:t xml:space="preserve">Given the rapid rate at which the known diversity of methylotrophs is increasing, this finding is not surprising </w:t>
-      </w:r>
-      <w:r>
-        <w:rPr>
-          <w:rFonts w:cs="Times New Roman"/>
-          <w:szCs w:val="24"/>
-        </w:rPr>
-        <w:fldChar w:fldCharType="begin" w:fldLock="1"/>
-      </w:r>
-      <w:r>
-        <w:rPr>
-          <w:rFonts w:cs="Times New Roman"/>
-          <w:szCs w:val="24"/>
-        </w:rPr>
-        <w:instrText>ADDIN CSL_CITATION { "citationItems" : [ { "id" : "ITEM-1", "itemData" : { "DOI" : "10.1146/annurev.micro.091208.073600.The", "ISBN" : "0006-3185", "ISSN" : "00063185", "PMID" : "22983030", "abstract" : "In the past few years, the field of methylotrophy has undergone a significant transformation in terms of discovery of novel types of methylotrophs, novel modes of methylotrophy, and novel metabolic pathways. This time has also been marked by the resolution of long-standing questions regarding methylotrophy and the challenge of long-standing dogmas. This chapter is not intended to provide a comprehensive review of metabolism of methylotrophic bacteria. Instead we focus on significant recent discoveries that are both refining and transforming the current understanding of methylotrophy as a metabolic phenomenon. We also review new directions in methylotroph ecology that improve our understanding of the role of methylotrophy in global biogeochemical processes, along with an outlook for the future challenges in the field.", "author" : [ { "dropping-particle" : "", "family" : "Chistoserdova", "given" : "Ludmila", "non-dropping-particle" : "", "parse-names" : false, "suffix" : "" }, { "dropping-particle" : "", "family" : "Kalyuzhnaya", "given" : "Marina G.", "non-dropping-particle" : "", "parse-names" : false, "suffix" : "" }, { "dropping-particle" : "", "family" : "Lidstrom", "given" : "Mary E.", "non-dropping-particle" : "", "parse-names" : false, "suffix" : "" } ], "container-title" : "Annual review of microbiology", "id" : "ITEM-1", "issued" : { "date-parts" : [ [ "2009" ] ] }, "page" : "477-499", "title" : "The Expanding World of Methylotrophic Metabolism", "type" : "article-journal", "volume" : "63" }, "uris" : [ "http://www.mendeley.com/documents/?uuid=433639cf-0900-435a-b1aa-e05a56c0b21c" ] } ], "mendeley" : { "formattedCitation" : "(Chistoserdova, Kalyuzhnaya, and Lidstrom 2009)", "plainTextFormattedCitation" : "(Chistoserdova, Kalyuzhnaya, and Lidstrom 2009)", "previouslyFormattedCitation" : "(Chistoserdova, Kalyuzhnaya, and Lidstrom 2009)" }, "properties" : { "noteIndex" : 3 }, "schema" : "https://github.com/citation-style-language/schema/raw/master/csl-citation.json" }</w:instrText>
-      </w:r>
-      <w:r>
-        <w:rPr>
-          <w:rFonts w:cs="Times New Roman"/>
-          <w:szCs w:val="24"/>
-        </w:rPr>
-        <w:fldChar w:fldCharType="separate"/>
-      </w:r>
-      <w:r>
-        <w:rPr>
-          <w:rFonts w:cs="Times New Roman"/>
-          <w:noProof/>
-          <w:szCs w:val="24"/>
-        </w:rPr>
-        <w:t>(Chistoserdova, Kalyuzhnaya, and Lidstrom 2009)</w:t>
-      </w:r>
-      <w:r>
-        <w:rPr>
-          <w:rFonts w:cs="Times New Roman"/>
-          <w:szCs w:val="24"/>
-        </w:rPr>
-        <w:fldChar w:fldCharType="end"/>
-      </w:r>
-      <w:r>
-        <w:rPr>
-          <w:rFonts w:cs="Times New Roman"/>
-          <w:szCs w:val="24"/>
-        </w:rPr>
-        <w:t xml:space="preserve">. </w:t>
-      </w:r>
-      <w:r>
-        <w:rPr>
-          <w:rFonts w:cs="Times New Roman"/>
-          <w:szCs w:val="24"/>
-        </w:rPr>
-        <w:t xml:space="preserve">The methylotrophs </w:t>
-      </w:r>
-      <w:proofErr w:type="spellStart"/>
-      <w:r>
-        <w:rPr>
-          <w:rFonts w:cs="Times New Roman"/>
-          <w:szCs w:val="24"/>
-        </w:rPr>
-        <w:t>Methylobacter</w:t>
-      </w:r>
-      <w:proofErr w:type="spellEnd"/>
-      <w:r>
-        <w:rPr>
-          <w:rFonts w:cs="Times New Roman"/>
-          <w:szCs w:val="24"/>
-        </w:rPr>
-        <w:t xml:space="preserve"> and </w:t>
-      </w:r>
-      <w:proofErr w:type="spellStart"/>
-      <w:r>
-        <w:rPr>
-          <w:rFonts w:cs="Times New Roman"/>
-          <w:szCs w:val="24"/>
-        </w:rPr>
-        <w:t>Methylotenera</w:t>
-      </w:r>
-      <w:proofErr w:type="spellEnd"/>
-      <w:r>
-        <w:rPr>
-          <w:rFonts w:cs="Times New Roman"/>
-          <w:szCs w:val="24"/>
-        </w:rPr>
-        <w:t xml:space="preserve"> have been observed to exchange carbon cooperatively, perhaps outcompeting other community members via denitrification </w:t>
-      </w:r>
-      <w:r>
-        <w:rPr>
-          <w:rFonts w:cs="Times New Roman"/>
-          <w:szCs w:val="24"/>
-        </w:rPr>
-        <w:fldChar w:fldCharType="begin" w:fldLock="1"/>
-      </w:r>
-      <w:r>
-        <w:rPr>
-          <w:rFonts w:cs="Times New Roman"/>
-          <w:szCs w:val="24"/>
-        </w:rPr>
-        <w:instrText>ADDIN CSL_CITATION { "citationItems" : [ { "id" : "ITEM-1", "itemData" : { "DOI" : "10.7717/peerj.23", "ISBN" : "2167-8359 (Electronic)", "ISSN" : "2167-8359", "PMID" : "23638358", "abstract" : "We investigated microbial communities active in methane oxidation in lake sediment at different oxygen tensions and their response to the addition of nitrate, via stable isotope probing combined with deep metagenomic sequencing. Communities from a total of four manipulated microcosms were analyzed, supplied with (13)C-methane in, respectively, ambient air, ambient air with the addition of nitrate, nitrogen atmosphere and nitrogen atmosphere with the addition of nitrate, and these were compared to the community from an unamended sediment sample. We found that the major group involved in methane oxidation in both aerobic and microaerobic conditions were members of the family Methylococcaceae, dominated by species of the genus Methylobacter, and these were stimulated by nitrate in aerobic but not microaerobic conditions. In aerobic conditions, we also noted a pronounced response to both methane and nitrate by members of the family Methylophilaceae that are non-methane-oxidizing methylotrophs, and predominantly by the members of the genus Methylotenera. The relevant abundances of the Methylococcaceae and the Methylophilaceae and their coordinated response to methane and nitrate suggest that these species may be engaged in cooperative behavior, the nature of which remains unknown.", "author" : [ { "dropping-particle" : "", "family" : "Beck", "given" : "David a.C.", "non-dropping-particle" : "", "parse-names" : false, "suffix" : "" }, { "dropping-particle" : "", "family" : "Kalyuzhnaya", "given" : "Marina G.", "non-dropping-particle" : "", "parse-names" : false, "suffix" : "" }, { "dropping-particle" : "", "family" : "Malfatti", "given" : "Stephanie", "non-dropping-particle" : "", "parse-names" : false, "suffix" : "" }, { "dropping-particle" : "", "family" : "Tringe", "given" : "Susannah G", "non-dropping-particle" : "", "parse-names" : false, "suffix" : "" }, { "dropping-particle" : "", "family" : "Glavina Del Rio", "given" : "Tijana", "non-dropping-particle" : "", "parse-names" : false, "suffix" : "" }, { "dropping-particle" : "", "family" : "Ivanova", "given" : "Natalia", "non-dropping-particle" : "", "parse-names" : false, "suffix" : "" }, { "dropping-particle" : "", "family" : "Lidstrom", "given" : "Mary E.", "non-dropping-particle" : "", "parse-names" : false, "suffix" : "" }, { "dropping-particle" : "", "family" : "Chistoserdova", "given" : "Ludmila", "non-dropping-particle" : "", "parse-names" : false, "suffix" : "" } ], "container-title" : "PeerJ", "id" : "ITEM-1", "issued" : { "date-parts" : [ [ "2013" ] ] }, "page" : "e23", "title" : "A metagenomic insight into freshwater methane-utilizing communities and evidence for cooperation between the Methylococcaceae and the Methylophilaceae.", "type" : "article-journal", "volume" : "1" }, "uris" : [ "http://www.mendeley.com/documents/?uuid=75c5f6a0-153e-4945-86a5-2dab529ec13a" ] } ], "mendeley" : { "formattedCitation" : "(Beck et al. 2013)", "plainTextFormattedCitation" : "(Beck et al. 2013)", "previouslyFormattedCitation" : "(Beck et al. 2013)" }, "properties" : { "noteIndex" : 3 }, "schema" : "https://github.com/citation-style-language/schema/raw/master/csl-citation.json" }</w:instrText>
-      </w:r>
-      <w:r>
-        <w:rPr>
-          <w:rFonts w:cs="Times New Roman"/>
-          <w:szCs w:val="24"/>
-        </w:rPr>
-        <w:fldChar w:fldCharType="separate"/>
-      </w:r>
-      <w:r>
-        <w:rPr>
-          <w:rFonts w:cs="Times New Roman"/>
-          <w:noProof/>
-          <w:szCs w:val="24"/>
-        </w:rPr>
-        <w:t>(Beck et al. 2013)</w:t>
-      </w:r>
-      <w:r>
-        <w:rPr>
-          <w:rFonts w:cs="Times New Roman"/>
-          <w:szCs w:val="24"/>
-        </w:rPr>
-        <w:fldChar w:fldCharType="end"/>
-      </w:r>
-      <w:r>
-        <w:rPr>
-          <w:rFonts w:cs="Times New Roman"/>
-          <w:szCs w:val="24"/>
-        </w:rPr>
-        <w:t>.</w:t>
-      </w:r>
-      <w:r>
-        <w:rPr>
-          <w:rFonts w:cs="Times New Roman"/>
-          <w:szCs w:val="24"/>
-        </w:rPr>
-        <w:t xml:space="preserve"> </w:t>
-      </w:r>
-      <w:r>
-        <w:rPr>
-          <w:rFonts w:cs="Times New Roman"/>
-          <w:szCs w:val="24"/>
-        </w:rPr>
-        <w:t>Methylotrophy appears to be an important step in the freshwater carbon cycle in Lake Mendota and Trout Bog, where it may be a link between carbon cycling and other nutrients.</w:t>
-      </w:r>
-    </w:p>
-    <w:p>
-      <w:pPr>
-        <w:spacing w:line="360" w:lineRule="auto"/>
-        <w:ind w:firstLine="720"/>
-        <w:jc w:val="both"/>
-        <w:rPr>
-          <w:rFonts w:cs="Times New Roman"/>
-          <w:szCs w:val="24"/>
-        </w:rPr>
-      </w:pPr>
+        <w:t>Next: GHs in high density groups</w:t>
+      </w:r>
+      <w:bookmarkStart w:id="1" w:name="_GoBack"/>
+      <w:bookmarkEnd w:id="1"/>
     </w:p>
     <w:p>
       <w:pPr>
@@ -3180,12 +3033,27 @@
         <w:rPr>
           <w:noProof/>
         </w:rPr>
-        <w:lastRenderedPageBreak/>
         <w:drawing>
-          <wp:inline distT="0" distB="0" distL="0" distR="0" wp14:anchorId="71B50138" wp14:editId="3D16DA30">
-            <wp:extent cx="4695825" cy="6858000"/>
-            <wp:effectExtent l="0" t="0" r="9525" b="0"/>
-            <wp:docPr id="10" name="Picture 10" descr="A screenshot of a cell phone&#10;&#10;Description generated with high confidence"/>
+          <wp:anchor distT="0" distB="0" distL="114300" distR="114300" simplePos="0" relativeHeight="251664384" behindDoc="1" locked="0" layoutInCell="1" allowOverlap="1" wp14:anchorId="36D42EDB" wp14:editId="381EDF36">
+            <wp:simplePos x="0" y="0"/>
+            <wp:positionH relativeFrom="column">
+              <wp:posOffset>-323850</wp:posOffset>
+            </wp:positionH>
+            <wp:positionV relativeFrom="paragraph">
+              <wp:posOffset>174</wp:posOffset>
+            </wp:positionV>
+            <wp:extent cx="7049770" cy="6299541"/>
+            <wp:effectExtent l="0" t="0" r="0" b="6350"/>
+            <wp:wrapTight wrapText="bothSides">
+              <wp:wrapPolygon edited="0">
+                <wp:start x="0" y="0"/>
+                <wp:lineTo x="0" y="21556"/>
+                <wp:lineTo x="21538" y="21556"/>
+                <wp:lineTo x="21538" y="0"/>
+                <wp:lineTo x="0" y="0"/>
+              </wp:wrapPolygon>
+            </wp:wrapTight>
+            <wp:docPr id="2" name="Picture 2" descr="A screenshot of a cell phone&#10;&#10;Description generated with high confidence"/>
             <wp:cNvGraphicFramePr>
               <a:graphicFrameLocks xmlns:a="http://schemas.openxmlformats.org/drawingml/2006/main" noChangeAspect="1"/>
             </wp:cNvGraphicFramePr>
@@ -3193,7 +3061,7 @@
               <a:graphicData uri="http://schemas.openxmlformats.org/drawingml/2006/picture">
                 <pic:pic xmlns:pic="http://schemas.openxmlformats.org/drawingml/2006/picture">
                   <pic:nvPicPr>
-                    <pic:cNvPr id="10" name="Fig2.png"/>
+                    <pic:cNvPr id="2" name="Fig2_inkscape.png"/>
                     <pic:cNvPicPr/>
                   </pic:nvPicPr>
                   <pic:blipFill rotWithShape="1">
@@ -3204,13 +3072,13 @@
                         </a:ext>
                       </a:extLst>
                     </a:blip>
-                    <a:srcRect r="10946" b="16667"/>
+                    <a:srcRect l="1965" t="4397" r="1124" b="34375"/>
                     <a:stretch/>
                   </pic:blipFill>
                   <pic:spPr bwMode="auto">
                     <a:xfrm>
                       <a:off x="0" y="0"/>
-                      <a:ext cx="4695825" cy="6858000"/>
+                      <a:ext cx="7056825" cy="6305845"/>
                     </a:xfrm>
                     <a:prstGeom prst="rect">
                       <a:avLst/>
@@ -3227,7 +3095,13 @@
                 </pic:pic>
               </a:graphicData>
             </a:graphic>
-          </wp:inline>
+            <wp14:sizeRelH relativeFrom="margin">
+              <wp14:pctWidth>0</wp14:pctWidth>
+            </wp14:sizeRelH>
+            <wp14:sizeRelV relativeFrom="margin">
+              <wp14:pctHeight>0</wp14:pctHeight>
+            </wp14:sizeRelV>
+          </wp:anchor>
         </w:drawing>
       </w:r>
     </w:p>
@@ -3270,21 +3144,11 @@
         <w:t xml:space="preserve">Carbon </w:t>
       </w:r>
       <w:r>
-        <w:t xml:space="preserve">cycling </w:t>
-      </w:r>
-      <w:commentRangeStart w:id="1"/>
-      <w:r>
-        <w:t>between</w:t>
-      </w:r>
-      <w:commentRangeEnd w:id="1"/>
-      <w:r>
-        <w:rPr>
-          <w:rStyle w:val="CommentReference"/>
-        </w:rPr>
-        <w:commentReference w:id="1"/>
-      </w:r>
-      <w:r>
-        <w:t xml:space="preserve"> the two lakes was largely similar, with a few key differences. Carbon fixation is carried out by different taxa with different pathways</w:t>
+        <w:t xml:space="preserve">cycling between the two lakes was largely similar, with a few key differences. Carbon fixation is carried out by different taxa </w:t>
+      </w:r>
+      <w:r>
+        <w:lastRenderedPageBreak/>
+        <w:t>with different pathways</w:t>
       </w:r>
       <w:r>
         <w:t>. MAGs from Trout Bog tend to over more genes encoding enzymes in galactose metabolism than those from Lake Mendota.</w:t>
@@ -3299,8 +3163,6 @@
           <w:szCs w:val="24"/>
         </w:rPr>
       </w:pPr>
-      <w:bookmarkStart w:id="2" w:name="_GoBack"/>
-      <w:bookmarkEnd w:id="2"/>
     </w:p>
     <w:p>
       <w:pPr>
@@ -3311,6 +3173,66 @@
       </w:r>
     </w:p>
     <w:p>
+      <w:r>
+        <w:rPr>
+          <w:noProof/>
+        </w:rPr>
+        <w:drawing>
+          <wp:anchor distT="0" distB="0" distL="114300" distR="114300" simplePos="0" relativeHeight="251665408" behindDoc="0" locked="0" layoutInCell="1" allowOverlap="1" wp14:anchorId="6ECFC93D" wp14:editId="7820F7C7">
+            <wp:simplePos x="0" y="0"/>
+            <wp:positionH relativeFrom="margin">
+              <wp:posOffset>741680</wp:posOffset>
+            </wp:positionH>
+            <wp:positionV relativeFrom="paragraph">
+              <wp:posOffset>290195</wp:posOffset>
+            </wp:positionV>
+            <wp:extent cx="4505960" cy="5295900"/>
+            <wp:effectExtent l="0" t="0" r="8890" b="0"/>
+            <wp:wrapTopAndBottom/>
+            <wp:docPr id="3" name="Picture 3" descr="A close up of a piece of paper&#10;&#10;Description generated with very high confidence"/>
+            <wp:cNvGraphicFramePr>
+              <a:graphicFrameLocks xmlns:a="http://schemas.openxmlformats.org/drawingml/2006/main" noChangeAspect="1"/>
+            </wp:cNvGraphicFramePr>
+            <a:graphic xmlns:a="http://schemas.openxmlformats.org/drawingml/2006/main">
+              <a:graphicData uri="http://schemas.openxmlformats.org/drawingml/2006/picture">
+                <pic:pic xmlns:pic="http://schemas.openxmlformats.org/drawingml/2006/picture">
+                  <pic:nvPicPr>
+                    <pic:cNvPr id="3" name="Fig3_inkscape.png"/>
+                    <pic:cNvPicPr/>
+                  </pic:nvPicPr>
+                  <pic:blipFill>
+                    <a:blip r:embed="rId9">
+                      <a:extLst>
+                        <a:ext uri="{28A0092B-C50C-407E-A947-70E740481C1C}">
+                          <a14:useLocalDpi xmlns:a14="http://schemas.microsoft.com/office/drawing/2010/main" val="0"/>
+                        </a:ext>
+                      </a:extLst>
+                    </a:blip>
+                    <a:stretch>
+                      <a:fillRect/>
+                    </a:stretch>
+                  </pic:blipFill>
+                  <pic:spPr>
+                    <a:xfrm>
+                      <a:off x="0" y="0"/>
+                      <a:ext cx="4505960" cy="5295900"/>
+                    </a:xfrm>
+                    <a:prstGeom prst="rect">
+                      <a:avLst/>
+                    </a:prstGeom>
+                  </pic:spPr>
+                </pic:pic>
+              </a:graphicData>
+            </a:graphic>
+            <wp14:sizeRelH relativeFrom="page">
+              <wp14:pctWidth>0</wp14:pctWidth>
+            </wp14:sizeRelH>
+            <wp14:sizeRelV relativeFrom="page">
+              <wp14:pctHeight>0</wp14:pctHeight>
+            </wp14:sizeRelV>
+          </wp:anchor>
+        </w:drawing>
+      </w:r>
       <w:proofErr w:type="spellStart"/>
       <w:r>
         <w:t>Shaomei’s</w:t>
@@ -3334,11 +3256,6 @@
       <w:proofErr w:type="spellEnd"/>
       <w:r>
         <w:t xml:space="preserve"> in Lake Mendota had many GHs, though. Move that here and eliminate unusual microbes section?</w:t>
-      </w:r>
-    </w:p>
-    <w:p>
-      <w:r>
-        <w:t>Include figure of heatmap of GH families by order by lake</w:t>
       </w:r>
     </w:p>
     <w:p/>
@@ -3366,9 +3283,10 @@
           <w:rFonts w:cs="Times New Roman"/>
           <w:szCs w:val="24"/>
         </w:rPr>
+        <w:lastRenderedPageBreak/>
         <w:t xml:space="preserve">While carbon cycling was relatively similar between lakes, the drastically </w:t>
       </w:r>
-      <w:commentRangeStart w:id="3"/>
+      <w:commentRangeStart w:id="2"/>
       <w:r>
         <w:rPr>
           <w:rFonts w:cs="Times New Roman"/>
@@ -3376,12 +3294,12 @@
         </w:rPr>
         <w:t>different</w:t>
       </w:r>
-      <w:commentRangeEnd w:id="3"/>
+      <w:commentRangeEnd w:id="2"/>
       <w:r>
         <w:rPr>
           <w:rStyle w:val="CommentReference"/>
         </w:rPr>
-        <w:commentReference w:id="3"/>
+        <w:commentReference w:id="2"/>
       </w:r>
       <w:r>
         <w:rPr>
@@ -3686,220 +3604,227 @@
           <w:rFonts w:cs="Times New Roman"/>
           <w:szCs w:val="24"/>
         </w:rPr>
+        <w:t xml:space="preserve">Genes potentially encoding the biosynthesis, degradation, and transport of the polyamines and non-proteinogenic amino acids putrescine, spermidine, and canavanine were widespread in both lakes. </w:t>
+      </w:r>
+      <w:r>
+        <w:rPr>
+          <w:rFonts w:cs="Times New Roman"/>
+          <w:szCs w:val="24"/>
+        </w:rPr>
+        <w:t xml:space="preserve">While </w:t>
+      </w:r>
+      <w:r>
+        <w:rPr>
+          <w:rFonts w:cs="Times New Roman"/>
+          <w:szCs w:val="24"/>
+        </w:rPr>
+        <w:t>there is some evidence for the importance of polyamines in aquatic systems</w:t>
+      </w:r>
+      <w:r>
+        <w:rPr>
+          <w:rFonts w:cs="Times New Roman"/>
+          <w:szCs w:val="24"/>
+        </w:rPr>
+        <w:t xml:space="preserve"> </w:t>
+      </w:r>
+      <w:r>
+        <w:rPr>
+          <w:rFonts w:cs="Times New Roman"/>
+          <w:szCs w:val="24"/>
+        </w:rPr>
+        <w:fldChar w:fldCharType="begin" w:fldLock="1"/>
+      </w:r>
+      <w:r>
+        <w:rPr>
+          <w:rFonts w:cs="Times New Roman"/>
+          <w:szCs w:val="24"/>
+        </w:rPr>
+        <w:instrText>ADDIN CSL_CITATION { "citationItems" : [ { "id" : "ITEM-1", "itemData" : { "DOI" : "10.1111/j.1758-2229.2011.00289.x", "author" : [ { "dropping-particle" : "", "family" : "Mou", "given" : "Xiaozhen", "non-dropping-particle" : "", "parse-names" : false, "suffix" : "" }, { "dropping-particle" : "", "family" : "Vila-costa", "given" : "Maria", "non-dropping-particle" : "", "parse-names" : false, "suffix" : "" }, { "dropping-particle" : "", "family" : "Sun", "given" : "Shulei", "non-dropping-particle" : "", "parse-names" : false, "suffix" : "" }, { "dropping-particle" : "", "family" : "Zhao", "given" : "Weidong", "non-dropping-particle" : "", "parse-names" : false, "suffix" : "" }, { "dropping-particle" : "", "family" : "Sharma", "given" : "Shalabh", "non-dropping-particle" : "", "parse-names" : false, "suffix" : "" }, { "dropping-particle" : "", "family" : "Moran", "given" : "Mary Ann", "non-dropping-particle" : "", "parse-names" : false, "suffix" : "" } ], "id" : "ITEM-1", "issued" : { "date-parts" : [ [ "2011" ] ] }, "page" : "798-806", "title" : "Metatranscriptomic signature of exogenous polyamine utilization by coastal bacterioplankton", "type" : "article-journal", "volume" : "3" }, "uris" : [ "http://www.mendeley.com/documents/?uuid=b8c2eb7f-abd0-4ed0-860e-478d6560af15" ] } ], "mendeley" : { "formattedCitation" : "(Mou et al. 2011)", "plainTextFormattedCitation" : "(Mou et al. 2011)", "previouslyFormattedCitation" : "(Mou et al. 2011)" }, "properties" : { "noteIndex" : 7 }, "schema" : "https://github.com/citation-style-language/schema/raw/master/csl-citation.json" }</w:instrText>
+      </w:r>
+      <w:r>
+        <w:rPr>
+          <w:rFonts w:cs="Times New Roman"/>
+          <w:szCs w:val="24"/>
+        </w:rPr>
+        <w:fldChar w:fldCharType="separate"/>
+      </w:r>
+      <w:r>
+        <w:rPr>
+          <w:rFonts w:cs="Times New Roman"/>
+          <w:noProof/>
+          <w:szCs w:val="24"/>
+        </w:rPr>
+        <w:t>(Mou et al. 2011)</w:t>
+      </w:r>
+      <w:r>
+        <w:rPr>
+          <w:rFonts w:cs="Times New Roman"/>
+          <w:szCs w:val="24"/>
+        </w:rPr>
+        <w:fldChar w:fldCharType="end"/>
+      </w:r>
+      <w:r>
+        <w:rPr>
+          <w:rFonts w:cs="Times New Roman"/>
+          <w:szCs w:val="24"/>
+        </w:rPr>
+        <w:t>, these</w:t>
+      </w:r>
+      <w:r>
+        <w:rPr>
+          <w:rFonts w:cs="Times New Roman"/>
+          <w:szCs w:val="24"/>
+        </w:rPr>
+        <w:t xml:space="preserve"> compounds have been less studied in freshwater</w:t>
+      </w:r>
+      <w:r>
+        <w:rPr>
+          <w:rFonts w:cs="Times New Roman"/>
+          <w:szCs w:val="24"/>
+        </w:rPr>
+        <w:t xml:space="preserve"> and their ecological role is not yet resolved</w:t>
+      </w:r>
+      <w:r>
+        <w:rPr>
+          <w:rFonts w:cs="Times New Roman"/>
+          <w:szCs w:val="24"/>
+        </w:rPr>
+        <w:t>. Our results lend</w:t>
+      </w:r>
+      <w:r>
+        <w:rPr>
+          <w:rFonts w:cs="Times New Roman"/>
+          <w:szCs w:val="24"/>
+        </w:rPr>
+        <w:t xml:space="preserve"> support to the hypothesis that these compounds are important parts of the dissolved organic ni</w:t>
+      </w:r>
+      <w:r>
+        <w:rPr>
+          <w:rFonts w:cs="Times New Roman"/>
+          <w:szCs w:val="24"/>
+        </w:rPr>
+        <w:t>trogen pool in freshwater</w:t>
+      </w:r>
+      <w:r>
+        <w:rPr>
+          <w:rFonts w:cs="Times New Roman"/>
+          <w:szCs w:val="24"/>
+        </w:rPr>
+        <w:t xml:space="preserve">. </w:t>
+      </w:r>
+      <w:r>
+        <w:rPr>
+          <w:rFonts w:cs="Times New Roman"/>
+          <w:szCs w:val="24"/>
+        </w:rPr>
+        <w:t>Polyamines play a critical but poorly understood role in bacterial metabolism</w:t>
+      </w:r>
+      <w:r>
+        <w:rPr>
+          <w:rFonts w:cs="Times New Roman"/>
+          <w:szCs w:val="24"/>
+        </w:rPr>
+        <w:t xml:space="preserve"> </w:t>
+      </w:r>
+      <w:r>
+        <w:rPr>
+          <w:rFonts w:cs="Times New Roman"/>
+          <w:szCs w:val="24"/>
+        </w:rPr>
+        <w:fldChar w:fldCharType="begin" w:fldLock="1"/>
+      </w:r>
+      <w:r>
+        <w:rPr>
+          <w:rFonts w:cs="Times New Roman"/>
+          <w:szCs w:val="24"/>
+        </w:rPr>
+        <w:instrText>ADDIN CSL_CITATION { "citationItems" : [ { "id" : "ITEM-1", "itemData" : { "author" : [ { "dropping-particle" : "", "family" : "Igarashi", "given" : "Kazuei", "non-dropping-particle" : "", "parse-names" : false, "suffix" : "" }, { "dropping-particle" : "", "family" : "Kashiwagi", "given" : "Keiko", "non-dropping-particle" : "", "parse-names" : false, "suffix" : "" } ], "container-title" : "Biochem. J.", "id" : "ITEM-1", "issued" : { "date-parts" : [ [ "1999" ] ] }, "page" : "633-642", "title" : "Polyamine transport in bacteria and yeast", "type" : "article-journal", "volume" : "344" }, "uris" : [ "http://www.mendeley.com/documents/?uuid=005528df-8b15-402e-9858-46ec8b902475" ] } ], "mendeley" : { "formattedCitation" : "(Igarashi and Kashiwagi 1999)", "plainTextFormattedCitation" : "(Igarashi and Kashiwagi 1999)", "previouslyFormattedCitation" : "(Igarashi and Kashiwagi 1999)" }, "properties" : { "noteIndex" : 7 }, "schema" : "https://github.com/citation-style-language/schema/raw/master/csl-citation.json" }</w:instrText>
+      </w:r>
+      <w:r>
+        <w:rPr>
+          <w:rFonts w:cs="Times New Roman"/>
+          <w:szCs w:val="24"/>
+        </w:rPr>
+        <w:fldChar w:fldCharType="separate"/>
+      </w:r>
+      <w:r>
+        <w:rPr>
+          <w:rFonts w:cs="Times New Roman"/>
+          <w:noProof/>
+          <w:szCs w:val="24"/>
+        </w:rPr>
+        <w:t>(Igarashi and Kashiwagi 1999)</w:t>
+      </w:r>
+      <w:r>
+        <w:rPr>
+          <w:rFonts w:cs="Times New Roman"/>
+          <w:szCs w:val="24"/>
+        </w:rPr>
+        <w:fldChar w:fldCharType="end"/>
+      </w:r>
+      <w:r>
+        <w:rPr>
+          <w:rFonts w:cs="Times New Roman"/>
+          <w:szCs w:val="24"/>
+        </w:rPr>
+        <w:t xml:space="preserve">, and the </w:t>
+      </w:r>
+      <w:r>
+        <w:rPr>
+          <w:rFonts w:cs="Times New Roman"/>
+          <w:szCs w:val="24"/>
+        </w:rPr>
+        <w:t xml:space="preserve">exchange </w:t>
+      </w:r>
+      <w:r>
+        <w:rPr>
+          <w:rFonts w:cs="Times New Roman"/>
+          <w:szCs w:val="24"/>
+        </w:rPr>
+        <w:t>of these nitrogen com</w:t>
+      </w:r>
+      <w:r>
+        <w:rPr>
+          <w:rFonts w:cs="Times New Roman"/>
+          <w:szCs w:val="24"/>
+        </w:rPr>
+        <w:t>pounds may be a factor structuring</w:t>
+      </w:r>
+      <w:r>
+        <w:rPr>
+          <w:rFonts w:cs="Times New Roman"/>
+          <w:szCs w:val="24"/>
+        </w:rPr>
+        <w:t xml:space="preserve"> freshwater bacterial communities</w:t>
+      </w:r>
+      <w:r>
+        <w:rPr>
+          <w:rFonts w:cs="Times New Roman"/>
+          <w:szCs w:val="24"/>
+        </w:rPr>
+        <w:t>.</w:t>
+      </w:r>
+      <w:r>
+        <w:rPr>
+          <w:rFonts w:cs="Times New Roman"/>
+          <w:szCs w:val="24"/>
+        </w:rPr>
+        <w:t xml:space="preserve"> </w:t>
+      </w:r>
+      <w:r>
+        <w:rPr>
+          <w:rFonts w:cs="Times New Roman"/>
+          <w:szCs w:val="24"/>
+        </w:rPr>
+        <w:t xml:space="preserve">One likely </w:t>
+      </w:r>
+      <w:r>
+        <w:rPr>
+          <w:rFonts w:cs="Times New Roman"/>
+          <w:szCs w:val="24"/>
+        </w:rPr>
         <w:lastRenderedPageBreak/>
-        <w:t xml:space="preserve">Genes potentially encoding the biosynthesis, degradation, and transport of the polyamines and non-proteinogenic amino acids putrescine, spermidine, and canavanine were widespread in both lakes. </w:t>
-      </w:r>
-      <w:r>
-        <w:rPr>
-          <w:rFonts w:cs="Times New Roman"/>
-          <w:szCs w:val="24"/>
-        </w:rPr>
-        <w:t xml:space="preserve">While </w:t>
-      </w:r>
-      <w:r>
-        <w:rPr>
-          <w:rFonts w:cs="Times New Roman"/>
-          <w:szCs w:val="24"/>
-        </w:rPr>
-        <w:t>there is some evidence for the importance of polyamines in aquatic systems</w:t>
-      </w:r>
-      <w:r>
-        <w:rPr>
-          <w:rFonts w:cs="Times New Roman"/>
-          <w:szCs w:val="24"/>
-        </w:rPr>
-        <w:t xml:space="preserve"> </w:t>
-      </w:r>
-      <w:r>
-        <w:rPr>
-          <w:rFonts w:cs="Times New Roman"/>
-          <w:szCs w:val="24"/>
-        </w:rPr>
-        <w:fldChar w:fldCharType="begin" w:fldLock="1"/>
-      </w:r>
-      <w:r>
-        <w:rPr>
-          <w:rFonts w:cs="Times New Roman"/>
-          <w:szCs w:val="24"/>
-        </w:rPr>
-        <w:instrText>ADDIN CSL_CITATION { "citationItems" : [ { "id" : "ITEM-1", "itemData" : { "DOI" : "10.1111/j.1758-2229.2011.00289.x", "author" : [ { "dropping-particle" : "", "family" : "Mou", "given" : "Xiaozhen", "non-dropping-particle" : "", "parse-names" : false, "suffix" : "" }, { "dropping-particle" : "", "family" : "Vila-costa", "given" : "Maria", "non-dropping-particle" : "", "parse-names" : false, "suffix" : "" }, { "dropping-particle" : "", "family" : "Sun", "given" : "Shulei", "non-dropping-particle" : "", "parse-names" : false, "suffix" : "" }, { "dropping-particle" : "", "family" : "Zhao", "given" : "Weidong", "non-dropping-particle" : "", "parse-names" : false, "suffix" : "" }, { "dropping-particle" : "", "family" : "Sharma", "given" : "Shalabh", "non-dropping-particle" : "", "parse-names" : false, "suffix" : "" }, { "dropping-particle" : "", "family" : "Moran", "given" : "Mary Ann", "non-dropping-particle" : "", "parse-names" : false, "suffix" : "" } ], "id" : "ITEM-1", "issued" : { "date-parts" : [ [ "2011" ] ] }, "page" : "798-806", "title" : "Metatranscriptomic signature of exogenous polyamine utilization by coastal bacterioplankton", "type" : "article-journal", "volume" : "3" }, "uris" : [ "http://www.mendeley.com/documents/?uuid=b8c2eb7f-abd0-4ed0-860e-478d6560af15" ] } ], "mendeley" : { "formattedCitation" : "(Mou et al. 2011)", "plainTextFormattedCitation" : "(Mou et al. 2011)", "previouslyFormattedCitation" : "(Mou et al. 2011)" }, "properties" : { "noteIndex" : 7 }, "schema" : "https://github.com/citation-style-language/schema/raw/master/csl-citation.json" }</w:instrText>
-      </w:r>
-      <w:r>
-        <w:rPr>
-          <w:rFonts w:cs="Times New Roman"/>
-          <w:szCs w:val="24"/>
-        </w:rPr>
-        <w:fldChar w:fldCharType="separate"/>
-      </w:r>
-      <w:r>
-        <w:rPr>
-          <w:rFonts w:cs="Times New Roman"/>
-          <w:noProof/>
-          <w:szCs w:val="24"/>
-        </w:rPr>
-        <w:t>(Mou et al. 2011)</w:t>
-      </w:r>
-      <w:r>
-        <w:rPr>
-          <w:rFonts w:cs="Times New Roman"/>
-          <w:szCs w:val="24"/>
-        </w:rPr>
-        <w:fldChar w:fldCharType="end"/>
-      </w:r>
-      <w:r>
-        <w:rPr>
-          <w:rFonts w:cs="Times New Roman"/>
-          <w:szCs w:val="24"/>
-        </w:rPr>
-        <w:t>, these</w:t>
-      </w:r>
-      <w:r>
-        <w:rPr>
-          <w:rFonts w:cs="Times New Roman"/>
-          <w:szCs w:val="24"/>
-        </w:rPr>
-        <w:t xml:space="preserve"> compounds have been less studied in freshwater</w:t>
-      </w:r>
-      <w:r>
-        <w:rPr>
-          <w:rFonts w:cs="Times New Roman"/>
-          <w:szCs w:val="24"/>
-        </w:rPr>
-        <w:t xml:space="preserve"> and their ecological role is not yet resolved</w:t>
-      </w:r>
-      <w:r>
-        <w:rPr>
-          <w:rFonts w:cs="Times New Roman"/>
-          <w:szCs w:val="24"/>
-        </w:rPr>
-        <w:t>. Our results lend</w:t>
-      </w:r>
-      <w:r>
-        <w:rPr>
-          <w:rFonts w:cs="Times New Roman"/>
-          <w:szCs w:val="24"/>
-        </w:rPr>
-        <w:t xml:space="preserve"> support to the hypothesis that these compounds are important parts of the dissolved organic ni</w:t>
-      </w:r>
-      <w:r>
-        <w:rPr>
-          <w:rFonts w:cs="Times New Roman"/>
-          <w:szCs w:val="24"/>
-        </w:rPr>
-        <w:t>trogen pool in freshwater</w:t>
-      </w:r>
-      <w:r>
-        <w:rPr>
-          <w:rFonts w:cs="Times New Roman"/>
-          <w:szCs w:val="24"/>
-        </w:rPr>
-        <w:t xml:space="preserve">. </w:t>
-      </w:r>
-      <w:r>
-        <w:rPr>
-          <w:rFonts w:cs="Times New Roman"/>
-          <w:szCs w:val="24"/>
-        </w:rPr>
-        <w:t>Polyamines play a critical but poorly understood role in bacterial metabolism</w:t>
-      </w:r>
-      <w:r>
-        <w:rPr>
-          <w:rFonts w:cs="Times New Roman"/>
-          <w:szCs w:val="24"/>
-        </w:rPr>
-        <w:t xml:space="preserve"> </w:t>
-      </w:r>
-      <w:r>
-        <w:rPr>
-          <w:rFonts w:cs="Times New Roman"/>
-          <w:szCs w:val="24"/>
-        </w:rPr>
-        <w:fldChar w:fldCharType="begin" w:fldLock="1"/>
-      </w:r>
-      <w:r>
-        <w:rPr>
-          <w:rFonts w:cs="Times New Roman"/>
-          <w:szCs w:val="24"/>
-        </w:rPr>
-        <w:instrText>ADDIN CSL_CITATION { "citationItems" : [ { "id" : "ITEM-1", "itemData" : { "author" : [ { "dropping-particle" : "", "family" : "Igarashi", "given" : "Kazuei", "non-dropping-particle" : "", "parse-names" : false, "suffix" : "" }, { "dropping-particle" : "", "family" : "Kashiwagi", "given" : "Keiko", "non-dropping-particle" : "", "parse-names" : false, "suffix" : "" } ], "container-title" : "Biochem. J.", "id" : "ITEM-1", "issued" : { "date-parts" : [ [ "1999" ] ] }, "page" : "633-642", "title" : "Polyamine transport in bacteria and yeast", "type" : "article-journal", "volume" : "344" }, "uris" : [ "http://www.mendeley.com/documents/?uuid=005528df-8b15-402e-9858-46ec8b902475" ] } ], "mendeley" : { "formattedCitation" : "(Igarashi and Kashiwagi 1999)", "plainTextFormattedCitation" : "(Igarashi and Kashiwagi 1999)", "previouslyFormattedCitation" : "(Igarashi and Kashiwagi 1999)" }, "properties" : { "noteIndex" : 7 }, "schema" : "https://github.com/citation-style-language/schema/raw/master/csl-citation.json" }</w:instrText>
-      </w:r>
-      <w:r>
-        <w:rPr>
-          <w:rFonts w:cs="Times New Roman"/>
-          <w:szCs w:val="24"/>
-        </w:rPr>
-        <w:fldChar w:fldCharType="separate"/>
-      </w:r>
-      <w:r>
-        <w:rPr>
-          <w:rFonts w:cs="Times New Roman"/>
-          <w:noProof/>
-          <w:szCs w:val="24"/>
-        </w:rPr>
-        <w:t>(Igarashi and Kashiwagi 1999)</w:t>
-      </w:r>
-      <w:r>
-        <w:rPr>
-          <w:rFonts w:cs="Times New Roman"/>
-          <w:szCs w:val="24"/>
-        </w:rPr>
-        <w:fldChar w:fldCharType="end"/>
-      </w:r>
-      <w:r>
-        <w:rPr>
-          <w:rFonts w:cs="Times New Roman"/>
-          <w:szCs w:val="24"/>
-        </w:rPr>
-        <w:t xml:space="preserve">, and the </w:t>
-      </w:r>
-      <w:r>
-        <w:rPr>
-          <w:rFonts w:cs="Times New Roman"/>
-          <w:szCs w:val="24"/>
-        </w:rPr>
-        <w:t xml:space="preserve">exchange </w:t>
-      </w:r>
-      <w:r>
-        <w:rPr>
-          <w:rFonts w:cs="Times New Roman"/>
-          <w:szCs w:val="24"/>
-        </w:rPr>
-        <w:t>of these nitrogen com</w:t>
-      </w:r>
-      <w:r>
-        <w:rPr>
-          <w:rFonts w:cs="Times New Roman"/>
-          <w:szCs w:val="24"/>
-        </w:rPr>
-        <w:t>pounds may be a factor structuring</w:t>
-      </w:r>
-      <w:r>
-        <w:rPr>
-          <w:rFonts w:cs="Times New Roman"/>
-          <w:szCs w:val="24"/>
-        </w:rPr>
-        <w:t xml:space="preserve"> freshwater bacterial communities</w:t>
-      </w:r>
-      <w:r>
-        <w:rPr>
-          <w:rFonts w:cs="Times New Roman"/>
-          <w:szCs w:val="24"/>
-        </w:rPr>
-        <w:t>.</w:t>
-      </w:r>
-      <w:r>
-        <w:rPr>
-          <w:rFonts w:cs="Times New Roman"/>
-          <w:szCs w:val="24"/>
-        </w:rPr>
-        <w:t xml:space="preserve"> </w:t>
-      </w:r>
-      <w:r>
-        <w:rPr>
-          <w:rFonts w:cs="Times New Roman"/>
-          <w:szCs w:val="24"/>
-        </w:rPr>
-        <w:t>One likely source of polyamines is higher trophic levels such as fish or zooplankton, as these compounds can result from the decomposition of amino acids.</w:t>
+        <w:t>source of polyamines is higher trophic levels such as fish or zooplankton, as these compounds can result from the decomposition of amino acids.</w:t>
       </w:r>
     </w:p>
     <w:p>
@@ -3939,7 +3864,7 @@
                     <pic:cNvPicPr/>
                   </pic:nvPicPr>
                   <pic:blipFill rotWithShape="1">
-                    <a:blip r:embed="rId9">
+                    <a:blip r:embed="rId10">
                       <a:extLst>
                         <a:ext uri="{28A0092B-C50C-407E-A947-70E740481C1C}">
                           <a14:useLocalDpi xmlns:a14="http://schemas.microsoft.com/office/drawing/2010/main" val="0"/>
@@ -3991,7 +3916,7 @@
         <w:rPr>
           <w:rStyle w:val="CommentReference"/>
         </w:rPr>
-        <w:commentReference w:id="4"/>
+        <w:commentReference w:id="3"/>
       </w:r>
     </w:p>
     <w:p>
@@ -4012,16 +3937,16 @@
         <w:lastRenderedPageBreak/>
         <w:t xml:space="preserve">frequently than nitrate reductases in both lakes, but this difference was more pronounced in </w:t>
       </w:r>
-      <w:commentRangeStart w:id="5"/>
+      <w:commentRangeStart w:id="4"/>
       <w:r>
         <w:t>Lake</w:t>
       </w:r>
-      <w:commentRangeEnd w:id="5"/>
+      <w:commentRangeEnd w:id="4"/>
       <w:r>
         <w:rPr>
           <w:rStyle w:val="CommentReference"/>
         </w:rPr>
-        <w:commentReference w:id="5"/>
+        <w:commentReference w:id="4"/>
       </w:r>
       <w:r>
         <w:t xml:space="preserve"> </w:t>
@@ -4057,7 +3982,7 @@
                     <pic:cNvPicPr/>
                   </pic:nvPicPr>
                   <pic:blipFill rotWithShape="1">
-                    <a:blip r:embed="rId10">
+                    <a:blip r:embed="rId11">
                       <a:extLst>
                         <a:ext uri="{28A0092B-C50C-407E-A947-70E740481C1C}">
                           <a14:useLocalDpi xmlns:a14="http://schemas.microsoft.com/office/drawing/2010/main" val="0"/>
@@ -4225,7 +4150,7 @@
         </w:rPr>
         <w:t xml:space="preserve">were not available for either lake, we did not predict any differences in sulfur cycling between </w:t>
       </w:r>
-      <w:commentRangeStart w:id="6"/>
+      <w:commentRangeStart w:id="5"/>
       <w:r>
         <w:rPr>
           <w:rFonts w:cs="Times New Roman"/>
@@ -4233,12 +4158,12 @@
         </w:rPr>
         <w:t>lakes</w:t>
       </w:r>
-      <w:commentRangeEnd w:id="6"/>
+      <w:commentRangeEnd w:id="5"/>
       <w:r>
         <w:rPr>
           <w:rStyle w:val="CommentReference"/>
         </w:rPr>
-        <w:commentReference w:id="6"/>
+        <w:commentReference w:id="5"/>
       </w:r>
       <w:r>
         <w:rPr>
@@ -4352,7 +4277,7 @@
                     <pic:cNvPicPr/>
                   </pic:nvPicPr>
                   <pic:blipFill rotWithShape="1">
-                    <a:blip r:embed="rId11">
+                    <a:blip r:embed="rId12">
                       <a:extLst>
                         <a:ext uri="{28A0092B-C50C-407E-A947-70E740481C1C}">
                           <a14:useLocalDpi xmlns:a14="http://schemas.microsoft.com/office/drawing/2010/main" val="0"/>
@@ -4418,16 +4343,16 @@
       <w:r>
         <w:t xml:space="preserve"> in Trout Bog and Lake </w:t>
       </w:r>
-      <w:commentRangeStart w:id="7"/>
+      <w:commentRangeStart w:id="6"/>
       <w:r>
         <w:t>Mendota</w:t>
       </w:r>
-      <w:commentRangeEnd w:id="7"/>
+      <w:commentRangeEnd w:id="6"/>
       <w:r>
         <w:rPr>
           <w:rStyle w:val="CommentReference"/>
         </w:rPr>
-        <w:commentReference w:id="7"/>
+        <w:commentReference w:id="6"/>
       </w:r>
       <w:r>
         <w:t>.</w:t>
@@ -5906,17 +5831,11 @@
         <w:annotationRef/>
       </w:r>
       <w:r>
-        <w:t xml:space="preserve">Add </w:t>
-      </w:r>
-      <w:r>
-        <w:t xml:space="preserve">%reads </w:t>
-      </w:r>
-      <w:r>
-        <w:t>mapped to each MAG</w:t>
+        <w:t>Add %reads mapped to each MAG</w:t>
       </w:r>
     </w:p>
   </w:comment>
-  <w:comment w:id="1" w:author="Alexandra Linz" w:date="2017-11-03T13:36:00Z" w:initials="AL">
+  <w:comment w:id="2" w:author="Alexandra Linz" w:date="2017-10-27T13:46:00Z" w:initials="AL">
     <w:p>
       <w:pPr>
         <w:pStyle w:val="CommentText"/>
@@ -5928,14 +5847,11 @@
         <w:annotationRef/>
       </w:r>
       <w:r>
-        <w:t>Add legend back in</w:t>
-      </w:r>
-      <w:r>
-        <w:t>. Green = Mendota, gold = Trout Bog</w:t>
+        <w:t>Look at availability, not just concentration. Seasonal variability? LTER website, bog nutrient data?</w:t>
       </w:r>
     </w:p>
   </w:comment>
-  <w:comment w:id="3" w:author="Alexandra Linz" w:date="2017-10-27T13:46:00Z" w:initials="AL">
+  <w:comment w:id="3" w:author="Alexandra Linz" w:date="2017-10-27T12:34:00Z" w:initials="AL">
     <w:p>
       <w:pPr>
         <w:pStyle w:val="CommentText"/>
@@ -5947,11 +5863,11 @@
         <w:annotationRef/>
       </w:r>
       <w:r>
-        <w:t>Look at availability, not just concentration. Seasonal variability? LTER website, bog nutrient data?</w:t>
+        <w:t>Switch to %</w:t>
       </w:r>
     </w:p>
   </w:comment>
-  <w:comment w:id="4" w:author="Alexandra Linz" w:date="2017-10-27T12:34:00Z" w:initials="AL">
+  <w:comment w:id="4" w:author="Alexandra Linz" w:date="2017-10-27T12:44:00Z" w:initials="AL">
     <w:p>
       <w:pPr>
         <w:pStyle w:val="CommentText"/>
@@ -5963,11 +5879,48 @@
         <w:annotationRef/>
       </w:r>
       <w:r>
-        <w:t>Switch to %</w:t>
+        <w:t>Color branches by phylum –all phyla not just n2 fixers</w:t>
+      </w:r>
+    </w:p>
+    <w:p>
+      <w:pPr>
+        <w:pStyle w:val="CommentText"/>
+      </w:pPr>
+    </w:p>
+    <w:p>
+      <w:pPr>
+        <w:pStyle w:val="CommentText"/>
+      </w:pPr>
+      <w:r>
+        <w:t xml:space="preserve">Include description of how I define N2 fixer in various diagrams - # of all </w:t>
+      </w:r>
+      <w:proofErr w:type="spellStart"/>
+      <w:r>
+        <w:t>nif</w:t>
+      </w:r>
+      <w:proofErr w:type="spellEnd"/>
+      <w:r>
+        <w:t xml:space="preserve"> genes, # of MAGs with any </w:t>
+      </w:r>
+      <w:proofErr w:type="spellStart"/>
+      <w:r>
+        <w:t>nif</w:t>
+      </w:r>
+      <w:proofErr w:type="spellEnd"/>
+      <w:r>
+        <w:t xml:space="preserve"> gene, # of MAGs with </w:t>
+      </w:r>
+      <w:proofErr w:type="spellStart"/>
+      <w:r>
+        <w:t>nif</w:t>
+      </w:r>
+      <w:proofErr w:type="spellEnd"/>
+      <w:r>
+        <w:t xml:space="preserve"> operons</w:t>
       </w:r>
     </w:p>
   </w:comment>
-  <w:comment w:id="5" w:author="Alexandra Linz" w:date="2017-10-27T12:44:00Z" w:initials="AL">
+  <w:comment w:id="5" w:author="Alexandra Linz" w:date="2017-10-27T13:58:00Z" w:initials="AL">
     <w:p>
       <w:pPr>
         <w:pStyle w:val="CommentText"/>
@@ -5979,7 +5932,7 @@
         <w:annotationRef/>
       </w:r>
       <w:r>
-        <w:t>Color branches by phylum –all phyla not just n2 fixers</w:t>
+        <w:t>Brocks Mendota book?</w:t>
       </w:r>
     </w:p>
     <w:p>
@@ -5992,64 +5945,11 @@
         <w:pStyle w:val="CommentText"/>
       </w:pPr>
       <w:r>
-        <w:t xml:space="preserve">Include description of how I define N2 fixer in various diagrams - # of all </w:t>
-      </w:r>
-      <w:proofErr w:type="spellStart"/>
-      <w:r>
-        <w:t>nif</w:t>
-      </w:r>
-      <w:proofErr w:type="spellEnd"/>
-      <w:r>
-        <w:t xml:space="preserve"> genes, # of MAGs with any </w:t>
-      </w:r>
-      <w:proofErr w:type="spellStart"/>
-      <w:r>
-        <w:t>nif</w:t>
-      </w:r>
-      <w:proofErr w:type="spellEnd"/>
-      <w:r>
-        <w:t xml:space="preserve"> gene, # of MAGs with </w:t>
-      </w:r>
-      <w:proofErr w:type="spellStart"/>
-      <w:r>
-        <w:t>nif</w:t>
-      </w:r>
-      <w:proofErr w:type="spellEnd"/>
-      <w:r>
-        <w:t xml:space="preserve"> operons</w:t>
+        <w:t>Delete this sentence if we can’t find sulfur data</w:t>
       </w:r>
     </w:p>
   </w:comment>
-  <w:comment w:id="6" w:author="Alexandra Linz" w:date="2017-10-27T13:58:00Z" w:initials="AL">
-    <w:p>
-      <w:pPr>
-        <w:pStyle w:val="CommentText"/>
-      </w:pPr>
-      <w:r>
-        <w:rPr>
-          <w:rStyle w:val="CommentReference"/>
-        </w:rPr>
-        <w:annotationRef/>
-      </w:r>
-      <w:r>
-        <w:t>Brocks Mendota book?</w:t>
-      </w:r>
-    </w:p>
-    <w:p>
-      <w:pPr>
-        <w:pStyle w:val="CommentText"/>
-      </w:pPr>
-    </w:p>
-    <w:p>
-      <w:pPr>
-        <w:pStyle w:val="CommentText"/>
-      </w:pPr>
-      <w:r>
-        <w:t>Delete this sentence if we can’t find sulfur data</w:t>
-      </w:r>
-    </w:p>
-  </w:comment>
-  <w:comment w:id="7" w:author="Alexandra Linz" w:date="2017-11-20T10:13:00Z" w:initials="AL">
+  <w:comment w:id="6" w:author="Alexandra Linz" w:date="2017-11-20T10:13:00Z" w:initials="AL">
     <w:p>
       <w:pPr>
         <w:pStyle w:val="CommentText"/>
@@ -6071,7 +5971,6 @@
 <file path=word/commentsExtended.xml><?xml version="1.0" encoding="utf-8"?>
 <w15:commentsEx xmlns:wpc="http://schemas.microsoft.com/office/word/2010/wordprocessingCanvas" xmlns:cx="http://schemas.microsoft.com/office/drawing/2014/chartex" xmlns:cx1="http://schemas.microsoft.com/office/drawing/2015/9/8/chartex" xmlns:cx2="http://schemas.microsoft.com/office/drawing/2015/10/21/chartex" xmlns:cx3="http://schemas.microsoft.com/office/drawing/2016/5/9/chartex" xmlns:cx4="http://schemas.microsoft.com/office/drawing/2016/5/10/chartex" xmlns:cx5="http://schemas.microsoft.com/office/drawing/2016/5/11/chartex" xmlns:cx6="http://schemas.microsoft.com/office/drawing/2016/5/12/chartex" xmlns:cx7="http://schemas.microsoft.com/office/drawing/2016/5/13/chartex" xmlns:cx8="http://schemas.microsoft.com/office/drawing/2016/5/14/chartex" xmlns:mc="http://schemas.openxmlformats.org/markup-compatibility/2006" xmlns:aink="http://schemas.microsoft.com/office/drawing/2016/ink" xmlns:am3d="http://schemas.microsoft.com/office/drawing/2017/model3d" xmlns:o="urn:schemas-microsoft-com:office:office" xmlns:r="http://schemas.openxmlformats.org/officeDocument/2006/relationships" xmlns:m="http://schemas.openxmlformats.org/officeDocument/2006/math" xmlns:v="urn:schemas-microsoft-com:vml" xmlns:wp14="http://schemas.microsoft.com/office/word/2010/wordprocessingDrawing" xmlns:wp="http://schemas.openxmlformats.org/drawingml/2006/wordprocessingDrawing" xmlns:w10="urn:schemas-microsoft-com:office:word" xmlns:w="http://schemas.openxmlformats.org/wordprocessingml/2006/main" xmlns:w14="http://schemas.microsoft.com/office/word/2010/wordml" xmlns:w15="http://schemas.microsoft.com/office/word/2012/wordml" xmlns:w16cid="http://schemas.microsoft.com/office/word/2016/wordml/cid" xmlns:w16se="http://schemas.microsoft.com/office/word/2015/wordml/symex" xmlns:wpg="http://schemas.microsoft.com/office/word/2010/wordprocessingGroup" xmlns:wpi="http://schemas.microsoft.com/office/word/2010/wordprocessingInk" xmlns:wne="http://schemas.microsoft.com/office/word/2006/wordml" xmlns:wps="http://schemas.microsoft.com/office/word/2010/wordprocessingShape" mc:Ignorable="w14 w15 w16se w16cid wp14">
   <w15:commentEx w15:paraId="790C759C" w15:done="0"/>
-  <w15:commentEx w15:paraId="0C433E63" w15:done="0"/>
   <w15:commentEx w15:paraId="05B214C2" w15:done="0"/>
   <w15:commentEx w15:paraId="0D4FF670" w15:done="0"/>
   <w15:commentEx w15:paraId="0257D0CD" w15:done="0"/>
@@ -6083,7 +5982,6 @@
 <file path=word/commentsIds.xml><?xml version="1.0" encoding="utf-8"?>
 <w16cid:commentsIds xmlns:wpc="http://schemas.microsoft.com/office/word/2010/wordprocessingCanvas" xmlns:cx="http://schemas.microsoft.com/office/drawing/2014/chartex" xmlns:cx1="http://schemas.microsoft.com/office/drawing/2015/9/8/chartex" xmlns:cx2="http://schemas.microsoft.com/office/drawing/2015/10/21/chartex" xmlns:cx3="http://schemas.microsoft.com/office/drawing/2016/5/9/chartex" xmlns:cx4="http://schemas.microsoft.com/office/drawing/2016/5/10/chartex" xmlns:cx5="http://schemas.microsoft.com/office/drawing/2016/5/11/chartex" xmlns:cx6="http://schemas.microsoft.com/office/drawing/2016/5/12/chartex" xmlns:cx7="http://schemas.microsoft.com/office/drawing/2016/5/13/chartex" xmlns:cx8="http://schemas.microsoft.com/office/drawing/2016/5/14/chartex" xmlns:mc="http://schemas.openxmlformats.org/markup-compatibility/2006" xmlns:aink="http://schemas.microsoft.com/office/drawing/2016/ink" xmlns:am3d="http://schemas.microsoft.com/office/drawing/2017/model3d" xmlns:o="urn:schemas-microsoft-com:office:office" xmlns:r="http://schemas.openxmlformats.org/officeDocument/2006/relationships" xmlns:m="http://schemas.openxmlformats.org/officeDocument/2006/math" xmlns:v="urn:schemas-microsoft-com:vml" xmlns:wp14="http://schemas.microsoft.com/office/word/2010/wordprocessingDrawing" xmlns:wp="http://schemas.openxmlformats.org/drawingml/2006/wordprocessingDrawing" xmlns:w10="urn:schemas-microsoft-com:office:word" xmlns:w="http://schemas.openxmlformats.org/wordprocessingml/2006/main" xmlns:w14="http://schemas.microsoft.com/office/word/2010/wordml" xmlns:w15="http://schemas.microsoft.com/office/word/2012/wordml" xmlns:w16cid="http://schemas.microsoft.com/office/word/2016/wordml/cid" xmlns:w16se="http://schemas.microsoft.com/office/word/2015/wordml/symex" xmlns:wpg="http://schemas.microsoft.com/office/word/2010/wordprocessingGroup" xmlns:wpi="http://schemas.microsoft.com/office/word/2010/wordprocessingInk" xmlns:wne="http://schemas.microsoft.com/office/word/2006/wordml" xmlns:wps="http://schemas.microsoft.com/office/word/2010/wordprocessingShape" mc:Ignorable="w14 w15 w16se w16cid wp14">
   <w16cid:commentId w16cid:paraId="790C759C" w16cid:durableId="1DA40F7E"/>
-  <w16cid:commentId w16cid:paraId="0C433E63" w16cid:durableId="1DC8E78F"/>
   <w16cid:commentId w16cid:paraId="05B214C2" w16cid:durableId="1DA40F82"/>
   <w16cid:commentId w16cid:paraId="0257D0CD" w16cid:durableId="1DA40F87"/>
   <w16cid:commentId w16cid:paraId="72758A8A" w16cid:durableId="1DA40F88"/>
@@ -7127,7 +7025,7 @@
 </file>
 
 <file path=customXml/itemProps1.xml><?xml version="1.0" encoding="utf-8"?>
-<ds:datastoreItem xmlns:ds="http://schemas.openxmlformats.org/officeDocument/2006/customXml" ds:itemID="{C7005A20-1E5F-4438-9CFE-C5F7E514BC48}">
+<ds:datastoreItem xmlns:ds="http://schemas.openxmlformats.org/officeDocument/2006/customXml" ds:itemID="{F0181003-07F8-4C74-94D9-A820CAE82731}">
   <ds:schemaRefs>
     <ds:schemaRef ds:uri="http://schemas.openxmlformats.org/officeDocument/2006/bibliography"/>
   </ds:schemaRefs>

</xml_diff>

<commit_message>
Wrote nitrogen cycle portion of manuscript
</commit_message>
<xml_diff>
--- a/MAGstravaganza_draft4.docx
+++ b/MAGstravaganza_draft4.docx
@@ -1,6 +1,6 @@
 
 <file path=word/document.xml><?xml version="1.0" encoding="utf-8"?>
-<w:document xmlns:wpc="http://schemas.microsoft.com/office/word/2010/wordprocessingCanvas" xmlns:cx="http://schemas.microsoft.com/office/drawing/2014/chartex" xmlns:cx1="http://schemas.microsoft.com/office/drawing/2015/9/8/chartex" xmlns:cx2="http://schemas.microsoft.com/office/drawing/2015/10/21/chartex" xmlns:cx3="http://schemas.microsoft.com/office/drawing/2016/5/9/chartex" xmlns:cx4="http://schemas.microsoft.com/office/drawing/2016/5/10/chartex" xmlns:cx5="http://schemas.microsoft.com/office/drawing/2016/5/11/chartex" xmlns:cx6="http://schemas.microsoft.com/office/drawing/2016/5/12/chartex" xmlns:cx7="http://schemas.microsoft.com/office/drawing/2016/5/13/chartex" xmlns:cx8="http://schemas.microsoft.com/office/drawing/2016/5/14/chartex" xmlns:mc="http://schemas.openxmlformats.org/markup-compatibility/2006" xmlns:aink="http://schemas.microsoft.com/office/drawing/2016/ink" xmlns:am3d="http://schemas.microsoft.com/office/drawing/2017/model3d" xmlns:o="urn:schemas-microsoft-com:office:office" xmlns:r="http://schemas.openxmlformats.org/officeDocument/2006/relationships" xmlns:m="http://schemas.openxmlformats.org/officeDocument/2006/math" xmlns:v="urn:schemas-microsoft-com:vml" xmlns:wp14="http://schemas.microsoft.com/office/word/2010/wordprocessingDrawing" xmlns:wp="http://schemas.openxmlformats.org/drawingml/2006/wordprocessingDrawing" xmlns:w10="urn:schemas-microsoft-com:office:word" xmlns:w="http://schemas.openxmlformats.org/wordprocessingml/2006/main" xmlns:w14="http://schemas.microsoft.com/office/word/2010/wordml" xmlns:w15="http://schemas.microsoft.com/office/word/2012/wordml" xmlns:w16cid="http://schemas.microsoft.com/office/word/2016/wordml/cid" xmlns:w16se="http://schemas.microsoft.com/office/word/2015/wordml/symex" xmlns:wpg="http://schemas.microsoft.com/office/word/2010/wordprocessingGroup" xmlns:wpi="http://schemas.microsoft.com/office/word/2010/wordprocessingInk" xmlns:wne="http://schemas.microsoft.com/office/word/2006/wordml" xmlns:wps="http://schemas.microsoft.com/office/word/2010/wordprocessingShape" mc:Ignorable="w14 w15 w16se w16cid wp14">
+<w:document xmlns:wpc="http://schemas.microsoft.com/office/word/2010/wordprocessingCanvas" xmlns:mc="http://schemas.openxmlformats.org/markup-compatibility/2006" xmlns:o="urn:schemas-microsoft-com:office:office" xmlns:r="http://schemas.openxmlformats.org/officeDocument/2006/relationships" xmlns:m="http://schemas.openxmlformats.org/officeDocument/2006/math" xmlns:v="urn:schemas-microsoft-com:vml" xmlns:wp14="http://schemas.microsoft.com/office/word/2010/wordprocessingDrawing" xmlns:wp="http://schemas.openxmlformats.org/drawingml/2006/wordprocessingDrawing" xmlns:w10="urn:schemas-microsoft-com:office:word" xmlns:w="http://schemas.openxmlformats.org/wordprocessingml/2006/main" xmlns:w14="http://schemas.microsoft.com/office/word/2010/wordml" xmlns:w15="http://schemas.microsoft.com/office/word/2012/wordml" xmlns:wpg="http://schemas.microsoft.com/office/word/2010/wordprocessingGroup" xmlns:wpi="http://schemas.microsoft.com/office/word/2010/wordprocessingInk" xmlns:wne="http://schemas.microsoft.com/office/word/2006/wordml" xmlns:wps="http://schemas.microsoft.com/office/word/2010/wordprocessingShape" mc:Ignorable="w14 w15 wp14">
   <w:body>
     <w:p>
       <w:pPr>
@@ -24,55 +24,7 @@
         <w:jc w:val="both"/>
       </w:pPr>
       <w:r>
-        <w:t xml:space="preserve">Alexandra M. Linz, </w:t>
-      </w:r>
-      <w:proofErr w:type="spellStart"/>
-      <w:r>
-        <w:t>Shaomei</w:t>
-      </w:r>
-      <w:proofErr w:type="spellEnd"/>
-      <w:r>
-        <w:t xml:space="preserve"> He, Samuel Schmitz, Sarah Stevens, Rex R. Malmstrom, Robin R. </w:t>
-      </w:r>
-      <w:proofErr w:type="spellStart"/>
-      <w:r>
-        <w:t>Rohwer</w:t>
-      </w:r>
-      <w:proofErr w:type="spellEnd"/>
-      <w:r>
-        <w:t xml:space="preserve">, Joshua J. Hamilton, Karthik </w:t>
-      </w:r>
-      <w:proofErr w:type="spellStart"/>
-      <w:r>
-        <w:t>Anantharaman</w:t>
-      </w:r>
-      <w:proofErr w:type="spellEnd"/>
-      <w:r>
-        <w:t xml:space="preserve">, </w:t>
-      </w:r>
-      <w:proofErr w:type="spellStart"/>
-      <w:r>
-        <w:t>Tijana</w:t>
-      </w:r>
-      <w:proofErr w:type="spellEnd"/>
-      <w:r>
-        <w:t xml:space="preserve"> </w:t>
-      </w:r>
-      <w:proofErr w:type="spellStart"/>
-      <w:r>
-        <w:t>Glavina</w:t>
-      </w:r>
-      <w:proofErr w:type="spellEnd"/>
-      <w:r>
-        <w:t xml:space="preserve"> del Rio, Stefan </w:t>
-      </w:r>
-      <w:proofErr w:type="spellStart"/>
-      <w:r>
-        <w:t>Bertilsson</w:t>
-      </w:r>
-      <w:proofErr w:type="spellEnd"/>
-      <w:r>
-        <w:t>, Katherine D. McMahon</w:t>
+        <w:t>Alexandra M. Linz, Shaomei He, Samuel Schmitz, Sarah Stevens, Rex R. Malmstrom, Robin R. Rohwer, Joshua J. Hamilton, Karthik Anantharaman, Tijana Glavina del Rio, Stefan Bertilsson, Katherine D. McMahon</w:t>
       </w:r>
     </w:p>
     <w:p>
@@ -233,15 +185,7 @@
         <w:t>, to identify important funct</w:t>
       </w:r>
       <w:r>
-        <w:t xml:space="preserve">ions in </w:t>
-      </w:r>
-      <w:proofErr w:type="spellStart"/>
-      <w:r>
-        <w:t>humic</w:t>
-      </w:r>
-      <w:proofErr w:type="spellEnd"/>
-      <w:r>
-        <w:t xml:space="preserve"> lakes </w:t>
+        <w:t xml:space="preserve">ions in humic lakes </w:t>
       </w:r>
       <w:r>
         <w:fldChar w:fldCharType="begin" w:fldLock="1"/>
@@ -315,15 +259,7 @@
         <w:t>nearly 200</w:t>
       </w:r>
       <w:r>
-        <w:t xml:space="preserve"> MAGs from Lake Mendota, a highly productive eutrophic lake, and Trout Bog, a </w:t>
-      </w:r>
-      <w:proofErr w:type="spellStart"/>
-      <w:r>
-        <w:t>humic</w:t>
-      </w:r>
-      <w:proofErr w:type="spellEnd"/>
-      <w:r>
-        <w:t xml:space="preserve"> or dystrophic bog lake, </w:t>
+        <w:t xml:space="preserve"> MAGs from Lake Mendota, a highly productive eutrophic lake, and Trout Bog, a humic or dystrophic bog lake, </w:t>
       </w:r>
       <w:r>
         <w:t>demonstrated</w:t>
@@ -1734,15 +1670,7 @@
         <w:fldChar w:fldCharType="end"/>
       </w:r>
       <w:r>
-        <w:t xml:space="preserve">. These MAGs range in completeness from 50 to 99% complete, and passed quality checks for contamination using </w:t>
-      </w:r>
-      <w:proofErr w:type="spellStart"/>
-      <w:r>
-        <w:t>CheckM</w:t>
-      </w:r>
-      <w:proofErr w:type="spellEnd"/>
-      <w:r>
-        <w:t xml:space="preserve"> </w:t>
+        <w:t xml:space="preserve">. These MAGs range in completeness from 50 to 99% complete, and passed quality checks for contamination using CheckM </w:t>
       </w:r>
       <w:r>
         <w:fldChar w:fldCharType="begin" w:fldLock="1"/>
@@ -1799,15 +1727,7 @@
         <w:t xml:space="preserve">.csv&gt;. </w:t>
       </w:r>
       <w:r>
-        <w:t xml:space="preserve">The phylogenetic distribution of MAGs was consistent with the classifications of 16S ribosomal </w:t>
-      </w:r>
-      <w:proofErr w:type="spellStart"/>
-      <w:r>
-        <w:t>rRNA</w:t>
-      </w:r>
-      <w:proofErr w:type="spellEnd"/>
-      <w:r>
-        <w:t xml:space="preserve"> gene amplicon sequencing results (Figure 1). These results are consistent with other 16S-based studies in these sites </w:t>
+        <w:t xml:space="preserve">The phylogenetic distribution of MAGs was consistent with the classifications of 16S ribosomal rRNA gene amplicon sequencing results (Figure 1). These results are consistent with other 16S-based studies in these sites </w:t>
       </w:r>
       <w:r>
         <w:fldChar w:fldCharType="begin" w:fldLock="1"/>
@@ -1843,15 +1763,7 @@
         <w:jc w:val="both"/>
       </w:pPr>
       <w:r>
-        <w:t xml:space="preserve">&lt;Fig 1a </w:t>
-      </w:r>
-      <w:proofErr w:type="spellStart"/>
-      <w:r>
-        <w:t>Barchart</w:t>
-      </w:r>
-      <w:proofErr w:type="spellEnd"/>
-      <w:r>
-        <w:t xml:space="preserve"> of MAG phyla&gt;</w:t>
+        <w:t>&lt;Fig 1a Barchart of MAG phyla&gt;</w:t>
       </w:r>
     </w:p>
     <w:p>
@@ -1863,15 +1775,7 @@
         <w:t>&lt;Fig 1</w:t>
       </w:r>
       <w:r>
-        <w:t xml:space="preserve">b </w:t>
-      </w:r>
-      <w:proofErr w:type="spellStart"/>
-      <w:r>
-        <w:t>Barchart</w:t>
-      </w:r>
-      <w:proofErr w:type="spellEnd"/>
-      <w:r>
-        <w:t xml:space="preserve"> of 16S phyla&gt;</w:t>
+        <w:t>b Barchart of 16S phyla&gt;</w:t>
       </w:r>
     </w:p>
     <w:p>
@@ -1896,23 +1800,7 @@
           <w:rFonts w:cs="Times New Roman"/>
           <w:szCs w:val="24"/>
         </w:rPr>
-        <w:t xml:space="preserve">The taxonomic classifications of MAGs (A) reflect the community composition observed via 16S </w:t>
-      </w:r>
-      <w:proofErr w:type="spellStart"/>
-      <w:r>
-        <w:rPr>
-          <w:rFonts w:cs="Times New Roman"/>
-          <w:szCs w:val="24"/>
-        </w:rPr>
-        <w:t>rRNA</w:t>
-      </w:r>
-      <w:proofErr w:type="spellEnd"/>
-      <w:r>
-        <w:rPr>
-          <w:rFonts w:cs="Times New Roman"/>
-          <w:szCs w:val="24"/>
-        </w:rPr>
-        <w:t xml:space="preserve"> ribosomal amplicon sequencing (</w:t>
+        <w:t>The taxonomic classifications of MAGs (A) reflect the community composition observed via 16S rRNA ribosomal amplicon sequencing (</w:t>
       </w:r>
       <w:commentRangeStart w:id="0"/>
       <w:r>
@@ -1959,31 +1847,14 @@
         <w:t xml:space="preserve"> </w:t>
       </w:r>
       <w:r>
-        <w:t>In Lake Mendota, MAGs classified as Cyanobacteria comprised the majority of photoautotrophs in the dataset. These populations contained genes encoding enzymes in the Calvin-Benson-</w:t>
-      </w:r>
-      <w:proofErr w:type="spellStart"/>
-      <w:r>
-        <w:t>Bassham</w:t>
-      </w:r>
-      <w:proofErr w:type="spellEnd"/>
-      <w:r>
-        <w:t xml:space="preserve"> (CBB) pathway. In Trout Bog, genomes appearing to be from photoautotrophic organisms were classified as </w:t>
-      </w:r>
-      <w:proofErr w:type="spellStart"/>
+        <w:t xml:space="preserve">In Lake Mendota, MAGs classified as Cyanobacteria comprised the majority of photoautotrophs in the dataset. These populations contained genes encoding enzymes in the Calvin-Benson-Bassham (CBB) pathway. In Trout Bog, genomes appearing to be from photoautotrophic organisms were classified as </w:t>
+      </w:r>
       <w:r>
         <w:rPr>
           <w:i/>
         </w:rPr>
-        <w:t>Chlorobium</w:t>
-      </w:r>
-      <w:proofErr w:type="spellEnd"/>
-      <w:r>
-        <w:rPr>
-          <w:i/>
-        </w:rPr>
-        <w:t xml:space="preserve"> </w:t>
-      </w:r>
-      <w:proofErr w:type="spellStart"/>
+        <w:t xml:space="preserve">Chlorobium </w:t>
+      </w:r>
       <w:r>
         <w:rPr>
           <w:i/>
@@ -1991,25 +1862,8 @@
         <w:lastRenderedPageBreak/>
         <w:t>clathratiforme</w:t>
       </w:r>
-      <w:proofErr w:type="spellEnd"/>
-      <w:r>
-        <w:t xml:space="preserve">, a species of </w:t>
-      </w:r>
-      <w:proofErr w:type="spellStart"/>
-      <w:r>
-        <w:t>Chlorobiales</w:t>
-      </w:r>
-      <w:proofErr w:type="spellEnd"/>
-      <w:r>
-        <w:t xml:space="preserve"> widespread in </w:t>
-      </w:r>
-      <w:proofErr w:type="spellStart"/>
-      <w:r>
-        <w:t>humic</w:t>
-      </w:r>
-      <w:proofErr w:type="spellEnd"/>
-      <w:r>
-        <w:t xml:space="preserve"> lakes </w:t>
+      <w:r>
+        <w:t xml:space="preserve">, a species of Chlorobiales widespread in humic lakes </w:t>
       </w:r>
       <w:r>
         <w:fldChar w:fldCharType="begin" w:fldLock="1"/>
@@ -2042,15 +1896,7 @@
         <w:t xml:space="preserve"> the CBB pathway, t</w:t>
       </w:r>
       <w:r>
-        <w:t xml:space="preserve">he </w:t>
-      </w:r>
-      <w:proofErr w:type="spellStart"/>
-      <w:r>
-        <w:t>Chlorobiales</w:t>
-      </w:r>
-      <w:proofErr w:type="spellEnd"/>
-      <w:r>
-        <w:t xml:space="preserve"> MAGs in Trout Bog contained genes encoding citrate lyase and other  key enzymes in the reductive TCA cycle, an alternative carbon fixation method commonly found in green sulfur bacteria </w:t>
+        <w:t xml:space="preserve">he Chlorobiales MAGs in Trout Bog contained genes encoding citrate lyase and other  key enzymes in the reductive TCA cycle, an alternative carbon fixation method commonly found in green sulfur bacteria </w:t>
       </w:r>
       <w:r>
         <w:fldChar w:fldCharType="begin" w:fldLock="1"/>
@@ -2074,26 +1920,10 @@
         <w:t xml:space="preserve">. </w:t>
       </w:r>
       <w:r>
-        <w:t xml:space="preserve">Both </w:t>
-      </w:r>
-      <w:proofErr w:type="spellStart"/>
-      <w:r>
-        <w:t>photoautrophs</w:t>
-      </w:r>
-      <w:proofErr w:type="spellEnd"/>
-      <w:r>
-        <w:t xml:space="preserve"> contained genes potentially encoding nitrogen fixation as well. </w:t>
-      </w:r>
-      <w:r>
-        <w:t xml:space="preserve">The primary producers Cyanobacteria and </w:t>
-      </w:r>
-      <w:proofErr w:type="spellStart"/>
-      <w:r>
-        <w:t>Chlorobiales</w:t>
-      </w:r>
-      <w:proofErr w:type="spellEnd"/>
-      <w:r>
-        <w:t xml:space="preserve"> seem to perform similar ecosystem functions</w:t>
+        <w:t xml:space="preserve">Both photoautrophs contained genes potentially encoding nitrogen fixation as well. </w:t>
+      </w:r>
+      <w:r>
+        <w:t>The primary producers Cyanobacteria and Chlorobiales seem to perform similar ecosystem functions</w:t>
       </w:r>
       <w:r>
         <w:t xml:space="preserve"> </w:t>
@@ -2112,117 +1942,67 @@
         <w:t>The potential for photoheterotrophy via</w:t>
       </w:r>
       <w:r>
+        <w:t xml:space="preserve"> anoxygenic</w:t>
+      </w:r>
+      <w:r>
+        <w:t xml:space="preserve"> aerobic</w:t>
+      </w:r>
+      <w:r>
+        <w:t xml:space="preserve"> photosynthesis w</w:t>
+      </w:r>
+      <w:r>
+        <w:t>as</w:t>
+      </w:r>
+      <w:r>
+        <w:t xml:space="preserve"> identified in several MAGs from both lakes </w:t>
+      </w:r>
+      <w:r>
+        <w:fldChar w:fldCharType="begin" w:fldLock="1"/>
+      </w:r>
+      <w:r>
+        <w:instrText>ADDIN CSL_CITATION { "citationItems" : [ { "id" : "ITEM-1", "itemData" : { "DOI" : "10.1038/ismej.2011.84", "ISSN" : "1751-7362", "author" : [ { "dropping-particle" : "", "family" : "Martinez-Garcia", "given" : "Manuel", "non-dropping-particle" : "", "parse-names" : false, "suffix" : "" }, { "dropping-particle" : "", "family" : "Swan", "given" : "Brandon K", "non-dropping-particle" : "", "parse-names" : false, "suffix" : "" }, { "dropping-particle" : "", "family" : "Poulton", "given" : "Nicole J", "non-dropping-particle" : "", "parse-names" : false, "suffix" : "" }, { "dropping-particle" : "", "family" : "Gomez", "given" : "Monica Lluesma", "non-dropping-particle" : "", "parse-names" : false, "suffix" : "" }, { "dropping-particle" : "", "family" : "Masland", "given" : "Dashiell", "non-dropping-particle" : "", "parse-names" : false, "suffix" : "" }, { "dropping-particle" : "", "family" : "Sieracki", "given" : "Michael E", "non-dropping-particle" : "", "parse-names" : false, "suffix" : "" }, { "dropping-particle" : "", "family" : "Stepanauskas", "given" : "Ramunas", "non-dropping-particle" : "", "parse-names" : false, "suffix" : "" } ], "container-title" : "The ISME Journal", "id" : "ITEM-1", "issue" : "1", "issued" : { "date-parts" : [ [ "2012" ] ] }, "page" : "113-123", "publisher" : "Nature Publishing Group", "title" : "High-throughput single-cell sequencing identifies photoheterotrophs and chemoautotrophs in freshwater bacterioplankton", "type" : "article-journal", "volume" : "6" }, "uris" : [ "http://www.mendeley.com/documents/?uuid=81e2cf56-ebc1-4b68-ba9a-9b5e442b9063" ] } ], "mendeley" : { "formattedCitation" : "(Martinez-Garcia et al. 2012)", "plainTextFormattedCitation" : "(Martinez-Garcia et al. 2012)", "previouslyFormattedCitation" : "(Martinez-Garcia et al. 2012)" }, "properties" : { "noteIndex" : 3 }, "schema" : "https://github.com/citation-style-language/schema/raw/master/csl-citation.json" }</w:instrText>
+      </w:r>
+      <w:r>
+        <w:fldChar w:fldCharType="separate"/>
+      </w:r>
+      <w:r>
+        <w:rPr>
+          <w:noProof/>
+        </w:rPr>
+        <w:t>(Martinez-Garcia et al. 2012)</w:t>
+      </w:r>
+      <w:r>
+        <w:fldChar w:fldCharType="end"/>
+      </w:r>
+      <w:r>
+        <w:t xml:space="preserve">. </w:t>
+      </w:r>
+      <w:r>
+        <w:t xml:space="preserve">Proteobacteria, particularly Burkholderiales, most often contained the marker genes for this process, although these genes were not shared broadly across the phylum. A MAG of Acidobacteria from the Trout Bog epilimnion also contained genes suggesting </w:t>
+      </w:r>
+      <w:r>
+        <w:t xml:space="preserve">anoxygenic aerobic photosynthesis. </w:t>
+      </w:r>
+      <w:r>
+        <w:t xml:space="preserve">Another form </w:t>
+      </w:r>
+      <w:r>
+        <w:t>of photoheterotrophy previously identified in freshwater</w:t>
+      </w:r>
+      <w:r>
         <w:t xml:space="preserve"> </w:t>
       </w:r>
-      <w:proofErr w:type="spellStart"/>
-      <w:r>
-        <w:t>anoxygenic</w:t>
-      </w:r>
-      <w:proofErr w:type="spellEnd"/>
-      <w:r>
-        <w:t xml:space="preserve"> aerobic</w:t>
-      </w:r>
-      <w:r>
-        <w:t xml:space="preserve"> photosynthesis w</w:t>
-      </w:r>
-      <w:r>
-        <w:t>as</w:t>
-      </w:r>
-      <w:r>
-        <w:t xml:space="preserve"> identified in several MAGs from both lakes </w:t>
-      </w:r>
-      <w:r>
-        <w:fldChar w:fldCharType="begin" w:fldLock="1"/>
-      </w:r>
-      <w:r>
-        <w:instrText>ADDIN CSL_CITATION { "citationItems" : [ { "id" : "ITEM-1", "itemData" : { "DOI" : "10.1038/ismej.2011.84", "ISSN" : "1751-7362", "author" : [ { "dropping-particle" : "", "family" : "Martinez-Garcia", "given" : "Manuel", "non-dropping-particle" : "", "parse-names" : false, "suffix" : "" }, { "dropping-particle" : "", "family" : "Swan", "given" : "Brandon K", "non-dropping-particle" : "", "parse-names" : false, "suffix" : "" }, { "dropping-particle" : "", "family" : "Poulton", "given" : "Nicole J", "non-dropping-particle" : "", "parse-names" : false, "suffix" : "" }, { "dropping-particle" : "", "family" : "Gomez", "given" : "Monica Lluesma", "non-dropping-particle" : "", "parse-names" : false, "suffix" : "" }, { "dropping-particle" : "", "family" : "Masland", "given" : "Dashiell", "non-dropping-particle" : "", "parse-names" : false, "suffix" : "" }, { "dropping-particle" : "", "family" : "Sieracki", "given" : "Michael E", "non-dropping-particle" : "", "parse-names" : false, "suffix" : "" }, { "dropping-particle" : "", "family" : "Stepanauskas", "given" : "Ramunas", "non-dropping-particle" : "", "parse-names" : false, "suffix" : "" } ], "container-title" : "The ISME Journal", "id" : "ITEM-1", "issue" : "1", "issued" : { "date-parts" : [ [ "2012" ] ] }, "page" : "113-123", "publisher" : "Nature Publishing Group", "title" : "High-throughput single-cell sequencing identifies photoheterotrophs and chemoautotrophs in freshwater bacterioplankton", "type" : "article-journal", "volume" : "6" }, "uris" : [ "http://www.mendeley.com/documents/?uuid=81e2cf56-ebc1-4b68-ba9a-9b5e442b9063" ] } ], "mendeley" : { "formattedCitation" : "(Martinez-Garcia et al. 2012)", "plainTextFormattedCitation" : "(Martinez-Garcia et al. 2012)", "previouslyFormattedCitation" : "(Martinez-Garcia et al. 2012)" }, "properties" : { "noteIndex" : 3 }, "schema" : "https://github.com/citation-style-language/schema/raw/master/csl-citation.json" }</w:instrText>
-      </w:r>
-      <w:r>
-        <w:fldChar w:fldCharType="separate"/>
-      </w:r>
-      <w:r>
-        <w:rPr>
-          <w:noProof/>
-        </w:rPr>
-        <w:t>(Martinez-Garcia et al. 2012)</w:t>
-      </w:r>
-      <w:r>
-        <w:fldChar w:fldCharType="end"/>
-      </w:r>
-      <w:r>
-        <w:t xml:space="preserve">. </w:t>
-      </w:r>
-      <w:r>
-        <w:t xml:space="preserve">Proteobacteria, particularly </w:t>
-      </w:r>
-      <w:proofErr w:type="spellStart"/>
-      <w:r>
-        <w:t>Burkholderiales</w:t>
-      </w:r>
-      <w:proofErr w:type="spellEnd"/>
-      <w:r>
-        <w:t xml:space="preserve">, most often contained the marker genes for this process, although these genes were not shared broadly across the phylum. A MAG of </w:t>
-      </w:r>
-      <w:proofErr w:type="spellStart"/>
-      <w:r>
-        <w:t>Acidobacteria</w:t>
-      </w:r>
-      <w:proofErr w:type="spellEnd"/>
-      <w:r>
-        <w:t xml:space="preserve"> from the Trout Bog epilimnion also contained genes suggesting </w:t>
-      </w:r>
-      <w:proofErr w:type="spellStart"/>
-      <w:r>
-        <w:t>anoxygenic</w:t>
-      </w:r>
-      <w:proofErr w:type="spellEnd"/>
-      <w:r>
-        <w:t xml:space="preserve"> aerobic photosynthesis. </w:t>
-      </w:r>
-      <w:r>
-        <w:t xml:space="preserve">Another form </w:t>
-      </w:r>
-      <w:r>
-        <w:t>of photoheterotrophy previously identified in freshwater</w:t>
+      <w:r>
+        <w:t xml:space="preserve">is the use of light-activated proteins such as rhodopsins. </w:t>
+      </w:r>
+      <w:r>
+        <w:t>We observed genes encoding rhodopsins in MAGs from both lakes, but particularly in MAGs from Lake Mendota classified as Actinobacteria and Bacteroidetes.</w:t>
       </w:r>
       <w:r>
         <w:t xml:space="preserve"> </w:t>
       </w:r>
       <w:r>
-        <w:t xml:space="preserve">is the use of light-activated proteins such as </w:t>
-      </w:r>
-      <w:proofErr w:type="spellStart"/>
-      <w:r>
-        <w:t>rhodopsins</w:t>
-      </w:r>
-      <w:proofErr w:type="spellEnd"/>
-      <w:r>
-        <w:t xml:space="preserve">. </w:t>
-      </w:r>
-      <w:r>
-        <w:t xml:space="preserve">We observed genes encoding </w:t>
-      </w:r>
-      <w:proofErr w:type="spellStart"/>
-      <w:r>
-        <w:t>rhodopsins</w:t>
-      </w:r>
-      <w:proofErr w:type="spellEnd"/>
-      <w:r>
-        <w:t xml:space="preserve"> in MAGs from both lakes, but particularly in MAGs from Lake Mendota classified as Actinobacteria and Bacteroidetes.</w:t>
-      </w:r>
-      <w:r>
-        <w:t xml:space="preserve"> </w:t>
-      </w:r>
-      <w:r>
-        <w:t xml:space="preserve">These MAGs and their potential </w:t>
-      </w:r>
-      <w:proofErr w:type="spellStart"/>
-      <w:r>
-        <w:t>rhodopsins</w:t>
-      </w:r>
-      <w:proofErr w:type="spellEnd"/>
-      <w:r>
-        <w:t xml:space="preserve"> are</w:t>
+        <w:t>These MAGs and their potential rhodopsins are</w:t>
       </w:r>
       <w:r>
         <w:t xml:space="preserve"> the subject of further study </w:t>
@@ -2231,21 +2011,7 @@
         <w:rPr>
           <w:highlight w:val="yellow"/>
         </w:rPr>
-        <w:t xml:space="preserve">(cite </w:t>
-      </w:r>
-      <w:proofErr w:type="spellStart"/>
-      <w:r>
-        <w:rPr>
-          <w:highlight w:val="yellow"/>
-        </w:rPr>
-        <w:t>Shaomei’s</w:t>
-      </w:r>
-      <w:proofErr w:type="spellEnd"/>
-      <w:r>
-        <w:rPr>
-          <w:highlight w:val="yellow"/>
-        </w:rPr>
-        <w:t xml:space="preserve"> preprint</w:t>
+        <w:t>(cite Shaomei’s preprint</w:t>
       </w:r>
       <w:r>
         <w:rPr>
@@ -2305,25 +2071,21 @@
       <w:r>
         <w:t xml:space="preserve">Central metabolism is often the entry point for the least complex carbon compounds, and central metabolic pathways may reveal how a bacterium is using a carbon compound. The </w:t>
       </w:r>
-      <w:proofErr w:type="spellStart"/>
-      <w:r>
-        <w:t>tricarboxylyic</w:t>
-      </w:r>
-      <w:proofErr w:type="spellEnd"/>
-      <w:r>
-        <w:t xml:space="preserve"> acid (TCA), arguably the most central pathway in bacteria, was notably absent in </w:t>
+      <w:r>
+        <w:t>tricarboxylic</w:t>
+      </w:r>
+      <w:r>
+        <w:t xml:space="preserve"> acid (TCA)</w:t>
+      </w:r>
+      <w:r>
+        <w:t xml:space="preserve"> cycle</w:t>
+      </w:r>
+      <w:r>
+        <w:t xml:space="preserve">, arguably the most central pathway in bacteria, was notably </w:t>
       </w:r>
       <w:r>
         <w:lastRenderedPageBreak/>
-        <w:t xml:space="preserve">MAGs classified as </w:t>
-      </w:r>
-      <w:proofErr w:type="spellStart"/>
-      <w:r>
-        <w:t>Tenericutes</w:t>
-      </w:r>
-      <w:proofErr w:type="spellEnd"/>
-      <w:r>
-        <w:t xml:space="preserve"> in Lake Mendota and in unclassified MAGs in the hypolimnion of Trout Bog. Genes encoding enzymes in the glyoxylate cycle, a variant of the TCA cycle that is used to produce biosynthetic intermediates when glucose is not available, were </w:t>
+        <w:t xml:space="preserve">absent in MAGs classified as Tenericutes in Lake Mendota and in unclassified MAGs in the hypolimnion of Trout Bog. Genes encoding enzymes in the glyoxylate cycle, a variant of the TCA cycle that is used to produce biosynthetic intermediates when glucose is not available, were </w:t>
       </w:r>
       <w:r>
         <w:t xml:space="preserve">observed </w:t>
@@ -2331,21 +2093,8 @@
       <w:r>
         <w:t xml:space="preserve">in </w:t>
       </w:r>
-      <w:proofErr w:type="spellStart"/>
-      <w:r>
-        <w:t>Chlamydiae</w:t>
-      </w:r>
-      <w:proofErr w:type="spellEnd"/>
-      <w:r>
-        <w:t xml:space="preserve"> in Lake Mendota, </w:t>
-      </w:r>
-      <w:proofErr w:type="spellStart"/>
-      <w:r>
-        <w:t>Acidobacteria</w:t>
-      </w:r>
-      <w:proofErr w:type="spellEnd"/>
-      <w:r>
-        <w:t xml:space="preserve"> in Trout Bog, and in some Proteobacteria in both lakes. The pentose phosphate pathway, both oxidative and non-oxidative phases, was found in MAGs from most phyla. </w:t>
+      <w:r>
+        <w:t xml:space="preserve">Chlamydiae in Lake Mendota, Acidobacteria in Trout Bog, and in some Proteobacteria in both lakes. The pentose phosphate pathway, both oxidative and non-oxidative phases, was found in MAGs from most phyla. </w:t>
       </w:r>
     </w:p>
     <w:p>
@@ -2387,107 +2136,37 @@
         <w:rPr>
           <w:highlight w:val="yellow"/>
         </w:rPr>
-        <w:t xml:space="preserve">(cite from </w:t>
-      </w:r>
-      <w:proofErr w:type="spellStart"/>
+        <w:t>(cite from MetaCyc)</w:t>
+      </w:r>
+      <w:r>
+        <w:t>. Genes encoding the degradation of rhamnose and fucose, whose pathways converge to enter glycolysis and produce pyruvate, were frequently found within the same MAGs (including members of Planctomycetes and Verrucomicrobia in Lake Mendota, and members of Bacteroidetes, Ignavibacteria, and Verrucomicrobia in Trout Bog). Putative pathways for the degradation of galactose were often observed in these same MAGs. Xylose</w:t>
+      </w:r>
+      <w:r>
+        <w:t xml:space="preserve"> is a freshwater sugar which has already been identified as potential carbon source for streamlined </w:t>
+      </w:r>
+      <w:r>
+        <w:t>Actinobacteria</w:t>
+      </w:r>
+      <w:r>
+        <w:t xml:space="preserve"> </w:t>
+      </w:r>
       <w:r>
         <w:rPr>
           <w:highlight w:val="yellow"/>
         </w:rPr>
-        <w:t>MetaCyc</w:t>
-      </w:r>
-      <w:proofErr w:type="spellEnd"/>
+        <w:t>(cite)</w:t>
+      </w:r>
+      <w:r>
+        <w:t xml:space="preserve">; this was confirmed in our MAGs, with Bacteroidetes, Planctomycetes, and Verrucomicrobia in Lake Mendota and Bacteroidetes and Verrucomicrobia in Trout Bog as additional potential xylose degraders. Genes for the degradation of glycolate, a compound produced by algae </w:t>
+      </w:r>
       <w:r>
         <w:rPr>
           <w:highlight w:val="yellow"/>
         </w:rPr>
-        <w:t>)</w:t>
-      </w:r>
-      <w:r>
-        <w:t xml:space="preserve">. Genes encoding the degradation of rhamnose and fucose, whose pathways converge to enter glycolysis and produce pyruvate, were frequently found within the same MAGs (including members of Planctomycetes and </w:t>
-      </w:r>
-      <w:proofErr w:type="spellStart"/>
-      <w:r>
-        <w:t>Verrucomicrobia</w:t>
-      </w:r>
-      <w:proofErr w:type="spellEnd"/>
-      <w:r>
-        <w:t xml:space="preserve"> in Lake Mendota, and members of Bacteroidetes, </w:t>
-      </w:r>
-      <w:proofErr w:type="spellStart"/>
-      <w:r>
-        <w:t>Ignavibacteria</w:t>
-      </w:r>
-      <w:proofErr w:type="spellEnd"/>
-      <w:r>
-        <w:t xml:space="preserve">, and </w:t>
-      </w:r>
-      <w:proofErr w:type="spellStart"/>
-      <w:r>
-        <w:t>Verrucomicrobia</w:t>
-      </w:r>
-      <w:proofErr w:type="spellEnd"/>
-      <w:r>
-        <w:t xml:space="preserve"> in Trout Bog). Putative pathways for the degradation of galactose were often observed in these same MAGs. Xylose</w:t>
-      </w:r>
-      <w:r>
-        <w:t xml:space="preserve"> is a freshwater sugar which has already been identified as potential carbon source for streamlined </w:t>
-      </w:r>
-      <w:r>
-        <w:t>Actinobacteria</w:t>
-      </w:r>
-      <w:r>
-        <w:t xml:space="preserve"> </w:t>
-      </w:r>
-      <w:r>
-        <w:rPr>
-          <w:highlight w:val="yellow"/>
-        </w:rPr>
-        <w:t>(cite)</w:t>
-      </w:r>
-      <w:r>
-        <w:t xml:space="preserve">; this was confirmed in our MAGs, with Bacteroidetes, Planctomycetes, and </w:t>
-      </w:r>
-      <w:proofErr w:type="spellStart"/>
-      <w:r>
-        <w:t>Verrucomicrobia</w:t>
-      </w:r>
-      <w:proofErr w:type="spellEnd"/>
-      <w:r>
-        <w:t xml:space="preserve"> in Lake Mendota and Bacteroidetes and </w:t>
-      </w:r>
-      <w:proofErr w:type="spellStart"/>
-      <w:r>
-        <w:t>Verrucomicrobia</w:t>
-      </w:r>
-      <w:proofErr w:type="spellEnd"/>
-      <w:r>
-        <w:t xml:space="preserve"> in Trout Bog as additional potential xylose degraders. Genes for the degradation of glycolate, a compound produced by algae </w:t>
-      </w:r>
-      <w:r>
-        <w:rPr>
-          <w:highlight w:val="yellow"/>
-        </w:rPr>
         <w:t>(cite Paver),</w:t>
       </w:r>
       <w:r>
-        <w:t xml:space="preserve"> were identified in Cyanobacteria and Proteobacteria in Lake Mendota and in </w:t>
-      </w:r>
-      <w:proofErr w:type="spellStart"/>
-      <w:r>
-        <w:t>Acidobacteria</w:t>
-      </w:r>
-      <w:proofErr w:type="spellEnd"/>
-      <w:r>
-        <w:t xml:space="preserve">, Proteobacteria, and </w:t>
-      </w:r>
-      <w:proofErr w:type="spellStart"/>
-      <w:r>
-        <w:t>Verrucomicrobia</w:t>
-      </w:r>
-      <w:proofErr w:type="spellEnd"/>
-      <w:r>
-        <w:t xml:space="preserve"> in Trout Bog. </w:t>
+        <w:t xml:space="preserve"> were identified in Cyanobacteria and Proteobacteria in Lake Mendota and in Acidobacteria, Proteobacteria, and Verrucomicrobia in Trout Bog. </w:t>
       </w:r>
     </w:p>
     <w:p>
@@ -2504,39 +2183,7 @@
           <w:rFonts w:cs="Times New Roman"/>
           <w:szCs w:val="24"/>
         </w:rPr>
-        <w:t xml:space="preserve">Methylotrophy, the ability to grow solely on one carbon compounds such as methane or methanol, appears to be a likely metabolism in MAGs from both Trout Bog and Lake Mendota. Putative pathways for methanol degradation were found in MAGs classified as </w:t>
-      </w:r>
-      <w:proofErr w:type="spellStart"/>
-      <w:r>
-        <w:rPr>
-          <w:rFonts w:cs="Times New Roman"/>
-          <w:szCs w:val="24"/>
-        </w:rPr>
-        <w:t>Methylophilales</w:t>
-      </w:r>
-      <w:proofErr w:type="spellEnd"/>
-      <w:r>
-        <w:rPr>
-          <w:rFonts w:cs="Times New Roman"/>
-          <w:szCs w:val="24"/>
-        </w:rPr>
-        <w:t xml:space="preserve">, while MAGs from </w:t>
-      </w:r>
-      <w:proofErr w:type="spellStart"/>
-      <w:r>
-        <w:rPr>
-          <w:rFonts w:cs="Times New Roman"/>
-          <w:szCs w:val="24"/>
-        </w:rPr>
-        <w:t>Methylococcales</w:t>
-      </w:r>
-      <w:proofErr w:type="spellEnd"/>
-      <w:r>
-        <w:rPr>
-          <w:rFonts w:cs="Times New Roman"/>
-          <w:szCs w:val="24"/>
-        </w:rPr>
-        <w:t xml:space="preserve"> were </w:t>
+        <w:t xml:space="preserve">Methylotrophy, the ability to grow solely on one carbon compounds such as methane or methanol, appears to be a likely metabolism in MAGs from both Trout Bog and Lake Mendota. Putative pathways for methanol degradation were found in MAGs classified as Methylophilales, while MAGs from Methylococcales were </w:t>
       </w:r>
       <w:r>
         <w:rPr>
@@ -2614,55 +2261,7 @@
           <w:rFonts w:cs="Times New Roman"/>
           <w:szCs w:val="24"/>
         </w:rPr>
-        <w:t xml:space="preserve">known as methylotrophs. These included MAGs classified as </w:t>
-      </w:r>
-      <w:proofErr w:type="spellStart"/>
-      <w:r>
-        <w:rPr>
-          <w:rFonts w:cs="Times New Roman"/>
-          <w:szCs w:val="24"/>
-        </w:rPr>
-        <w:t>Burkholderiales</w:t>
-      </w:r>
-      <w:proofErr w:type="spellEnd"/>
-      <w:r>
-        <w:rPr>
-          <w:rFonts w:cs="Times New Roman"/>
-          <w:szCs w:val="24"/>
-        </w:rPr>
-        <w:t xml:space="preserve">, </w:t>
-      </w:r>
-      <w:proofErr w:type="spellStart"/>
-      <w:r>
-        <w:rPr>
-          <w:rFonts w:cs="Times New Roman"/>
-          <w:szCs w:val="24"/>
-        </w:rPr>
-        <w:t>Rhizobiales</w:t>
-      </w:r>
-      <w:proofErr w:type="spellEnd"/>
-      <w:r>
-        <w:rPr>
-          <w:rFonts w:cs="Times New Roman"/>
-          <w:szCs w:val="24"/>
-        </w:rPr>
-        <w:t xml:space="preserve">, and </w:t>
-      </w:r>
-      <w:proofErr w:type="spellStart"/>
-      <w:r>
-        <w:rPr>
-          <w:rFonts w:cs="Times New Roman"/>
-          <w:szCs w:val="24"/>
-        </w:rPr>
-        <w:t>Nitrosomonadales</w:t>
-      </w:r>
-      <w:proofErr w:type="spellEnd"/>
-      <w:r>
-        <w:rPr>
-          <w:rFonts w:cs="Times New Roman"/>
-          <w:szCs w:val="24"/>
-        </w:rPr>
-        <w:t xml:space="preserve"> in Trout Bog.</w:t>
+        <w:t>known as methylotrophs. These included MAGs classified as Burkholderiales, Rhizobiales, and Nitrosomonadales in Trout Bog.</w:t>
       </w:r>
       <w:r>
         <w:rPr>
@@ -2755,15 +2354,7 @@
       </w:pPr>
       <w:r>
         <w:tab/>
-        <w:t xml:space="preserve">Biopolymers in freshwater can be autochthonous (ex. algal polysaccharides) or </w:t>
-      </w:r>
-      <w:proofErr w:type="spellStart"/>
-      <w:r>
-        <w:t>allocthonous</w:t>
-      </w:r>
-      <w:proofErr w:type="spellEnd"/>
-      <w:r>
-        <w:t xml:space="preserve"> (ex. cellulose). While degradation of these high-complexity carbon sources may require specialized enzymes, their wide availability and high yield of sugars make the ability to degrade complex carbon sources an advantageous trait. </w:t>
+        <w:t xml:space="preserve">Biopolymers in freshwater can be autochthonous (ex. algal polysaccharides) or allocthonous (ex. cellulose). While degradation of these high-complexity carbon sources may require specialized enzymes, their wide availability and high yield of sugars make the ability to degrade complex carbon sources an advantageous trait. </w:t>
       </w:r>
       <w:r>
         <w:t xml:space="preserve">One way to analyze </w:t>
@@ -2776,23 +2367,7 @@
           <w:rFonts w:cs="Times New Roman"/>
           <w:szCs w:val="24"/>
         </w:rPr>
-        <w:t xml:space="preserve">A previous study of </w:t>
-      </w:r>
-      <w:proofErr w:type="spellStart"/>
-      <w:r>
-        <w:rPr>
-          <w:rFonts w:cs="Times New Roman"/>
-          <w:szCs w:val="24"/>
-        </w:rPr>
-        <w:t>Verrucomicrobia</w:t>
-      </w:r>
-      <w:proofErr w:type="spellEnd"/>
-      <w:r>
-        <w:rPr>
-          <w:rFonts w:cs="Times New Roman"/>
-          <w:szCs w:val="24"/>
-        </w:rPr>
-        <w:t xml:space="preserve"> MAGs from our dataset found that the profiles of glucoside hydrolases differed between Lake Mendota and Trout Bog, potentially reflecting the differences in autochthonous and allochthonous carbon sources </w:t>
+        <w:t xml:space="preserve">A previous study of Verrucomicrobia MAGs from our dataset found that the profiles of glucoside hydrolases differed between Lake Mendota and Trout Bog, potentially reflecting the differences in autochthonous and allochthonous carbon sources </w:t>
       </w:r>
       <w:r>
         <w:rPr>
@@ -2857,87 +2432,10 @@
         <w:t xml:space="preserve"> (Fig. 3)</w:t>
       </w:r>
       <w:r>
-        <w:t xml:space="preserve">. The MAGs with the highest coding densities were found in members of </w:t>
-      </w:r>
-      <w:proofErr w:type="spellStart"/>
-      <w:r>
-        <w:t>Bacteroidales</w:t>
-      </w:r>
-      <w:proofErr w:type="spellEnd"/>
-      <w:r>
-        <w:t xml:space="preserve">, </w:t>
-      </w:r>
-      <w:proofErr w:type="spellStart"/>
-      <w:r>
-        <w:t>Ignavibacteriales</w:t>
-      </w:r>
-      <w:proofErr w:type="spellEnd"/>
-      <w:r>
-        <w:t xml:space="preserve">, </w:t>
-      </w:r>
-      <w:proofErr w:type="spellStart"/>
-      <w:r>
-        <w:t>Sphingobacteriales</w:t>
-      </w:r>
-      <w:proofErr w:type="spellEnd"/>
-      <w:r>
-        <w:t xml:space="preserve">, and </w:t>
-      </w:r>
-      <w:proofErr w:type="spellStart"/>
-      <w:r>
-        <w:t>Verrucomicrobiales</w:t>
-      </w:r>
-      <w:proofErr w:type="spellEnd"/>
-      <w:r>
-        <w:t xml:space="preserve"> in the Trout Bog hypolimnion. The last two of those orders also contained MAGs with glucoside hydrolases in Lake Mendota and the Trout Bog epilimnion, but the others did not. There were several orders with glucoside hydrolases unique to Lake Mendota, including </w:t>
-      </w:r>
-      <w:proofErr w:type="spellStart"/>
-      <w:r>
-        <w:t>Mycoplasmatales</w:t>
-      </w:r>
-      <w:proofErr w:type="spellEnd"/>
-      <w:r>
-        <w:t xml:space="preserve"> (</w:t>
-      </w:r>
-      <w:proofErr w:type="spellStart"/>
-      <w:r>
-        <w:t>Tenericutes</w:t>
-      </w:r>
-      <w:proofErr w:type="spellEnd"/>
-      <w:r>
-        <w:t xml:space="preserve">), </w:t>
-      </w:r>
-      <w:proofErr w:type="spellStart"/>
-      <w:r>
-        <w:t>Cytophagales</w:t>
-      </w:r>
-      <w:proofErr w:type="spellEnd"/>
-      <w:r>
-        <w:t xml:space="preserve"> (Bacteroidetes), </w:t>
-      </w:r>
-      <w:proofErr w:type="spellStart"/>
-      <w:r>
-        <w:t>Planctomycetales</w:t>
-      </w:r>
-      <w:proofErr w:type="spellEnd"/>
-      <w:r>
-        <w:t xml:space="preserve"> (Planctomycetes), and </w:t>
-      </w:r>
-      <w:proofErr w:type="spellStart"/>
-      <w:r>
-        <w:t>Puniceicoccales</w:t>
-      </w:r>
-      <w:proofErr w:type="spellEnd"/>
-      <w:r>
-        <w:t xml:space="preserve"> (</w:t>
-      </w:r>
-      <w:proofErr w:type="spellStart"/>
-      <w:r>
-        <w:t>Verrucomicrobia</w:t>
-      </w:r>
-      <w:proofErr w:type="spellEnd"/>
-      <w:r>
-        <w:t>). In accordance with their ability to breakdown biopolymers to sugars, these MAGs from both lakes also contain putative degradation pathways for a variety of sugars (Fig. 2). The diversity of glucoside hydrolases, an indicator of the number of substrates an organism can degrade, correlated with density.</w:t>
+        <w:t xml:space="preserve">. The MAGs with the highest coding densities were found in members of Bacteroidales, Ignavibacteriales, Sphingobacteriales, and Verrucomicrobiales in the Trout Bog hypolimnion. The last two of those orders also contained MAGs with glucoside hydrolases in Lake Mendota and the Trout Bog epilimnion, but the others did not. There were several orders with glucoside hydrolases unique to Lake Mendota, including Mycoplasmatales (Tenericutes), Cytophagales (Bacteroidetes), </w:t>
+      </w:r>
+      <w:r>
+        <w:t>Planctomycetales (Planctomycetes), and Puniceicoccales (Verrucomicrobia). In accordance with their ability to breakdown biopolymers to sugars, these MAGs from both lakes also contain putative degradation pathways for a variety of sugars (Fig. 2). The diversity of glucoside hydrolases, an indicator of the number of substrates an organism can degrade, correlated with density.</w:t>
       </w:r>
     </w:p>
     <w:p>
@@ -2962,67 +2460,107 @@
           <w:rFonts w:cs="Times New Roman"/>
           <w:szCs w:val="24"/>
         </w:rPr>
-        <w:t xml:space="preserve">Starting with the most abundant, these included GH109 (degrades cell walls and </w:t>
-      </w:r>
-      <w:proofErr w:type="spellStart"/>
-      <w:r>
-        <w:rPr>
-          <w:rFonts w:cs="Times New Roman"/>
-          <w:szCs w:val="24"/>
-        </w:rPr>
-        <w:t>lipopolysaccharidies</w:t>
-      </w:r>
-      <w:proofErr w:type="spellEnd"/>
-      <w:r>
-        <w:rPr>
-          <w:rFonts w:cs="Times New Roman"/>
-          <w:szCs w:val="24"/>
-        </w:rPr>
-        <w:t>), GH74 (degrades glucose chains such as cellulose, starch, and glycogen), and GH23 (</w:t>
-      </w:r>
-      <w:proofErr w:type="spellStart"/>
-      <w:r>
-        <w:rPr>
-          <w:rFonts w:cs="Times New Roman"/>
-          <w:szCs w:val="24"/>
-        </w:rPr>
-        <w:t>chitinase</w:t>
-      </w:r>
-      <w:proofErr w:type="spellEnd"/>
-      <w:r>
-        <w:rPr>
-          <w:rFonts w:cs="Times New Roman"/>
-          <w:szCs w:val="24"/>
-        </w:rPr>
-        <w:t>).</w:t>
-      </w:r>
-    </w:p>
-    <w:p>
-      <w:pPr>
-        <w:spacing w:line="360" w:lineRule="auto"/>
-        <w:ind w:firstLine="720"/>
-        <w:jc w:val="both"/>
-        <w:rPr>
-          <w:rFonts w:cs="Times New Roman"/>
-          <w:szCs w:val="24"/>
-        </w:rPr>
-      </w:pPr>
+        <w:t>Starting with the most abundant, these included GH109 (degrades cell walls and lipopolysaccharidies), GH74 (degrades glucose chains such as cellulose, starch, and glycogen), and GH23 (chitinase).</w:t>
+      </w:r>
+      <w:r>
+        <w:rPr>
+          <w:rFonts w:cs="Times New Roman"/>
+          <w:szCs w:val="24"/>
+        </w:rPr>
+        <w:t xml:space="preserve"> </w:t>
+      </w:r>
+      <w:r>
+        <w:rPr>
+          <w:rFonts w:cs="Times New Roman"/>
+          <w:szCs w:val="24"/>
+        </w:rPr>
+        <w:t xml:space="preserve">While the most abundant glucoside hydrolases were similar between lakes, </w:t>
+      </w:r>
       <w:r>
         <w:rPr>
           <w:rFonts w:cs="Times New Roman"/>
           <w:szCs w:val="24"/>
         </w:rPr>
         <w:lastRenderedPageBreak/>
-        <w:t>Next: GHs in high density groups</w:t>
-      </w:r>
-      <w:bookmarkStart w:id="1" w:name="_GoBack"/>
-      <w:bookmarkEnd w:id="1"/>
+        <w:t>the increased diversity of these enzymes in Trout Bog’s hypolimnion suggested differences between the</w:t>
+      </w:r>
+      <w:r>
+        <w:rPr>
+          <w:rFonts w:cs="Times New Roman"/>
+          <w:szCs w:val="24"/>
+        </w:rPr>
+        <w:t>ir</w:t>
+      </w:r>
+      <w:r>
+        <w:rPr>
+          <w:rFonts w:cs="Times New Roman"/>
+          <w:szCs w:val="24"/>
+        </w:rPr>
+        <w:t xml:space="preserve"> </w:t>
+      </w:r>
+      <w:r>
+        <w:rPr>
+          <w:rFonts w:cs="Times New Roman"/>
+          <w:szCs w:val="24"/>
+        </w:rPr>
+        <w:t xml:space="preserve">profiles of glucoside hydrolases. Lake Mendota contained unique glucoside hydrolases belonging to the family GH13 (specifically subfamilies 2, 5, and 21), which contain enzymes related to cellulose degradation. The only unique glucoside hydrolase in the Trout Bog epilimnion was GH62, </w:t>
+      </w:r>
+      <w:r>
+        <w:rPr>
+          <w:rFonts w:cs="Times New Roman"/>
+          <w:szCs w:val="24"/>
+        </w:rPr>
+        <w:t>a family of arabinofuranosidases. The hypolimnion contained many more unique enzymes than Lake Mendota or the epilimnion of Trout Bog, the most abundant of which were GH129 and GH89 (a-N-acetylgalactosaminidase), GH43_12 (arabinanases, arabinofur</w:t>
+      </w:r>
+      <w:r>
+        <w:rPr>
+          <w:rFonts w:cs="Times New Roman"/>
+          <w:szCs w:val="24"/>
+        </w:rPr>
+        <w:t>a</w:t>
+      </w:r>
+      <w:r>
+        <w:rPr>
+          <w:rFonts w:cs="Times New Roman"/>
+          <w:szCs w:val="24"/>
+        </w:rPr>
+        <w:t>nosidases, and xylosidases), GH44</w:t>
+      </w:r>
+      <w:r>
+        <w:rPr>
+          <w:rFonts w:cs="Times New Roman"/>
+          <w:szCs w:val="24"/>
+        </w:rPr>
+        <w:t xml:space="preserve"> (breakdown</w:t>
+      </w:r>
+      <w:r>
+        <w:rPr>
+          <w:rFonts w:cs="Times New Roman"/>
+          <w:szCs w:val="24"/>
+        </w:rPr>
+        <w:t xml:space="preserve"> of long polysaccharides and oligomers), GH66 (dextranases and glucanotransferases), and GH67 (alpha-glucuronidase). </w:t>
+      </w:r>
     </w:p>
     <w:p>
       <w:pPr>
         <w:spacing w:line="360" w:lineRule="auto"/>
         <w:jc w:val="both"/>
       </w:pPr>
+      <w:r>
+        <w:rPr>
+          <w:rFonts w:cs="Times New Roman"/>
+          <w:szCs w:val="24"/>
+        </w:rPr>
+        <w:tab/>
+        <w:t>The increased density and diversity of gl</w:t>
+      </w:r>
+      <w:r>
+        <w:rPr>
+          <w:rFonts w:cs="Times New Roman"/>
+          <w:szCs w:val="24"/>
+        </w:rPr>
+        <w:t>ucoside hydrolases in the Trout Bog hypolimnion suggest that the bacterial community in this region relies more on complex carbon sources than simple carbon sources compared to Lake Mendota or even the epilimnion of Trout Bog. This may be because primary production results in increased availability of low complexity carbon compounds in epilimnia. However, the taxonomic profile of MAGs containing glucoside hydrolases differed by lake and layer, even when the profiles of glucoside hydrolases themselves were more similar.</w:t>
+      </w:r>
     </w:p>
     <w:p>
       <w:pPr>
@@ -3033,6 +2571,7 @@
         <w:rPr>
           <w:noProof/>
         </w:rPr>
+        <w:lastRenderedPageBreak/>
         <w:drawing>
           <wp:anchor distT="0" distB="0" distL="114300" distR="114300" simplePos="0" relativeHeight="251664384" behindDoc="1" locked="0" layoutInCell="1" allowOverlap="1" wp14:anchorId="36D42EDB" wp14:editId="381EDF36">
             <wp:simplePos x="0" y="0"/>
@@ -3065,7 +2604,7 @@
                     <pic:cNvPicPr/>
                   </pic:nvPicPr>
                   <pic:blipFill rotWithShape="1">
-                    <a:blip r:embed="rId8">
+                    <a:blip r:embed="rId7">
                       <a:extLst>
                         <a:ext uri="{28A0092B-C50C-407E-A947-70E740481C1C}">
                           <a14:useLocalDpi xmlns:a14="http://schemas.microsoft.com/office/drawing/2010/main" val="0"/>
@@ -3144,11 +2683,7 @@
         <w:t xml:space="preserve">Carbon </w:t>
       </w:r>
       <w:r>
-        <w:t xml:space="preserve">cycling between the two lakes was largely similar, with a few key differences. Carbon fixation is carried out by different taxa </w:t>
-      </w:r>
-      <w:r>
-        <w:lastRenderedPageBreak/>
-        <w:t>with different pathways</w:t>
+        <w:t>cycling between the two lakes was largely similar, with a few key differences. Carbon fixation is carried out by different taxa with different pathways</w:t>
       </w:r>
       <w:r>
         <w:t>. MAGs from Trout Bog tend to over more genes encoding enzymes in galactose metabolism than those from Lake Mendota.</w:t>
@@ -3169,6 +2704,7 @@
         <w:pStyle w:val="Heading2"/>
       </w:pPr>
       <w:r>
+        <w:lastRenderedPageBreak/>
         <w:t>Carbohydrate Active Enzymes</w:t>
       </w:r>
     </w:p>
@@ -3201,7 +2737,7 @@
                     <pic:cNvPicPr/>
                   </pic:nvPicPr>
                   <pic:blipFill>
-                    <a:blip r:embed="rId9">
+                    <a:blip r:embed="rId8">
                       <a:extLst>
                         <a:ext uri="{28A0092B-C50C-407E-A947-70E740481C1C}">
                           <a14:useLocalDpi xmlns:a14="http://schemas.microsoft.com/office/drawing/2010/main" val="0"/>
@@ -3233,29 +2769,8 @@
           </wp:anchor>
         </w:drawing>
       </w:r>
-      <w:proofErr w:type="spellStart"/>
-      <w:r>
-        <w:t>Shaomei’s</w:t>
-      </w:r>
-      <w:proofErr w:type="spellEnd"/>
-      <w:r>
-        <w:t xml:space="preserve"> </w:t>
-      </w:r>
-      <w:proofErr w:type="spellStart"/>
-      <w:r>
-        <w:t>Verruco</w:t>
-      </w:r>
-      <w:proofErr w:type="spellEnd"/>
-      <w:r>
-        <w:t xml:space="preserve"> paper suggests we’ll see far more glucoside hydrolases in Trout Bog than in Lake Mendota. </w:t>
-      </w:r>
-      <w:proofErr w:type="spellStart"/>
-      <w:r>
-        <w:t>Planctomyces</w:t>
-      </w:r>
-      <w:proofErr w:type="spellEnd"/>
-      <w:r>
-        <w:t xml:space="preserve"> in Lake Mendota had many GHs, though. Move that here and eliminate unusual microbes section?</w:t>
+      <w:r>
+        <w:t>Shaomei’s Verruco paper suggests we’ll see far more glucoside hydrolases in Trout Bog than in Lake Mendota. Planctomyces in Lake Mendota had many GHs, though. Move that here and eliminate unusual microbes section?</w:t>
       </w:r>
     </w:p>
     <w:p/>
@@ -3283,310 +2798,15 @@
           <w:rFonts w:cs="Times New Roman"/>
           <w:szCs w:val="24"/>
         </w:rPr>
+        <w:t xml:space="preserve">Nitrogen availability is an important factor structuring freshwater bacterial communities. Bog lakes such as Trout Bog are generally considered to be nitrogen-limited ecosystem, and what nitrogen is present is often bound in complex carbon compounds. Lake Mendota, as a eutrophic ecosystem, is considered to have excess nitrogen due to urban and agricultural pollution. However, </w:t>
+      </w:r>
+      <w:r>
+        <w:rPr>
+          <w:rFonts w:cs="Times New Roman"/>
+          <w:szCs w:val="24"/>
+        </w:rPr>
         <w:lastRenderedPageBreak/>
-        <w:t xml:space="preserve">While carbon cycling was relatively similar between lakes, the drastically </w:t>
-      </w:r>
-      <w:commentRangeStart w:id="2"/>
-      <w:r>
-        <w:rPr>
-          <w:rFonts w:cs="Times New Roman"/>
-          <w:szCs w:val="24"/>
-        </w:rPr>
-        <w:t>different</w:t>
-      </w:r>
-      <w:commentRangeEnd w:id="2"/>
-      <w:r>
-        <w:rPr>
-          <w:rStyle w:val="CommentReference"/>
-        </w:rPr>
-        <w:commentReference w:id="2"/>
-      </w:r>
-      <w:r>
-        <w:rPr>
-          <w:rFonts w:cs="Times New Roman"/>
-          <w:szCs w:val="24"/>
-        </w:rPr>
-        <w:t xml:space="preserve"> concentrations of nitrogen in Trout Bog versus Mendota led us to hypothesize that steps in the water column nitrogen cycle may be altered between these two systems. One key difference </w:t>
-      </w:r>
-      <w:r>
-        <w:rPr>
-          <w:rFonts w:cs="Times New Roman"/>
-          <w:szCs w:val="24"/>
-        </w:rPr>
-        <w:t xml:space="preserve">we found in the MAGs </w:t>
-      </w:r>
-      <w:r>
-        <w:rPr>
-          <w:rFonts w:cs="Times New Roman"/>
-          <w:szCs w:val="24"/>
-        </w:rPr>
-        <w:t>was that in Mendota, very few MAGs had genes encoding nitrogen fixation, and they belong mainly t</w:t>
-      </w:r>
-      <w:r>
-        <w:rPr>
-          <w:rFonts w:cs="Times New Roman"/>
-          <w:szCs w:val="24"/>
-        </w:rPr>
-        <w:t>o Cyanobacteria. Conversely, more</w:t>
-      </w:r>
-      <w:r>
-        <w:rPr>
-          <w:rFonts w:cs="Times New Roman"/>
-          <w:szCs w:val="24"/>
-        </w:rPr>
-        <w:t xml:space="preserve"> MAGs in Trout Bog contained these genes, and they were in phylogenetically diverse populations. </w:t>
-      </w:r>
-      <w:r>
-        <w:rPr>
-          <w:rFonts w:cs="Times New Roman"/>
-          <w:szCs w:val="24"/>
-        </w:rPr>
-        <w:t xml:space="preserve">The fact that an ecologically important function, nitrogen fixation, is carried out by a single phylogenetic group in Lake Mendota, implies that Cyanobacteria have a disproportionate impact on the nitrogen cycle in this ecosystem. </w:t>
-      </w:r>
-      <w:r>
-        <w:rPr>
-          <w:rFonts w:cs="Times New Roman"/>
-          <w:szCs w:val="24"/>
-        </w:rPr>
-        <w:t xml:space="preserve">This may also be a factor in the documented links between cyanobacterial bloom toxicity and nitrogen fixation in Lake Mendota </w:t>
-      </w:r>
-      <w:r>
-        <w:rPr>
-          <w:rFonts w:cs="Times New Roman"/>
-          <w:szCs w:val="24"/>
-        </w:rPr>
-        <w:fldChar w:fldCharType="begin" w:fldLock="1"/>
-      </w:r>
-      <w:r>
-        <w:rPr>
-          <w:rFonts w:cs="Times New Roman"/>
-          <w:szCs w:val="24"/>
-        </w:rPr>
-        <w:instrText>ADDIN CSL_CITATION { "citationItems" : [ { "id" : "ITEM-1", "itemData" : { "DOI" : "10.1371/journal.pone.0056103", "author" : [ { "dropping-particle" : "", "family" : "Beversdorf", "given" : "Lucas J", "non-dropping-particle" : "", "parse-names" : false, "suffix" : "" }, { "dropping-particle" : "", "family" : "Miller", "given" : "Todd R", "non-dropping-particle" : "", "parse-names" : false, "suffix" : "" }, { "dropping-particle" : "", "family" : "McMahon", "given" : "Katherine D", "non-dropping-particle" : "", "parse-names" : false, "suffix" : "" } ], "container-title" : "PloS one", "id" : "ITEM-1", "issue" : "2", "issued" : { "date-parts" : [ [ "2013" ] ] }, "page" : "1-11", "title" : "The Role of Nitrogen Fixation in Cyanobacterial Bloom Toxicity in a Temperate , Eutrophic Lake", "type" : "article-journal", "volume" : "8" }, "uris" : [ "http://www.mendeley.com/documents/?uuid=c02b0049-76c0-449c-893a-b9db1addba81" ] } ], "mendeley" : { "formattedCitation" : "(Beversdorf, Miller, and McMahon 2013)", "plainTextFormattedCitation" : "(Beversdorf, Miller, and McMahon 2013)", "previouslyFormattedCitation" : "(Beversdorf, Miller, and McMahon 2013)" }, "properties" : { "noteIndex" : 7 }, "schema" : "https://github.com/citation-style-language/schema/raw/master/csl-citation.json" }</w:instrText>
-      </w:r>
-      <w:r>
-        <w:rPr>
-          <w:rFonts w:cs="Times New Roman"/>
-          <w:szCs w:val="24"/>
-        </w:rPr>
-        <w:fldChar w:fldCharType="separate"/>
-      </w:r>
-      <w:r>
-        <w:rPr>
-          <w:rFonts w:cs="Times New Roman"/>
-          <w:noProof/>
-          <w:szCs w:val="24"/>
-        </w:rPr>
-        <w:t>(Beversdorf, Miller, and McMahon 2013)</w:t>
-      </w:r>
-      <w:r>
-        <w:rPr>
-          <w:rFonts w:cs="Times New Roman"/>
-          <w:szCs w:val="24"/>
-        </w:rPr>
-        <w:fldChar w:fldCharType="end"/>
-      </w:r>
-      <w:r>
-        <w:rPr>
-          <w:rFonts w:cs="Times New Roman"/>
-          <w:szCs w:val="24"/>
-        </w:rPr>
-        <w:t xml:space="preserve">. </w:t>
-      </w:r>
-      <w:r>
-        <w:rPr>
-          <w:rFonts w:cs="Times New Roman"/>
-          <w:szCs w:val="24"/>
-        </w:rPr>
-        <w:t xml:space="preserve">Genes annotated as nitrate and nitrite reductases, key enzymes in denitrification, were found in MAGs from both lakes. However, nitrate reductases were far less common than nitrite reductases in Lake Mendota (19 vs 53, respectively), and found primarily in Cyanobacteria. </w:t>
-      </w:r>
-      <w:r>
-        <w:rPr>
-          <w:rFonts w:cs="Times New Roman"/>
-          <w:szCs w:val="24"/>
-        </w:rPr>
-        <w:t>This difference was not as pronounced in Trout Bog</w:t>
-      </w:r>
-      <w:r>
-        <w:rPr>
-          <w:rFonts w:cs="Times New Roman"/>
-          <w:szCs w:val="24"/>
-        </w:rPr>
-        <w:t>, although the reasons for this trend are unknown</w:t>
-      </w:r>
-      <w:r>
-        <w:rPr>
-          <w:rFonts w:cs="Times New Roman"/>
-          <w:szCs w:val="24"/>
-        </w:rPr>
-        <w:t xml:space="preserve">. </w:t>
-      </w:r>
-      <w:r>
-        <w:rPr>
-          <w:rFonts w:cs="Times New Roman"/>
-          <w:szCs w:val="24"/>
-        </w:rPr>
-        <w:t>Genes annotated as ammonia monooxygenase were not found in MAGs from either lake, aside from the ammonia/methane monooxygenases</w:t>
-      </w:r>
-      <w:r>
-        <w:rPr>
-          <w:rFonts w:cs="Times New Roman"/>
-          <w:szCs w:val="24"/>
-        </w:rPr>
-        <w:t xml:space="preserve"> found in MAGs classified as</w:t>
-      </w:r>
-      <w:r>
-        <w:rPr>
-          <w:rFonts w:cs="Times New Roman"/>
-          <w:szCs w:val="24"/>
-        </w:rPr>
-        <w:t xml:space="preserve"> </w:t>
-      </w:r>
-      <w:r>
-        <w:rPr>
-          <w:rFonts w:cs="Times New Roman"/>
-          <w:szCs w:val="24"/>
-        </w:rPr>
-        <w:t xml:space="preserve">putative </w:t>
-      </w:r>
-      <w:r>
-        <w:rPr>
-          <w:rFonts w:cs="Times New Roman"/>
-          <w:szCs w:val="24"/>
-        </w:rPr>
-        <w:t xml:space="preserve">methanotroph </w:t>
-      </w:r>
-      <w:proofErr w:type="spellStart"/>
-      <w:r>
-        <w:rPr>
-          <w:rFonts w:cs="Times New Roman"/>
-          <w:szCs w:val="24"/>
-        </w:rPr>
-        <w:t>Methylococcales</w:t>
-      </w:r>
-      <w:proofErr w:type="spellEnd"/>
-      <w:r>
-        <w:rPr>
-          <w:rFonts w:cs="Times New Roman"/>
-          <w:szCs w:val="24"/>
-        </w:rPr>
-        <w:t>, which are likely not involved in nitrogen cycling. No genes potentially encoding the anammox pathway were identified any of the MAGs. Genes encoding steps in the urea cycle or ammonia assimilation were found in nearly every MAG.</w:t>
-      </w:r>
-      <w:r>
-        <w:rPr>
-          <w:rFonts w:cs="Times New Roman"/>
-          <w:szCs w:val="24"/>
-        </w:rPr>
-        <w:t xml:space="preserve"> This is consistent with previous research, where urea was found to be a significant nitrogen source for freshwater bacteria, particularly in </w:t>
-      </w:r>
-      <w:proofErr w:type="spellStart"/>
-      <w:r>
-        <w:rPr>
-          <w:rFonts w:cs="Times New Roman"/>
-          <w:szCs w:val="24"/>
-        </w:rPr>
-        <w:t>epilimnia</w:t>
-      </w:r>
-      <w:proofErr w:type="spellEnd"/>
-      <w:r>
-        <w:rPr>
-          <w:rFonts w:cs="Times New Roman"/>
-          <w:szCs w:val="24"/>
-        </w:rPr>
-        <w:t xml:space="preserve"> </w:t>
-      </w:r>
-      <w:r>
-        <w:rPr>
-          <w:rFonts w:cs="Times New Roman"/>
-          <w:szCs w:val="24"/>
-        </w:rPr>
-        <w:fldChar w:fldCharType="begin" w:fldLock="1"/>
-      </w:r>
-      <w:r>
-        <w:rPr>
-          <w:rFonts w:cs="Times New Roman"/>
-          <w:szCs w:val="24"/>
-        </w:rPr>
-        <w:instrText>ADDIN CSL_CITATION { "citationItems" : [ { "id" : "ITEM-1", "itemData" : { "author" : [ { "dropping-particle" : "", "family" : "Jorgenson", "given" : "Niels OG", "non-dropping-particle" : "", "parse-names" : false, "suffix" : "" }, { "dropping-particle" : "", "family" : "Tranvik", "given" : "Lars J.", "non-dropping-particle" : "", "parse-names" : false, "suffix" : "" }, { "dropping-particle" : "", "family" : "Edling", "given" : "Helene", "non-dropping-particle" : "", "parse-names" : false, "suffix" : "" }, { "dropping-particle" : "", "family" : "Graneli", "given" : "Wilhelm", "non-dropping-particle" : "", "parse-names" : false, "suffix" : "" }, { "dropping-particle" : "", "family" : "Lindell", "given" : "Mans", "non-dropping-particle" : "", "parse-names" : false, "suffix" : "" } ], "container-title" : "FEMS Microbiology Ecology", "id" : "ITEM-1", "issued" : { "date-parts" : [ [ "1998" ] ] }, "page" : "217-227", "title" : "Effects of sunlight on occurrence and bacterial turnover of specific carbon and nitrogen compounds in lake water", "type" : "article-journal", "volume" : "25" }, "uris" : [ "http://www.mendeley.com/documents/?uuid=5bf046df-158a-4714-baeb-f48e793f593b" ] } ], "mendeley" : { "formattedCitation" : "(Jorgenson et al. 1998)", "plainTextFormattedCitation" : "(Jorgenson et al. 1998)", "previouslyFormattedCitation" : "(Jorgenson et al. 1998)" }, "properties" : { "noteIndex" : 7 }, "schema" : "https://github.com/citation-style-language/schema/raw/master/csl-citation.json" }</w:instrText>
-      </w:r>
-      <w:r>
-        <w:rPr>
-          <w:rFonts w:cs="Times New Roman"/>
-          <w:szCs w:val="24"/>
-        </w:rPr>
-        <w:fldChar w:fldCharType="separate"/>
-      </w:r>
-      <w:r>
-        <w:rPr>
-          <w:rFonts w:cs="Times New Roman"/>
-          <w:noProof/>
-          <w:szCs w:val="24"/>
-        </w:rPr>
-        <w:t>(Jorgenson et al. 1998)</w:t>
-      </w:r>
-      <w:r>
-        <w:rPr>
-          <w:rFonts w:cs="Times New Roman"/>
-          <w:szCs w:val="24"/>
-        </w:rPr>
-        <w:fldChar w:fldCharType="end"/>
-      </w:r>
-      <w:r>
-        <w:rPr>
-          <w:rFonts w:cs="Times New Roman"/>
-          <w:szCs w:val="24"/>
-        </w:rPr>
-        <w:t xml:space="preserve">, </w:t>
-      </w:r>
-      <w:r>
-        <w:rPr>
-          <w:rFonts w:cs="Times New Roman"/>
-          <w:szCs w:val="24"/>
-        </w:rPr>
-        <w:t xml:space="preserve">and where algae and bacteria were observed to compete for urea in an estuarine system </w:t>
-      </w:r>
-      <w:r>
-        <w:rPr>
-          <w:rFonts w:cs="Times New Roman"/>
-          <w:szCs w:val="24"/>
-        </w:rPr>
-        <w:fldChar w:fldCharType="begin" w:fldLock="1"/>
-      </w:r>
-      <w:r>
-        <w:rPr>
-          <w:rFonts w:cs="Times New Roman"/>
-          <w:szCs w:val="24"/>
-        </w:rPr>
-        <w:instrText>ADDIN CSL_CITATION { "citationItems" : [ { "id" : "ITEM-1", "itemData" : { "author" : [ { "dropping-particle" : "", "family" : "Remsen", "given" : "Charles C", "non-dropping-particle" : "", "parse-names" : false, "suffix" : "" }, { "dropping-particle" : "", "family" : "Carpenter", "given" : "Edward J", "non-dropping-particle" : "", "parse-names" : false, "suffix" : "" }, { "dropping-particle" : "", "family" : "Schroeder", "given" : "Brian W", "non-dropping-particle" : "", "parse-names" : false, "suffix" : "" } ], "container-title" : "Ecological Society of America", "id" : "ITEM-1", "issue" : "5", "issued" : { "date-parts" : [ [ "1972" ] ] }, "page" : "921-926", "title" : "Competition for Urea among Estuarine Microorganisms", "type" : "article-journal", "volume" : "53" }, "uris" : [ "http://www.mendeley.com/documents/?uuid=05b6c0da-af04-4542-9b52-5489691c870c" ] } ], "mendeley" : { "formattedCitation" : "(Remsen, Carpenter, and Schroeder 1972)", "plainTextFormattedCitation" : "(Remsen, Carpenter, and Schroeder 1972)", "previouslyFormattedCitation" : "(Remsen, Carpenter, and Schroeder 1972)" }, "properties" : { "noteIndex" : 7 }, "schema" : "https://github.com/citation-style-language/schema/raw/master/csl-citation.json" }</w:instrText>
-      </w:r>
-      <w:r>
-        <w:rPr>
-          <w:rFonts w:cs="Times New Roman"/>
-          <w:szCs w:val="24"/>
-        </w:rPr>
-        <w:fldChar w:fldCharType="separate"/>
-      </w:r>
-      <w:r>
-        <w:rPr>
-          <w:rFonts w:cs="Times New Roman"/>
-          <w:noProof/>
-          <w:szCs w:val="24"/>
-        </w:rPr>
-        <w:t>(Remsen, Carpenter, and Schroeder 1972)</w:t>
-      </w:r>
-      <w:r>
-        <w:rPr>
-          <w:rFonts w:cs="Times New Roman"/>
-          <w:szCs w:val="24"/>
-        </w:rPr>
-        <w:fldChar w:fldCharType="end"/>
-      </w:r>
-      <w:r>
-        <w:rPr>
-          <w:rFonts w:cs="Times New Roman"/>
-          <w:szCs w:val="24"/>
-        </w:rPr>
-        <w:t>.</w:t>
+        <w:t>this nitrogen is quickly incorporated into biomass and is not always readily available to microbes. Because of these different nitrogen regimes, we expected to see differences in the nitrogen metabolisms of Trout Bog vs Lake Mendota.</w:t>
       </w:r>
     </w:p>
     <w:p>
@@ -3604,7 +2824,276 @@
           <w:rFonts w:cs="Times New Roman"/>
           <w:szCs w:val="24"/>
         </w:rPr>
-        <w:t xml:space="preserve">Genes potentially encoding the biosynthesis, degradation, and transport of the polyamines and non-proteinogenic amino acids putrescine, spermidine, and canavanine were widespread in both lakes. </w:t>
+        <w:t xml:space="preserve">Properties of genomes themselves may provide information about nitrogen limitation. We observed a bias in MAGs from Trout Bog towards encoding amino acids with less nitrogen compared to MAGs from Lake Mendota using a Wilcoxon rank sum test (p = 0.02). This suggests that bacteria in Trout Bog have lower nitrogen requirements than bacteria in Lake Mendota. </w:t>
+      </w:r>
+      <w:r>
+        <w:rPr>
+          <w:rFonts w:cs="Times New Roman"/>
+          <w:szCs w:val="24"/>
+          <w:highlight w:val="yellow"/>
+        </w:rPr>
+        <w:t>(How does this compare to marine systems? Cite Chisholm).</w:t>
+      </w:r>
+      <w:r>
+        <w:rPr>
+          <w:rFonts w:cs="Times New Roman"/>
+          <w:szCs w:val="24"/>
+        </w:rPr>
+        <w:t xml:space="preserve"> GC content and estimated genome size, other potential indicators of nitrogen limitation, were not significantly different between lakes (p = 0.78 and p = 0.16, respectively).  </w:t>
+      </w:r>
+      <w:r>
+        <w:rPr>
+          <w:rFonts w:cs="Times New Roman"/>
+          <w:szCs w:val="24"/>
+        </w:rPr>
+        <w:t>While amino acid bias suggests that limiting nitrogen concentrations in Trout Bog may lead to selection for organisms encoding nitrogen-poor proteins, other factors may be more important in determining properties such as genome size and GC content.</w:t>
+      </w:r>
+    </w:p>
+    <w:p>
+      <w:pPr>
+        <w:spacing w:line="360" w:lineRule="auto"/>
+        <w:ind w:firstLine="720"/>
+        <w:jc w:val="both"/>
+        <w:rPr>
+          <w:rFonts w:cs="Times New Roman"/>
+          <w:szCs w:val="24"/>
+        </w:rPr>
+      </w:pPr>
+      <w:r>
+        <w:rPr>
+          <w:rFonts w:cs="Times New Roman"/>
+          <w:szCs w:val="24"/>
+        </w:rPr>
+        <w:t xml:space="preserve">Putative pathways related to nitrogen metabolism appeared at similar frequencies from MAGs in both lakes. Dissimilatory and assimilatory nitrate reduction appear to be present in similar numbers of genomes, and denitrification appears slightly less often in genomes from both lakes. </w:t>
+      </w:r>
+      <w:r>
+        <w:rPr>
+          <w:rFonts w:cs="Times New Roman"/>
+          <w:szCs w:val="24"/>
+        </w:rPr>
+        <w:t xml:space="preserve">Urea degradation was predicted in MAGs of both lakes, </w:t>
+      </w:r>
+      <w:r>
+        <w:rPr>
+          <w:rFonts w:cs="Times New Roman"/>
+          <w:szCs w:val="24"/>
+        </w:rPr>
+        <w:t xml:space="preserve">consistent with </w:t>
+      </w:r>
+      <w:r>
+        <w:rPr>
+          <w:rFonts w:cs="Times New Roman"/>
+          <w:szCs w:val="24"/>
+        </w:rPr>
+        <w:t>research</w:t>
+      </w:r>
+      <w:r>
+        <w:rPr>
+          <w:rFonts w:cs="Times New Roman"/>
+          <w:szCs w:val="24"/>
+        </w:rPr>
+        <w:t xml:space="preserve"> where urea was found to be a significant nitrogen source for freshwater bacteria, particularly in epilimnia </w:t>
+      </w:r>
+      <w:r>
+        <w:rPr>
+          <w:rFonts w:cs="Times New Roman"/>
+          <w:szCs w:val="24"/>
+        </w:rPr>
+        <w:fldChar w:fldCharType="begin" w:fldLock="1"/>
+      </w:r>
+      <w:r>
+        <w:rPr>
+          <w:rFonts w:cs="Times New Roman"/>
+          <w:szCs w:val="24"/>
+        </w:rPr>
+        <w:instrText>ADDIN CSL_CITATION { "citationItems" : [ { "id" : "ITEM-1", "itemData" : { "author" : [ { "dropping-particle" : "", "family" : "Jorgenson", "given" : "Niels OG", "non-dropping-particle" : "", "parse-names" : false, "suffix" : "" }, { "dropping-particle" : "", "family" : "Tranvik", "given" : "Lars J.", "non-dropping-particle" : "", "parse-names" : false, "suffix" : "" }, { "dropping-particle" : "", "family" : "Edling", "given" : "Helene", "non-dropping-particle" : "", "parse-names" : false, "suffix" : "" }, { "dropping-particle" : "", "family" : "Graneli", "given" : "Wilhelm", "non-dropping-particle" : "", "parse-names" : false, "suffix" : "" }, { "dropping-particle" : "", "family" : "Lindell", "given" : "Mans", "non-dropping-particle" : "", "parse-names" : false, "suffix" : "" } ], "container-title" : "FEMS Microbiology Ecology", "id" : "ITEM-1", "issued" : { "date-parts" : [ [ "1998" ] ] }, "page" : "217-227", "title" : "Effects of sunlight on occurrence and bacterial turnover of specific carbon and nitrogen compounds in lake water", "type" : "article-journal", "volume" : "25" }, "uris" : [ "http://www.mendeley.com/documents/?uuid=5bf046df-158a-4714-baeb-f48e793f593b" ] } ], "mendeley" : { "formattedCitation" : "(Jorgenson et al. 1998)", "plainTextFormattedCitation" : "(Jorgenson et al. 1998)", "previouslyFormattedCitation" : "(Jorgenson et al. 1998)" }, "properties" : { "noteIndex" : 7 }, "schema" : "https://github.com/citation-style-language/schema/raw/master/csl-citation.json" }</w:instrText>
+      </w:r>
+      <w:r>
+        <w:rPr>
+          <w:rFonts w:cs="Times New Roman"/>
+          <w:szCs w:val="24"/>
+        </w:rPr>
+        <w:fldChar w:fldCharType="separate"/>
+      </w:r>
+      <w:r>
+        <w:rPr>
+          <w:rFonts w:cs="Times New Roman"/>
+          <w:noProof/>
+          <w:szCs w:val="24"/>
+        </w:rPr>
+        <w:t>(Jorgenson et al. 1998)</w:t>
+      </w:r>
+      <w:r>
+        <w:rPr>
+          <w:rFonts w:cs="Times New Roman"/>
+          <w:szCs w:val="24"/>
+        </w:rPr>
+        <w:fldChar w:fldCharType="end"/>
+      </w:r>
+      <w:r>
+        <w:rPr>
+          <w:rFonts w:cs="Times New Roman"/>
+          <w:szCs w:val="24"/>
+        </w:rPr>
+        <w:t xml:space="preserve">, and where algae and bacteria were observed to compete for urea in an estuarine system </w:t>
+      </w:r>
+      <w:r>
+        <w:rPr>
+          <w:rFonts w:cs="Times New Roman"/>
+          <w:szCs w:val="24"/>
+        </w:rPr>
+        <w:fldChar w:fldCharType="begin" w:fldLock="1"/>
+      </w:r>
+      <w:r>
+        <w:rPr>
+          <w:rFonts w:cs="Times New Roman"/>
+          <w:szCs w:val="24"/>
+        </w:rPr>
+        <w:instrText>ADDIN CSL_CITATION { "citationItems" : [ { "id" : "ITEM-1", "itemData" : { "author" : [ { "dropping-particle" : "", "family" : "Remsen", "given" : "Charles C", "non-dropping-particle" : "", "parse-names" : false, "suffix" : "" }, { "dropping-particle" : "", "family" : "Carpenter", "given" : "Edward J", "non-dropping-particle" : "", "parse-names" : false, "suffix" : "" }, { "dropping-particle" : "", "family" : "Schroeder", "given" : "Brian W", "non-dropping-particle" : "", "parse-names" : false, "suffix" : "" } ], "container-title" : "Ecological Society of America", "id" : "ITEM-1", "issue" : "5", "issued" : { "date-parts" : [ [ "1972" ] ] }, "page" : "921-926", "title" : "Competition for Urea among Estuarine Microorganisms", "type" : "article-journal", "volume" : "53" }, "uris" : [ "http://www.mendeley.com/documents/?uuid=05b6c0da-af04-4542-9b52-5489691c870c" ] } ], "mendeley" : { "formattedCitation" : "(Remsen, Carpenter, and Schroeder 1972)", "plainTextFormattedCitation" : "(Remsen, Carpenter, and Schroeder 1972)", "previouslyFormattedCitation" : "(Remsen, Carpenter, and Schroeder 1972)" }, "properties" : { "noteIndex" : 7 }, "schema" : "https://github.com/citation-style-language/schema/raw/master/csl-citation.json" }</w:instrText>
+      </w:r>
+      <w:r>
+        <w:rPr>
+          <w:rFonts w:cs="Times New Roman"/>
+          <w:szCs w:val="24"/>
+        </w:rPr>
+        <w:fldChar w:fldCharType="separate"/>
+      </w:r>
+      <w:r>
+        <w:rPr>
+          <w:rFonts w:cs="Times New Roman"/>
+          <w:noProof/>
+          <w:szCs w:val="24"/>
+        </w:rPr>
+        <w:t>(Remsen, Carpenter, and Schroeder 1972)</w:t>
+      </w:r>
+      <w:r>
+        <w:rPr>
+          <w:rFonts w:cs="Times New Roman"/>
+          <w:szCs w:val="24"/>
+        </w:rPr>
+        <w:fldChar w:fldCharType="end"/>
+      </w:r>
+      <w:r>
+        <w:rPr>
+          <w:rFonts w:cs="Times New Roman"/>
+          <w:szCs w:val="24"/>
+        </w:rPr>
+        <w:t>.</w:t>
+      </w:r>
+      <w:r>
+        <w:rPr>
+          <w:rFonts w:cs="Times New Roman"/>
+          <w:szCs w:val="24"/>
+        </w:rPr>
+        <w:t xml:space="preserve"> </w:t>
+      </w:r>
+    </w:p>
+    <w:p>
+      <w:pPr>
+        <w:spacing w:line="360" w:lineRule="auto"/>
+        <w:ind w:firstLine="720"/>
+        <w:jc w:val="both"/>
+        <w:rPr>
+          <w:rFonts w:cs="Times New Roman"/>
+          <w:szCs w:val="24"/>
+        </w:rPr>
+      </w:pPr>
+      <w:r>
+        <w:rPr>
+          <w:rFonts w:cs="Times New Roman"/>
+          <w:szCs w:val="24"/>
+        </w:rPr>
+        <w:t>We expected nitrogen fixation to be more prevalent in genomes from Trout Bog, but found instead that similar numbers of genomes contain genes encoding the potential pathway in Lake Mend</w:t>
+      </w:r>
+      <w:r>
+        <w:rPr>
+          <w:rFonts w:cs="Times New Roman"/>
+          <w:szCs w:val="24"/>
+        </w:rPr>
+        <w:t xml:space="preserve">ota as well. However, taxonomy revealed differences between the two ecosystems. In Lake Mendota, nitrogen fixation appears restricted to Cyanobacteria and Betaproteobacteria. </w:t>
+      </w:r>
+      <w:r>
+        <w:rPr>
+          <w:rFonts w:cs="Times New Roman"/>
+          <w:szCs w:val="24"/>
+        </w:rPr>
+        <w:t xml:space="preserve">This may also be a factor in the documented links between cyanobacterial bloom toxicity and nitrogen fixation in Lake Mendota </w:t>
+      </w:r>
+      <w:r>
+        <w:rPr>
+          <w:rFonts w:cs="Times New Roman"/>
+          <w:szCs w:val="24"/>
+        </w:rPr>
+        <w:fldChar w:fldCharType="begin" w:fldLock="1"/>
+      </w:r>
+      <w:r>
+        <w:rPr>
+          <w:rFonts w:cs="Times New Roman"/>
+          <w:szCs w:val="24"/>
+        </w:rPr>
+        <w:instrText>ADDIN CSL_CITATION { "citationItems" : [ { "id" : "ITEM-1", "itemData" : { "DOI" : "10.1371/journal.pone.0056103", "author" : [ { "dropping-particle" : "", "family" : "Beversdorf", "given" : "Lucas J", "non-dropping-particle" : "", "parse-names" : false, "suffix" : "" }, { "dropping-particle" : "", "family" : "Miller", "given" : "Todd R", "non-dropping-particle" : "", "parse-names" : false, "suffix" : "" }, { "dropping-particle" : "", "family" : "McMahon", "given" : "Katherine D", "non-dropping-particle" : "", "parse-names" : false, "suffix" : "" } ], "container-title" : "PloS one", "id" : "ITEM-1", "issue" : "2", "issued" : { "date-parts" : [ [ "2013" ] ] }, "page" : "1-11", "title" : "The Role of Nitrogen Fixation in Cyanobacterial Bloom Toxicity in a Temperate , Eutrophic Lake", "type" : "article-journal", "volume" : "8" }, "uris" : [ "http://www.mendeley.com/documents/?uuid=c02b0049-76c0-449c-893a-b9db1addba81" ] } ], "mendeley" : { "formattedCitation" : "(Beversdorf, Miller, and McMahon 2013)", "plainTextFormattedCitation" : "(Beversdorf, Miller, and McMahon 2013)", "previouslyFormattedCitation" : "(Beversdorf, Miller, and McMahon 2013)" }, "properties" : { "noteIndex" : 7 }, "schema" : "https://github.com/citation-style-language/schema/raw/master/csl-citation.json" }</w:instrText>
+      </w:r>
+      <w:r>
+        <w:rPr>
+          <w:rFonts w:cs="Times New Roman"/>
+          <w:szCs w:val="24"/>
+        </w:rPr>
+        <w:fldChar w:fldCharType="separate"/>
+      </w:r>
+      <w:r>
+        <w:rPr>
+          <w:rFonts w:cs="Times New Roman"/>
+          <w:noProof/>
+          <w:szCs w:val="24"/>
+        </w:rPr>
+        <w:t>(Beversdorf, Miller, and McMahon 2013)</w:t>
+      </w:r>
+      <w:r>
+        <w:rPr>
+          <w:rFonts w:cs="Times New Roman"/>
+          <w:szCs w:val="24"/>
+        </w:rPr>
+        <w:fldChar w:fldCharType="end"/>
+      </w:r>
+      <w:r>
+        <w:rPr>
+          <w:rFonts w:cs="Times New Roman"/>
+          <w:szCs w:val="24"/>
+        </w:rPr>
+        <w:t>.</w:t>
+      </w:r>
+      <w:r>
+        <w:rPr>
+          <w:rFonts w:cs="Times New Roman"/>
+          <w:szCs w:val="24"/>
+        </w:rPr>
+        <w:t xml:space="preserve"> MAGs containing genes encoding nitrogen fixation are more phylogenetically diverse in Trout Bog, including several classes of Proteobacteria, Verrucomicrobia, Chlorobi, and Bacteroidetes.</w:t>
+      </w:r>
+    </w:p>
+    <w:p>
+      <w:pPr>
+        <w:spacing w:line="360" w:lineRule="auto"/>
+        <w:ind w:firstLine="720"/>
+        <w:jc w:val="both"/>
+        <w:rPr>
+          <w:rFonts w:cs="Times New Roman"/>
+          <w:szCs w:val="24"/>
+        </w:rPr>
+      </w:pPr>
+      <w:r>
+        <w:rPr>
+          <w:rFonts w:cs="Times New Roman"/>
+          <w:szCs w:val="24"/>
+        </w:rPr>
+        <w:t xml:space="preserve">Genes potentially encoding the biosynthesis, degradation, and transport of the polyamines and non-proteinogenic amino acids putrescine, spermidine, and canavanine were widespread in </w:t>
+      </w:r>
+      <w:r>
+        <w:rPr>
+          <w:rFonts w:cs="Times New Roman"/>
+          <w:szCs w:val="24"/>
+        </w:rPr>
+        <w:lastRenderedPageBreak/>
+        <w:t xml:space="preserve">both lakes. </w:t>
       </w:r>
       <w:r>
         <w:rPr>
@@ -3816,15 +3305,25 @@
           <w:rFonts w:cs="Times New Roman"/>
           <w:szCs w:val="24"/>
         </w:rPr>
-        <w:t xml:space="preserve">One likely </w:t>
-      </w:r>
-      <w:r>
-        <w:rPr>
-          <w:rFonts w:cs="Times New Roman"/>
-          <w:szCs w:val="24"/>
-        </w:rPr>
-        <w:lastRenderedPageBreak/>
-        <w:t>source of polyamines is higher trophic levels such as fish or zooplankton, as these compounds can result from the decomposition of amino acids.</w:t>
+        <w:t>One likely source of polyamines is higher trophic levels such as fish or zooplankton, as these compounds can result from the decomposition of amino acids.</w:t>
+      </w:r>
+    </w:p>
+    <w:p>
+      <w:pPr>
+        <w:spacing w:line="360" w:lineRule="auto"/>
+        <w:ind w:firstLine="720"/>
+        <w:jc w:val="both"/>
+        <w:rPr>
+          <w:rFonts w:cs="Times New Roman"/>
+          <w:szCs w:val="24"/>
+        </w:rPr>
+      </w:pPr>
+      <w:r>
+        <w:rPr>
+          <w:rFonts w:cs="Times New Roman"/>
+          <w:szCs w:val="24"/>
+        </w:rPr>
+        <w:t xml:space="preserve">Although we expected to find major differences in nitrogen metabolisms between lakes, we instead found striking similarities. Despite the chemical differences between lakes, similar nitrogen compounds are likely consumed by similar numbers of taxa. However, the identity of those taxa is the key difference between taxa, with nitrogen fixation as an example of a pathway with variable phylogenetic diversity between our two study sites. </w:t>
       </w:r>
     </w:p>
     <w:p>
@@ -3838,21 +3337,24 @@
       </w:pPr>
       <w:r>
         <w:rPr>
-          <w:noProof/>
-        </w:rPr>
+          <w:rFonts w:cs="Times New Roman"/>
+          <w:noProof/>
+          <w:szCs w:val="24"/>
+        </w:rPr>
+        <w:lastRenderedPageBreak/>
         <w:drawing>
-          <wp:anchor distT="0" distB="0" distL="114300" distR="114300" simplePos="0" relativeHeight="251661312" behindDoc="0" locked="0" layoutInCell="1" allowOverlap="1" wp14:anchorId="5910CB40" wp14:editId="7E3CC7BC">
+          <wp:anchor distT="0" distB="0" distL="114300" distR="114300" simplePos="0" relativeHeight="251666432" behindDoc="0" locked="0" layoutInCell="1" allowOverlap="1" wp14:anchorId="4B02DD86" wp14:editId="509B12D5">
             <wp:simplePos x="0" y="0"/>
-            <wp:positionH relativeFrom="margin">
-              <wp:align>center</wp:align>
+            <wp:positionH relativeFrom="column">
+              <wp:posOffset>104775</wp:posOffset>
             </wp:positionH>
             <wp:positionV relativeFrom="paragraph">
-              <wp:posOffset>275590</wp:posOffset>
+              <wp:posOffset>0</wp:posOffset>
             </wp:positionV>
-            <wp:extent cx="7004197" cy="2743200"/>
-            <wp:effectExtent l="0" t="0" r="6350" b="0"/>
+            <wp:extent cx="6132830" cy="7638415"/>
+            <wp:effectExtent l="0" t="0" r="1270" b="635"/>
             <wp:wrapTopAndBottom/>
-            <wp:docPr id="7" name="Picture 7" descr="A screenshot of a cell phone&#10;&#10;Description generated with very high confidence"/>
+            <wp:docPr id="1" name="Picture 1"/>
             <wp:cNvGraphicFramePr>
               <a:graphicFrameLocks xmlns:a="http://schemas.openxmlformats.org/drawingml/2006/main" noChangeAspect="1"/>
             </wp:cNvGraphicFramePr>
@@ -3860,24 +3362,24 @@
               <a:graphicData uri="http://schemas.openxmlformats.org/drawingml/2006/picture">
                 <pic:pic xmlns:pic="http://schemas.openxmlformats.org/drawingml/2006/picture">
                   <pic:nvPicPr>
-                    <pic:cNvPr id="7" name="nitrogen_quantification.png"/>
+                    <pic:cNvPr id="1" name="Fig4_inkscape.png"/>
                     <pic:cNvPicPr/>
                   </pic:nvPicPr>
                   <pic:blipFill rotWithShape="1">
-                    <a:blip r:embed="rId10">
+                    <a:blip r:embed="rId9">
                       <a:extLst>
                         <a:ext uri="{28A0092B-C50C-407E-A947-70E740481C1C}">
                           <a14:useLocalDpi xmlns:a14="http://schemas.microsoft.com/office/drawing/2010/main" val="0"/>
                         </a:ext>
                       </a:extLst>
                     </a:blip>
-                    <a:srcRect l="15545"/>
+                    <a:srcRect l="11783"/>
                     <a:stretch/>
                   </pic:blipFill>
                   <pic:spPr bwMode="auto">
                     <a:xfrm>
                       <a:off x="0" y="0"/>
-                      <a:ext cx="7004197" cy="2743200"/>
+                      <a:ext cx="6132830" cy="7638415"/>
                     </a:xfrm>
                     <a:prstGeom prst="rect">
                       <a:avLst/>
@@ -3894,10 +3396,10 @@
                 </pic:pic>
               </a:graphicData>
             </a:graphic>
-            <wp14:sizeRelH relativeFrom="margin">
+            <wp14:sizeRelH relativeFrom="page">
               <wp14:pctWidth>0</wp14:pctWidth>
             </wp14:sizeRelH>
-            <wp14:sizeRelV relativeFrom="margin">
+            <wp14:sizeRelV relativeFrom="page">
               <wp14:pctHeight>0</wp14:pctHeight>
             </wp14:sizeRelV>
           </wp:anchor>
@@ -3912,12 +3414,6 @@
         <w:spacing w:line="360" w:lineRule="auto"/>
         <w:jc w:val="both"/>
       </w:pPr>
-      <w:r>
-        <w:rPr>
-          <w:rStyle w:val="CommentReference"/>
-        </w:rPr>
-        <w:commentReference w:id="3"/>
-      </w:r>
     </w:p>
     <w:p>
       <w:pPr>
@@ -3928,101 +3424,11 @@
         <w:rPr>
           <w:b/>
         </w:rPr>
+        <w:lastRenderedPageBreak/>
         <w:t xml:space="preserve">Fig 3A. Nitrogen cycling in Trout Bog vs Lake Mendota. </w:t>
       </w:r>
       <w:r>
-        <w:t xml:space="preserve">The numbers of genes relating to nitrogen cycling in the MAGs were analyzed by lake. Genes annotated as nitrogenase subunits were more common in Trout Bog than Lake Mendota. Nitrite reductases were observed more </w:t>
-      </w:r>
-      <w:r>
-        <w:lastRenderedPageBreak/>
-        <w:t xml:space="preserve">frequently than nitrate reductases in both lakes, but this difference was more pronounced in </w:t>
-      </w:r>
-      <w:commentRangeStart w:id="4"/>
-      <w:r>
-        <w:t>Lake</w:t>
-      </w:r>
-      <w:commentRangeEnd w:id="4"/>
-      <w:r>
-        <w:rPr>
-          <w:rStyle w:val="CommentReference"/>
-        </w:rPr>
-        <w:commentReference w:id="4"/>
-      </w:r>
-      <w:r>
-        <w:t xml:space="preserve"> </w:t>
-      </w:r>
-      <w:r>
-        <w:rPr>
-          <w:rFonts w:cs="Times New Roman"/>
-          <w:b/>
-          <w:noProof/>
-          <w:szCs w:val="24"/>
-        </w:rPr>
-        <w:drawing>
-          <wp:anchor distT="0" distB="0" distL="114300" distR="114300" simplePos="0" relativeHeight="251663360" behindDoc="0" locked="0" layoutInCell="1" allowOverlap="1" wp14:anchorId="6D7B206A" wp14:editId="1E1846EB">
-            <wp:simplePos x="0" y="0"/>
-            <wp:positionH relativeFrom="margin">
-              <wp:posOffset>-76200</wp:posOffset>
-            </wp:positionH>
-            <wp:positionV relativeFrom="paragraph">
-              <wp:posOffset>718820</wp:posOffset>
-            </wp:positionV>
-            <wp:extent cx="6419850" cy="4445000"/>
-            <wp:effectExtent l="0" t="0" r="0" b="0"/>
-            <wp:wrapTopAndBottom/>
-            <wp:docPr id="9" name="Picture 9" descr="A close up of a map&#10;&#10;Description generated with high confidence"/>
-            <wp:cNvGraphicFramePr>
-              <a:graphicFrameLocks xmlns:a="http://schemas.openxmlformats.org/drawingml/2006/main" noChangeAspect="1"/>
-            </wp:cNvGraphicFramePr>
-            <a:graphic xmlns:a="http://schemas.openxmlformats.org/drawingml/2006/main">
-              <a:graphicData uri="http://schemas.openxmlformats.org/drawingml/2006/picture">
-                <pic:pic xmlns:pic="http://schemas.openxmlformats.org/drawingml/2006/picture">
-                  <pic:nvPicPr>
-                    <pic:cNvPr id="9" name="n2tree_w_phyla.png"/>
-                    <pic:cNvPicPr/>
-                  </pic:nvPicPr>
-                  <pic:blipFill rotWithShape="1">
-                    <a:blip r:embed="rId11">
-                      <a:extLst>
-                        <a:ext uri="{28A0092B-C50C-407E-A947-70E740481C1C}">
-                          <a14:useLocalDpi xmlns:a14="http://schemas.microsoft.com/office/drawing/2010/main" val="0"/>
-                        </a:ext>
-                      </a:extLst>
-                    </a:blip>
-                    <a:srcRect l="-333" t="-291" r="52884" b="40466"/>
-                    <a:stretch/>
-                  </pic:blipFill>
-                  <pic:spPr bwMode="auto">
-                    <a:xfrm>
-                      <a:off x="0" y="0"/>
-                      <a:ext cx="6419850" cy="4445000"/>
-                    </a:xfrm>
-                    <a:prstGeom prst="rect">
-                      <a:avLst/>
-                    </a:prstGeom>
-                    <a:ln>
-                      <a:noFill/>
-                    </a:ln>
-                    <a:extLst>
-                      <a:ext uri="{53640926-AAD7-44D8-BBD7-CCE9431645EC}">
-                        <a14:shadowObscured xmlns:a14="http://schemas.microsoft.com/office/drawing/2010/main"/>
-                      </a:ext>
-                    </a:extLst>
-                  </pic:spPr>
-                </pic:pic>
-              </a:graphicData>
-            </a:graphic>
-            <wp14:sizeRelH relativeFrom="margin">
-              <wp14:pctWidth>0</wp14:pctWidth>
-            </wp14:sizeRelH>
-            <wp14:sizeRelV relativeFrom="margin">
-              <wp14:pctHeight>0</wp14:pctHeight>
-            </wp14:sizeRelV>
-          </wp:anchor>
-        </w:drawing>
-      </w:r>
-      <w:r>
-        <w:t xml:space="preserve">Mendota. Polyamine transport was widespread in both lakes. </w:t>
+        <w:t xml:space="preserve">The numbers of genes relating to nitrogen cycling in the MAGs were analyzed by lake. Genes annotated as nitrogenase subunits were more common in Trout Bog than Lake Mendota. Nitrite reductases were observed more frequently than nitrate reductases in both lakes, but this difference was more pronounced in Lake Mendota. Polyamine transport was widespread in both lakes. </w:t>
       </w:r>
     </w:p>
     <w:p>
@@ -4104,6 +3510,8 @@
       <w:r>
         <w:t>Sulfur Cycling</w:t>
       </w:r>
+      <w:bookmarkStart w:id="1" w:name="_GoBack"/>
+      <w:bookmarkEnd w:id="1"/>
     </w:p>
     <w:p>
       <w:pPr>
@@ -4120,57 +3528,14 @@
           <w:rFonts w:cs="Times New Roman"/>
           <w:szCs w:val="24"/>
         </w:rPr>
-        <w:t>Sulfur is another important element in freshwater.</w:t>
-      </w:r>
-      <w:r>
-        <w:rPr>
-          <w:rFonts w:cs="Times New Roman"/>
-          <w:szCs w:val="24"/>
-        </w:rPr>
-        <w:t xml:space="preserve"> Because </w:t>
-      </w:r>
-      <w:r>
-        <w:rPr>
-          <w:rFonts w:cs="Times New Roman"/>
-          <w:szCs w:val="24"/>
-        </w:rPr>
-        <w:t xml:space="preserve">measurements of </w:t>
-      </w:r>
-      <w:r>
-        <w:rPr>
-          <w:rFonts w:cs="Times New Roman"/>
-          <w:szCs w:val="24"/>
-        </w:rPr>
-        <w:t xml:space="preserve">sulfur species measurements </w:t>
-      </w:r>
-      <w:r>
-        <w:rPr>
-          <w:rFonts w:cs="Times New Roman"/>
-          <w:szCs w:val="24"/>
-        </w:rPr>
-        <w:t xml:space="preserve">were not available for either lake, we did not predict any differences in sulfur cycling between </w:t>
-      </w:r>
-      <w:commentRangeStart w:id="5"/>
-      <w:r>
-        <w:rPr>
-          <w:rFonts w:cs="Times New Roman"/>
-          <w:szCs w:val="24"/>
-        </w:rPr>
-        <w:t>lakes</w:t>
-      </w:r>
-      <w:commentRangeEnd w:id="5"/>
-      <w:r>
-        <w:rPr>
-          <w:rStyle w:val="CommentReference"/>
-        </w:rPr>
-        <w:commentReference w:id="5"/>
-      </w:r>
-      <w:r>
-        <w:rPr>
-          <w:rFonts w:cs="Times New Roman"/>
-          <w:szCs w:val="24"/>
-        </w:rPr>
-        <w:t>. We found that, as with carbon cycling, the identity and numbers of genes associated with steps in the sulfur cycle were similar between</w:t>
+        <w:t xml:space="preserve">Sulfur is another element structuring freshwater bacterial communities. </w:t>
+      </w:r>
+      <w:r>
+        <w:rPr>
+          <w:rFonts w:cs="Times New Roman"/>
+          <w:szCs w:val="24"/>
+        </w:rPr>
+        <w:t>We found that, as with carbon cycling, the identity and numbers of genes associated with steps in the sulfur cycle were similar between</w:t>
       </w:r>
       <w:r>
         <w:rPr>
@@ -4184,15 +3549,7 @@
           <w:rFonts w:cs="Times New Roman"/>
           <w:szCs w:val="24"/>
         </w:rPr>
-        <w:t xml:space="preserve">. </w:t>
-      </w:r>
-      <w:r>
-        <w:rPr>
-          <w:rFonts w:cs="Times New Roman"/>
-          <w:szCs w:val="24"/>
-        </w:rPr>
-        <w:lastRenderedPageBreak/>
-        <w:t xml:space="preserve">Sulfate reduction genes dominated over sulfide oxidation genes in both systems, presumably reflecting the ecological importance of oxidation vs reduction. Genes </w:t>
+        <w:t xml:space="preserve">. Sulfate reduction genes dominated over sulfide oxidation genes in both systems, presumably reflecting the ecological importance of oxidation vs reduction. Genes </w:t>
       </w:r>
       <w:r>
         <w:rPr>
@@ -4249,73 +3606,6 @@
         <w:spacing w:line="360" w:lineRule="auto"/>
         <w:jc w:val="both"/>
       </w:pPr>
-      <w:r>
-        <w:rPr>
-          <w:noProof/>
-        </w:rPr>
-        <w:drawing>
-          <wp:anchor distT="0" distB="0" distL="114300" distR="114300" simplePos="0" relativeHeight="251662336" behindDoc="0" locked="0" layoutInCell="1" allowOverlap="1" wp14:anchorId="23412FFF" wp14:editId="61CDBAF5">
-            <wp:simplePos x="0" y="0"/>
-            <wp:positionH relativeFrom="margin">
-              <wp:posOffset>-664845</wp:posOffset>
-            </wp:positionH>
-            <wp:positionV relativeFrom="paragraph">
-              <wp:posOffset>276225</wp:posOffset>
-            </wp:positionV>
-            <wp:extent cx="7084695" cy="3362325"/>
-            <wp:effectExtent l="0" t="0" r="1905" b="9525"/>
-            <wp:wrapTopAndBottom/>
-            <wp:docPr id="8" name="Picture 8" descr="A screenshot of a cell phone&#10;&#10;Description generated with high confidence"/>
-            <wp:cNvGraphicFramePr>
-              <a:graphicFrameLocks xmlns:a="http://schemas.openxmlformats.org/drawingml/2006/main" noChangeAspect="1"/>
-            </wp:cNvGraphicFramePr>
-            <a:graphic xmlns:a="http://schemas.openxmlformats.org/drawingml/2006/main">
-              <a:graphicData uri="http://schemas.openxmlformats.org/drawingml/2006/picture">
-                <pic:pic xmlns:pic="http://schemas.openxmlformats.org/drawingml/2006/picture">
-                  <pic:nvPicPr>
-                    <pic:cNvPr id="8" name="sulfur_quantification.png"/>
-                    <pic:cNvPicPr/>
-                  </pic:nvPicPr>
-                  <pic:blipFill rotWithShape="1">
-                    <a:blip r:embed="rId12">
-                      <a:extLst>
-                        <a:ext uri="{28A0092B-C50C-407E-A947-70E740481C1C}">
-                          <a14:useLocalDpi xmlns:a14="http://schemas.microsoft.com/office/drawing/2010/main" val="0"/>
-                        </a:ext>
-                      </a:extLst>
-                    </a:blip>
-                    <a:srcRect l="22917"/>
-                    <a:stretch/>
-                  </pic:blipFill>
-                  <pic:spPr bwMode="auto">
-                    <a:xfrm>
-                      <a:off x="0" y="0"/>
-                      <a:ext cx="7084695" cy="3362325"/>
-                    </a:xfrm>
-                    <a:prstGeom prst="rect">
-                      <a:avLst/>
-                    </a:prstGeom>
-                    <a:ln>
-                      <a:noFill/>
-                    </a:ln>
-                    <a:extLst>
-                      <a:ext uri="{53640926-AAD7-44D8-BBD7-CCE9431645EC}">
-                        <a14:shadowObscured xmlns:a14="http://schemas.microsoft.com/office/drawing/2010/main"/>
-                      </a:ext>
-                    </a:extLst>
-                  </pic:spPr>
-                </pic:pic>
-              </a:graphicData>
-            </a:graphic>
-            <wp14:sizeRelH relativeFrom="margin">
-              <wp14:pctWidth>0</wp14:pctWidth>
-            </wp14:sizeRelH>
-            <wp14:sizeRelV relativeFrom="margin">
-              <wp14:pctHeight>0</wp14:pctHeight>
-            </wp14:sizeRelV>
-          </wp:anchor>
-        </w:drawing>
-      </w:r>
     </w:p>
     <w:p>
       <w:pPr>
@@ -4341,21 +3631,7 @@
         <w:t xml:space="preserve"> species</w:t>
       </w:r>
       <w:r>
-        <w:t xml:space="preserve"> in Trout Bog and Lake </w:t>
-      </w:r>
-      <w:commentRangeStart w:id="6"/>
-      <w:r>
-        <w:t>Mendota</w:t>
-      </w:r>
-      <w:commentRangeEnd w:id="6"/>
-      <w:r>
-        <w:rPr>
-          <w:rStyle w:val="CommentReference"/>
-        </w:rPr>
-        <w:commentReference w:id="6"/>
-      </w:r>
-      <w:r>
-        <w:t>.</w:t>
+        <w:t xml:space="preserve"> in Trout Bog and Lake Mendota.</w:t>
       </w:r>
       <w:r>
         <w:tab/>
@@ -4379,35 +3655,19 @@
         <w:spacing w:line="360" w:lineRule="auto"/>
       </w:pPr>
       <w:r>
+        <w:lastRenderedPageBreak/>
         <w:t>Add section on # read mapping back to each MAG across the time series</w:t>
       </w:r>
     </w:p>
     <w:p>
       <w:r>
-        <w:lastRenderedPageBreak/>
-        <w:t xml:space="preserve">This is something </w:t>
-      </w:r>
-      <w:proofErr w:type="spellStart"/>
-      <w:r>
-        <w:t>Shaomei’s</w:t>
-      </w:r>
-      <w:proofErr w:type="spellEnd"/>
-      <w:r>
-        <w:t xml:space="preserve"> reviewers wanted. Don’t need an in depth analysis –</w:t>
+        <w:t>This is something Shaomei’s reviewers wanted. Don’t need an in depth analysis –</w:t>
       </w:r>
       <w:r>
         <w:t xml:space="preserve"> </w:t>
       </w:r>
       <w:r>
-        <w:t xml:space="preserve">just classify as abundant vs rare, persistent vs variable. Will map as soon as </w:t>
-      </w:r>
-      <w:proofErr w:type="spellStart"/>
-      <w:r>
-        <w:t>Gluster</w:t>
-      </w:r>
-      <w:proofErr w:type="spellEnd"/>
-      <w:r>
-        <w:t xml:space="preserve"> on CHTC is back up and running.</w:t>
+        <w:t>just classify as abundant vs rare, persistent vs variable. Will map as soon as Gluster on CHTC is back up and running.</w:t>
       </w:r>
     </w:p>
     <w:p>
@@ -4473,15 +3733,7 @@
         <w:t>greater</w:t>
       </w:r>
       <w:r>
-        <w:t xml:space="preserve"> levels of nitrogen fixation (and diversity of nitrogen fixers) in Trout Bog compared to Lake Mendota in concordance with their known nitrogen concentrations. Polyamines and nonproteinogenic amino acids appear to be important sources of nitrogen in both lakes. Finally, comprehensive analysis of individual MAGs can suggest ecological roles for uncultured organisms, such as polysaccharide degradation for Lake Mendota’s Planctomycetes, saccharide degradation for Trout Bog’s </w:t>
-      </w:r>
-      <w:proofErr w:type="spellStart"/>
-      <w:r>
-        <w:t>Elusimicrobiales</w:t>
-      </w:r>
-      <w:proofErr w:type="spellEnd"/>
-      <w:r>
-        <w:t xml:space="preserve">, and a key position at the intersection of carbon, nitrogen, and sulfur cycling for methylotrophs </w:t>
+        <w:t xml:space="preserve"> levels of nitrogen fixation (and diversity of nitrogen fixers) in Trout Bog compared to Lake Mendota in concordance with their known nitrogen concentrations. Polyamines and nonproteinogenic amino acids appear to be important sources of nitrogen in both lakes. Finally, comprehensive analysis of individual MAGs can suggest ecological roles for uncultured organisms, such as polysaccharide degradation for Lake Mendota’s Planctomycetes, saccharide degradation for Trout Bog’s Elusimicrobiales, and a key position at the intersection of carbon, nitrogen, and sulfur cycling for methylotrophs </w:t>
       </w:r>
       <w:r>
         <w:t xml:space="preserve">in </w:t>
@@ -4503,15 +3755,7 @@
         <w:t>insights gained from this study provide</w:t>
       </w:r>
       <w:r>
-        <w:t xml:space="preserve"> hypotheses for further testing of bacterial nutrient cycling in freshwater through </w:t>
-      </w:r>
-      <w:proofErr w:type="spellStart"/>
-      <w:r>
-        <w:t>metatranscriptomics</w:t>
-      </w:r>
-      <w:proofErr w:type="spellEnd"/>
-      <w:r>
-        <w:t xml:space="preserve"> and chemical assays. Additionally, genomes from this study can be compared to those sequenced from other lakes and environments. We hope that this will serve as a resource to other researchers with similar genomes and datasets.</w:t>
+        <w:t xml:space="preserve"> hypotheses for further testing of bacterial nutrient cycling in freshwater through metatranscriptomics and chemical assays. Additionally, genomes from this study can be compared to those sequenced from other lakes and environments. We hope that this will serve as a resource to other researchers with similar genomes and datasets.</w:t>
       </w:r>
     </w:p>
     <w:p>
@@ -5051,6 +4295,7 @@
           <w:noProof/>
           <w:szCs w:val="24"/>
         </w:rPr>
+        <w:lastRenderedPageBreak/>
         <w:t xml:space="preserve">Herlemann, D P R et al. 2009. “Genomic Analysis of ‘ Elusimicrobium Minutum ,’ the First Cultivated Representative of the Phylum ‘ Elusimicrobia ’ ( Formerly Termite Group 1 ).” </w:t>
       </w:r>
       <w:r>
@@ -5061,7 +4306,6 @@
           <w:noProof/>
           <w:szCs w:val="24"/>
         </w:rPr>
-        <w:lastRenderedPageBreak/>
         <w:t>Applied and Environmental Microbiology</w:t>
       </w:r>
       <w:r>
@@ -5649,7 +4893,16 @@
           <w:noProof/>
           <w:szCs w:val="24"/>
         </w:rPr>
-        <w:t xml:space="preserve">Salcher, Michaela M, Stefan M Neuenschwander, Thomas Posch, and Jakob Pernthaler. 2015. “The Ecology of Pelagic Freshwater Methylotrophs Assessed by a High-Resolution Monitoring and Isolation Campaign.” </w:t>
+        <w:t xml:space="preserve">Salcher, Michaela M, Stefan M Neuenschwander, Thomas Posch, and Jakob Pernthaler. 2015. </w:t>
+      </w:r>
+      <w:r>
+        <w:rPr>
+          <w:rFonts w:cs="Times New Roman"/>
+          <w:noProof/>
+          <w:szCs w:val="24"/>
+        </w:rPr>
+        <w:lastRenderedPageBreak/>
+        <w:t xml:space="preserve">“The Ecology of Pelagic Freshwater Methylotrophs Assessed by a High-Resolution Monitoring and Isolation Campaign.” </w:t>
       </w:r>
       <w:r>
         <w:rPr>
@@ -5667,16 +4920,7 @@
           <w:noProof/>
           <w:szCs w:val="24"/>
         </w:rPr>
-        <w:t xml:space="preserve">: 1–12. </w:t>
-      </w:r>
-      <w:r>
-        <w:rPr>
-          <w:rFonts w:cs="Times New Roman"/>
-          <w:noProof/>
-          <w:szCs w:val="24"/>
-        </w:rPr>
-        <w:lastRenderedPageBreak/>
-        <w:t>http://www.nature.com/doifinder/10.1038/ismej.2015.55.</w:t>
+        <w:t>: 1–12. http://www.nature.com/doifinder/10.1038/ismej.2015.55.</w:t>
       </w:r>
     </w:p>
     <w:p>
@@ -5818,7 +5062,7 @@
 </file>
 
 <file path=word/comments.xml><?xml version="1.0" encoding="utf-8"?>
-<w:comments xmlns:wpc="http://schemas.microsoft.com/office/word/2010/wordprocessingCanvas" xmlns:cx="http://schemas.microsoft.com/office/drawing/2014/chartex" xmlns:cx1="http://schemas.microsoft.com/office/drawing/2015/9/8/chartex" xmlns:cx2="http://schemas.microsoft.com/office/drawing/2015/10/21/chartex" xmlns:cx3="http://schemas.microsoft.com/office/drawing/2016/5/9/chartex" xmlns:cx4="http://schemas.microsoft.com/office/drawing/2016/5/10/chartex" xmlns:cx5="http://schemas.microsoft.com/office/drawing/2016/5/11/chartex" xmlns:cx6="http://schemas.microsoft.com/office/drawing/2016/5/12/chartex" xmlns:cx7="http://schemas.microsoft.com/office/drawing/2016/5/13/chartex" xmlns:cx8="http://schemas.microsoft.com/office/drawing/2016/5/14/chartex" xmlns:mc="http://schemas.openxmlformats.org/markup-compatibility/2006" xmlns:aink="http://schemas.microsoft.com/office/drawing/2016/ink" xmlns:am3d="http://schemas.microsoft.com/office/drawing/2017/model3d" xmlns:o="urn:schemas-microsoft-com:office:office" xmlns:r="http://schemas.openxmlformats.org/officeDocument/2006/relationships" xmlns:m="http://schemas.openxmlformats.org/officeDocument/2006/math" xmlns:v="urn:schemas-microsoft-com:vml" xmlns:wp14="http://schemas.microsoft.com/office/word/2010/wordprocessingDrawing" xmlns:wp="http://schemas.openxmlformats.org/drawingml/2006/wordprocessingDrawing" xmlns:w10="urn:schemas-microsoft-com:office:word" xmlns:w="http://schemas.openxmlformats.org/wordprocessingml/2006/main" xmlns:w14="http://schemas.microsoft.com/office/word/2010/wordml" xmlns:w15="http://schemas.microsoft.com/office/word/2012/wordml" xmlns:w16cid="http://schemas.microsoft.com/office/word/2016/wordml/cid" xmlns:w16se="http://schemas.microsoft.com/office/word/2015/wordml/symex" xmlns:wpg="http://schemas.microsoft.com/office/word/2010/wordprocessingGroup" xmlns:wpi="http://schemas.microsoft.com/office/word/2010/wordprocessingInk" xmlns:wne="http://schemas.microsoft.com/office/word/2006/wordml" xmlns:wps="http://schemas.microsoft.com/office/word/2010/wordprocessingShape" mc:Ignorable="w14 w15 w16se w16cid wp14">
+<w:comments xmlns:wpc="http://schemas.microsoft.com/office/word/2010/wordprocessingCanvas" xmlns:mc="http://schemas.openxmlformats.org/markup-compatibility/2006" xmlns:o="urn:schemas-microsoft-com:office:office" xmlns:r="http://schemas.openxmlformats.org/officeDocument/2006/relationships" xmlns:m="http://schemas.openxmlformats.org/officeDocument/2006/math" xmlns:v="urn:schemas-microsoft-com:vml" xmlns:wp14="http://schemas.microsoft.com/office/word/2010/wordprocessingDrawing" xmlns:wp="http://schemas.openxmlformats.org/drawingml/2006/wordprocessingDrawing" xmlns:w10="urn:schemas-microsoft-com:office:word" xmlns:w="http://schemas.openxmlformats.org/wordprocessingml/2006/main" xmlns:w14="http://schemas.microsoft.com/office/word/2010/wordml" xmlns:w15="http://schemas.microsoft.com/office/word/2012/wordml" xmlns:wpg="http://schemas.microsoft.com/office/word/2010/wordprocessingGroup" xmlns:wpi="http://schemas.microsoft.com/office/word/2010/wordprocessingInk" xmlns:wne="http://schemas.microsoft.com/office/word/2006/wordml" xmlns:wps="http://schemas.microsoft.com/office/word/2010/wordprocessingShape" mc:Ignorable="w14 w15 wp14">
   <w:comment w:id="0" w:author="Alexandra Linz" w:date="2017-10-27T12:39:00Z" w:initials="AL">
     <w:p>
       <w:pPr>
@@ -5832,136 +5076,6 @@
       </w:r>
       <w:r>
         <w:t>Add %reads mapped to each MAG</w:t>
-      </w:r>
-    </w:p>
-  </w:comment>
-  <w:comment w:id="2" w:author="Alexandra Linz" w:date="2017-10-27T13:46:00Z" w:initials="AL">
-    <w:p>
-      <w:pPr>
-        <w:pStyle w:val="CommentText"/>
-      </w:pPr>
-      <w:r>
-        <w:rPr>
-          <w:rStyle w:val="CommentReference"/>
-        </w:rPr>
-        <w:annotationRef/>
-      </w:r>
-      <w:r>
-        <w:t>Look at availability, not just concentration. Seasonal variability? LTER website, bog nutrient data?</w:t>
-      </w:r>
-    </w:p>
-  </w:comment>
-  <w:comment w:id="3" w:author="Alexandra Linz" w:date="2017-10-27T12:34:00Z" w:initials="AL">
-    <w:p>
-      <w:pPr>
-        <w:pStyle w:val="CommentText"/>
-      </w:pPr>
-      <w:r>
-        <w:rPr>
-          <w:rStyle w:val="CommentReference"/>
-        </w:rPr>
-        <w:annotationRef/>
-      </w:r>
-      <w:r>
-        <w:t>Switch to %</w:t>
-      </w:r>
-    </w:p>
-  </w:comment>
-  <w:comment w:id="4" w:author="Alexandra Linz" w:date="2017-10-27T12:44:00Z" w:initials="AL">
-    <w:p>
-      <w:pPr>
-        <w:pStyle w:val="CommentText"/>
-      </w:pPr>
-      <w:r>
-        <w:rPr>
-          <w:rStyle w:val="CommentReference"/>
-        </w:rPr>
-        <w:annotationRef/>
-      </w:r>
-      <w:r>
-        <w:t>Color branches by phylum –all phyla not just n2 fixers</w:t>
-      </w:r>
-    </w:p>
-    <w:p>
-      <w:pPr>
-        <w:pStyle w:val="CommentText"/>
-      </w:pPr>
-    </w:p>
-    <w:p>
-      <w:pPr>
-        <w:pStyle w:val="CommentText"/>
-      </w:pPr>
-      <w:r>
-        <w:t xml:space="preserve">Include description of how I define N2 fixer in various diagrams - # of all </w:t>
-      </w:r>
-      <w:proofErr w:type="spellStart"/>
-      <w:r>
-        <w:t>nif</w:t>
-      </w:r>
-      <w:proofErr w:type="spellEnd"/>
-      <w:r>
-        <w:t xml:space="preserve"> genes, # of MAGs with any </w:t>
-      </w:r>
-      <w:proofErr w:type="spellStart"/>
-      <w:r>
-        <w:t>nif</w:t>
-      </w:r>
-      <w:proofErr w:type="spellEnd"/>
-      <w:r>
-        <w:t xml:space="preserve"> gene, # of MAGs with </w:t>
-      </w:r>
-      <w:proofErr w:type="spellStart"/>
-      <w:r>
-        <w:t>nif</w:t>
-      </w:r>
-      <w:proofErr w:type="spellEnd"/>
-      <w:r>
-        <w:t xml:space="preserve"> operons</w:t>
-      </w:r>
-    </w:p>
-  </w:comment>
-  <w:comment w:id="5" w:author="Alexandra Linz" w:date="2017-10-27T13:58:00Z" w:initials="AL">
-    <w:p>
-      <w:pPr>
-        <w:pStyle w:val="CommentText"/>
-      </w:pPr>
-      <w:r>
-        <w:rPr>
-          <w:rStyle w:val="CommentReference"/>
-        </w:rPr>
-        <w:annotationRef/>
-      </w:r>
-      <w:r>
-        <w:t>Brocks Mendota book?</w:t>
-      </w:r>
-    </w:p>
-    <w:p>
-      <w:pPr>
-        <w:pStyle w:val="CommentText"/>
-      </w:pPr>
-    </w:p>
-    <w:p>
-      <w:pPr>
-        <w:pStyle w:val="CommentText"/>
-      </w:pPr>
-      <w:r>
-        <w:t>Delete this sentence if we can’t find sulfur data</w:t>
-      </w:r>
-    </w:p>
-  </w:comment>
-  <w:comment w:id="6" w:author="Alexandra Linz" w:date="2017-11-20T10:13:00Z" w:initials="AL">
-    <w:p>
-      <w:pPr>
-        <w:pStyle w:val="CommentText"/>
-      </w:pPr>
-      <w:r>
-        <w:rPr>
-          <w:rStyle w:val="CommentReference"/>
-        </w:rPr>
-        <w:annotationRef/>
-      </w:r>
-      <w:r>
-        <w:t>Combine with nitrogen figure to free up space?</w:t>
       </w:r>
     </w:p>
   </w:comment>
@@ -5969,13 +5083,8 @@
 </file>
 
 <file path=word/commentsExtended.xml><?xml version="1.0" encoding="utf-8"?>
-<w15:commentsEx xmlns:wpc="http://schemas.microsoft.com/office/word/2010/wordprocessingCanvas" xmlns:cx="http://schemas.microsoft.com/office/drawing/2014/chartex" xmlns:cx1="http://schemas.microsoft.com/office/drawing/2015/9/8/chartex" xmlns:cx2="http://schemas.microsoft.com/office/drawing/2015/10/21/chartex" xmlns:cx3="http://schemas.microsoft.com/office/drawing/2016/5/9/chartex" xmlns:cx4="http://schemas.microsoft.com/office/drawing/2016/5/10/chartex" xmlns:cx5="http://schemas.microsoft.com/office/drawing/2016/5/11/chartex" xmlns:cx6="http://schemas.microsoft.com/office/drawing/2016/5/12/chartex" xmlns:cx7="http://schemas.microsoft.com/office/drawing/2016/5/13/chartex" xmlns:cx8="http://schemas.microsoft.com/office/drawing/2016/5/14/chartex" xmlns:mc="http://schemas.openxmlformats.org/markup-compatibility/2006" xmlns:aink="http://schemas.microsoft.com/office/drawing/2016/ink" xmlns:am3d="http://schemas.microsoft.com/office/drawing/2017/model3d" xmlns:o="urn:schemas-microsoft-com:office:office" xmlns:r="http://schemas.openxmlformats.org/officeDocument/2006/relationships" xmlns:m="http://schemas.openxmlformats.org/officeDocument/2006/math" xmlns:v="urn:schemas-microsoft-com:vml" xmlns:wp14="http://schemas.microsoft.com/office/word/2010/wordprocessingDrawing" xmlns:wp="http://schemas.openxmlformats.org/drawingml/2006/wordprocessingDrawing" xmlns:w10="urn:schemas-microsoft-com:office:word" xmlns:w="http://schemas.openxmlformats.org/wordprocessingml/2006/main" xmlns:w14="http://schemas.microsoft.com/office/word/2010/wordml" xmlns:w15="http://schemas.microsoft.com/office/word/2012/wordml" xmlns:w16cid="http://schemas.microsoft.com/office/word/2016/wordml/cid" xmlns:w16se="http://schemas.microsoft.com/office/word/2015/wordml/symex" xmlns:wpg="http://schemas.microsoft.com/office/word/2010/wordprocessingGroup" xmlns:wpi="http://schemas.microsoft.com/office/word/2010/wordprocessingInk" xmlns:wne="http://schemas.microsoft.com/office/word/2006/wordml" xmlns:wps="http://schemas.microsoft.com/office/word/2010/wordprocessingShape" mc:Ignorable="w14 w15 w16se w16cid wp14">
+<w15:commentsEx xmlns:wpc="http://schemas.microsoft.com/office/word/2010/wordprocessingCanvas" xmlns:mc="http://schemas.openxmlformats.org/markup-compatibility/2006" xmlns:o="urn:schemas-microsoft-com:office:office" xmlns:r="http://schemas.openxmlformats.org/officeDocument/2006/relationships" xmlns:m="http://schemas.openxmlformats.org/officeDocument/2006/math" xmlns:v="urn:schemas-microsoft-com:vml" xmlns:wp14="http://schemas.microsoft.com/office/word/2010/wordprocessingDrawing" xmlns:wp="http://schemas.openxmlformats.org/drawingml/2006/wordprocessingDrawing" xmlns:w10="urn:schemas-microsoft-com:office:word" xmlns:w="http://schemas.openxmlformats.org/wordprocessingml/2006/main" xmlns:w14="http://schemas.microsoft.com/office/word/2010/wordml" xmlns:w15="http://schemas.microsoft.com/office/word/2012/wordml" xmlns:wpg="http://schemas.microsoft.com/office/word/2010/wordprocessingGroup" xmlns:wpi="http://schemas.microsoft.com/office/word/2010/wordprocessingInk" xmlns:wne="http://schemas.microsoft.com/office/word/2006/wordml" xmlns:wps="http://schemas.microsoft.com/office/word/2010/wordprocessingShape" mc:Ignorable="w14 w15 wp14">
   <w15:commentEx w15:paraId="790C759C" w15:done="0"/>
-  <w15:commentEx w15:paraId="05B214C2" w15:done="0"/>
-  <w15:commentEx w15:paraId="0D4FF670" w15:done="0"/>
-  <w15:commentEx w15:paraId="0257D0CD" w15:done="0"/>
-  <w15:commentEx w15:paraId="72758A8A" w15:done="0"/>
-  <w15:commentEx w15:paraId="5406D431" w15:done="0"/>
 </w15:commentsEx>
 </file>
 
@@ -5990,7 +5099,7 @@
 </file>
 
 <file path=word/people.xml><?xml version="1.0" encoding="utf-8"?>
-<w15:people xmlns:wpc="http://schemas.microsoft.com/office/word/2010/wordprocessingCanvas" xmlns:cx="http://schemas.microsoft.com/office/drawing/2014/chartex" xmlns:cx1="http://schemas.microsoft.com/office/drawing/2015/9/8/chartex" xmlns:cx2="http://schemas.microsoft.com/office/drawing/2015/10/21/chartex" xmlns:cx3="http://schemas.microsoft.com/office/drawing/2016/5/9/chartex" xmlns:cx4="http://schemas.microsoft.com/office/drawing/2016/5/10/chartex" xmlns:cx5="http://schemas.microsoft.com/office/drawing/2016/5/11/chartex" xmlns:cx6="http://schemas.microsoft.com/office/drawing/2016/5/12/chartex" xmlns:cx7="http://schemas.microsoft.com/office/drawing/2016/5/13/chartex" xmlns:cx8="http://schemas.microsoft.com/office/drawing/2016/5/14/chartex" xmlns:mc="http://schemas.openxmlformats.org/markup-compatibility/2006" xmlns:aink="http://schemas.microsoft.com/office/drawing/2016/ink" xmlns:am3d="http://schemas.microsoft.com/office/drawing/2017/model3d" xmlns:o="urn:schemas-microsoft-com:office:office" xmlns:r="http://schemas.openxmlformats.org/officeDocument/2006/relationships" xmlns:m="http://schemas.openxmlformats.org/officeDocument/2006/math" xmlns:v="urn:schemas-microsoft-com:vml" xmlns:wp14="http://schemas.microsoft.com/office/word/2010/wordprocessingDrawing" xmlns:wp="http://schemas.openxmlformats.org/drawingml/2006/wordprocessingDrawing" xmlns:w10="urn:schemas-microsoft-com:office:word" xmlns:w="http://schemas.openxmlformats.org/wordprocessingml/2006/main" xmlns:w14="http://schemas.microsoft.com/office/word/2010/wordml" xmlns:w15="http://schemas.microsoft.com/office/word/2012/wordml" xmlns:w16cid="http://schemas.microsoft.com/office/word/2016/wordml/cid" xmlns:w16se="http://schemas.microsoft.com/office/word/2015/wordml/symex" xmlns:wpg="http://schemas.microsoft.com/office/word/2010/wordprocessingGroup" xmlns:wpi="http://schemas.microsoft.com/office/word/2010/wordprocessingInk" xmlns:wne="http://schemas.microsoft.com/office/word/2006/wordml" xmlns:wps="http://schemas.microsoft.com/office/word/2010/wordprocessingShape" mc:Ignorable="w14 w15 w16se w16cid wp14">
+<w15:people xmlns:wpc="http://schemas.microsoft.com/office/word/2010/wordprocessingCanvas" xmlns:mc="http://schemas.openxmlformats.org/markup-compatibility/2006" xmlns:o="urn:schemas-microsoft-com:office:office" xmlns:r="http://schemas.openxmlformats.org/officeDocument/2006/relationships" xmlns:m="http://schemas.openxmlformats.org/officeDocument/2006/math" xmlns:v="urn:schemas-microsoft-com:vml" xmlns:wp14="http://schemas.microsoft.com/office/word/2010/wordprocessingDrawing" xmlns:wp="http://schemas.openxmlformats.org/drawingml/2006/wordprocessingDrawing" xmlns:w10="urn:schemas-microsoft-com:office:word" xmlns:w="http://schemas.openxmlformats.org/wordprocessingml/2006/main" xmlns:w14="http://schemas.microsoft.com/office/word/2010/wordml" xmlns:w15="http://schemas.microsoft.com/office/word/2012/wordml" xmlns:wpg="http://schemas.microsoft.com/office/word/2010/wordprocessingGroup" xmlns:wpi="http://schemas.microsoft.com/office/word/2010/wordprocessingInk" xmlns:wne="http://schemas.microsoft.com/office/word/2006/wordml" xmlns:wps="http://schemas.microsoft.com/office/word/2010/wordprocessingShape" mc:Ignorable="w14 w15 wp14">
   <w15:person w15:author="Alexandra Linz">
     <w15:presenceInfo w15:providerId="Windows Live" w15:userId="b1c003b9ce462dee"/>
   </w15:person>
@@ -5998,7 +5107,7 @@
 </file>
 
 <file path=word/styles.xml><?xml version="1.0" encoding="utf-8"?>
-<w:styles xmlns:mc="http://schemas.openxmlformats.org/markup-compatibility/2006" xmlns:r="http://schemas.openxmlformats.org/officeDocument/2006/relationships" xmlns:w="http://schemas.openxmlformats.org/wordprocessingml/2006/main" xmlns:w14="http://schemas.microsoft.com/office/word/2010/wordml" xmlns:w15="http://schemas.microsoft.com/office/word/2012/wordml" xmlns:w16cid="http://schemas.microsoft.com/office/word/2016/wordml/cid" xmlns:w16se="http://schemas.microsoft.com/office/word/2015/wordml/symex" mc:Ignorable="w14 w15 w16se w16cid">
+<w:styles xmlns:mc="http://schemas.openxmlformats.org/markup-compatibility/2006" xmlns:r="http://schemas.openxmlformats.org/officeDocument/2006/relationships" xmlns:w="http://schemas.openxmlformats.org/wordprocessingml/2006/main" xmlns:w14="http://schemas.microsoft.com/office/word/2010/wordml" xmlns:w15="http://schemas.microsoft.com/office/word/2012/wordml" mc:Ignorable="w14 w15">
   <w:docDefaults>
     <w:rPrDefault>
       <w:rPr>
@@ -6014,7 +5123,7 @@
       </w:pPr>
     </w:pPrDefault>
   </w:docDefaults>
-  <w:latentStyles w:defLockedState="0" w:defUIPriority="99" w:defSemiHidden="0" w:defUnhideWhenUsed="0" w:defQFormat="0" w:count="375">
+  <w:latentStyles w:defLockedState="0" w:defUIPriority="99" w:defSemiHidden="0" w:defUnhideWhenUsed="0" w:defQFormat="0" w:count="371">
     <w:lsdException w:name="Normal" w:uiPriority="0" w:qFormat="1"/>
     <w:lsdException w:name="heading 1" w:uiPriority="9" w:qFormat="1"/>
     <w:lsdException w:name="heading 2" w:semiHidden="1" w:uiPriority="9" w:unhideWhenUsed="1" w:qFormat="1"/>
@@ -6386,10 +5495,6 @@
     <w:lsdException w:name="List Table 5 Dark Accent 6" w:uiPriority="50"/>
     <w:lsdException w:name="List Table 6 Colorful Accent 6" w:uiPriority="51"/>
     <w:lsdException w:name="List Table 7 Colorful Accent 6" w:uiPriority="52"/>
-    <w:lsdException w:name="Mention" w:semiHidden="1" w:unhideWhenUsed="1"/>
-    <w:lsdException w:name="Smart Hyperlink" w:semiHidden="1" w:unhideWhenUsed="1"/>
-    <w:lsdException w:name="Hashtag" w:semiHidden="1" w:unhideWhenUsed="1"/>
-    <w:lsdException w:name="Unresolved Mention" w:semiHidden="1" w:unhideWhenUsed="1"/>
   </w:latentStyles>
   <w:style w:type="paragraph" w:default="1" w:styleId="Normal">
     <w:name w:val="Normal"/>
@@ -7025,7 +6130,7 @@
 </file>
 
 <file path=customXml/itemProps1.xml><?xml version="1.0" encoding="utf-8"?>
-<ds:datastoreItem xmlns:ds="http://schemas.openxmlformats.org/officeDocument/2006/customXml" ds:itemID="{F0181003-07F8-4C74-94D9-A820CAE82731}">
+<ds:datastoreItem xmlns:ds="http://schemas.openxmlformats.org/officeDocument/2006/customXml" ds:itemID="{34D5AF5C-2103-4C93-A1F4-B089C0D3B09D}">
   <ds:schemaRefs>
     <ds:schemaRef ds:uri="http://schemas.openxmlformats.org/officeDocument/2006/bibliography"/>
   </ds:schemaRefs>

</xml_diff>

<commit_message>
Sent manuscript out for lab review, still need to add citations
</commit_message>
<xml_diff>
--- a/MAGstravaganza_draft4.docx
+++ b/MAGstravaganza_draft4.docx
@@ -60,7 +60,13 @@
       </w:pPr>
       <w:r>
         <w:tab/>
-        <w:t>Freshwater lakes are important to global nutrient cycling. Lakes act as integrat</w:t>
+        <w:t>Freshwater lakes are important to nutrient cycling</w:t>
+      </w:r>
+      <w:r>
+        <w:t xml:space="preserve"> on a global scale</w:t>
+      </w:r>
+      <w:r>
+        <w:t>. Lakes act as integrat</w:t>
       </w:r>
       <w:r>
         <w:t>ors of their surrounding landscapes, collecting nutrients fr</w:t>
@@ -75,22 +81,10 @@
         <w:t>cularly in carbon cycling</w:t>
       </w:r>
       <w:r>
-        <w:t>. The contributions to nutrient cycling by lakes are sign</w:t>
-      </w:r>
-      <w:r>
-        <w:t>ificant on a global scale</w:t>
-      </w:r>
-      <w:r>
-        <w:t xml:space="preserve"> and are likely to change</w:t>
-      </w:r>
-      <w:r>
-        <w:t xml:space="preserve"> under warming conditions</w:t>
-      </w:r>
-      <w:r>
-        <w:t xml:space="preserve">, making the study of freshwater nutrient cycling </w:t>
-      </w:r>
-      <w:r>
-        <w:t>an important area of research.</w:t>
+        <w:t xml:space="preserve">. </w:t>
+      </w:r>
+      <w:r>
+        <w:t>Within lakes, much of this nutrient processing is performed by the microbial community. At the ecosystem level, the microbial community is often considered to be a single, unchanging entity, but previous research has revealed high levels of diversity and change over time in these communities.  We seek to integrate genomic information about individual bacterial taxa into our understanding of freshwater bacterial communities in order to better explain how microbes contribute to ecosystem-level nutrient cycling.</w:t>
       </w:r>
     </w:p>
     <w:p>
@@ -127,13 +121,31 @@
         <w:t xml:space="preserve">. </w:t>
       </w:r>
       <w:r>
-        <w:t>These broad categories are used to calculate budgets for lakes. However, microbes are responsible</w:t>
+        <w:t>These broad categories are</w:t>
+      </w:r>
+      <w:r>
+        <w:t xml:space="preserve"> frequently</w:t>
+      </w:r>
+      <w:r>
+        <w:t xml:space="preserve"> used to calculate budgets for lakes. However, </w:t>
+      </w:r>
+      <w:r>
+        <w:t>the microbes</w:t>
+      </w:r>
+      <w:r>
+        <w:t xml:space="preserve"> responsible</w:t>
       </w:r>
       <w:r>
         <w:t xml:space="preserve"> for most</w:t>
       </w:r>
       <w:r>
-        <w:t xml:space="preserve"> nutrient cycling in lakes, and freshwater microbes are diverse in both taxonomy and function. One of the grand challenges in freshwater microbial ecology is to link taxonomic groups to ecosystem functions in order to improve predictive models and budgets of lake nutrient cycling. To reach this level of understanding, the</w:t>
+        <w:t xml:space="preserve"> nutrient cycling i</w:t>
+      </w:r>
+      <w:r>
+        <w:t>n lakes</w:t>
+      </w:r>
+      <w:r>
+        <w:t xml:space="preserve"> are diverse in both taxonomy and function. One of the grand challenges in microbial ecology is to link taxonomic groups to ecosystem functions in order to improve predictive models and budgets of lake nutrient cycling. To reach this level of understanding, the</w:t>
       </w:r>
       <w:r>
         <w:t xml:space="preserve"> broad categories of nutrient cycling must be broken down</w:t>
@@ -206,7 +218,11 @@
         <w:fldChar w:fldCharType="end"/>
       </w:r>
       <w:r>
-        <w:t>, and to compare microbial communiti</w:t>
+        <w:t xml:space="preserve">, and to compare </w:t>
+      </w:r>
+      <w:r>
+        <w:lastRenderedPageBreak/>
+        <w:t>microbial communiti</w:t>
       </w:r>
       <w:r>
         <w:t xml:space="preserve">es on a global scale </w:t>
@@ -230,11 +246,7 @@
         <w:fldChar w:fldCharType="end"/>
       </w:r>
       <w:r>
-        <w:t xml:space="preserve">. However, many metagenomics-based studies take a gene-centric approach to investigating microbial functions. In this study, we use metagenome-assembled genomes (MAGs) to compare microbial functions between two lakes </w:t>
-      </w:r>
-      <w:r>
-        <w:lastRenderedPageBreak/>
-        <w:t>of different trophic statuses with an organism-centric approach instead. Analyzing genomes rather than genes provides better insight into the ecological roles of specific microbes within freshwater communities.</w:t>
+        <w:t>. However, many metagenomics-based studies take a gene-centric approach to investigating microbial functions. In this study, we use metagenome-assembled genomes (MAGs) to compare microbial functions between two lakes of different trophic statuses with an organism-centric approach instead. Analyzing genomes rather than genes provides better insight into the ecological roles of specific microbes within freshwater communities.</w:t>
       </w:r>
     </w:p>
     <w:p>
@@ -244,13 +256,25 @@
       </w:pPr>
       <w:r>
         <w:tab/>
-        <w:t xml:space="preserve">We hypothesized that we would be able to infer information about ecosystem-level functions based on genome content in our </w:t>
+        <w:t>We hypothesized that we would be able to infer information about ecosystem</w:t>
+      </w:r>
+      <w:r>
+        <w:t>-level functions based on genomic</w:t>
+      </w:r>
+      <w:r>
+        <w:t xml:space="preserve"> content in our </w:t>
       </w:r>
       <w:r>
         <w:t xml:space="preserve">comprehensive </w:t>
       </w:r>
       <w:r>
-        <w:t xml:space="preserve">dataset. This includes differences in primary production between lakes, preferences for degradation of autochthonous or allochthonous carbon, and biases towards certain steps in the nitrogen and sulfur cycles based on the availability of these inorganic compounds. </w:t>
+        <w:t>dataset. This includes differences in primary production</w:t>
+      </w:r>
+      <w:r>
+        <w:t xml:space="preserve"> between lakes, preferences for degradation of simple or complex carbon compounds</w:t>
+      </w:r>
+      <w:r>
+        <w:t xml:space="preserve">, and biases towards certain steps in the nitrogen and sulfur cycles based on the availability of these inorganic compounds. </w:t>
       </w:r>
       <w:r>
         <w:t xml:space="preserve">Our analysis of </w:t>
@@ -265,28 +289,19 @@
         <w:t>demonstrated</w:t>
       </w:r>
       <w:r>
-        <w:t xml:space="preserve"> many similarities in microbial functioning across ecosystems</w:t>
-      </w:r>
-      <w:r>
-        <w:t xml:space="preserve"> and confirmed previous research on freshwater microbes</w:t>
-      </w:r>
-      <w:r>
-        <w:t xml:space="preserve">, but also </w:t>
+        <w:t xml:space="preserve"> many similarities in microbial functioning across </w:t>
+      </w:r>
+      <w:r>
+        <w:t xml:space="preserve">freshwater </w:t>
+      </w:r>
+      <w:r>
+        <w:t xml:space="preserve">ecosystems, but also </w:t>
       </w:r>
       <w:r>
         <w:t xml:space="preserve">revealed </w:t>
       </w:r>
       <w:r>
-        <w:t>key differences</w:t>
-      </w:r>
-      <w:r>
-        <w:t xml:space="preserve"> based </w:t>
-      </w:r>
-      <w:r>
-        <w:t>on the metabolisms predicted by our genomes</w:t>
-      </w:r>
-      <w:r>
-        <w:t>.</w:t>
+        <w:t>key differences.</w:t>
       </w:r>
     </w:p>
     <w:tbl>
@@ -1612,17 +1627,6 @@
     </w:p>
     <w:p>
       <w:pPr>
-        <w:spacing w:line="360" w:lineRule="auto"/>
-        <w:jc w:val="both"/>
-        <w:rPr>
-          <w:rFonts w:cs="Times New Roman"/>
-          <w:b/>
-          <w:szCs w:val="24"/>
-        </w:rPr>
-      </w:pPr>
-    </w:p>
-    <w:p>
-      <w:pPr>
         <w:pStyle w:val="Heading2"/>
         <w:spacing w:line="360" w:lineRule="auto"/>
       </w:pPr>
@@ -1800,29 +1804,7 @@
           <w:rFonts w:cs="Times New Roman"/>
           <w:szCs w:val="24"/>
         </w:rPr>
-        <w:t>The taxonomic classifications of MAGs (A) reflect the community composition observed via 16S rRNA ribosomal amplicon sequencing (</w:t>
-      </w:r>
-      <w:commentRangeStart w:id="0"/>
-      <w:r>
-        <w:rPr>
-          <w:rFonts w:cs="Times New Roman"/>
-          <w:szCs w:val="24"/>
-        </w:rPr>
-        <w:t>B</w:t>
-      </w:r>
-      <w:commentRangeEnd w:id="0"/>
-      <w:r>
-        <w:rPr>
-          <w:rStyle w:val="CommentReference"/>
-        </w:rPr>
-        <w:commentReference w:id="0"/>
-      </w:r>
-      <w:r>
-        <w:rPr>
-          <w:rFonts w:cs="Times New Roman"/>
-          <w:szCs w:val="24"/>
-        </w:rPr>
-        <w:t xml:space="preserve">). </w:t>
+        <w:t xml:space="preserve">The taxonomic classifications of MAGs (A) reflect the community composition observed via 16S rRNA ribosomal amplicon sequencing (B). </w:t>
       </w:r>
     </w:p>
     <w:p>
@@ -1853,41 +1835,38 @@
         <w:rPr>
           <w:i/>
         </w:rPr>
-        <w:t xml:space="preserve">Chlorobium </w:t>
-      </w:r>
-      <w:r>
-        <w:rPr>
-          <w:i/>
-        </w:rPr>
+        <w:t>Chlorobium clathratiforme</w:t>
+      </w:r>
+      <w:r>
+        <w:t xml:space="preserve">, a species of Chlorobiales widespread in humic lakes </w:t>
+      </w:r>
+      <w:r>
+        <w:fldChar w:fldCharType="begin" w:fldLock="1"/>
+      </w:r>
+      <w:r>
+        <w:instrText>ADDIN CSL_CITATION { "citationItems" : [ { "id" : "ITEM-1", "itemData" : { "DOI" : "10.3354/ame01620", "author" : [ { "dropping-particle" : "", "family" : "Karhunen", "given" : "Jatta", "non-dropping-particle" : "", "parse-names" : false, "suffix" : "" }, { "dropping-particle" : "", "family" : "Arvola", "given" : "Lauri", "non-dropping-particle" : "", "parse-names" : false, "suffix" : "" }, { "dropping-particle" : "", "family" : "Peura", "given" : "Sari", "non-dropping-particle" : "", "parse-names" : false, "suffix" : "" }, { "dropping-particle" : "", "family" : "Tiirola", "given" : "Marja", "non-dropping-particle" : "", "parse-names" : false, "suffix" : "" } ], "container-title" : "Aquatic Microbial Ecology", "id" : "ITEM-1", "issued" : { "date-parts" : [ [ "2013" ] ] }, "page" : "267-272", "title" : "Green sulphur bacteria as a component of the photosynthetic plankton community in small dimictic humic lakes with an anoxic hypolimnion", "type" : "article-journal", "volume" : "68" }, "uris" : [ "http://www.mendeley.com/documents/?uuid=b36542e5-e561-4ec2-8051-4902afb47289" ] } ], "mendeley" : { "formattedCitation" : "(Karhunen et al. 2013)", "plainTextFormattedCitation" : "(Karhunen et al. 2013)", "previouslyFormattedCitation" : "(Karhunen et al. 2013)" }, "properties" : { "noteIndex" : 2 }, "schema" : "https://github.com/citation-style-language/schema/raw/master/csl-citation.json" }</w:instrText>
+      </w:r>
+      <w:r>
+        <w:fldChar w:fldCharType="separate"/>
+      </w:r>
+      <w:r>
+        <w:rPr>
+          <w:noProof/>
+        </w:rPr>
+        <w:t>(Karhunen et al. 2013)</w:t>
+      </w:r>
+      <w:r>
+        <w:fldChar w:fldCharType="end"/>
+      </w:r>
+      <w:r>
+        <w:t xml:space="preserve">. </w:t>
+      </w:r>
+      <w:r>
+        <w:t xml:space="preserve">In </w:t>
+      </w:r>
+      <w:r>
         <w:lastRenderedPageBreak/>
-        <w:t>clathratiforme</w:t>
-      </w:r>
-      <w:r>
-        <w:t xml:space="preserve">, a species of Chlorobiales widespread in humic lakes </w:t>
-      </w:r>
-      <w:r>
-        <w:fldChar w:fldCharType="begin" w:fldLock="1"/>
-      </w:r>
-      <w:r>
-        <w:instrText>ADDIN CSL_CITATION { "citationItems" : [ { "id" : "ITEM-1", "itemData" : { "DOI" : "10.3354/ame01620", "author" : [ { "dropping-particle" : "", "family" : "Karhunen", "given" : "Jatta", "non-dropping-particle" : "", "parse-names" : false, "suffix" : "" }, { "dropping-particle" : "", "family" : "Arvola", "given" : "Lauri", "non-dropping-particle" : "", "parse-names" : false, "suffix" : "" }, { "dropping-particle" : "", "family" : "Peura", "given" : "Sari", "non-dropping-particle" : "", "parse-names" : false, "suffix" : "" }, { "dropping-particle" : "", "family" : "Tiirola", "given" : "Marja", "non-dropping-particle" : "", "parse-names" : false, "suffix" : "" } ], "container-title" : "Aquatic Microbial Ecology", "id" : "ITEM-1", "issued" : { "date-parts" : [ [ "2013" ] ] }, "page" : "267-272", "title" : "Green sulphur bacteria as a component of the photosynthetic plankton community in small dimictic humic lakes with an anoxic hypolimnion", "type" : "article-journal", "volume" : "68" }, "uris" : [ "http://www.mendeley.com/documents/?uuid=b36542e5-e561-4ec2-8051-4902afb47289" ] } ], "mendeley" : { "formattedCitation" : "(Karhunen et al. 2013)", "plainTextFormattedCitation" : "(Karhunen et al. 2013)", "previouslyFormattedCitation" : "(Karhunen et al. 2013)" }, "properties" : { "noteIndex" : 2 }, "schema" : "https://github.com/citation-style-language/schema/raw/master/csl-citation.json" }</w:instrText>
-      </w:r>
-      <w:r>
-        <w:fldChar w:fldCharType="separate"/>
-      </w:r>
-      <w:r>
-        <w:rPr>
-          <w:noProof/>
-        </w:rPr>
-        <w:t>(Karhunen et al. 2013)</w:t>
-      </w:r>
-      <w:r>
-        <w:fldChar w:fldCharType="end"/>
-      </w:r>
-      <w:r>
-        <w:t xml:space="preserve">. </w:t>
-      </w:r>
-      <w:r>
-        <w:t xml:space="preserve">In addition to genes </w:t>
+        <w:t xml:space="preserve">addition to genes </w:t>
       </w:r>
       <w:r>
         <w:t>suggesting the presence of</w:t>
@@ -2081,11 +2060,11 @@
         <w:t xml:space="preserve"> cycle</w:t>
       </w:r>
       <w:r>
-        <w:t xml:space="preserve">, arguably the most central pathway in bacteria, was notably </w:t>
+        <w:t xml:space="preserve">, arguably the most central pathway in bacteria, was notably absent in MAGs classified as Tenericutes in Lake Mendota and in unclassified MAGs in the </w:t>
       </w:r>
       <w:r>
         <w:lastRenderedPageBreak/>
-        <w:t xml:space="preserve">absent in MAGs classified as Tenericutes in Lake Mendota and in unclassified MAGs in the hypolimnion of Trout Bog. Genes encoding enzymes in the glyoxylate cycle, a variant of the TCA cycle that is used to produce biosynthetic intermediates when glucose is not available, were </w:t>
+        <w:t xml:space="preserve">hypolimnion of Trout Bog. Genes encoding enzymes in the glyoxylate cycle, a variant of the TCA cycle that is used to produce biosynthetic intermediates when glucose is not available, were </w:t>
       </w:r>
       <w:r>
         <w:t xml:space="preserve">observed </w:t>
@@ -2294,301 +2273,25 @@
       </w:r>
       <w:r>
         <w:rPr>
-          <w:rFonts w:cs="Times New Roman"/>
-          <w:szCs w:val="24"/>
-        </w:rPr>
-        <w:fldChar w:fldCharType="begin" w:fldLock="1"/>
-      </w:r>
-      <w:r>
-        <w:rPr>
-          <w:rFonts w:cs="Times New Roman"/>
-          <w:szCs w:val="24"/>
-        </w:rPr>
-        <w:instrText>ADDIN CSL_CITATION { "citationItems" : [ { "id" : "ITEM-1", "itemData" : { "DOI" : "10.1146/annurev.micro.091208.073600.The", "ISBN" : "0006-3185", "ISSN" : "00063185", "PMID" : "22983030", "abstract" : "In the past few years, the field of methylotrophy has undergone a significant transformation in terms of discovery of novel types of methylotrophs, novel modes of methylotrophy, and novel metabolic pathways. This time has also been marked by the resolution of long-standing questions regarding methylotrophy and the challenge of long-standing dogmas. This chapter is not intended to provide a comprehensive review of metabolism of methylotrophic bacteria. Instead we focus on significant recent discoveries that are both refining and transforming the current understanding of methylotrophy as a metabolic phenomenon. We also review new directions in methylotroph ecology that improve our understanding of the role of methylotrophy in global biogeochemical processes, along with an outlook for the future challenges in the field.", "author" : [ { "dropping-particle" : "", "family" : "Chistoserdova", "given" : "Ludmila", "non-dropping-particle" : "", "parse-names" : false, "suffix" : "" }, { "dropping-particle" : "", "family" : "Kalyuzhnaya", "given" : "Marina G.", "non-dropping-particle" : "", "parse-names" : false, "suffix" : "" }, { "dropping-particle" : "", "family" : "Lidstrom", "given" : "Mary E.", "non-dropping-particle" : "", "parse-names" : false, "suffix" : "" } ], "container-title" : "Annual review of microbiology", "id" : "ITEM-1", "issued" : { "date-parts" : [ [ "2009" ] ] }, "page" : "477-499", "title" : "The Expanding World of Methylotrophic Metabolism", "type" : "article-journal", "volume" : "63" }, "uris" : [ "http://www.mendeley.com/documents/?uuid=433639cf-0900-435a-b1aa-e05a56c0b21c" ] } ], "mendeley" : { "formattedCitation" : "(Chistoserdova, Kalyuzhnaya, and Lidstrom 2009)", "plainTextFormattedCitation" : "(Chistoserdova, Kalyuzhnaya, and Lidstrom 2009)", "previouslyFormattedCitation" : "(Chistoserdova, Kalyuzhnaya, and Lidstrom 2009)" }, "properties" : { "noteIndex" : 3 }, "schema" : "https://github.com/citation-style-language/schema/raw/master/csl-citation.json" }</w:instrText>
-      </w:r>
-      <w:r>
-        <w:rPr>
-          <w:rFonts w:cs="Times New Roman"/>
-          <w:szCs w:val="24"/>
-        </w:rPr>
-        <w:fldChar w:fldCharType="separate"/>
-      </w:r>
-      <w:r>
-        <w:rPr>
-          <w:rFonts w:cs="Times New Roman"/>
-          <w:noProof/>
-          <w:szCs w:val="24"/>
-        </w:rPr>
-        <w:t>(Chistoserdova, Kalyuzhnaya, and Lidstrom 2009)</w:t>
-      </w:r>
-      <w:r>
-        <w:rPr>
-          <w:rFonts w:cs="Times New Roman"/>
-          <w:szCs w:val="24"/>
-        </w:rPr>
-        <w:fldChar w:fldCharType="end"/>
-      </w:r>
-      <w:r>
-        <w:rPr>
-          <w:rFonts w:cs="Times New Roman"/>
-          <w:szCs w:val="24"/>
-        </w:rPr>
-        <w:t>.</w:t>
-      </w:r>
-    </w:p>
-    <w:p>
-      <w:pPr>
-        <w:pStyle w:val="Heading2"/>
-      </w:pPr>
-      <w:r>
-        <w:t>Complex Carbon Degradation</w:t>
-      </w:r>
-    </w:p>
-    <w:p>
-      <w:pPr>
-        <w:spacing w:line="360" w:lineRule="auto"/>
-        <w:rPr>
-          <w:rFonts w:cs="Times New Roman"/>
-          <w:szCs w:val="24"/>
-        </w:rPr>
-      </w:pPr>
-      <w:r>
-        <w:tab/>
-        <w:t xml:space="preserve">Biopolymers in freshwater can be autochthonous (ex. algal polysaccharides) or allocthonous (ex. cellulose). While degradation of these high-complexity carbon sources may require specialized enzymes, their wide availability and high yield of sugars make the ability to degrade complex carbon sources an advantageous trait. </w:t>
-      </w:r>
-      <w:r>
-        <w:t xml:space="preserve">One way to analyze </w:t>
-      </w:r>
-      <w:r>
-        <w:t xml:space="preserve">the ability to degrade high-complexity carbon is through genes annotated as glucoside hydrolases, enzymes that break bonds attached to carbohydrates. </w:t>
-      </w:r>
-      <w:r>
-        <w:rPr>
-          <w:rFonts w:cs="Times New Roman"/>
-          <w:szCs w:val="24"/>
-        </w:rPr>
-        <w:t xml:space="preserve">A previous study of Verrucomicrobia MAGs from our dataset found that the profiles of glucoside hydrolases differed between Lake Mendota and Trout Bog, potentially reflecting the differences in autochthonous and allochthonous carbon sources </w:t>
-      </w:r>
-      <w:r>
-        <w:rPr>
-          <w:rFonts w:cs="Times New Roman"/>
-          <w:szCs w:val="24"/>
-        </w:rPr>
-        <w:fldChar w:fldCharType="begin" w:fldLock="1"/>
-      </w:r>
-      <w:r>
-        <w:rPr>
-          <w:rFonts w:cs="Times New Roman"/>
-          <w:szCs w:val="24"/>
-        </w:rPr>
-        <w:instrText>ADDIN CSL_CITATION { "citationItems" : [ { "id" : "ITEM-1", "itemData" : { "author" : [ { "dropping-particle" : "", "family" : "He", "given" : "Shaomei", "non-dropping-particle" : "", "parse-names" : false, "suffix" : "" }, { "dropping-particle" : "", "family" : "Stevens", "given" : "Sarah LR", "non-dropping-particle" : "", "parse-names" : false, "suffix" : "" }, { "dropping-particle" : "", "family" : "Chan", "given" : "Leong-Keat", "non-dropping-particle" : "", "parse-names" : false, "suffix" : "" }, { "dropping-particle" : "", "family" : "Bertilsson", "given" : "Stefan", "non-dropping-particle" : "", "parse-names" : false, "suffix" : "" }, { "dropping-particle" : "", "family" : "Glavina Del Rio", "given" : "Tijana", "non-dropping-particle" : "", "parse-names" : false, "suffix" : "" }, { "dropping-particle" : "", "family" : "Tringe", "given" : "Susannah G", "non-dropping-particle" : "", "parse-names" : false, "suffix" : "" }, { "dropping-particle" : "", "family" : "Malmstrom", "given" : "Rex R", "non-dropping-particle" : "", "parse-names" : false, "suffix" : "" }, { "dropping-particle" : "", "family" : "McMahon", "given" : "Katherine D", "non-dropping-particle" : "", "parse-names" : false, "suffix" : "" } ], "container-title" : "mSphere", "id" : "ITEM-1", "issue" : "5", "issued" : { "date-parts" : [ [ "2017" ] ] }, "page" : "1-17", "title" : "Ecophysiology of Freshwater Verrucomicrobia Inferred from Metagenome-Assembled Genomes", "type" : "article-journal", "volume" : "2" }, "uris" : [ "http://www.mendeley.com/documents/?uuid=dde75a81-d134-443e-a221-ddb1b9c2a712" ] } ], "mendeley" : { "formattedCitation" : "(He et al. 2017)", "plainTextFormattedCitation" : "(He et al. 2017)", "previouslyFormattedCitation" : "(He et al. 2017)" }, "properties" : { "noteIndex" : 3 }, "schema" : "https://github.com/citation-style-language/schema/raw/master/csl-citation.json" }</w:instrText>
-      </w:r>
-      <w:r>
-        <w:rPr>
-          <w:rFonts w:cs="Times New Roman"/>
-          <w:szCs w:val="24"/>
-        </w:rPr>
-        <w:fldChar w:fldCharType="separate"/>
-      </w:r>
-      <w:r>
-        <w:rPr>
-          <w:rFonts w:cs="Times New Roman"/>
-          <w:noProof/>
-          <w:szCs w:val="24"/>
-        </w:rPr>
-        <w:t>(He et al. 2017)</w:t>
-      </w:r>
-      <w:r>
-        <w:rPr>
-          <w:rFonts w:cs="Times New Roman"/>
-          <w:szCs w:val="24"/>
-        </w:rPr>
-        <w:fldChar w:fldCharType="end"/>
-      </w:r>
-      <w:r>
-        <w:rPr>
-          <w:rFonts w:cs="Times New Roman"/>
-          <w:szCs w:val="24"/>
-        </w:rPr>
-        <w:t>.</w:t>
-      </w:r>
-      <w:r>
-        <w:rPr>
-          <w:rFonts w:cs="Times New Roman"/>
-          <w:szCs w:val="24"/>
-        </w:rPr>
-        <w:t xml:space="preserve"> We expanded this analysis of glucoside hydrolases to the entire dataset to identify differences in complex carbon degradation between lakes.</w:t>
-      </w:r>
-    </w:p>
-    <w:p>
-      <w:pPr>
-        <w:spacing w:line="360" w:lineRule="auto"/>
-      </w:pPr>
-      <w:r>
-        <w:tab/>
-        <w:t>The coding density of glucoside hydrolases – the percentage of coding regions in a MAG annotated as a glucoside hydrolase – immediately revealed differences between Trout Bog and Lake Mendota, and even between the epilimnion and hypolimnion of Trout Bog</w:t>
-      </w:r>
-      <w:r>
-        <w:t xml:space="preserve"> (Fig. 3)</w:t>
-      </w:r>
-      <w:r>
-        <w:t xml:space="preserve">. The MAGs with the highest coding densities were found in members of Bacteroidales, Ignavibacteriales, Sphingobacteriales, and Verrucomicrobiales in the Trout Bog hypolimnion. The last two of those orders also contained MAGs with glucoside hydrolases in Lake Mendota and the Trout Bog epilimnion, but the others did not. There were several orders with glucoside hydrolases unique to Lake Mendota, including Mycoplasmatales (Tenericutes), Cytophagales (Bacteroidetes), </w:t>
-      </w:r>
-      <w:r>
-        <w:t>Planctomycetales (Planctomycetes), and Puniceicoccales (Verrucomicrobia). In accordance with their ability to breakdown biopolymers to sugars, these MAGs from both lakes also contain putative degradation pathways for a variety of sugars (Fig. 2). The diversity of glucoside hydrolases, an indicator of the number of substrates an organism can degrade, correlated with density.</w:t>
-      </w:r>
-    </w:p>
-    <w:p>
-      <w:pPr>
-        <w:spacing w:line="360" w:lineRule="auto"/>
-        <w:ind w:firstLine="720"/>
-        <w:jc w:val="both"/>
-        <w:rPr>
-          <w:rFonts w:cs="Times New Roman"/>
-          <w:szCs w:val="24"/>
-        </w:rPr>
-      </w:pPr>
-      <w:r>
-        <w:rPr>
-          <w:rFonts w:cs="Times New Roman"/>
-          <w:szCs w:val="24"/>
-        </w:rPr>
-        <w:t xml:space="preserve">Several glucoside hydrolase families were abundant in Lake Mendota and in both layers of Trout Bog. </w:t>
-      </w:r>
-      <w:r>
-        <w:rPr>
-          <w:rFonts w:cs="Times New Roman"/>
-          <w:szCs w:val="24"/>
-        </w:rPr>
-        <w:t>Starting with the most abundant, these included GH109 (degrades cell walls and lipopolysaccharidies), GH74 (degrades glucose chains such as cellulose, starch, and glycogen), and GH23 (chitinase).</w:t>
-      </w:r>
-      <w:r>
-        <w:rPr>
-          <w:rFonts w:cs="Times New Roman"/>
-          <w:szCs w:val="24"/>
-        </w:rPr>
-        <w:t xml:space="preserve"> </w:t>
-      </w:r>
-      <w:r>
-        <w:rPr>
-          <w:rFonts w:cs="Times New Roman"/>
-          <w:szCs w:val="24"/>
-        </w:rPr>
-        <w:t xml:space="preserve">While the most abundant glucoside hydrolases were similar between lakes, </w:t>
-      </w:r>
-      <w:r>
-        <w:rPr>
-          <w:rFonts w:cs="Times New Roman"/>
-          <w:szCs w:val="24"/>
-        </w:rPr>
-        <w:lastRenderedPageBreak/>
-        <w:t>the increased diversity of these enzymes in Trout Bog’s hypolimnion suggested differences between the</w:t>
-      </w:r>
-      <w:r>
-        <w:rPr>
-          <w:rFonts w:cs="Times New Roman"/>
-          <w:szCs w:val="24"/>
-        </w:rPr>
-        <w:t>ir</w:t>
-      </w:r>
-      <w:r>
-        <w:rPr>
-          <w:rFonts w:cs="Times New Roman"/>
-          <w:szCs w:val="24"/>
-        </w:rPr>
-        <w:t xml:space="preserve"> </w:t>
-      </w:r>
-      <w:r>
-        <w:rPr>
-          <w:rFonts w:cs="Times New Roman"/>
-          <w:szCs w:val="24"/>
-        </w:rPr>
-        <w:t xml:space="preserve">profiles of glucoside hydrolases. Lake Mendota contained unique glucoside hydrolases belonging to the family GH13 (specifically subfamilies 2, 5, and 21), which contain enzymes related to cellulose degradation. The only unique glucoside hydrolase in the Trout Bog epilimnion was GH62, </w:t>
-      </w:r>
-      <w:r>
-        <w:rPr>
-          <w:rFonts w:cs="Times New Roman"/>
-          <w:szCs w:val="24"/>
-        </w:rPr>
-        <w:t>a family of arabinofuranosidases. The hypolimnion contained many more unique enzymes than Lake Mendota or the epilimnion of Trout Bog, the most abundant of which were GH129 and GH89 (a-N-acetylgalactosaminidase), GH43_12 (arabinanases, arabinofur</w:t>
-      </w:r>
-      <w:r>
-        <w:rPr>
-          <w:rFonts w:cs="Times New Roman"/>
-          <w:szCs w:val="24"/>
-        </w:rPr>
-        <w:t>a</w:t>
-      </w:r>
-      <w:r>
-        <w:rPr>
-          <w:rFonts w:cs="Times New Roman"/>
-          <w:szCs w:val="24"/>
-        </w:rPr>
-        <w:t>nosidases, and xylosidases), GH44</w:t>
-      </w:r>
-      <w:r>
-        <w:rPr>
-          <w:rFonts w:cs="Times New Roman"/>
-          <w:szCs w:val="24"/>
-        </w:rPr>
-        <w:t xml:space="preserve"> (breakdown</w:t>
-      </w:r>
-      <w:r>
-        <w:rPr>
-          <w:rFonts w:cs="Times New Roman"/>
-          <w:szCs w:val="24"/>
-        </w:rPr>
-        <w:t xml:space="preserve"> of long polysaccharides and oligomers), GH66 (dextranases and glucanotransferases), and GH67 (alpha-glucuronidase). </w:t>
-      </w:r>
-    </w:p>
-    <w:p>
-      <w:pPr>
-        <w:spacing w:line="360" w:lineRule="auto"/>
-        <w:jc w:val="both"/>
-      </w:pPr>
-      <w:r>
-        <w:rPr>
-          <w:rFonts w:cs="Times New Roman"/>
-          <w:szCs w:val="24"/>
-        </w:rPr>
-        <w:tab/>
-        <w:t>The increased density and diversity of gl</w:t>
-      </w:r>
-      <w:r>
-        <w:rPr>
-          <w:rFonts w:cs="Times New Roman"/>
-          <w:szCs w:val="24"/>
-        </w:rPr>
-        <w:t>ucoside hydrolases in the Trout Bog hypolimnion suggest that the bacterial community in this region relies more on complex carbon sources than simple carbon sources compared to Lake Mendota or even the epilimnion of Trout Bog. This may be because primary production results in increased availability of low complexity carbon compounds in epilimnia. However, the taxonomic profile of MAGs containing glucoside hydrolases differed by lake and layer, even when the profiles of glucoside hydrolases themselves were more similar.</w:t>
-      </w:r>
-    </w:p>
-    <w:p>
-      <w:pPr>
-        <w:spacing w:line="360" w:lineRule="auto"/>
-        <w:jc w:val="both"/>
-      </w:pPr>
-      <w:r>
-        <w:rPr>
-          <w:noProof/>
-        </w:rPr>
-        <w:lastRenderedPageBreak/>
+          <w:noProof/>
+        </w:rPr>
         <w:drawing>
-          <wp:anchor distT="0" distB="0" distL="114300" distR="114300" simplePos="0" relativeHeight="251664384" behindDoc="1" locked="0" layoutInCell="1" allowOverlap="1" wp14:anchorId="36D42EDB" wp14:editId="381EDF36">
+          <wp:anchor distT="0" distB="0" distL="114300" distR="114300" simplePos="0" relativeHeight="251668480" behindDoc="1" locked="0" layoutInCell="1" allowOverlap="1" wp14:anchorId="010FB4B7" wp14:editId="078847CE">
             <wp:simplePos x="0" y="0"/>
             <wp:positionH relativeFrom="column">
-              <wp:posOffset>-323850</wp:posOffset>
+              <wp:posOffset>-304800</wp:posOffset>
             </wp:positionH>
             <wp:positionV relativeFrom="paragraph">
-              <wp:posOffset>174</wp:posOffset>
+              <wp:posOffset>561975</wp:posOffset>
             </wp:positionV>
-            <wp:extent cx="7049770" cy="6299541"/>
-            <wp:effectExtent l="0" t="0" r="0" b="6350"/>
+            <wp:extent cx="6384925" cy="5705475"/>
+            <wp:effectExtent l="0" t="0" r="0" b="9525"/>
             <wp:wrapTight wrapText="bothSides">
               <wp:wrapPolygon edited="0">
                 <wp:start x="0" y="0"/>
-                <wp:lineTo x="0" y="21556"/>
-                <wp:lineTo x="21538" y="21556"/>
-                <wp:lineTo x="21538" y="0"/>
+                <wp:lineTo x="0" y="21564"/>
+                <wp:lineTo x="21525" y="21564"/>
+                <wp:lineTo x="21525" y="0"/>
                 <wp:lineTo x="0" y="0"/>
               </wp:wrapPolygon>
             </wp:wrapTight>
@@ -2604,7 +2307,7 @@
                     <pic:cNvPicPr/>
                   </pic:nvPicPr>
                   <pic:blipFill rotWithShape="1">
-                    <a:blip r:embed="rId7">
+                    <a:blip r:embed="rId5">
                       <a:extLst>
                         <a:ext uri="{28A0092B-C50C-407E-A947-70E740481C1C}">
                           <a14:useLocalDpi xmlns:a14="http://schemas.microsoft.com/office/drawing/2010/main" val="0"/>
@@ -2617,7 +2320,7 @@
                   <pic:spPr bwMode="auto">
                     <a:xfrm>
                       <a:off x="0" y="0"/>
-                      <a:ext cx="7056825" cy="6305845"/>
+                      <a:ext cx="6384925" cy="5705475"/>
                     </a:xfrm>
                     <a:prstGeom prst="rect">
                       <a:avLst/>
@@ -2643,6 +2346,49 @@
           </wp:anchor>
         </w:drawing>
       </w:r>
+      <w:r>
+        <w:rPr>
+          <w:rFonts w:cs="Times New Roman"/>
+          <w:szCs w:val="24"/>
+        </w:rPr>
+        <w:fldChar w:fldCharType="begin" w:fldLock="1"/>
+      </w:r>
+      <w:r>
+        <w:rPr>
+          <w:rFonts w:cs="Times New Roman"/>
+          <w:szCs w:val="24"/>
+        </w:rPr>
+        <w:instrText>ADDIN CSL_CITATION { "citationItems" : [ { "id" : "ITEM-1", "itemData" : { "DOI" : "10.1146/annurev.micro.091208.073600.The", "ISBN" : "0006-3185", "ISSN" : "00063185", "PMID" : "22983030", "abstract" : "In the past few years, the field of methylotrophy has undergone a significant transformation in terms of discovery of novel types of methylotrophs, novel modes of methylotrophy, and novel metabolic pathways. This time has also been marked by the resolution of long-standing questions regarding methylotrophy and the challenge of long-standing dogmas. This chapter is not intended to provide a comprehensive review of metabolism of methylotrophic bacteria. Instead we focus on significant recent discoveries that are both refining and transforming the current understanding of methylotrophy as a metabolic phenomenon. We also review new directions in methylotroph ecology that improve our understanding of the role of methylotrophy in global biogeochemical processes, along with an outlook for the future challenges in the field.", "author" : [ { "dropping-particle" : "", "family" : "Chistoserdova", "given" : "Ludmila", "non-dropping-particle" : "", "parse-names" : false, "suffix" : "" }, { "dropping-particle" : "", "family" : "Kalyuzhnaya", "given" : "Marina G.", "non-dropping-particle" : "", "parse-names" : false, "suffix" : "" }, { "dropping-particle" : "", "family" : "Lidstrom", "given" : "Mary E.", "non-dropping-particle" : "", "parse-names" : false, "suffix" : "" } ], "container-title" : "Annual review of microbiology", "id" : "ITEM-1", "issued" : { "date-parts" : [ [ "2009" ] ] }, "page" : "477-499", "title" : "The Expanding World of Methylotrophic Metabolism", "type" : "article-journal", "volume" : "63" }, "uris" : [ "http://www.mendeley.com/documents/?uuid=433639cf-0900-435a-b1aa-e05a56c0b21c" ] } ], "mendeley" : { "formattedCitation" : "(Chistoserdova, Kalyuzhnaya, and Lidstrom 2009)", "plainTextFormattedCitation" : "(Chistoserdova, Kalyuzhnaya, and Lidstrom 2009)", "previouslyFormattedCitation" : "(Chistoserdova, Kalyuzhnaya, and Lidstrom 2009)" }, "properties" : { "noteIndex" : 3 }, "schema" : "https://github.com/citation-style-language/schema/raw/master/csl-citation.json" }</w:instrText>
+      </w:r>
+      <w:r>
+        <w:rPr>
+          <w:rFonts w:cs="Times New Roman"/>
+          <w:szCs w:val="24"/>
+        </w:rPr>
+        <w:fldChar w:fldCharType="separate"/>
+      </w:r>
+      <w:r>
+        <w:rPr>
+          <w:rFonts w:cs="Times New Roman"/>
+          <w:noProof/>
+          <w:szCs w:val="24"/>
+        </w:rPr>
+        <w:t>(Chistoserdova, Kalyuzhnaya, and Lidstrom 2009)</w:t>
+      </w:r>
+      <w:r>
+        <w:rPr>
+          <w:rFonts w:cs="Times New Roman"/>
+          <w:szCs w:val="24"/>
+        </w:rPr>
+        <w:fldChar w:fldCharType="end"/>
+      </w:r>
+      <w:r>
+        <w:rPr>
+          <w:rFonts w:cs="Times New Roman"/>
+          <w:szCs w:val="24"/>
+        </w:rPr>
+        <w:t>.</w:t>
+      </w:r>
     </w:p>
     <w:p>
       <w:pPr>
@@ -2653,78 +2399,254 @@
         <w:rPr>
           <w:b/>
         </w:rPr>
-        <w:t xml:space="preserve">Fig 2. Carbon </w:t>
-      </w:r>
-      <w:r>
-        <w:rPr>
-          <w:b/>
-        </w:rPr>
-        <w:t>cycling</w:t>
-      </w:r>
-      <w:r>
-        <w:rPr>
-          <w:b/>
-        </w:rPr>
-        <w:t xml:space="preserve"> in </w:t>
-      </w:r>
-      <w:r>
-        <w:rPr>
-          <w:b/>
-        </w:rPr>
-        <w:t xml:space="preserve">Lake </w:t>
-      </w:r>
-      <w:r>
-        <w:rPr>
-          <w:b/>
-        </w:rPr>
-        <w:t xml:space="preserve">Mendota vs Trout Bog. </w:t>
-      </w:r>
-      <w:r>
-        <w:t xml:space="preserve">Carbon </w:t>
-      </w:r>
-      <w:r>
-        <w:t>cycling between the two lakes was largely similar, with a few key differences. Carbon fixation is carried out by different taxa with different pathways</w:t>
-      </w:r>
-      <w:r>
-        <w:t>. MAGs from Trout Bog tend to over more genes encoding enzymes in galactose metabolism than those from Lake Mendota.</w:t>
+        <w:t xml:space="preserve">Fig 2. Carbon cycling in Lake Mendota vs Trout Bog. </w:t>
+      </w:r>
+      <w:r>
+        <w:t>Carbon cycling between the two lakes was largely similar, with a few key differences. Carbon fixation is ca</w:t>
+      </w:r>
+      <w:r>
+        <w:t>rried out by different taxa using</w:t>
+      </w:r>
+      <w:r>
+        <w:t xml:space="preserve"> different pathways. </w:t>
+      </w:r>
+      <w:r>
+        <w:t>Dissimilatory sulfate reduction was more common in Trout Bog than in Lake Mendota. Degradation and biosynthesis of polyamines was prevalent in MAGs from both lakes. Rhodopsins were most often observed in MAGs of Actinobacteria and Bacteroidetes from Lake Mendota.</w:t>
+      </w:r>
+    </w:p>
+    <w:p>
+      <w:pPr>
+        <w:pStyle w:val="Heading2"/>
+      </w:pPr>
+      <w:r>
+        <w:lastRenderedPageBreak/>
+        <w:t>Complex Carbon Degradation</w:t>
+      </w:r>
+    </w:p>
+    <w:p>
+      <w:pPr>
+        <w:spacing w:line="360" w:lineRule="auto"/>
+        <w:rPr>
+          <w:rFonts w:cs="Times New Roman"/>
+          <w:szCs w:val="24"/>
+        </w:rPr>
+      </w:pPr>
+      <w:r>
+        <w:tab/>
+        <w:t xml:space="preserve">Biopolymers in freshwater can be autochthonous (ex. algal polysaccharides) or allocthonous (ex. cellulose). While degradation of these high-complexity carbon sources may require specialized enzymes, their wide availability and high yield of sugars make the ability to degrade complex carbon sources an advantageous trait. </w:t>
+      </w:r>
+      <w:r>
+        <w:t xml:space="preserve">One way to analyze </w:t>
+      </w:r>
+      <w:r>
+        <w:t xml:space="preserve">the ability to degrade high-complexity carbon is through genes annotated as glucoside hydrolases, enzymes that break bonds attached to carbohydrates. </w:t>
+      </w:r>
+      <w:r>
+        <w:rPr>
+          <w:rFonts w:cs="Times New Roman"/>
+          <w:szCs w:val="24"/>
+        </w:rPr>
+        <w:t xml:space="preserve">A previous study of Verrucomicrobia MAGs from our dataset found that the profiles of glucoside hydrolases differed between Lake Mendota and Trout Bog, potentially reflecting the differences in autochthonous and allochthonous carbon sources </w:t>
+      </w:r>
+      <w:r>
+        <w:rPr>
+          <w:rFonts w:cs="Times New Roman"/>
+          <w:szCs w:val="24"/>
+        </w:rPr>
+        <w:fldChar w:fldCharType="begin" w:fldLock="1"/>
+      </w:r>
+      <w:r>
+        <w:rPr>
+          <w:rFonts w:cs="Times New Roman"/>
+          <w:szCs w:val="24"/>
+        </w:rPr>
+        <w:instrText>ADDIN CSL_CITATION { "citationItems" : [ { "id" : "ITEM-1", "itemData" : { "author" : [ { "dropping-particle" : "", "family" : "He", "given" : "Shaomei", "non-dropping-particle" : "", "parse-names" : false, "suffix" : "" }, { "dropping-particle" : "", "family" : "Stevens", "given" : "Sarah LR", "non-dropping-particle" : "", "parse-names" : false, "suffix" : "" }, { "dropping-particle" : "", "family" : "Chan", "given" : "Leong-Keat", "non-dropping-particle" : "", "parse-names" : false, "suffix" : "" }, { "dropping-particle" : "", "family" : "Bertilsson", "given" : "Stefan", "non-dropping-particle" : "", "parse-names" : false, "suffix" : "" }, { "dropping-particle" : "", "family" : "Glavina Del Rio", "given" : "Tijana", "non-dropping-particle" : "", "parse-names" : false, "suffix" : "" }, { "dropping-particle" : "", "family" : "Tringe", "given" : "Susannah G", "non-dropping-particle" : "", "parse-names" : false, "suffix" : "" }, { "dropping-particle" : "", "family" : "Malmstrom", "given" : "Rex R", "non-dropping-particle" : "", "parse-names" : false, "suffix" : "" }, { "dropping-particle" : "", "family" : "McMahon", "given" : "Katherine D", "non-dropping-particle" : "", "parse-names" : false, "suffix" : "" } ], "container-title" : "mSphere", "id" : "ITEM-1", "issue" : "5", "issued" : { "date-parts" : [ [ "2017" ] ] }, "page" : "1-17", "title" : "Ecophysiology of Freshwater Verrucomicrobia Inferred from Metagenome-Assembled Genomes", "type" : "article-journal", "volume" : "2" }, "uris" : [ "http://www.mendeley.com/documents/?uuid=dde75a81-d134-443e-a221-ddb1b9c2a712" ] } ], "mendeley" : { "formattedCitation" : "(He et al. 2017)", "plainTextFormattedCitation" : "(He et al. 2017)", "previouslyFormattedCitation" : "(He et al. 2017)" }, "properties" : { "noteIndex" : 3 }, "schema" : "https://github.com/citation-style-language/schema/raw/master/csl-citation.json" }</w:instrText>
+      </w:r>
+      <w:r>
+        <w:rPr>
+          <w:rFonts w:cs="Times New Roman"/>
+          <w:szCs w:val="24"/>
+        </w:rPr>
+        <w:fldChar w:fldCharType="separate"/>
+      </w:r>
+      <w:r>
+        <w:rPr>
+          <w:rFonts w:cs="Times New Roman"/>
+          <w:noProof/>
+          <w:szCs w:val="24"/>
+        </w:rPr>
+        <w:t>(He et al. 2017)</w:t>
+      </w:r>
+      <w:r>
+        <w:rPr>
+          <w:rFonts w:cs="Times New Roman"/>
+          <w:szCs w:val="24"/>
+        </w:rPr>
+        <w:fldChar w:fldCharType="end"/>
+      </w:r>
+      <w:r>
+        <w:rPr>
+          <w:rFonts w:cs="Times New Roman"/>
+          <w:szCs w:val="24"/>
+        </w:rPr>
+        <w:t>.</w:t>
+      </w:r>
+      <w:r>
+        <w:rPr>
+          <w:rFonts w:cs="Times New Roman"/>
+          <w:szCs w:val="24"/>
+        </w:rPr>
+        <w:t xml:space="preserve"> We expanded this analysis of glucoside hydrolases to the entire dataset to identify differences in complex carbon degradation between lakes.</w:t>
+      </w:r>
+    </w:p>
+    <w:p>
+      <w:pPr>
+        <w:spacing w:line="360" w:lineRule="auto"/>
+      </w:pPr>
+      <w:r>
+        <w:tab/>
+        <w:t>The coding density of glucoside hydrolases – the percentage of coding regions in a MAG annotated as a glucoside hydrolase – immediately revealed differences between Trout Bog and Lake Mendota, and even between the epilimnion and hypolimnion of Trout Bog</w:t>
+      </w:r>
+      <w:r>
+        <w:t xml:space="preserve"> (Fig. 3)</w:t>
+      </w:r>
+      <w:r>
+        <w:t xml:space="preserve">. The MAGs with the highest coding densities were found in members of Bacteroidales, Ignavibacteriales, Sphingobacteriales, and Verrucomicrobiales in the Trout Bog hypolimnion. The last two of those orders also contained MAGs with glucoside hydrolases in Lake Mendota and the Trout Bog epilimnion, but the others did not. There were several orders with glucoside hydrolases unique to Lake Mendota, including Mycoplasmatales (Tenericutes), Cytophagales (Bacteroidetes), </w:t>
+      </w:r>
+      <w:r>
+        <w:t xml:space="preserve">Planctomycetales (Planctomycetes), and Puniceicoccales (Verrucomicrobia). In accordance with their ability to breakdown biopolymers to sugars, these MAGs from both lakes also contain putative degradation pathways </w:t>
+      </w:r>
+      <w:r>
+        <w:t>for a variety of sugars</w:t>
+      </w:r>
+      <w:r>
+        <w:t>. The diversity of glucoside hydrolases, an indicator of the number of substrates an organism can degrade, correlated with density.</w:t>
+      </w:r>
+    </w:p>
+    <w:p>
+      <w:pPr>
+        <w:spacing w:line="360" w:lineRule="auto"/>
+        <w:ind w:firstLine="720"/>
+        <w:jc w:val="both"/>
+        <w:rPr>
+          <w:rFonts w:cs="Times New Roman"/>
+          <w:szCs w:val="24"/>
+        </w:rPr>
+      </w:pPr>
+      <w:r>
+        <w:rPr>
+          <w:rFonts w:cs="Times New Roman"/>
+          <w:szCs w:val="24"/>
+        </w:rPr>
+        <w:t xml:space="preserve">Several glucoside hydrolase families were abundant in Lake Mendota and in both layers of Trout Bog. </w:t>
+      </w:r>
+      <w:r>
+        <w:rPr>
+          <w:rFonts w:cs="Times New Roman"/>
+          <w:szCs w:val="24"/>
+        </w:rPr>
+        <w:t>Starting with the most abundant, these included GH109 (degrades cell walls and lipopolysaccharidies), GH74 (degrades glucose chains such as cellulose, starch, and glycogen), and GH23 (chitinase).</w:t>
+      </w:r>
+      <w:r>
+        <w:rPr>
+          <w:rFonts w:cs="Times New Roman"/>
+          <w:szCs w:val="24"/>
+        </w:rPr>
+        <w:t xml:space="preserve"> </w:t>
+      </w:r>
+      <w:r>
+        <w:rPr>
+          <w:rFonts w:cs="Times New Roman"/>
+          <w:szCs w:val="24"/>
+        </w:rPr>
+        <w:t>While the most abundant glucoside hydrolases were similar between lakes, the increased diversity of these enzymes in Trout Bog’s hypolimnion suggested differences between the</w:t>
+      </w:r>
+      <w:r>
+        <w:rPr>
+          <w:rFonts w:cs="Times New Roman"/>
+          <w:szCs w:val="24"/>
+        </w:rPr>
+        <w:t>ir</w:t>
+      </w:r>
+      <w:r>
+        <w:rPr>
+          <w:rFonts w:cs="Times New Roman"/>
+          <w:szCs w:val="24"/>
+        </w:rPr>
+        <w:t xml:space="preserve"> </w:t>
+      </w:r>
+      <w:r>
+        <w:rPr>
+          <w:rFonts w:cs="Times New Roman"/>
+          <w:szCs w:val="24"/>
+        </w:rPr>
+        <w:t xml:space="preserve">profiles of glucoside hydrolases. Lake Mendota contained unique glucoside </w:t>
+      </w:r>
+      <w:r>
+        <w:rPr>
+          <w:rFonts w:cs="Times New Roman"/>
+          <w:szCs w:val="24"/>
+        </w:rPr>
+        <w:lastRenderedPageBreak/>
+        <w:t xml:space="preserve">hydrolases belonging to the family GH13 (specifically subfamilies 2, 5, and 21), which contain enzymes related to cellulose degradation. The only unique glucoside hydrolase in the Trout Bog epilimnion was GH62, </w:t>
+      </w:r>
+      <w:r>
+        <w:rPr>
+          <w:rFonts w:cs="Times New Roman"/>
+          <w:szCs w:val="24"/>
+        </w:rPr>
+        <w:t>a family of arabinofuranosidases. The hypolimnion contained many more unique enzymes than Lake Mendota or the epilimnion of Trout Bog, the most abundant of which were GH129 and GH89 (a-N-acetylgalactosaminidase), GH43_12 (arabinanases, arabinofur</w:t>
+      </w:r>
+      <w:r>
+        <w:rPr>
+          <w:rFonts w:cs="Times New Roman"/>
+          <w:szCs w:val="24"/>
+        </w:rPr>
+        <w:t>a</w:t>
+      </w:r>
+      <w:r>
+        <w:rPr>
+          <w:rFonts w:cs="Times New Roman"/>
+          <w:szCs w:val="24"/>
+        </w:rPr>
+        <w:t>nosidases, and xylosidases), GH44</w:t>
+      </w:r>
+      <w:r>
+        <w:rPr>
+          <w:rFonts w:cs="Times New Roman"/>
+          <w:szCs w:val="24"/>
+        </w:rPr>
+        <w:t xml:space="preserve"> (breakdown</w:t>
+      </w:r>
+      <w:r>
+        <w:rPr>
+          <w:rFonts w:cs="Times New Roman"/>
+          <w:szCs w:val="24"/>
+        </w:rPr>
+        <w:t xml:space="preserve"> of long polysaccharides and oligomers), GH66 (dextranases and glucanotransferases), and GH67 (alpha-glucuronidase). </w:t>
       </w:r>
     </w:p>
     <w:p>
       <w:pPr>
         <w:spacing w:line="360" w:lineRule="auto"/>
         <w:jc w:val="both"/>
-        <w:rPr>
-          <w:rFonts w:cs="Times New Roman"/>
-          <w:szCs w:val="24"/>
-        </w:rPr>
-      </w:pPr>
-    </w:p>
-    <w:p>
-      <w:pPr>
-        <w:pStyle w:val="Heading2"/>
-      </w:pPr>
-      <w:r>
-        <w:lastRenderedPageBreak/>
-        <w:t>Carbohydrate Active Enzymes</w:t>
-      </w:r>
-    </w:p>
-    <w:p>
+      </w:pPr>
       <w:r>
         <w:rPr>
           <w:noProof/>
         </w:rPr>
         <w:drawing>
-          <wp:anchor distT="0" distB="0" distL="114300" distR="114300" simplePos="0" relativeHeight="251665408" behindDoc="0" locked="0" layoutInCell="1" allowOverlap="1" wp14:anchorId="6ECFC93D" wp14:editId="7820F7C7">
+          <wp:anchor distT="0" distB="0" distL="114300" distR="114300" simplePos="0" relativeHeight="251665408" behindDoc="0" locked="0" layoutInCell="1" allowOverlap="1" wp14:anchorId="6ECFC93D" wp14:editId="7B69C2B9">
             <wp:simplePos x="0" y="0"/>
             <wp:positionH relativeFrom="margin">
-              <wp:posOffset>741680</wp:posOffset>
+              <wp:posOffset>-847725</wp:posOffset>
             </wp:positionH>
             <wp:positionV relativeFrom="paragraph">
-              <wp:posOffset>290195</wp:posOffset>
+              <wp:posOffset>1784350</wp:posOffset>
             </wp:positionV>
-            <wp:extent cx="4505960" cy="5295900"/>
-            <wp:effectExtent l="0" t="0" r="8890" b="0"/>
-            <wp:wrapTopAndBottom/>
+            <wp:extent cx="3829050" cy="4500245"/>
+            <wp:effectExtent l="0" t="0" r="0" b="0"/>
+            <wp:wrapSquare wrapText="bothSides"/>
             <wp:docPr id="3" name="Picture 3" descr="A close up of a piece of paper&#10;&#10;Description generated with very high confidence"/>
             <wp:cNvGraphicFramePr>
               <a:graphicFrameLocks xmlns:a="http://schemas.openxmlformats.org/drawingml/2006/main" noChangeAspect="1"/>
@@ -2737,7 +2659,7 @@
                     <pic:cNvPicPr/>
                   </pic:nvPicPr>
                   <pic:blipFill>
-                    <a:blip r:embed="rId8">
+                    <a:blip r:embed="rId6">
                       <a:extLst>
                         <a:ext uri="{28A0092B-C50C-407E-A947-70E740481C1C}">
                           <a14:useLocalDpi xmlns:a14="http://schemas.microsoft.com/office/drawing/2010/main" val="0"/>
@@ -2751,7 +2673,7 @@
                   <pic:spPr>
                     <a:xfrm>
                       <a:off x="0" y="0"/>
-                      <a:ext cx="4505960" cy="5295900"/>
+                      <a:ext cx="3829050" cy="4500245"/>
                     </a:xfrm>
                     <a:prstGeom prst="rect">
                       <a:avLst/>
@@ -2770,16 +2692,77 @@
         </w:drawing>
       </w:r>
       <w:r>
-        <w:t>Shaomei’s Verruco paper suggests we’ll see far more glucoside hydrolases in Trout Bog than in Lake Mendota. Planctomyces in Lake Mendota had many GHs, though. Move that here and eliminate unusual microbes section?</w:t>
-      </w:r>
-    </w:p>
-    <w:p/>
+        <w:rPr>
+          <w:rFonts w:cs="Times New Roman"/>
+          <w:szCs w:val="24"/>
+        </w:rPr>
+        <w:tab/>
+        <w:t>The increased density and diversity of gl</w:t>
+      </w:r>
+      <w:r>
+        <w:rPr>
+          <w:rFonts w:cs="Times New Roman"/>
+          <w:szCs w:val="24"/>
+        </w:rPr>
+        <w:t xml:space="preserve">ucoside hydrolases in the Trout Bog hypolimnion suggest that the bacterial community in this region relies more on complex carbon sources than simple carbon sources compared to Lake Mendota or even the epilimnion of Trout Bog. This may be because primary production results in increased availability of low complexity carbon compounds in epilimnia. However, the taxonomic profile of MAGs containing glucoside hydrolases differed by lake and layer, even when the profiles of glucoside hydrolases themselves were more </w:t>
+      </w:r>
+      <w:r>
+        <w:rPr>
+          <w:rFonts w:cs="Times New Roman"/>
+          <w:szCs w:val="24"/>
+        </w:rPr>
+        <w:t>similar.</w:t>
+      </w:r>
+      <w:r>
+        <w:t xml:space="preserve"> </w:t>
+      </w:r>
+    </w:p>
+    <w:p>
+      <w:pPr>
+        <w:spacing w:line="360" w:lineRule="auto"/>
+        <w:jc w:val="both"/>
+      </w:pPr>
+      <w:r>
+        <w:rPr>
+          <w:b/>
+        </w:rPr>
+        <w:t xml:space="preserve">Figure 3. Glucoside hydrolase coding density. </w:t>
+      </w:r>
+      <w:r>
+        <w:t>Annotations of glucoside hydrolases were used as an indication of complex carbon degradation. While a few orders contained genes encoding glucoside hydrolases in all three sites, many orders were unique to each site. The orders with the highest coding density were all found in the Trout Bog Hypolimnion. Glucoside hydrolase diversity, an indicator of the range of substrates an organism can degrade, correlated with density.</w:t>
+      </w:r>
+    </w:p>
+    <w:p>
+      <w:pPr>
+        <w:spacing w:line="360" w:lineRule="auto"/>
+        <w:jc w:val="both"/>
+      </w:pPr>
+    </w:p>
+    <w:p>
+      <w:pPr>
+        <w:spacing w:line="360" w:lineRule="auto"/>
+        <w:jc w:val="both"/>
+      </w:pPr>
+    </w:p>
+    <w:p>
+      <w:pPr>
+        <w:spacing w:line="360" w:lineRule="auto"/>
+        <w:jc w:val="both"/>
+      </w:pPr>
+    </w:p>
+    <w:p>
+      <w:pPr>
+        <w:spacing w:line="360" w:lineRule="auto"/>
+        <w:jc w:val="both"/>
+      </w:pPr>
+    </w:p>
     <w:p>
       <w:pPr>
         <w:pStyle w:val="Heading2"/>
         <w:spacing w:line="360" w:lineRule="auto"/>
       </w:pPr>
       <w:r>
+        <w:lastRenderedPageBreak/>
         <w:t>Nitrogen Cycling</w:t>
       </w:r>
     </w:p>
@@ -2798,15 +2781,7 @@
           <w:rFonts w:cs="Times New Roman"/>
           <w:szCs w:val="24"/>
         </w:rPr>
-        <w:t xml:space="preserve">Nitrogen availability is an important factor structuring freshwater bacterial communities. Bog lakes such as Trout Bog are generally considered to be nitrogen-limited ecosystem, and what nitrogen is present is often bound in complex carbon compounds. Lake Mendota, as a eutrophic ecosystem, is considered to have excess nitrogen due to urban and agricultural pollution. However, </w:t>
-      </w:r>
-      <w:r>
-        <w:rPr>
-          <w:rFonts w:cs="Times New Roman"/>
-          <w:szCs w:val="24"/>
-        </w:rPr>
-        <w:lastRenderedPageBreak/>
-        <w:t>this nitrogen is quickly incorporated into biomass and is not always readily available to microbes. Because of these different nitrogen regimes, we expected to see differences in the nitrogen metabolisms of Trout Bog vs Lake Mendota.</w:t>
+        <w:t>Nitrogen availability is an important factor structuring freshwater bacterial communities. Bog lakes such as Trout Bog are generally considered to be nitrogen-limited ecosystem, and what nitrogen is present is often bound in complex carbon compounds. Lake Mendota, as a eutrophic ecosystem, is considered to have excess nitrogen due to urban and agricultural pollution. However, this nitrogen is quickly incorporated into biomass and is not always readily available to microbes. Because of these different nitrogen regimes, we expected to see differences in the nitrogen metabolisms of Trout Bog vs Lake Mendota.</w:t>
       </w:r>
     </w:p>
     <w:p>
@@ -2871,28 +2846,7 @@
           <w:rFonts w:cs="Times New Roman"/>
           <w:szCs w:val="24"/>
         </w:rPr>
-        <w:t xml:space="preserve">Urea degradation was predicted in MAGs of both lakes, </w:t>
-      </w:r>
-      <w:r>
-        <w:rPr>
-          <w:rFonts w:cs="Times New Roman"/>
-          <w:szCs w:val="24"/>
-        </w:rPr>
-        <w:t xml:space="preserve">consistent with </w:t>
-      </w:r>
-      <w:r>
-        <w:rPr>
-          <w:rFonts w:cs="Times New Roman"/>
-          <w:szCs w:val="24"/>
-        </w:rPr>
-        <w:t>research</w:t>
-      </w:r>
-      <w:r>
-        <w:rPr>
-          <w:rFonts w:cs="Times New Roman"/>
-          <w:szCs w:val="24"/>
-        </w:rPr>
-        <w:t xml:space="preserve"> where urea was found to be a significant nitrogen source for freshwater bacteria, particularly in epilimnia </w:t>
+        <w:t xml:space="preserve">Urea degradation was predicted in MAGs of both lakes, consistent with research where urea was found to be a significant nitrogen source for freshwater bacteria, particularly in epilimnia </w:t>
       </w:r>
       <w:r>
         <w:rPr>
@@ -2978,14 +2932,7 @@
           <w:rFonts w:cs="Times New Roman"/>
           <w:szCs w:val="24"/>
         </w:rPr>
-        <w:t>.</w:t>
-      </w:r>
-      <w:r>
-        <w:rPr>
-          <w:rFonts w:cs="Times New Roman"/>
-          <w:szCs w:val="24"/>
-        </w:rPr>
-        <w:t xml:space="preserve"> </w:t>
+        <w:t xml:space="preserve">. </w:t>
       </w:r>
     </w:p>
     <w:p>
@@ -3017,7 +2964,15 @@
           <w:rFonts w:cs="Times New Roman"/>
           <w:szCs w:val="24"/>
         </w:rPr>
-        <w:t xml:space="preserve">This may also be a factor in the documented links between cyanobacterial bloom toxicity and nitrogen fixation in Lake Mendota </w:t>
+        <w:t xml:space="preserve">This may also be a factor in the documented links between cyanobacterial bloom toxicity and nitrogen </w:t>
+      </w:r>
+      <w:r>
+        <w:rPr>
+          <w:rFonts w:cs="Times New Roman"/>
+          <w:szCs w:val="24"/>
+        </w:rPr>
+        <w:lastRenderedPageBreak/>
+        <w:t xml:space="preserve">fixation in Lake Mendota </w:t>
       </w:r>
       <w:r>
         <w:rPr>
@@ -3085,15 +3040,7 @@
           <w:rFonts w:cs="Times New Roman"/>
           <w:szCs w:val="24"/>
         </w:rPr>
-        <w:t xml:space="preserve">Genes potentially encoding the biosynthesis, degradation, and transport of the polyamines and non-proteinogenic amino acids putrescine, spermidine, and canavanine were widespread in </w:t>
-      </w:r>
-      <w:r>
-        <w:rPr>
-          <w:rFonts w:cs="Times New Roman"/>
-          <w:szCs w:val="24"/>
-        </w:rPr>
-        <w:lastRenderedPageBreak/>
-        <w:t xml:space="preserve">both lakes. </w:t>
+        <w:t xml:space="preserve">Genes potentially encoding the biosynthesis, degradation, and transport of the polyamines and non-proteinogenic amino acids putrescine, spermidine, and canavanine were widespread in both lakes. </w:t>
       </w:r>
       <w:r>
         <w:rPr>
@@ -3343,18 +3290,10 @@
         </w:rPr>
         <w:lastRenderedPageBreak/>
         <w:drawing>
-          <wp:anchor distT="0" distB="0" distL="114300" distR="114300" simplePos="0" relativeHeight="251666432" behindDoc="0" locked="0" layoutInCell="1" allowOverlap="1" wp14:anchorId="4B02DD86" wp14:editId="509B12D5">
-            <wp:simplePos x="0" y="0"/>
-            <wp:positionH relativeFrom="column">
-              <wp:posOffset>104775</wp:posOffset>
-            </wp:positionH>
-            <wp:positionV relativeFrom="paragraph">
-              <wp:posOffset>0</wp:posOffset>
-            </wp:positionV>
-            <wp:extent cx="6132830" cy="7638415"/>
-            <wp:effectExtent l="0" t="0" r="1270" b="635"/>
-            <wp:wrapTopAndBottom/>
-            <wp:docPr id="1" name="Picture 1"/>
+          <wp:inline distT="0" distB="0" distL="0" distR="0" wp14:anchorId="54BD64B4" wp14:editId="4EB503AD">
+            <wp:extent cx="5943600" cy="6530975"/>
+            <wp:effectExtent l="0" t="0" r="0" b="3175"/>
+            <wp:docPr id="4" name="Picture 4"/>
             <wp:cNvGraphicFramePr>
               <a:graphicFrameLocks xmlns:a="http://schemas.openxmlformats.org/drawingml/2006/main" noChangeAspect="1"/>
             </wp:cNvGraphicFramePr>
@@ -3362,136 +3301,82 @@
               <a:graphicData uri="http://schemas.openxmlformats.org/drawingml/2006/picture">
                 <pic:pic xmlns:pic="http://schemas.openxmlformats.org/drawingml/2006/picture">
                   <pic:nvPicPr>
-                    <pic:cNvPr id="1" name="Fig4_inkscape.png"/>
+                    <pic:cNvPr id="4" name="Fig4_inkscape.png"/>
                     <pic:cNvPicPr/>
                   </pic:nvPicPr>
-                  <pic:blipFill rotWithShape="1">
-                    <a:blip r:embed="rId9">
+                  <pic:blipFill>
+                    <a:blip r:embed="rId7">
                       <a:extLst>
                         <a:ext uri="{28A0092B-C50C-407E-A947-70E740481C1C}">
                           <a14:useLocalDpi xmlns:a14="http://schemas.microsoft.com/office/drawing/2010/main" val="0"/>
                         </a:ext>
                       </a:extLst>
                     </a:blip>
-                    <a:srcRect l="11783"/>
-                    <a:stretch/>
+                    <a:stretch>
+                      <a:fillRect/>
+                    </a:stretch>
                   </pic:blipFill>
-                  <pic:spPr bwMode="auto">
+                  <pic:spPr>
                     <a:xfrm>
                       <a:off x="0" y="0"/>
-                      <a:ext cx="6132830" cy="7638415"/>
+                      <a:ext cx="5943600" cy="6530975"/>
                     </a:xfrm>
                     <a:prstGeom prst="rect">
                       <a:avLst/>
                     </a:prstGeom>
-                    <a:ln>
-                      <a:noFill/>
-                    </a:ln>
-                    <a:extLst>
-                      <a:ext uri="{53640926-AAD7-44D8-BBD7-CCE9431645EC}">
-                        <a14:shadowObscured xmlns:a14="http://schemas.microsoft.com/office/drawing/2010/main"/>
-                      </a:ext>
-                    </a:extLst>
                   </pic:spPr>
                 </pic:pic>
               </a:graphicData>
             </a:graphic>
-            <wp14:sizeRelH relativeFrom="page">
-              <wp14:pctWidth>0</wp14:pctWidth>
-            </wp14:sizeRelH>
-            <wp14:sizeRelV relativeFrom="page">
-              <wp14:pctHeight>0</wp14:pctHeight>
-            </wp14:sizeRelV>
-          </wp:anchor>
+          </wp:inline>
         </w:drawing>
       </w:r>
     </w:p>
     <w:p>
       <w:pPr>
-        <w:tabs>
-          <w:tab w:val="left" w:pos="1395"/>
-        </w:tabs>
         <w:spacing w:line="360" w:lineRule="auto"/>
         <w:jc w:val="both"/>
-      </w:pPr>
+        <w:rPr>
+          <w:rFonts w:cs="Times New Roman"/>
+          <w:szCs w:val="24"/>
+        </w:rPr>
+      </w:pPr>
+      <w:r>
+        <w:rPr>
+          <w:b/>
+        </w:rPr>
+        <w:t>Fig 4</w:t>
+      </w:r>
+      <w:r>
+        <w:rPr>
+          <w:b/>
+        </w:rPr>
+        <w:t xml:space="preserve">. Nitrogen </w:t>
+      </w:r>
+      <w:r>
+        <w:rPr>
+          <w:b/>
+        </w:rPr>
+        <w:t>and sulfur cycling</w:t>
+      </w:r>
+      <w:r>
+        <w:rPr>
+          <w:b/>
+        </w:rPr>
+        <w:t xml:space="preserve">. </w:t>
+      </w:r>
+      <w:r>
+        <w:t xml:space="preserve">Proportions of MAGs containing steps in the nitrogen (A) and sulfur (B) cycles are relatively similar between lakes. Polyamine biosynthesis and degradation is prevalent in both sites, while the pathway for denitrification is observed infrequently. Sulfate reduction pathways are observed in more MAGs than sulfur oxidation pathways, and assimilatory sulfate reduction is more common than dissimilatory. However, there are differences in taxonomy despite broad similarities in function. For example, nitrogen fixation (C) is restricted to </w:t>
+      </w:r>
+      <w:r>
+        <w:lastRenderedPageBreak/>
+        <w:t>Cyanobacteria and Betaproteobacteria in Lake Mendota, but is more phylogenetically diverse in Trout Bog, despite having similar numbers of MAGs encoding the pathway for nitrogen fixation in both lakes.</w:t>
+      </w:r>
     </w:p>
     <w:p>
       <w:pPr>
         <w:spacing w:line="360" w:lineRule="auto"/>
         <w:jc w:val="both"/>
-      </w:pPr>
-      <w:r>
-        <w:rPr>
-          <w:b/>
-        </w:rPr>
-        <w:lastRenderedPageBreak/>
-        <w:t xml:space="preserve">Fig 3A. Nitrogen cycling in Trout Bog vs Lake Mendota. </w:t>
-      </w:r>
-      <w:r>
-        <w:t xml:space="preserve">The numbers of genes relating to nitrogen cycling in the MAGs were analyzed by lake. Genes annotated as nitrogenase subunits were more common in Trout Bog than Lake Mendota. Nitrite reductases were observed more frequently than nitrate reductases in both lakes, but this difference was more pronounced in Lake Mendota. Polyamine transport was widespread in both lakes. </w:t>
-      </w:r>
-    </w:p>
-    <w:p>
-      <w:pPr>
-        <w:spacing w:line="360" w:lineRule="auto"/>
-        <w:jc w:val="both"/>
-        <w:rPr>
-          <w:rFonts w:cs="Times New Roman"/>
-          <w:szCs w:val="24"/>
-        </w:rPr>
-      </w:pPr>
-      <w:r>
-        <w:rPr>
-          <w:rFonts w:cs="Times New Roman"/>
-          <w:b/>
-          <w:szCs w:val="24"/>
-        </w:rPr>
-        <w:t>Fig 3</w:t>
-      </w:r>
-      <w:r>
-        <w:rPr>
-          <w:rFonts w:cs="Times New Roman"/>
-          <w:b/>
-          <w:szCs w:val="24"/>
-        </w:rPr>
-        <w:t>B</w:t>
-      </w:r>
-      <w:r>
-        <w:rPr>
-          <w:rFonts w:cs="Times New Roman"/>
-          <w:b/>
-          <w:szCs w:val="24"/>
-        </w:rPr>
-        <w:t xml:space="preserve">. Nitrogen cycling in Trout Bog vs </w:t>
-      </w:r>
-      <w:r>
-        <w:rPr>
-          <w:rFonts w:cs="Times New Roman"/>
-          <w:b/>
-          <w:szCs w:val="24"/>
-        </w:rPr>
-        <w:t xml:space="preserve">Lake </w:t>
-      </w:r>
-      <w:r>
-        <w:rPr>
-          <w:rFonts w:cs="Times New Roman"/>
-          <w:b/>
-          <w:szCs w:val="24"/>
-        </w:rPr>
-        <w:t xml:space="preserve">Mendota. </w:t>
-      </w:r>
-      <w:r>
-        <w:rPr>
-          <w:rFonts w:cs="Times New Roman"/>
-          <w:szCs w:val="24"/>
-        </w:rPr>
-        <w:t>The potential to fix nitrogen was confirmed in MAGs by searching for operons containing multiple nitrogen fixation – related genes. Trout Bog had greater numbers of MAGs that met this condition than Lake Mendota. The putative nitrogen fixers in Lake Mendota were all Cyanobacteria, while putative nitrogen fixers in Trout Bog were more diverse.</w:t>
-      </w:r>
-    </w:p>
-    <w:p>
-      <w:pPr>
-        <w:spacing w:line="360" w:lineRule="auto"/>
-        <w:jc w:val="both"/>
         <w:rPr>
           <w:rFonts w:cs="Times New Roman"/>
           <w:b/>
@@ -3510,8 +3395,6 @@
       <w:r>
         <w:t>Sulfur Cycling</w:t>
       </w:r>
-      <w:bookmarkStart w:id="1" w:name="_GoBack"/>
-      <w:bookmarkEnd w:id="1"/>
     </w:p>
     <w:p>
       <w:pPr>
@@ -3535,7 +3418,35 @@
           <w:rFonts w:cs="Times New Roman"/>
           <w:szCs w:val="24"/>
         </w:rPr>
-        <w:t>We found that, as with carbon cycling, the identity and numbers of genes associated with steps in the sulfur cycle were similar between</w:t>
+        <w:t xml:space="preserve">We found that, as with carbon </w:t>
+      </w:r>
+      <w:r>
+        <w:rPr>
+          <w:rFonts w:cs="Times New Roman"/>
+          <w:szCs w:val="24"/>
+        </w:rPr>
+        <w:t xml:space="preserve">and nitrogen </w:t>
+      </w:r>
+      <w:r>
+        <w:rPr>
+          <w:rFonts w:cs="Times New Roman"/>
+          <w:szCs w:val="24"/>
+        </w:rPr>
+        <w:t xml:space="preserve">cycling, the identity and </w:t>
+      </w:r>
+      <w:r>
+        <w:rPr>
+          <w:rFonts w:cs="Times New Roman"/>
+          <w:szCs w:val="24"/>
+        </w:rPr>
+        <w:t>MAGs encoding</w:t>
+      </w:r>
+      <w:r>
+        <w:rPr>
+          <w:rFonts w:cs="Times New Roman"/>
+          <w:szCs w:val="24"/>
+        </w:rPr>
+        <w:t xml:space="preserve"> steps in the sulfur cycle were similar between</w:t>
       </w:r>
       <w:r>
         <w:rPr>
@@ -3598,7 +3509,21 @@
           <w:rFonts w:cs="Times New Roman"/>
           <w:szCs w:val="24"/>
         </w:rPr>
-        <w:t xml:space="preserve"> Genes for sulfur cycling were identified in diverse MAGs in both lakes.</w:t>
+        <w:t xml:space="preserve"> </w:t>
+      </w:r>
+      <w:r>
+        <w:rPr>
+          <w:rFonts w:cs="Times New Roman"/>
+          <w:szCs w:val="24"/>
+        </w:rPr>
+        <w:t xml:space="preserve">One notable exception is Chlorobi in Trout Bog, which use sulfate as the terminal electron acceptor for photosynthesis. </w:t>
+      </w:r>
+      <w:r>
+        <w:rPr>
+          <w:rFonts w:cs="Times New Roman"/>
+          <w:szCs w:val="24"/>
+        </w:rPr>
+        <w:t>Genes for sulfur cycling were identified in diverse MAGs in both lakes.</w:t>
       </w:r>
     </w:p>
     <w:p>
@@ -3609,70 +3534,43 @@
     </w:p>
     <w:p>
       <w:pPr>
-        <w:spacing w:line="360" w:lineRule="auto"/>
-        <w:jc w:val="both"/>
-      </w:pPr>
-      <w:r>
-        <w:rPr>
-          <w:b/>
-        </w:rPr>
-        <w:t>Fig 4. Number of MAGs containing sulfur metabolism genes by lake</w:t>
-      </w:r>
-      <w:r>
-        <w:rPr>
-          <w:b/>
-        </w:rPr>
-        <w:t xml:space="preserve">. </w:t>
-      </w:r>
-      <w:r>
-        <w:t>Sulfate reduction dominates over sulfide oxidation in both ecosystems. By the number of MAGs encoding putative enzymes for each pathway, assimilatory sulfate reduction is favored over dissimilatory sulfate reduction. These results likely reflect the availability of sulfur</w:t>
-      </w:r>
-      <w:r>
-        <w:t xml:space="preserve"> species</w:t>
-      </w:r>
-      <w:r>
-        <w:t xml:space="preserve"> in Trout Bog and Lake Mendota.</w:t>
-      </w:r>
-      <w:r>
-        <w:tab/>
-      </w:r>
-    </w:p>
-    <w:p>
-      <w:pPr>
-        <w:spacing w:line="360" w:lineRule="auto"/>
-        <w:jc w:val="both"/>
-      </w:pPr>
-    </w:p>
-    <w:p>
-      <w:pPr>
-        <w:spacing w:line="360" w:lineRule="auto"/>
-        <w:jc w:val="both"/>
-      </w:pPr>
-    </w:p>
-    <w:p>
-      <w:pPr>
         <w:pStyle w:val="Heading2"/>
         <w:spacing w:line="360" w:lineRule="auto"/>
       </w:pPr>
       <w:r>
-        <w:lastRenderedPageBreak/>
         <w:t>Add section on # read mapping back to each MAG across the time series</w:t>
       </w:r>
     </w:p>
     <w:p>
-      <w:r>
-        <w:t>This is something Shaomei’s reviewers wanted. Don’t need an in depth analysis –</w:t>
-      </w:r>
-      <w:r>
-        <w:t xml:space="preserve"> </w:t>
-      </w:r>
-      <w:r>
-        <w:t>just classify as abundant vs rare, persistent vs variable. Will map as soon as Gluster on CHTC is back up and running.</w:t>
-      </w:r>
-    </w:p>
-    <w:p>
-      <w:r>
-        <w:t>Use SQUID instead if file sizes are below 1GB?</w:t>
+      <w:pPr>
+        <w:rPr>
+          <w:b/>
+        </w:rPr>
+      </w:pPr>
+      <w:r>
+        <w:rPr>
+          <w:b/>
+        </w:rPr>
+        <w:t xml:space="preserve">Fig. 5 Scatter plot with </w:t>
+      </w:r>
+      <w:r>
+        <w:rPr>
+          <w:b/>
+        </w:rPr>
+        <w:t>abundance</w:t>
+      </w:r>
+      <w:r>
+        <w:rPr>
+          <w:b/>
+        </w:rPr>
+        <w:t xml:space="preserve"> on one axis, variability on other, colors/shapes/labels by phylum, lake, or function.</w:t>
+      </w:r>
+      <w:bookmarkStart w:id="0" w:name="_GoBack"/>
+      <w:bookmarkEnd w:id="0"/>
+    </w:p>
+    <w:p>
+      <w:r>
+        <w:t>Tie that back to taxonomy and proposed functions. What does this tell us about the community functioning as a whole in each lake/layer?</w:t>
       </w:r>
     </w:p>
     <w:p>
@@ -3690,73 +3588,6 @@
         <w:ind w:firstLine="720"/>
         <w:jc w:val="both"/>
       </w:pPr>
-      <w:r>
-        <w:t>Analysis of gene content</w:t>
-      </w:r>
-      <w:r>
-        <w:t xml:space="preserve"> and predicted pathways in our MAGs reveals potential</w:t>
-      </w:r>
-      <w:r>
-        <w:t xml:space="preserve"> similarities and differences </w:t>
-      </w:r>
-      <w:r>
-        <w:t>in the ecology of bacteria in two freshwater lakes</w:t>
-      </w:r>
-      <w:r>
-        <w:t xml:space="preserve">. Surprisingly, predicted pathways involved in carbon cycling were </w:t>
-      </w:r>
-      <w:r>
-        <w:t xml:space="preserve">often </w:t>
-      </w:r>
-      <w:r>
-        <w:t xml:space="preserve">similar between Lake Mendota and Trout Bog. </w:t>
-      </w:r>
-      <w:r>
-        <w:t xml:space="preserve">However, exceptions included differences in the identity and carbon fixation pathways of primary producers, and the greater numbers of genes encoding enzymes involved in galactose metabolism in Trout Bog. </w:t>
-      </w:r>
-      <w:r>
-        <w:t xml:space="preserve">Sulfur cycling was also highly similar between these two lakes, with both </w:t>
-      </w:r>
-      <w:r>
-        <w:t>indicating</w:t>
-      </w:r>
-      <w:r>
-        <w:t xml:space="preserve"> a bias towards reduction over oxidation</w:t>
-      </w:r>
-      <w:r>
-        <w:t>,</w:t>
-      </w:r>
-      <w:r>
-        <w:t xml:space="preserve"> and furthermore towards assimilatory over dissimilatory reduction. Nitrogen cycling did appear altered between the lakes, with the </w:t>
-      </w:r>
-      <w:r>
-        <w:t>greater</w:t>
-      </w:r>
-      <w:r>
-        <w:t xml:space="preserve"> levels of nitrogen fixation (and diversity of nitrogen fixers) in Trout Bog compared to Lake Mendota in concordance with their known nitrogen concentrations. Polyamines and nonproteinogenic amino acids appear to be important sources of nitrogen in both lakes. Finally, comprehensive analysis of individual MAGs can suggest ecological roles for uncultured organisms, such as polysaccharide degradation for Lake Mendota’s Planctomycetes, saccharide degradation for Trout Bog’s Elusimicrobiales, and a key position at the intersection of carbon, nitrogen, and sulfur cycling for methylotrophs </w:t>
-      </w:r>
-      <w:r>
-        <w:t xml:space="preserve">in </w:t>
-      </w:r>
-      <w:r>
-        <w:t xml:space="preserve">both lakes. </w:t>
-      </w:r>
-    </w:p>
-    <w:p>
-      <w:pPr>
-        <w:spacing w:line="360" w:lineRule="auto"/>
-        <w:ind w:firstLine="720"/>
-        <w:jc w:val="both"/>
-      </w:pPr>
-      <w:r>
-        <w:t xml:space="preserve">The </w:t>
-      </w:r>
-      <w:r>
-        <w:t>insights gained from this study provide</w:t>
-      </w:r>
-      <w:r>
-        <w:t xml:space="preserve"> hypotheses for further testing of bacterial nutrient cycling in freshwater through metatranscriptomics and chemical assays. Additionally, genomes from this study can be compared to those sequenced from other lakes and environments. We hope that this will serve as a resource to other researchers with similar genomes and datasets.</w:t>
-      </w:r>
     </w:p>
     <w:p>
       <w:pPr>
@@ -4295,7 +4126,6 @@
           <w:noProof/>
           <w:szCs w:val="24"/>
         </w:rPr>
-        <w:lastRenderedPageBreak/>
         <w:t xml:space="preserve">Herlemann, D P R et al. 2009. “Genomic Analysis of ‘ Elusimicrobium Minutum ,’ the First Cultivated Representative of the Phylum ‘ Elusimicrobia ’ ( Formerly Termite Group 1 ).” </w:t>
       </w:r>
       <w:r>
@@ -4306,6 +4136,7 @@
           <w:noProof/>
           <w:szCs w:val="24"/>
         </w:rPr>
+        <w:lastRenderedPageBreak/>
         <w:t>Applied and Environmental Microbiology</w:t>
       </w:r>
       <w:r>
@@ -4893,16 +4724,7 @@
           <w:noProof/>
           <w:szCs w:val="24"/>
         </w:rPr>
-        <w:t xml:space="preserve">Salcher, Michaela M, Stefan M Neuenschwander, Thomas Posch, and Jakob Pernthaler. 2015. </w:t>
-      </w:r>
-      <w:r>
-        <w:rPr>
-          <w:rFonts w:cs="Times New Roman"/>
-          <w:noProof/>
-          <w:szCs w:val="24"/>
-        </w:rPr>
-        <w:lastRenderedPageBreak/>
-        <w:t xml:space="preserve">“The Ecology of Pelagic Freshwater Methylotrophs Assessed by a High-Resolution Monitoring and Isolation Campaign.” </w:t>
+        <w:t xml:space="preserve">Salcher, Michaela M, Stefan M Neuenschwander, Thomas Posch, and Jakob Pernthaler. 2015. “The Ecology of Pelagic Freshwater Methylotrophs Assessed by a High-Resolution Monitoring and Isolation Campaign.” </w:t>
       </w:r>
       <w:r>
         <w:rPr>
@@ -4920,7 +4742,16 @@
           <w:noProof/>
           <w:szCs w:val="24"/>
         </w:rPr>
-        <w:t>: 1–12. http://www.nature.com/doifinder/10.1038/ismej.2015.55.</w:t>
+        <w:t xml:space="preserve">: 1–12. </w:t>
+      </w:r>
+      <w:r>
+        <w:rPr>
+          <w:rFonts w:cs="Times New Roman"/>
+          <w:noProof/>
+          <w:szCs w:val="24"/>
+        </w:rPr>
+        <w:lastRenderedPageBreak/>
+        <w:t>http://www.nature.com/doifinder/10.1038/ismej.2015.55.</w:t>
       </w:r>
     </w:p>
     <w:p>
@@ -5061,33 +4892,6 @@
 </w:document>
 </file>
 
-<file path=word/comments.xml><?xml version="1.0" encoding="utf-8"?>
-<w:comments xmlns:wpc="http://schemas.microsoft.com/office/word/2010/wordprocessingCanvas" xmlns:mc="http://schemas.openxmlformats.org/markup-compatibility/2006" xmlns:o="urn:schemas-microsoft-com:office:office" xmlns:r="http://schemas.openxmlformats.org/officeDocument/2006/relationships" xmlns:m="http://schemas.openxmlformats.org/officeDocument/2006/math" xmlns:v="urn:schemas-microsoft-com:vml" xmlns:wp14="http://schemas.microsoft.com/office/word/2010/wordprocessingDrawing" xmlns:wp="http://schemas.openxmlformats.org/drawingml/2006/wordprocessingDrawing" xmlns:w10="urn:schemas-microsoft-com:office:word" xmlns:w="http://schemas.openxmlformats.org/wordprocessingml/2006/main" xmlns:w14="http://schemas.microsoft.com/office/word/2010/wordml" xmlns:w15="http://schemas.microsoft.com/office/word/2012/wordml" xmlns:wpg="http://schemas.microsoft.com/office/word/2010/wordprocessingGroup" xmlns:wpi="http://schemas.microsoft.com/office/word/2010/wordprocessingInk" xmlns:wne="http://schemas.microsoft.com/office/word/2006/wordml" xmlns:wps="http://schemas.microsoft.com/office/word/2010/wordprocessingShape" mc:Ignorable="w14 w15 wp14">
-  <w:comment w:id="0" w:author="Alexandra Linz" w:date="2017-10-27T12:39:00Z" w:initials="AL">
-    <w:p>
-      <w:pPr>
-        <w:pStyle w:val="CommentText"/>
-      </w:pPr>
-      <w:r>
-        <w:rPr>
-          <w:rStyle w:val="CommentReference"/>
-        </w:rPr>
-        <w:annotationRef/>
-      </w:r>
-      <w:r>
-        <w:t>Add %reads mapped to each MAG</w:t>
-      </w:r>
-    </w:p>
-  </w:comment>
-</w:comments>
-</file>
-
-<file path=word/commentsExtended.xml><?xml version="1.0" encoding="utf-8"?>
-<w15:commentsEx xmlns:wpc="http://schemas.microsoft.com/office/word/2010/wordprocessingCanvas" xmlns:mc="http://schemas.openxmlformats.org/markup-compatibility/2006" xmlns:o="urn:schemas-microsoft-com:office:office" xmlns:r="http://schemas.openxmlformats.org/officeDocument/2006/relationships" xmlns:m="http://schemas.openxmlformats.org/officeDocument/2006/math" xmlns:v="urn:schemas-microsoft-com:vml" xmlns:wp14="http://schemas.microsoft.com/office/word/2010/wordprocessingDrawing" xmlns:wp="http://schemas.openxmlformats.org/drawingml/2006/wordprocessingDrawing" xmlns:w10="urn:schemas-microsoft-com:office:word" xmlns:w="http://schemas.openxmlformats.org/wordprocessingml/2006/main" xmlns:w14="http://schemas.microsoft.com/office/word/2010/wordml" xmlns:w15="http://schemas.microsoft.com/office/word/2012/wordml" xmlns:wpg="http://schemas.microsoft.com/office/word/2010/wordprocessingGroup" xmlns:wpi="http://schemas.microsoft.com/office/word/2010/wordprocessingInk" xmlns:wne="http://schemas.microsoft.com/office/word/2006/wordml" xmlns:wps="http://schemas.microsoft.com/office/word/2010/wordprocessingShape" mc:Ignorable="w14 w15 wp14">
-  <w15:commentEx w15:paraId="790C759C" w15:done="0"/>
-</w15:commentsEx>
-</file>
-
 <file path=word/commentsIds.xml><?xml version="1.0" encoding="utf-8"?>
 <w16cid:commentsIds xmlns:wpc="http://schemas.microsoft.com/office/word/2010/wordprocessingCanvas" xmlns:cx="http://schemas.microsoft.com/office/drawing/2014/chartex" xmlns:cx1="http://schemas.microsoft.com/office/drawing/2015/9/8/chartex" xmlns:cx2="http://schemas.microsoft.com/office/drawing/2015/10/21/chartex" xmlns:cx3="http://schemas.microsoft.com/office/drawing/2016/5/9/chartex" xmlns:cx4="http://schemas.microsoft.com/office/drawing/2016/5/10/chartex" xmlns:cx5="http://schemas.microsoft.com/office/drawing/2016/5/11/chartex" xmlns:cx6="http://schemas.microsoft.com/office/drawing/2016/5/12/chartex" xmlns:cx7="http://schemas.microsoft.com/office/drawing/2016/5/13/chartex" xmlns:cx8="http://schemas.microsoft.com/office/drawing/2016/5/14/chartex" xmlns:mc="http://schemas.openxmlformats.org/markup-compatibility/2006" xmlns:aink="http://schemas.microsoft.com/office/drawing/2016/ink" xmlns:am3d="http://schemas.microsoft.com/office/drawing/2017/model3d" xmlns:o="urn:schemas-microsoft-com:office:office" xmlns:r="http://schemas.openxmlformats.org/officeDocument/2006/relationships" xmlns:m="http://schemas.openxmlformats.org/officeDocument/2006/math" xmlns:v="urn:schemas-microsoft-com:vml" xmlns:wp14="http://schemas.microsoft.com/office/word/2010/wordprocessingDrawing" xmlns:wp="http://schemas.openxmlformats.org/drawingml/2006/wordprocessingDrawing" xmlns:w10="urn:schemas-microsoft-com:office:word" xmlns:w="http://schemas.openxmlformats.org/wordprocessingml/2006/main" xmlns:w14="http://schemas.microsoft.com/office/word/2010/wordml" xmlns:w15="http://schemas.microsoft.com/office/word/2012/wordml" xmlns:w16cid="http://schemas.microsoft.com/office/word/2016/wordml/cid" xmlns:w16se="http://schemas.microsoft.com/office/word/2015/wordml/symex" xmlns:wpg="http://schemas.microsoft.com/office/word/2010/wordprocessingGroup" xmlns:wpi="http://schemas.microsoft.com/office/word/2010/wordprocessingInk" xmlns:wne="http://schemas.microsoft.com/office/word/2006/wordml" xmlns:wps="http://schemas.microsoft.com/office/word/2010/wordprocessingShape" mc:Ignorable="w14 w15 w16se w16cid wp14">
   <w16cid:commentId w16cid:paraId="790C759C" w16cid:durableId="1DA40F7E"/>
@@ -5096,14 +4900,6 @@
   <w16cid:commentId w16cid:paraId="72758A8A" w16cid:durableId="1DA40F88"/>
   <w16cid:commentId w16cid:paraId="5406D431" w16cid:durableId="1DC8E794"/>
 </w16cid:commentsIds>
-</file>
-
-<file path=word/people.xml><?xml version="1.0" encoding="utf-8"?>
-<w15:people xmlns:wpc="http://schemas.microsoft.com/office/word/2010/wordprocessingCanvas" xmlns:mc="http://schemas.openxmlformats.org/markup-compatibility/2006" xmlns:o="urn:schemas-microsoft-com:office:office" xmlns:r="http://schemas.openxmlformats.org/officeDocument/2006/relationships" xmlns:m="http://schemas.openxmlformats.org/officeDocument/2006/math" xmlns:v="urn:schemas-microsoft-com:vml" xmlns:wp14="http://schemas.microsoft.com/office/word/2010/wordprocessingDrawing" xmlns:wp="http://schemas.openxmlformats.org/drawingml/2006/wordprocessingDrawing" xmlns:w10="urn:schemas-microsoft-com:office:word" xmlns:w="http://schemas.openxmlformats.org/wordprocessingml/2006/main" xmlns:w14="http://schemas.microsoft.com/office/word/2010/wordml" xmlns:w15="http://schemas.microsoft.com/office/word/2012/wordml" xmlns:wpg="http://schemas.microsoft.com/office/word/2010/wordprocessingGroup" xmlns:wpi="http://schemas.microsoft.com/office/word/2010/wordprocessingInk" xmlns:wne="http://schemas.microsoft.com/office/word/2006/wordml" xmlns:wps="http://schemas.microsoft.com/office/word/2010/wordprocessingShape" mc:Ignorable="w14 w15 wp14">
-  <w15:person w15:author="Alexandra Linz">
-    <w15:presenceInfo w15:providerId="Windows Live" w15:userId="b1c003b9ce462dee"/>
-  </w15:person>
-</w15:people>
 </file>
 
 <file path=word/styles.xml><?xml version="1.0" encoding="utf-8"?>
@@ -6130,7 +5926,7 @@
 </file>
 
 <file path=customXml/itemProps1.xml><?xml version="1.0" encoding="utf-8"?>
-<ds:datastoreItem xmlns:ds="http://schemas.openxmlformats.org/officeDocument/2006/customXml" ds:itemID="{34D5AF5C-2103-4C93-A1F4-B089C0D3B09D}">
+<ds:datastoreItem xmlns:ds="http://schemas.openxmlformats.org/officeDocument/2006/customXml" ds:itemID="{C1A833A4-8815-4C8B-AE6D-50B120FD63B0}">
   <ds:schemaRefs>
     <ds:schemaRef ds:uri="http://schemas.openxmlformats.org/officeDocument/2006/bibliography"/>
   </ds:schemaRefs>

</xml_diff>

<commit_message>
Adding abundant GHs to Fig 3
</commit_message>
<xml_diff>
--- a/MAGstravaganza_draft4.docx
+++ b/MAGstravaganza_draft4.docx
@@ -1,6 +1,6 @@
 
 <file path=word/document.xml><?xml version="1.0" encoding="utf-8"?>
-<w:document xmlns:wpc="http://schemas.microsoft.com/office/word/2010/wordprocessingCanvas" xmlns:cx="http://schemas.microsoft.com/office/drawing/2014/chartex" xmlns:cx1="http://schemas.microsoft.com/office/drawing/2015/9/8/chartex" xmlns:cx2="http://schemas.microsoft.com/office/drawing/2015/10/21/chartex" xmlns:cx3="http://schemas.microsoft.com/office/drawing/2016/5/9/chartex" xmlns:cx4="http://schemas.microsoft.com/office/drawing/2016/5/10/chartex" xmlns:cx5="http://schemas.microsoft.com/office/drawing/2016/5/11/chartex" xmlns:cx6="http://schemas.microsoft.com/office/drawing/2016/5/12/chartex" xmlns:cx7="http://schemas.microsoft.com/office/drawing/2016/5/13/chartex" xmlns:cx8="http://schemas.microsoft.com/office/drawing/2016/5/14/chartex" xmlns:mc="http://schemas.openxmlformats.org/markup-compatibility/2006" xmlns:aink="http://schemas.microsoft.com/office/drawing/2016/ink" xmlns:am3d="http://schemas.microsoft.com/office/drawing/2017/model3d" xmlns:o="urn:schemas-microsoft-com:office:office" xmlns:r="http://schemas.openxmlformats.org/officeDocument/2006/relationships" xmlns:m="http://schemas.openxmlformats.org/officeDocument/2006/math" xmlns:v="urn:schemas-microsoft-com:vml" xmlns:wp14="http://schemas.microsoft.com/office/word/2010/wordprocessingDrawing" xmlns:wp="http://schemas.openxmlformats.org/drawingml/2006/wordprocessingDrawing" xmlns:w10="urn:schemas-microsoft-com:office:word" xmlns:w="http://schemas.openxmlformats.org/wordprocessingml/2006/main" xmlns:w14="http://schemas.microsoft.com/office/word/2010/wordml" xmlns:w15="http://schemas.microsoft.com/office/word/2012/wordml" xmlns:w16cid="http://schemas.microsoft.com/office/word/2016/wordml/cid" xmlns:w16se="http://schemas.microsoft.com/office/word/2015/wordml/symex" xmlns:wpg="http://schemas.microsoft.com/office/word/2010/wordprocessingGroup" xmlns:wpi="http://schemas.microsoft.com/office/word/2010/wordprocessingInk" xmlns:wne="http://schemas.microsoft.com/office/word/2006/wordml" xmlns:wps="http://schemas.microsoft.com/office/word/2010/wordprocessingShape" mc:Ignorable="w14 w15 w16se w16cid wp14">
+<w:document xmlns:wpc="http://schemas.microsoft.com/office/word/2010/wordprocessingCanvas" xmlns:mc="http://schemas.openxmlformats.org/markup-compatibility/2006" xmlns:o="urn:schemas-microsoft-com:office:office" xmlns:r="http://schemas.openxmlformats.org/officeDocument/2006/relationships" xmlns:m="http://schemas.openxmlformats.org/officeDocument/2006/math" xmlns:v="urn:schemas-microsoft-com:vml" xmlns:wp14="http://schemas.microsoft.com/office/word/2010/wordprocessingDrawing" xmlns:wp="http://schemas.openxmlformats.org/drawingml/2006/wordprocessingDrawing" xmlns:w10="urn:schemas-microsoft-com:office:word" xmlns:w="http://schemas.openxmlformats.org/wordprocessingml/2006/main" xmlns:w14="http://schemas.microsoft.com/office/word/2010/wordml" xmlns:w15="http://schemas.microsoft.com/office/word/2012/wordml" xmlns:wpg="http://schemas.microsoft.com/office/word/2010/wordprocessingGroup" xmlns:wpi="http://schemas.microsoft.com/office/word/2010/wordprocessingInk" xmlns:wne="http://schemas.microsoft.com/office/word/2006/wordml" xmlns:wps="http://schemas.microsoft.com/office/word/2010/wordprocessingShape" mc:Ignorable="w14 w15 wp14">
   <w:body>
     <w:p>
       <w:pPr>
@@ -11,6 +11,8 @@
           <w:noProof/>
         </w:rPr>
       </w:pPr>
+      <w:bookmarkStart w:id="0" w:name="_GoBack"/>
+      <w:bookmarkEnd w:id="0"/>
       <w:r>
         <w:rPr>
           <w:noProof/>
@@ -40,7 +42,15 @@
       </w:r>
       <w:proofErr w:type="spellEnd"/>
       <w:r>
-        <w:t xml:space="preserve">, Joshua J. Hamilton, Karthik </w:t>
+        <w:t xml:space="preserve">, Joshua J. Hamilton, </w:t>
+      </w:r>
+      <w:proofErr w:type="spellStart"/>
+      <w:r>
+        <w:t>Karthik</w:t>
+      </w:r>
+      <w:proofErr w:type="spellEnd"/>
+      <w:r>
+        <w:t xml:space="preserve"> </w:t>
       </w:r>
       <w:proofErr w:type="spellStart"/>
       <w:r>
@@ -281,15 +291,7 @@
       </w:pPr>
       <w:r>
         <w:tab/>
-        <w:t xml:space="preserve">Because </w:t>
-      </w:r>
-      <w:proofErr w:type="gramStart"/>
-      <w:r>
-        <w:t>the majority of</w:t>
-      </w:r>
-      <w:proofErr w:type="gramEnd"/>
-      <w:r>
-        <w:t xml:space="preserve"> freshwater microbes cannot yet be cultured, sequencing data can be used instead to infer the function of specific taxonomic groups. </w:t>
+        <w:t xml:space="preserve">Because the majority of freshwater microbes cannot yet be cultured, sequencing data can be used instead to infer the function of specific taxonomic groups. </w:t>
       </w:r>
       <w:r>
         <w:t xml:space="preserve">Metagenomics has previously been used to shed light into the role of aquatic microbes. For example, this type of study has been used to investigate functional differences between salt and </w:t>
@@ -2171,7 +2173,15 @@
         <w:jc w:val="both"/>
       </w:pPr>
       <w:r>
-        <w:t>The potential for photoheterotrophy via</w:t>
+        <w:t xml:space="preserve">The potential for </w:t>
+      </w:r>
+      <w:proofErr w:type="spellStart"/>
+      <w:r>
+        <w:t>photoheterotrophy</w:t>
+      </w:r>
+      <w:proofErr w:type="spellEnd"/>
+      <w:r>
+        <w:t xml:space="preserve"> via</w:t>
       </w:r>
       <w:r>
         <w:t xml:space="preserve"> </w:t>
@@ -2214,8 +2224,13 @@
       <w:r>
         <w:t xml:space="preserve">. </w:t>
       </w:r>
-      <w:r>
-        <w:t xml:space="preserve">Proteobacteria, particularly </w:t>
+      <w:proofErr w:type="spellStart"/>
+      <w:r>
+        <w:t>Proteobacteria</w:t>
+      </w:r>
+      <w:proofErr w:type="spellEnd"/>
+      <w:r>
+        <w:t xml:space="preserve">, particularly </w:t>
       </w:r>
       <w:proofErr w:type="spellStart"/>
       <w:r>
@@ -2506,7 +2521,15 @@
         <w:t xml:space="preserve">. </w:t>
       </w:r>
       <w:r>
-        <w:t xml:space="preserve">Genes encoding the degradation of rhamnose and fucose, whose pathways converge to enter glycolysis and produce pyruvate, were frequently found within the same MAGs (including members of Planctomycetes and </w:t>
+        <w:t xml:space="preserve">Genes encoding the degradation of rhamnose and fucose, whose pathways converge to enter glycolysis and produce pyruvate, were frequently found within the same MAGs (including members of </w:t>
+      </w:r>
+      <w:proofErr w:type="spellStart"/>
+      <w:r>
+        <w:t>Planctomycetes</w:t>
+      </w:r>
+      <w:proofErr w:type="spellEnd"/>
+      <w:r>
+        <w:t xml:space="preserve"> and </w:t>
       </w:r>
       <w:proofErr w:type="spellStart"/>
       <w:r>
@@ -2514,7 +2537,15 @@
       </w:r>
       <w:proofErr w:type="spellEnd"/>
       <w:r>
-        <w:t xml:space="preserve"> in Lake Mendota, and members of Bacteroidetes, </w:t>
+        <w:t xml:space="preserve"> in Lake Mendota, and members of </w:t>
+      </w:r>
+      <w:proofErr w:type="spellStart"/>
+      <w:r>
+        <w:t>Bacteroidetes</w:t>
+      </w:r>
+      <w:proofErr w:type="spellEnd"/>
+      <w:r>
+        <w:t xml:space="preserve">, </w:t>
       </w:r>
       <w:proofErr w:type="spellStart"/>
       <w:r>
@@ -2560,7 +2591,23 @@
         <w:fldChar w:fldCharType="end"/>
       </w:r>
       <w:r>
-        <w:t xml:space="preserve">; this was confirmed in our MAGs, with Bacteroidetes, Planctomycetes, and </w:t>
+        <w:t xml:space="preserve">; this was confirmed in our MAGs, with </w:t>
+      </w:r>
+      <w:proofErr w:type="spellStart"/>
+      <w:r>
+        <w:t>Bacteroidetes</w:t>
+      </w:r>
+      <w:proofErr w:type="spellEnd"/>
+      <w:r>
+        <w:t xml:space="preserve">, </w:t>
+      </w:r>
+      <w:proofErr w:type="spellStart"/>
+      <w:r>
+        <w:t>Planctomycetes</w:t>
+      </w:r>
+      <w:proofErr w:type="spellEnd"/>
+      <w:r>
+        <w:t xml:space="preserve">, and </w:t>
       </w:r>
       <w:proofErr w:type="spellStart"/>
       <w:r>
@@ -2568,7 +2615,15 @@
       </w:r>
       <w:proofErr w:type="spellEnd"/>
       <w:r>
-        <w:t xml:space="preserve"> in Lake Mendota and Bacteroidetes and </w:t>
+        <w:t xml:space="preserve"> in Lake Mendota and </w:t>
+      </w:r>
+      <w:proofErr w:type="spellStart"/>
+      <w:r>
+        <w:t>Bacteroidetes</w:t>
+      </w:r>
+      <w:proofErr w:type="spellEnd"/>
+      <w:r>
+        <w:t xml:space="preserve"> and </w:t>
       </w:r>
       <w:proofErr w:type="spellStart"/>
       <w:r>
@@ -2608,7 +2663,15 @@
       </w:r>
       <w:proofErr w:type="spellEnd"/>
       <w:r>
-        <w:t xml:space="preserve">, Proteobacteria, and </w:t>
+        <w:t xml:space="preserve">, </w:t>
+      </w:r>
+      <w:proofErr w:type="spellStart"/>
+      <w:r>
+        <w:t>Proteobacteria</w:t>
+      </w:r>
+      <w:proofErr w:type="spellEnd"/>
+      <w:r>
+        <w:t xml:space="preserve">, and </w:t>
       </w:r>
       <w:proofErr w:type="spellStart"/>
       <w:r>
@@ -2997,7 +3060,13 @@
         <w:t xml:space="preserve">One way to analyze </w:t>
       </w:r>
       <w:r>
-        <w:t xml:space="preserve">the ability to degrade high-complexity carbon is through genes annotated as glucoside hydrolases, enzymes that break bonds attached to carbohydrates. </w:t>
+        <w:t xml:space="preserve">the ability to degrade high-complexity carbon is through genes annotated as </w:t>
+      </w:r>
+      <w:r>
+        <w:t>glycoside</w:t>
+      </w:r>
+      <w:r>
+        <w:t xml:space="preserve"> hydrolases, enzymes that break bonds attached to carbohydrates. </w:t>
       </w:r>
       <w:r>
         <w:rPr>
@@ -3020,7 +3089,21 @@
           <w:rFonts w:cs="Times New Roman"/>
           <w:szCs w:val="24"/>
         </w:rPr>
-        <w:t xml:space="preserve"> MAGs from our dataset found that the profiles of glucoside hydrolases differed between Lake Mendota and Trout Bog, potentially reflecting the differences in autochthonous and allochthonous carbon sources </w:t>
+        <w:t xml:space="preserve"> MAGs from our dataset found that the profiles of </w:t>
+      </w:r>
+      <w:r>
+        <w:rPr>
+          <w:rFonts w:cs="Times New Roman"/>
+          <w:szCs w:val="24"/>
+        </w:rPr>
+        <w:t>glycoside</w:t>
+      </w:r>
+      <w:r>
+        <w:rPr>
+          <w:rFonts w:cs="Times New Roman"/>
+          <w:szCs w:val="24"/>
+        </w:rPr>
+        <w:t xml:space="preserve"> hydrolases differed between Lake Mendota and Trout Bog, potentially reflecting the differences in autochthonous and allochthonous carbon sources </w:t>
       </w:r>
       <w:r>
         <w:rPr>
@@ -3070,7 +3153,21 @@
           <w:rFonts w:cs="Times New Roman"/>
           <w:szCs w:val="24"/>
         </w:rPr>
-        <w:t xml:space="preserve"> We expanded this analysis of glucoside hydrolases to the entire dataset to identify differences in complex carbon degradation between lakes.</w:t>
+        <w:t xml:space="preserve"> We expanded this analysis of </w:t>
+      </w:r>
+      <w:r>
+        <w:rPr>
+          <w:rFonts w:cs="Times New Roman"/>
+          <w:szCs w:val="24"/>
+        </w:rPr>
+        <w:t>glycoside</w:t>
+      </w:r>
+      <w:r>
+        <w:rPr>
+          <w:rFonts w:cs="Times New Roman"/>
+          <w:szCs w:val="24"/>
+        </w:rPr>
+        <w:t xml:space="preserve"> hydrolases to the entire dataset to identify differences in complex carbon degradation between lakes.</w:t>
       </w:r>
     </w:p>
     <w:p>
@@ -3079,7 +3176,19 @@
       </w:pPr>
       <w:r>
         <w:tab/>
-        <w:t>The coding density of glucoside hydrolases – the percentage of coding regions in a MAG annotated as a glucoside hydrolase – immediately revealed differences between Trout Bog and Lake Mendota, and even between the epilimnion and hypolimnion of Trout Bog</w:t>
+        <w:t xml:space="preserve">The coding density of </w:t>
+      </w:r>
+      <w:r>
+        <w:t>glycoside</w:t>
+      </w:r>
+      <w:r>
+        <w:t xml:space="preserve"> hydrolases – the percentage of coding regions in a MAG annotated as a </w:t>
+      </w:r>
+      <w:r>
+        <w:t>glycoside</w:t>
+      </w:r>
+      <w:r>
+        <w:t xml:space="preserve"> hydrolase – immediately revealed differences between Trout Bog and Lake Mendota, and even between the epilimnion and hypolimnion of Trout Bog</w:t>
       </w:r>
       <w:r>
         <w:t xml:space="preserve"> (Fig. 3)</w:t>
@@ -3117,7 +3226,19 @@
       </w:r>
       <w:proofErr w:type="spellEnd"/>
       <w:r>
-        <w:t xml:space="preserve"> in the Trout Bog hypolimnion. The last two of those orders also contained MAGs with glucoside hydrolases in Lake Mendota and the Trout Bog epilimnion, but the others did not. There were several orders with glucoside hydrolases unique to Lake Mendota, including </w:t>
+        <w:t xml:space="preserve"> in the Trout Bog hypolimnion. The last two of those orders also contained MAGs with </w:t>
+      </w:r>
+      <w:r>
+        <w:t>glycoside</w:t>
+      </w:r>
+      <w:r>
+        <w:t xml:space="preserve"> hydrolases in Lake Mendota and the Trout Bog epilimnion, but the others did not. There were several orders with </w:t>
+      </w:r>
+      <w:r>
+        <w:t>glycoside</w:t>
+      </w:r>
+      <w:r>
+        <w:t xml:space="preserve"> hydrolases unique to Lake Mendota, including </w:t>
       </w:r>
       <w:proofErr w:type="spellStart"/>
       <w:r>
@@ -3141,7 +3262,15 @@
       </w:r>
       <w:proofErr w:type="spellEnd"/>
       <w:r>
-        <w:t xml:space="preserve"> (Bacteroidetes), </w:t>
+        <w:t xml:space="preserve"> (</w:t>
+      </w:r>
+      <w:proofErr w:type="spellStart"/>
+      <w:r>
+        <w:t>Bacteroidetes</w:t>
+      </w:r>
+      <w:proofErr w:type="spellEnd"/>
+      <w:r>
+        <w:t xml:space="preserve">), </w:t>
       </w:r>
       <w:proofErr w:type="spellStart"/>
       <w:r>
@@ -3149,7 +3278,15 @@
       </w:r>
       <w:proofErr w:type="spellEnd"/>
       <w:r>
-        <w:t xml:space="preserve"> (Planctomycetes), and </w:t>
+        <w:t xml:space="preserve"> (</w:t>
+      </w:r>
+      <w:proofErr w:type="spellStart"/>
+      <w:r>
+        <w:t>Planctomycetes</w:t>
+      </w:r>
+      <w:proofErr w:type="spellEnd"/>
+      <w:r>
+        <w:t xml:space="preserve">), and </w:t>
       </w:r>
       <w:proofErr w:type="spellStart"/>
       <w:r>
@@ -3171,7 +3308,13 @@
         <w:t>for a variety of sugars</w:t>
       </w:r>
       <w:r>
-        <w:t>. The diversity of glucoside hydrolases, an indicator of the number of substrates an organism can degrade, correlated with density.</w:t>
+        <w:t xml:space="preserve">. The diversity of </w:t>
+      </w:r>
+      <w:r>
+        <w:t>glycoside</w:t>
+      </w:r>
+      <w:r>
+        <w:t xml:space="preserve"> hydrolases, an indicator of the number of substrates an organism can degrade, correlated with density.</w:t>
       </w:r>
     </w:p>
     <w:p>
@@ -3189,7 +3332,21 @@
           <w:rFonts w:cs="Times New Roman"/>
           <w:szCs w:val="24"/>
         </w:rPr>
-        <w:t xml:space="preserve">Several glucoside hydrolase families were abundant in Lake Mendota and in both layers of Trout Bog. </w:t>
+        <w:t xml:space="preserve">Several </w:t>
+      </w:r>
+      <w:r>
+        <w:rPr>
+          <w:rFonts w:cs="Times New Roman"/>
+          <w:szCs w:val="24"/>
+        </w:rPr>
+        <w:t>glycoside</w:t>
+      </w:r>
+      <w:r>
+        <w:rPr>
+          <w:rFonts w:cs="Times New Roman"/>
+          <w:szCs w:val="24"/>
+        </w:rPr>
+        <w:t xml:space="preserve"> hydrolase families were abundant in Lake Mendota and in both layers of Trout Bog. </w:t>
       </w:r>
       <w:r>
         <w:rPr>
@@ -3242,7 +3399,21 @@
           <w:rFonts w:cs="Times New Roman"/>
           <w:szCs w:val="24"/>
         </w:rPr>
-        <w:t>While the most abundant glucoside hydrolases were similar between lakes, the increased diversity of these enzymes in Trout Bog’s hypolimnion suggested differences between the</w:t>
+        <w:t xml:space="preserve">While the most abundant </w:t>
+      </w:r>
+      <w:r>
+        <w:rPr>
+          <w:rFonts w:cs="Times New Roman"/>
+          <w:szCs w:val="24"/>
+        </w:rPr>
+        <w:t>glycoside</w:t>
+      </w:r>
+      <w:r>
+        <w:rPr>
+          <w:rFonts w:cs="Times New Roman"/>
+          <w:szCs w:val="24"/>
+        </w:rPr>
+        <w:t xml:space="preserve"> hydrolases were similar between lakes, the increased diversity of these enzymes in Trout Bog’s hypolimnion suggested differences between the</w:t>
       </w:r>
       <w:r>
         <w:rPr>
@@ -3263,7 +3434,35 @@
           <w:rFonts w:cs="Times New Roman"/>
           <w:szCs w:val="24"/>
         </w:rPr>
-        <w:t xml:space="preserve">profiles of glucoside hydrolases. Lake Mendota contained unique glucoside </w:t>
+        <w:t xml:space="preserve">profiles of </w:t>
+      </w:r>
+      <w:r>
+        <w:rPr>
+          <w:rFonts w:cs="Times New Roman"/>
+          <w:szCs w:val="24"/>
+        </w:rPr>
+        <w:t>glycoside</w:t>
+      </w:r>
+      <w:r>
+        <w:rPr>
+          <w:rFonts w:cs="Times New Roman"/>
+          <w:szCs w:val="24"/>
+        </w:rPr>
+        <w:t xml:space="preserve"> hydrolases. Lake Mendota contained unique </w:t>
+      </w:r>
+      <w:r>
+        <w:rPr>
+          <w:rFonts w:cs="Times New Roman"/>
+          <w:szCs w:val="24"/>
+        </w:rPr>
+        <w:t>glycoside</w:t>
+      </w:r>
+      <w:r>
+        <w:rPr>
+          <w:rFonts w:cs="Times New Roman"/>
+          <w:szCs w:val="24"/>
+        </w:rPr>
+        <w:t xml:space="preserve"> </w:t>
       </w:r>
       <w:r>
         <w:rPr>
@@ -3271,7 +3470,21 @@
           <w:szCs w:val="24"/>
         </w:rPr>
         <w:lastRenderedPageBreak/>
-        <w:t xml:space="preserve">hydrolases belonging to the family GH13 (specifically subfamilies 2, 5, and 21), which contain enzymes related to cellulose degradation. The only unique glucoside hydrolase in the Trout Bog epilimnion was GH62, </w:t>
+        <w:t xml:space="preserve">hydrolases belonging to the family GH13 (specifically subfamilies 2, 5, and 21), which contain enzymes related to cellulose degradation. The only unique </w:t>
+      </w:r>
+      <w:r>
+        <w:rPr>
+          <w:rFonts w:cs="Times New Roman"/>
+          <w:szCs w:val="24"/>
+        </w:rPr>
+        <w:t>glycoside</w:t>
+      </w:r>
+      <w:r>
+        <w:rPr>
+          <w:rFonts w:cs="Times New Roman"/>
+          <w:szCs w:val="24"/>
+        </w:rPr>
+        <w:t xml:space="preserve"> hydrolase in the Trout Bog epilimnion was GH62, </w:t>
       </w:r>
       <w:r>
         <w:rPr>
@@ -3402,7 +3615,23 @@
           <w:rFonts w:cs="Times New Roman"/>
           <w:szCs w:val="24"/>
         </w:rPr>
-        <w:t xml:space="preserve">), and GH67 (alpha-glucuronidase). </w:t>
+        <w:t>), and GH67 (alpha-</w:t>
+      </w:r>
+      <w:proofErr w:type="spellStart"/>
+      <w:r>
+        <w:rPr>
+          <w:rFonts w:cs="Times New Roman"/>
+          <w:szCs w:val="24"/>
+        </w:rPr>
+        <w:t>glucuronidase</w:t>
+      </w:r>
+      <w:proofErr w:type="spellEnd"/>
+      <w:r>
+        <w:rPr>
+          <w:rFonts w:cs="Times New Roman"/>
+          <w:szCs w:val="24"/>
+        </w:rPr>
+        <w:t xml:space="preserve">). </w:t>
       </w:r>
     </w:p>
     <w:p>
@@ -3476,14 +3705,21 @@
           <w:szCs w:val="24"/>
         </w:rPr>
         <w:tab/>
-        <w:t>The increased density and diversity of gl</w:t>
-      </w:r>
-      <w:r>
-        <w:rPr>
-          <w:rFonts w:cs="Times New Roman"/>
-          <w:szCs w:val="24"/>
-        </w:rPr>
-        <w:t xml:space="preserve">ucoside hydrolases in the Trout Bog hypolimnion suggest that the bacterial community in this region relies more on complex carbon sources than simple carbon sources compared to Lake Mendota or even the epilimnion of Trout Bog. This may be because primary production results in increased availability of low complexity carbon compounds in </w:t>
+        <w:t xml:space="preserve">The increased density and diversity of </w:t>
+      </w:r>
+      <w:r>
+        <w:rPr>
+          <w:rFonts w:cs="Times New Roman"/>
+          <w:szCs w:val="24"/>
+        </w:rPr>
+        <w:t>glycoside</w:t>
+      </w:r>
+      <w:r>
+        <w:rPr>
+          <w:rFonts w:cs="Times New Roman"/>
+          <w:szCs w:val="24"/>
+        </w:rPr>
+        <w:t xml:space="preserve"> hydrolases in the Trout Bog hypolimnion suggest that the bacterial community in this region relies more on complex carbon sources than simple carbon sources compared to Lake Mendota or even the epilimnion of Trout Bog. This may be because primary production results in increased availability of low complexity carbon compounds in </w:t>
       </w:r>
       <w:proofErr w:type="spellStart"/>
       <w:r>
@@ -3499,7 +3735,35 @@
           <w:rFonts w:cs="Times New Roman"/>
           <w:szCs w:val="24"/>
         </w:rPr>
-        <w:t xml:space="preserve">. However, the taxonomic profile of MAGs containing glucoside hydrolases differed by lake and layer, even when the profiles of glucoside hydrolases themselves were more </w:t>
+        <w:t xml:space="preserve">. However, the taxonomic profile of MAGs containing </w:t>
+      </w:r>
+      <w:r>
+        <w:rPr>
+          <w:rFonts w:cs="Times New Roman"/>
+          <w:szCs w:val="24"/>
+        </w:rPr>
+        <w:t>glycoside</w:t>
+      </w:r>
+      <w:r>
+        <w:rPr>
+          <w:rFonts w:cs="Times New Roman"/>
+          <w:szCs w:val="24"/>
+        </w:rPr>
+        <w:t xml:space="preserve"> hydrolases differed by lake and layer, even when the profiles of </w:t>
+      </w:r>
+      <w:r>
+        <w:rPr>
+          <w:rFonts w:cs="Times New Roman"/>
+          <w:szCs w:val="24"/>
+        </w:rPr>
+        <w:t>glycoside</w:t>
+      </w:r>
+      <w:r>
+        <w:rPr>
+          <w:rFonts w:cs="Times New Roman"/>
+          <w:szCs w:val="24"/>
+        </w:rPr>
+        <w:t xml:space="preserve"> hydrolases themselves were more </w:t>
       </w:r>
       <w:r>
         <w:rPr>
@@ -3521,10 +3785,40 @@
         <w:rPr>
           <w:b/>
         </w:rPr>
-        <w:t xml:space="preserve">Figure 3. Glucoside hydrolase coding density. </w:t>
-      </w:r>
-      <w:r>
-        <w:t>Annotations of glucoside hydrolases were used as an indication of complex carbon degradation. While a few orders contained genes encoding glucoside hydrolases in all three sites, many orders were unique to each site. The orders with the highest coding density were all found in the Trout Bog Hypolimnion. Glucoside hydrolase diversity, an indicator of the range of substrates an organism can degrade, correlated with density.</w:t>
+        <w:t xml:space="preserve">Figure 3. </w:t>
+      </w:r>
+      <w:r>
+        <w:rPr>
+          <w:b/>
+        </w:rPr>
+        <w:t>Glycoside</w:t>
+      </w:r>
+      <w:r>
+        <w:rPr>
+          <w:b/>
+        </w:rPr>
+        <w:t xml:space="preserve"> hydrolase coding density. </w:t>
+      </w:r>
+      <w:r>
+        <w:t xml:space="preserve">Annotations of </w:t>
+      </w:r>
+      <w:r>
+        <w:t>glycoside</w:t>
+      </w:r>
+      <w:r>
+        <w:t xml:space="preserve"> hydrolases were used as an indication of complex carbon degradation. While a few orders contained genes encoding </w:t>
+      </w:r>
+      <w:r>
+        <w:t>glycoside</w:t>
+      </w:r>
+      <w:r>
+        <w:t xml:space="preserve"> hydrolases in all three sites, many orders were unique to each site. The orders with the highest coding density were all found in the Trout Bog Hypolimnion. </w:t>
+      </w:r>
+      <w:r>
+        <w:t>Glycoside</w:t>
+      </w:r>
+      <w:r>
+        <w:t xml:space="preserve"> hydrolase diversity, an indicator of the range of substrates an organism can degrade, correlated with density.</w:t>
       </w:r>
     </w:p>
     <w:p>
@@ -3896,7 +4190,23 @@
           <w:szCs w:val="24"/>
         </w:rPr>
         <w:lastRenderedPageBreak/>
-        <w:t xml:space="preserve">encoding nitrogen fixation are more phylogenetically diverse in Trout Bog, including several classes of Proteobacteria, </w:t>
+        <w:t xml:space="preserve">encoding nitrogen fixation are more phylogenetically diverse in Trout Bog, including several classes of </w:t>
+      </w:r>
+      <w:proofErr w:type="spellStart"/>
+      <w:r>
+        <w:rPr>
+          <w:rFonts w:cs="Times New Roman"/>
+          <w:szCs w:val="24"/>
+        </w:rPr>
+        <w:t>Proteobacteria</w:t>
+      </w:r>
+      <w:proofErr w:type="spellEnd"/>
+      <w:r>
+        <w:rPr>
+          <w:rFonts w:cs="Times New Roman"/>
+          <w:szCs w:val="24"/>
+        </w:rPr>
+        <w:t xml:space="preserve">, </w:t>
       </w:r>
       <w:proofErr w:type="spellStart"/>
       <w:r>
@@ -3928,7 +4238,23 @@
           <w:rFonts w:cs="Times New Roman"/>
           <w:szCs w:val="24"/>
         </w:rPr>
-        <w:t>, and Bacteroidetes.</w:t>
+        <w:t xml:space="preserve">, and </w:t>
+      </w:r>
+      <w:proofErr w:type="spellStart"/>
+      <w:r>
+        <w:rPr>
+          <w:rFonts w:cs="Times New Roman"/>
+          <w:szCs w:val="24"/>
+        </w:rPr>
+        <w:t>Bacteroidetes</w:t>
+      </w:r>
+      <w:proofErr w:type="spellEnd"/>
+      <w:r>
+        <w:rPr>
+          <w:rFonts w:cs="Times New Roman"/>
+          <w:szCs w:val="24"/>
+        </w:rPr>
+        <w:t>.</w:t>
       </w:r>
     </w:p>
     <w:p>
@@ -4490,15 +4816,7 @@
     </w:p>
     <w:p>
       <w:r>
-        <w:t xml:space="preserve">Tie that back to taxonomy and proposed functions. What does this tell us about the community functioning </w:t>
-      </w:r>
-      <w:proofErr w:type="gramStart"/>
-      <w:r>
-        <w:t>as a whole in</w:t>
-      </w:r>
-      <w:proofErr w:type="gramEnd"/>
-      <w:r>
-        <w:t xml:space="preserve"> each lake/layer?</w:t>
+        <w:t>Tie that back to taxonomy and proposed functions. What does this tell us about the community functioning as a whole in each lake/layer?</w:t>
       </w:r>
     </w:p>
     <w:p>
@@ -4550,8 +4868,6 @@
         <w:spacing w:line="360" w:lineRule="auto"/>
         <w:jc w:val="both"/>
       </w:pPr>
-      <w:bookmarkStart w:id="0" w:name="_GoBack"/>
-      <w:bookmarkEnd w:id="0"/>
     </w:p>
     <w:p>
       <w:pPr>
@@ -5842,7 +6158,7 @@
 </file>
 
 <file path=word/styles.xml><?xml version="1.0" encoding="utf-8"?>
-<w:styles xmlns:mc="http://schemas.openxmlformats.org/markup-compatibility/2006" xmlns:r="http://schemas.openxmlformats.org/officeDocument/2006/relationships" xmlns:w="http://schemas.openxmlformats.org/wordprocessingml/2006/main" xmlns:w14="http://schemas.microsoft.com/office/word/2010/wordml" xmlns:w15="http://schemas.microsoft.com/office/word/2012/wordml" xmlns:w16cid="http://schemas.microsoft.com/office/word/2016/wordml/cid" xmlns:w16se="http://schemas.microsoft.com/office/word/2015/wordml/symex" mc:Ignorable="w14 w15 w16se w16cid">
+<w:styles xmlns:mc="http://schemas.openxmlformats.org/markup-compatibility/2006" xmlns:r="http://schemas.openxmlformats.org/officeDocument/2006/relationships" xmlns:w="http://schemas.openxmlformats.org/wordprocessingml/2006/main" xmlns:w14="http://schemas.microsoft.com/office/word/2010/wordml" xmlns:w15="http://schemas.microsoft.com/office/word/2012/wordml" mc:Ignorable="w14 w15">
   <w:docDefaults>
     <w:rPrDefault>
       <w:rPr>
@@ -5858,7 +6174,7 @@
       </w:pPr>
     </w:pPrDefault>
   </w:docDefaults>
-  <w:latentStyles w:defLockedState="0" w:defUIPriority="99" w:defSemiHidden="0" w:defUnhideWhenUsed="0" w:defQFormat="0" w:count="375">
+  <w:latentStyles w:defLockedState="0" w:defUIPriority="99" w:defSemiHidden="0" w:defUnhideWhenUsed="0" w:defQFormat="0" w:count="371">
     <w:lsdException w:name="Normal" w:uiPriority="0" w:qFormat="1"/>
     <w:lsdException w:name="heading 1" w:uiPriority="9" w:qFormat="1"/>
     <w:lsdException w:name="heading 2" w:semiHidden="1" w:uiPriority="9" w:unhideWhenUsed="1" w:qFormat="1"/>
@@ -5964,6 +6280,7 @@
     <w:lsdException w:name="HTML Sample" w:semiHidden="1" w:unhideWhenUsed="1"/>
     <w:lsdException w:name="HTML Typewriter" w:semiHidden="1" w:unhideWhenUsed="1"/>
     <w:lsdException w:name="HTML Variable" w:semiHidden="1" w:unhideWhenUsed="1"/>
+    <w:lsdException w:name="Normal Table" w:semiHidden="1" w:unhideWhenUsed="1"/>
     <w:lsdException w:name="annotation subject" w:semiHidden="1" w:unhideWhenUsed="1"/>
     <w:lsdException w:name="No List" w:semiHidden="1" w:unhideWhenUsed="1"/>
     <w:lsdException w:name="Outline List 1" w:semiHidden="1" w:unhideWhenUsed="1"/>
@@ -6007,8 +6324,10 @@
     <w:lsdException w:name="Table Elegant" w:semiHidden="1" w:unhideWhenUsed="1"/>
     <w:lsdException w:name="Table Professional" w:semiHidden="1" w:unhideWhenUsed="1"/>
     <w:lsdException w:name="Table Subtle 1" w:semiHidden="1" w:unhideWhenUsed="1"/>
+    <w:lsdException w:name="Table Subtle 2" w:semiHidden="1" w:unhideWhenUsed="1"/>
     <w:lsdException w:name="Table Web 1" w:semiHidden="1" w:unhideWhenUsed="1"/>
     <w:lsdException w:name="Table Web 2" w:semiHidden="1" w:unhideWhenUsed="1"/>
+    <w:lsdException w:name="Table Web 3" w:semiHidden="1" w:unhideWhenUsed="1"/>
     <w:lsdException w:name="Balloon Text" w:semiHidden="1" w:unhideWhenUsed="1"/>
     <w:lsdException w:name="Table Grid" w:uiPriority="39"/>
     <w:lsdException w:name="Table Theme" w:semiHidden="1" w:unhideWhenUsed="1"/>
@@ -6227,10 +6546,6 @@
     <w:lsdException w:name="List Table 5 Dark Accent 6" w:uiPriority="50"/>
     <w:lsdException w:name="List Table 6 Colorful Accent 6" w:uiPriority="51"/>
     <w:lsdException w:name="List Table 7 Colorful Accent 6" w:uiPriority="52"/>
-    <w:lsdException w:name="Mention" w:semiHidden="1" w:unhideWhenUsed="1"/>
-    <w:lsdException w:name="Smart Hyperlink" w:semiHidden="1" w:unhideWhenUsed="1"/>
-    <w:lsdException w:name="Hashtag" w:semiHidden="1" w:unhideWhenUsed="1"/>
-    <w:lsdException w:name="Unresolved Mention" w:semiHidden="1" w:unhideWhenUsed="1"/>
   </w:latentStyles>
   <w:style w:type="paragraph" w:default="1" w:styleId="Normal">
     <w:name w:val="Normal"/>
@@ -6866,7 +7181,7 @@
 </file>
 
 <file path=customXml/itemProps1.xml><?xml version="1.0" encoding="utf-8"?>
-<ds:datastoreItem xmlns:ds="http://schemas.openxmlformats.org/officeDocument/2006/customXml" ds:itemID="{D63A4A2B-6471-4C72-AE30-E8A7F5D92A2A}">
+<ds:datastoreItem xmlns:ds="http://schemas.openxmlformats.org/officeDocument/2006/customXml" ds:itemID="{BFAF5B83-6B47-44C8-9962-F4732AAB9EA9}">
   <ds:schemaRefs>
     <ds:schemaRef ds:uri="http://schemas.openxmlformats.org/officeDocument/2006/bibliography"/>
   </ds:schemaRefs>

</xml_diff>

<commit_message>
Added abundance panels to Fig 3 GHs
</commit_message>
<xml_diff>
--- a/MAGstravaganza_draft4.docx
+++ b/MAGstravaganza_draft4.docx
@@ -11,8 +11,6 @@
           <w:noProof/>
         </w:rPr>
       </w:pPr>
-      <w:bookmarkStart w:id="0" w:name="_GoBack"/>
-      <w:bookmarkEnd w:id="0"/>
       <w:r>
         <w:rPr>
           <w:noProof/>
@@ -3644,18 +3642,26 @@
           <w:noProof/>
         </w:rPr>
         <w:drawing>
-          <wp:anchor distT="0" distB="0" distL="114300" distR="114300" simplePos="0" relativeHeight="251665408" behindDoc="0" locked="0" layoutInCell="1" allowOverlap="1" wp14:anchorId="6ECFC93D" wp14:editId="7B69C2B9">
+          <wp:anchor distT="0" distB="0" distL="114300" distR="114300" simplePos="0" relativeHeight="251669504" behindDoc="1" locked="0" layoutInCell="1" allowOverlap="1" wp14:anchorId="29E2E876" wp14:editId="4F072513">
             <wp:simplePos x="0" y="0"/>
             <wp:positionH relativeFrom="margin">
-              <wp:posOffset>-847725</wp:posOffset>
+              <wp:posOffset>-648335</wp:posOffset>
             </wp:positionH>
             <wp:positionV relativeFrom="paragraph">
-              <wp:posOffset>1784350</wp:posOffset>
+              <wp:posOffset>1943735</wp:posOffset>
             </wp:positionV>
-            <wp:extent cx="3829050" cy="4500245"/>
-            <wp:effectExtent l="0" t="0" r="0" b="0"/>
-            <wp:wrapSquare wrapText="bothSides"/>
-            <wp:docPr id="3" name="Picture 3" descr="A close up of a piece of paper&#10;&#10;Description generated with very high confidence"/>
+            <wp:extent cx="7009130" cy="3629025"/>
+            <wp:effectExtent l="0" t="0" r="1270" b="9525"/>
+            <wp:wrapTight wrapText="bothSides">
+              <wp:wrapPolygon edited="0">
+                <wp:start x="0" y="0"/>
+                <wp:lineTo x="0" y="21543"/>
+                <wp:lineTo x="21545" y="21543"/>
+                <wp:lineTo x="21545" y="0"/>
+                <wp:lineTo x="0" y="0"/>
+              </wp:wrapPolygon>
+            </wp:wrapTight>
+            <wp:docPr id="1" name="Picture 1"/>
             <wp:cNvGraphicFramePr>
               <a:graphicFrameLocks xmlns:a="http://schemas.openxmlformats.org/drawingml/2006/main" noChangeAspect="1"/>
             </wp:cNvGraphicFramePr>
@@ -3663,7 +3669,7 @@
               <a:graphicData uri="http://schemas.openxmlformats.org/drawingml/2006/picture">
                 <pic:pic xmlns:pic="http://schemas.openxmlformats.org/drawingml/2006/picture">
                   <pic:nvPicPr>
-                    <pic:cNvPr id="3" name="Fig3_inkscape.png"/>
+                    <pic:cNvPr id="1" name="Fig3_inkscape.png"/>
                     <pic:cNvPicPr/>
                   </pic:nvPicPr>
                   <pic:blipFill>
@@ -3681,7 +3687,7 @@
                   <pic:spPr>
                     <a:xfrm>
                       <a:off x="0" y="0"/>
-                      <a:ext cx="3829050" cy="4500245"/>
+                      <a:ext cx="7009130" cy="3629025"/>
                     </a:xfrm>
                     <a:prstGeom prst="rect">
                       <a:avLst/>
@@ -3690,10 +3696,10 @@
                 </pic:pic>
               </a:graphicData>
             </a:graphic>
-            <wp14:sizeRelH relativeFrom="page">
+            <wp14:sizeRelH relativeFrom="margin">
               <wp14:pctWidth>0</wp14:pctWidth>
             </wp14:sizeRelH>
-            <wp14:sizeRelV relativeFrom="page">
+            <wp14:sizeRelV relativeFrom="margin">
               <wp14:pctHeight>0</wp14:pctHeight>
             </wp14:sizeRelV>
           </wp:anchor>
@@ -3781,69 +3787,60 @@
         <w:spacing w:line="360" w:lineRule="auto"/>
         <w:jc w:val="both"/>
       </w:pPr>
-      <w:r>
-        <w:rPr>
-          <w:b/>
-        </w:rPr>
-        <w:t xml:space="preserve">Figure 3. </w:t>
-      </w:r>
-      <w:r>
-        <w:rPr>
-          <w:b/>
-        </w:rPr>
-        <w:t>Glycoside</w:t>
-      </w:r>
-      <w:r>
-        <w:rPr>
-          <w:b/>
-        </w:rPr>
-        <w:t xml:space="preserve"> hydrolase coding density. </w:t>
-      </w:r>
-      <w:r>
-        <w:t xml:space="preserve">Annotations of </w:t>
-      </w:r>
-      <w:r>
-        <w:t>glycoside</w:t>
-      </w:r>
-      <w:r>
-        <w:t xml:space="preserve"> hydrolases were used as an indication of complex carbon degradation. While a few orders contained genes encoding </w:t>
-      </w:r>
-      <w:r>
-        <w:t>glycoside</w:t>
-      </w:r>
-      <w:r>
-        <w:t xml:space="preserve"> hydrolases in all three sites, many orders were unique to each site. The orders with the highest coding density were all found in the Trout Bog Hypolimnion. </w:t>
-      </w:r>
-      <w:r>
-        <w:t>Glycoside</w:t>
-      </w:r>
-      <w:r>
-        <w:t xml:space="preserve"> hydrolase diversity, an indicator of the range of substrates an organism can degrade, correlated with density.</w:t>
-      </w:r>
     </w:p>
     <w:p>
       <w:pPr>
         <w:spacing w:line="360" w:lineRule="auto"/>
         <w:jc w:val="both"/>
       </w:pPr>
+      <w:r>
+        <w:rPr>
+          <w:b/>
+        </w:rPr>
+        <w:lastRenderedPageBreak/>
+        <w:t xml:space="preserve">Figure 3. </w:t>
+      </w:r>
+      <w:r>
+        <w:rPr>
+          <w:b/>
+        </w:rPr>
+        <w:t>Glycoside</w:t>
+      </w:r>
+      <w:r>
+        <w:rPr>
+          <w:b/>
+        </w:rPr>
+        <w:t xml:space="preserve"> hydrolase coding density. </w:t>
+      </w:r>
+      <w:r>
+        <w:t xml:space="preserve">Annotations of </w:t>
+      </w:r>
+      <w:r>
+        <w:t>glycoside</w:t>
+      </w:r>
+      <w:r>
+        <w:t xml:space="preserve"> hydrolases were used as an indication of complex carbon degradation. While a few orders contained genes encoding </w:t>
+      </w:r>
+      <w:r>
+        <w:t>glycoside</w:t>
+      </w:r>
+      <w:r>
+        <w:t xml:space="preserve"> hydrolases in all three sites, many orders were unique to each site. The orders with the highest coding density were all found in the Trout Bog Hypolimnion. </w:t>
+      </w:r>
+      <w:r>
+        <w:t>Glycoside</w:t>
+      </w:r>
+      <w:r>
+        <w:t xml:space="preserve"> hydrolase diversity, an indicator of the range of substrates an organism can degrade, correlated with density.</w:t>
+      </w:r>
     </w:p>
     <w:p>
       <w:pPr>
         <w:spacing w:line="360" w:lineRule="auto"/>
         <w:jc w:val="both"/>
       </w:pPr>
-    </w:p>
-    <w:p>
-      <w:pPr>
-        <w:spacing w:line="360" w:lineRule="auto"/>
-        <w:jc w:val="both"/>
-      </w:pPr>
-    </w:p>
-    <w:p>
-      <w:pPr>
-        <w:spacing w:line="360" w:lineRule="auto"/>
-        <w:jc w:val="both"/>
-      </w:pPr>
+      <w:bookmarkStart w:id="0" w:name="_GoBack"/>
+      <w:bookmarkEnd w:id="0"/>
     </w:p>
     <w:p>
       <w:pPr>
@@ -3851,7 +3848,6 @@
         <w:spacing w:line="360" w:lineRule="auto"/>
       </w:pPr>
       <w:r>
-        <w:lastRenderedPageBreak/>
         <w:t>Nitrogen Cycling</w:t>
       </w:r>
     </w:p>
@@ -4021,6 +4017,7 @@
           <w:rFonts w:cs="Times New Roman"/>
           <w:szCs w:val="24"/>
         </w:rPr>
+        <w:lastRenderedPageBreak/>
         <w:fldChar w:fldCharType="begin" w:fldLock="1"/>
       </w:r>
       <w:r>
@@ -4182,15 +4179,7 @@
           <w:rFonts w:cs="Times New Roman"/>
           <w:szCs w:val="24"/>
         </w:rPr>
-        <w:t xml:space="preserve"> MAGs containing genes </w:t>
-      </w:r>
-      <w:r>
-        <w:rPr>
-          <w:rFonts w:cs="Times New Roman"/>
-          <w:szCs w:val="24"/>
-        </w:rPr>
-        <w:lastRenderedPageBreak/>
-        <w:t xml:space="preserve">encoding nitrogen fixation are more phylogenetically diverse in Trout Bog, including several classes of </w:t>
+        <w:t xml:space="preserve"> MAGs containing genes encoding nitrogen fixation are more phylogenetically diverse in Trout Bog, including several classes of </w:t>
       </w:r>
       <w:proofErr w:type="spellStart"/>
       <w:r>
@@ -7181,7 +7170,7 @@
 </file>
 
 <file path=customXml/itemProps1.xml><?xml version="1.0" encoding="utf-8"?>
-<ds:datastoreItem xmlns:ds="http://schemas.openxmlformats.org/officeDocument/2006/customXml" ds:itemID="{BFAF5B83-6B47-44C8-9962-F4732AAB9EA9}">
+<ds:datastoreItem xmlns:ds="http://schemas.openxmlformats.org/officeDocument/2006/customXml" ds:itemID="{D85D0AF1-90EA-496B-A7DD-3F791B178995}">
   <ds:schemaRefs>
     <ds:schemaRef ds:uri="http://schemas.openxmlformats.org/officeDocument/2006/bibliography"/>
   </ds:schemaRefs>

</xml_diff>

<commit_message>
Edits to placeholder descriptions before sending to co-authors
</commit_message>
<xml_diff>
--- a/MAGstravaganza_draft4.docx
+++ b/MAGstravaganza_draft4.docx
@@ -1,6 +1,6 @@
 
 <file path=word/document.xml><?xml version="1.0" encoding="utf-8"?>
-<w:document xmlns:wpc="http://schemas.microsoft.com/office/word/2010/wordprocessingCanvas" xmlns:mc="http://schemas.openxmlformats.org/markup-compatibility/2006" xmlns:o="urn:schemas-microsoft-com:office:office" xmlns:r="http://schemas.openxmlformats.org/officeDocument/2006/relationships" xmlns:m="http://schemas.openxmlformats.org/officeDocument/2006/math" xmlns:v="urn:schemas-microsoft-com:vml" xmlns:wp14="http://schemas.microsoft.com/office/word/2010/wordprocessingDrawing" xmlns:wp="http://schemas.openxmlformats.org/drawingml/2006/wordprocessingDrawing" xmlns:w10="urn:schemas-microsoft-com:office:word" xmlns:w="http://schemas.openxmlformats.org/wordprocessingml/2006/main" xmlns:w14="http://schemas.microsoft.com/office/word/2010/wordml" xmlns:w15="http://schemas.microsoft.com/office/word/2012/wordml" xmlns:wpg="http://schemas.microsoft.com/office/word/2010/wordprocessingGroup" xmlns:wpi="http://schemas.microsoft.com/office/word/2010/wordprocessingInk" xmlns:wne="http://schemas.microsoft.com/office/word/2006/wordml" xmlns:wps="http://schemas.microsoft.com/office/word/2010/wordprocessingShape" mc:Ignorable="w14 w15 wp14">
+<w:document xmlns:wpc="http://schemas.microsoft.com/office/word/2010/wordprocessingCanvas" xmlns:cx="http://schemas.microsoft.com/office/drawing/2014/chartex" xmlns:cx1="http://schemas.microsoft.com/office/drawing/2015/9/8/chartex" xmlns:cx2="http://schemas.microsoft.com/office/drawing/2015/10/21/chartex" xmlns:cx3="http://schemas.microsoft.com/office/drawing/2016/5/9/chartex" xmlns:cx4="http://schemas.microsoft.com/office/drawing/2016/5/10/chartex" xmlns:cx5="http://schemas.microsoft.com/office/drawing/2016/5/11/chartex" xmlns:cx6="http://schemas.microsoft.com/office/drawing/2016/5/12/chartex" xmlns:cx7="http://schemas.microsoft.com/office/drawing/2016/5/13/chartex" xmlns:cx8="http://schemas.microsoft.com/office/drawing/2016/5/14/chartex" xmlns:mc="http://schemas.openxmlformats.org/markup-compatibility/2006" xmlns:aink="http://schemas.microsoft.com/office/drawing/2016/ink" xmlns:am3d="http://schemas.microsoft.com/office/drawing/2017/model3d" xmlns:o="urn:schemas-microsoft-com:office:office" xmlns:r="http://schemas.openxmlformats.org/officeDocument/2006/relationships" xmlns:m="http://schemas.openxmlformats.org/officeDocument/2006/math" xmlns:v="urn:schemas-microsoft-com:vml" xmlns:wp14="http://schemas.microsoft.com/office/word/2010/wordprocessingDrawing" xmlns:wp="http://schemas.openxmlformats.org/drawingml/2006/wordprocessingDrawing" xmlns:w10="urn:schemas-microsoft-com:office:word" xmlns:w="http://schemas.openxmlformats.org/wordprocessingml/2006/main" xmlns:w14="http://schemas.microsoft.com/office/word/2010/wordml" xmlns:w15="http://schemas.microsoft.com/office/word/2012/wordml" xmlns:w16cid="http://schemas.microsoft.com/office/word/2016/wordml/cid" xmlns:w16se="http://schemas.microsoft.com/office/word/2015/wordml/symex" xmlns:wpg="http://schemas.microsoft.com/office/word/2010/wordprocessingGroup" xmlns:wpi="http://schemas.microsoft.com/office/word/2010/wordprocessingInk" xmlns:wne="http://schemas.microsoft.com/office/word/2006/wordml" xmlns:wps="http://schemas.microsoft.com/office/word/2010/wordprocessingShape" mc:Ignorable="w14 w15 w16se w16cid wp14">
   <w:body>
     <w:p>
       <w:pPr>
@@ -40,15 +40,7 @@
       </w:r>
       <w:proofErr w:type="spellEnd"/>
       <w:r>
-        <w:t xml:space="preserve">, Joshua J. Hamilton, </w:t>
-      </w:r>
-      <w:proofErr w:type="spellStart"/>
-      <w:r>
-        <w:t>Karthik</w:t>
-      </w:r>
-      <w:proofErr w:type="spellEnd"/>
-      <w:r>
-        <w:t xml:space="preserve"> </w:t>
+        <w:t xml:space="preserve">, Joshua J. Hamilton, Karthik </w:t>
       </w:r>
       <w:proofErr w:type="spellStart"/>
       <w:r>
@@ -1929,7 +1921,13 @@
       </w:r>
       <w:proofErr w:type="spellEnd"/>
       <w:r>
-        <w:t xml:space="preserve"> of MAG phyla&gt;</w:t>
+        <w:t xml:space="preserve"> of </w:t>
+      </w:r>
+      <w:r>
+        <w:t>RPKM of MAGs from metagenome mapping</w:t>
+      </w:r>
+      <w:r>
+        <w:t>&gt;</w:t>
       </w:r>
     </w:p>
     <w:p>
@@ -1974,7 +1972,21 @@
           <w:rFonts w:cs="Times New Roman"/>
           <w:szCs w:val="24"/>
         </w:rPr>
-        <w:t xml:space="preserve">The taxonomic classifications of MAGs (A) reflect the community composition observed via 16S </w:t>
+        <w:t>The taxonomic classifications of MAGs</w:t>
+      </w:r>
+      <w:r>
+        <w:rPr>
+          <w:rFonts w:cs="Times New Roman"/>
+          <w:szCs w:val="24"/>
+        </w:rPr>
+        <w:t xml:space="preserve"> and their proportions of reads mapped from the metagenomic time series</w:t>
+      </w:r>
+      <w:r>
+        <w:rPr>
+          <w:rFonts w:cs="Times New Roman"/>
+          <w:szCs w:val="24"/>
+        </w:rPr>
+        <w:t xml:space="preserve"> (A) reflect the community composition observed via 16S </w:t>
       </w:r>
       <w:proofErr w:type="spellStart"/>
       <w:r>
@@ -1990,7 +2002,21 @@
           <w:rFonts w:cs="Times New Roman"/>
           <w:szCs w:val="24"/>
         </w:rPr>
-        <w:t xml:space="preserve"> ribosomal amplicon sequencing (B). </w:t>
+        <w:t xml:space="preserve"> ribosomal amplicon sequencing </w:t>
+      </w:r>
+      <w:r>
+        <w:rPr>
+          <w:rFonts w:cs="Times New Roman"/>
+          <w:szCs w:val="24"/>
+        </w:rPr>
+        <w:t xml:space="preserve">of the same samples </w:t>
+      </w:r>
+      <w:r>
+        <w:rPr>
+          <w:rFonts w:cs="Times New Roman"/>
+          <w:szCs w:val="24"/>
+        </w:rPr>
+        <w:t xml:space="preserve">(B). </w:t>
       </w:r>
     </w:p>
     <w:p>
@@ -2054,7 +2080,11 @@
       </w:r>
       <w:proofErr w:type="spellEnd"/>
       <w:r>
-        <w:t xml:space="preserve">, a species of </w:t>
+        <w:t xml:space="preserve">, a </w:t>
+      </w:r>
+      <w:r>
+        <w:lastRenderedPageBreak/>
+        <w:t xml:space="preserve">species of </w:t>
       </w:r>
       <w:proofErr w:type="spellStart"/>
       <w:r>
@@ -2097,7 +2127,6 @@
         <w:t xml:space="preserve">In addition to genes </w:t>
       </w:r>
       <w:r>
-        <w:lastRenderedPageBreak/>
         <w:t>suggesting the presence of</w:t>
       </w:r>
       <w:r>
@@ -2171,15 +2200,7 @@
         <w:jc w:val="both"/>
       </w:pPr>
       <w:r>
-        <w:t xml:space="preserve">The potential for </w:t>
-      </w:r>
-      <w:proofErr w:type="spellStart"/>
-      <w:r>
-        <w:t>photoheterotrophy</w:t>
-      </w:r>
-      <w:proofErr w:type="spellEnd"/>
-      <w:r>
-        <w:t xml:space="preserve"> via</w:t>
+        <w:t>The potential for photoheterotrophy via</w:t>
       </w:r>
       <w:r>
         <w:t xml:space="preserve"> </w:t>
@@ -2222,13 +2243,8 @@
       <w:r>
         <w:t xml:space="preserve">. </w:t>
       </w:r>
-      <w:proofErr w:type="spellStart"/>
-      <w:r>
-        <w:t>Proteobacteria</w:t>
-      </w:r>
-      <w:proofErr w:type="spellEnd"/>
-      <w:r>
-        <w:t xml:space="preserve">, particularly </w:t>
+      <w:r>
+        <w:t xml:space="preserve">Proteobacteria, particularly </w:t>
       </w:r>
       <w:proofErr w:type="spellStart"/>
       <w:r>
@@ -2390,7 +2406,11 @@
         <w:t xml:space="preserve"> cycle</w:t>
       </w:r>
       <w:r>
-        <w:t xml:space="preserve">, arguably the most central pathway in bacteria, was notably absent in MAGs classified as </w:t>
+        <w:t xml:space="preserve">, arguably the most central pathway in bacteria, was notably </w:t>
+      </w:r>
+      <w:r>
+        <w:lastRenderedPageBreak/>
+        <w:t xml:space="preserve">absent in MAGs classified as </w:t>
       </w:r>
       <w:proofErr w:type="spellStart"/>
       <w:r>
@@ -2398,11 +2418,7 @@
       </w:r>
       <w:proofErr w:type="spellEnd"/>
       <w:r>
-        <w:t xml:space="preserve"> in Lake Mendota and in unclassified MAGs in the </w:t>
-      </w:r>
-      <w:r>
-        <w:lastRenderedPageBreak/>
-        <w:t xml:space="preserve">hypolimnion of Trout Bog. </w:t>
+        <w:t xml:space="preserve"> in Lake Mendota and in unclassified MAGs in the hypolimnion of Trout Bog. </w:t>
       </w:r>
       <w:r>
         <w:t xml:space="preserve">This is consistent with previous research on </w:t>
@@ -2519,15 +2535,7 @@
         <w:t xml:space="preserve">. </w:t>
       </w:r>
       <w:r>
-        <w:t xml:space="preserve">Genes encoding the degradation of rhamnose and fucose, whose pathways converge to enter glycolysis and produce pyruvate, were frequently found within the same MAGs (including members of </w:t>
-      </w:r>
-      <w:proofErr w:type="spellStart"/>
-      <w:r>
-        <w:t>Planctomycetes</w:t>
-      </w:r>
-      <w:proofErr w:type="spellEnd"/>
-      <w:r>
-        <w:t xml:space="preserve"> and </w:t>
+        <w:t xml:space="preserve">Genes encoding the degradation of rhamnose and fucose, whose pathways converge to enter glycolysis and produce pyruvate, were frequently found within the same MAGs (including members of Planctomycetes and </w:t>
       </w:r>
       <w:proofErr w:type="spellStart"/>
       <w:r>
@@ -2535,15 +2543,7 @@
       </w:r>
       <w:proofErr w:type="spellEnd"/>
       <w:r>
-        <w:t xml:space="preserve"> in Lake Mendota, and members of </w:t>
-      </w:r>
-      <w:proofErr w:type="spellStart"/>
-      <w:r>
-        <w:t>Bacteroidetes</w:t>
-      </w:r>
-      <w:proofErr w:type="spellEnd"/>
-      <w:r>
-        <w:t xml:space="preserve">, </w:t>
+        <w:t xml:space="preserve"> in Lake Mendota, and members of Bacteroidetes, </w:t>
       </w:r>
       <w:proofErr w:type="spellStart"/>
       <w:r>
@@ -2589,23 +2589,7 @@
         <w:fldChar w:fldCharType="end"/>
       </w:r>
       <w:r>
-        <w:t xml:space="preserve">; this was confirmed in our MAGs, with </w:t>
-      </w:r>
-      <w:proofErr w:type="spellStart"/>
-      <w:r>
-        <w:t>Bacteroidetes</w:t>
-      </w:r>
-      <w:proofErr w:type="spellEnd"/>
-      <w:r>
-        <w:t xml:space="preserve">, </w:t>
-      </w:r>
-      <w:proofErr w:type="spellStart"/>
-      <w:r>
-        <w:t>Planctomycetes</w:t>
-      </w:r>
-      <w:proofErr w:type="spellEnd"/>
-      <w:r>
-        <w:t xml:space="preserve">, and </w:t>
+        <w:t xml:space="preserve">; this was confirmed in our MAGs, with Bacteroidetes, Planctomycetes, and </w:t>
       </w:r>
       <w:proofErr w:type="spellStart"/>
       <w:r>
@@ -2613,15 +2597,7 @@
       </w:r>
       <w:proofErr w:type="spellEnd"/>
       <w:r>
-        <w:t xml:space="preserve"> in Lake Mendota and </w:t>
-      </w:r>
-      <w:proofErr w:type="spellStart"/>
-      <w:r>
-        <w:t>Bacteroidetes</w:t>
-      </w:r>
-      <w:proofErr w:type="spellEnd"/>
-      <w:r>
-        <w:t xml:space="preserve"> and </w:t>
+        <w:t xml:space="preserve"> in Lake Mendota and Bacteroidetes and </w:t>
       </w:r>
       <w:proofErr w:type="spellStart"/>
       <w:r>
@@ -2661,15 +2637,7 @@
       </w:r>
       <w:proofErr w:type="spellEnd"/>
       <w:r>
-        <w:t xml:space="preserve">, </w:t>
-      </w:r>
-      <w:proofErr w:type="spellStart"/>
-      <w:r>
-        <w:t>Proteobacteria</w:t>
-      </w:r>
-      <w:proofErr w:type="spellEnd"/>
-      <w:r>
-        <w:t xml:space="preserve">, and </w:t>
+        <w:t xml:space="preserve">, Proteobacteria, and </w:t>
       </w:r>
       <w:proofErr w:type="spellStart"/>
       <w:r>
@@ -2812,6 +2780,7 @@
           <w:rFonts w:cs="Times New Roman"/>
           <w:szCs w:val="24"/>
         </w:rPr>
+        <w:lastRenderedPageBreak/>
         <w:t>Burkholderiales</w:t>
       </w:r>
       <w:proofErr w:type="spellEnd"/>
@@ -2859,15 +2828,7 @@
           <w:rFonts w:cs="Times New Roman"/>
           <w:szCs w:val="24"/>
         </w:rPr>
-        <w:t xml:space="preserve"> Given the rapid rate at which </w:t>
-      </w:r>
-      <w:r>
-        <w:rPr>
-          <w:rFonts w:cs="Times New Roman"/>
-          <w:szCs w:val="24"/>
-        </w:rPr>
-        <w:lastRenderedPageBreak/>
-        <w:t xml:space="preserve">the known diversity of methylotrophs is increasing, this finding is </w:t>
+        <w:t xml:space="preserve"> Given the rapid rate at which the known diversity of methylotrophs is increasing, this finding is </w:t>
       </w:r>
       <w:r>
         <w:rPr>
@@ -2888,13 +2849,13 @@
           <w:noProof/>
         </w:rPr>
         <w:drawing>
-          <wp:anchor distT="0" distB="0" distL="114300" distR="114300" simplePos="0" relativeHeight="251668480" behindDoc="1" locked="0" layoutInCell="1" allowOverlap="1" wp14:anchorId="010FB4B7" wp14:editId="078847CE">
+          <wp:anchor distT="0" distB="0" distL="114300" distR="114300" simplePos="0" relativeHeight="251668480" behindDoc="1" locked="0" layoutInCell="1" allowOverlap="1" wp14:anchorId="010FB4B7" wp14:editId="6142CBB7">
             <wp:simplePos x="0" y="0"/>
             <wp:positionH relativeFrom="column">
-              <wp:posOffset>-304800</wp:posOffset>
+              <wp:posOffset>-295275</wp:posOffset>
             </wp:positionH>
             <wp:positionV relativeFrom="paragraph">
-              <wp:posOffset>561975</wp:posOffset>
+              <wp:posOffset>800100</wp:posOffset>
             </wp:positionV>
             <wp:extent cx="6384925" cy="5705475"/>
             <wp:effectExtent l="0" t="0" r="0" b="9525"/>
@@ -3260,15 +3221,7 @@
       </w:r>
       <w:proofErr w:type="spellEnd"/>
       <w:r>
-        <w:t xml:space="preserve"> (</w:t>
-      </w:r>
-      <w:proofErr w:type="spellStart"/>
-      <w:r>
-        <w:t>Bacteroidetes</w:t>
-      </w:r>
-      <w:proofErr w:type="spellEnd"/>
-      <w:r>
-        <w:t xml:space="preserve">), </w:t>
+        <w:t xml:space="preserve"> (Bacteroidetes), </w:t>
       </w:r>
       <w:proofErr w:type="spellStart"/>
       <w:r>
@@ -3276,15 +3229,7 @@
       </w:r>
       <w:proofErr w:type="spellEnd"/>
       <w:r>
-        <w:t xml:space="preserve"> (</w:t>
-      </w:r>
-      <w:proofErr w:type="spellStart"/>
-      <w:r>
-        <w:t>Planctomycetes</w:t>
-      </w:r>
-      <w:proofErr w:type="spellEnd"/>
-      <w:r>
-        <w:t xml:space="preserve">), and </w:t>
+        <w:t xml:space="preserve"> (Planctomycetes), and </w:t>
       </w:r>
       <w:proofErr w:type="spellStart"/>
       <w:r>
@@ -3351,23 +3296,7 @@
           <w:rFonts w:cs="Times New Roman"/>
           <w:szCs w:val="24"/>
         </w:rPr>
-        <w:t xml:space="preserve">Starting with the most abundant, these included GH109 (degrades cell walls and </w:t>
-      </w:r>
-      <w:proofErr w:type="spellStart"/>
-      <w:r>
-        <w:rPr>
-          <w:rFonts w:cs="Times New Roman"/>
-          <w:szCs w:val="24"/>
-        </w:rPr>
-        <w:t>lipopolysaccharidies</w:t>
-      </w:r>
-      <w:proofErr w:type="spellEnd"/>
-      <w:r>
-        <w:rPr>
-          <w:rFonts w:cs="Times New Roman"/>
-          <w:szCs w:val="24"/>
-        </w:rPr>
-        <w:t>), GH74 (degrades glucose chains such as cellulose, starch, and glycogen), and GH23 (</w:t>
+        <w:t>Starting with the most abundant, these included GH109 (degrades cell walls and lipopolysaccharides), GH74 (degrades glucose chains such as cellulose, starch, and glycogen), and GH23 (</w:t>
       </w:r>
       <w:proofErr w:type="spellStart"/>
       <w:r>
@@ -3460,7 +3389,7 @@
           <w:rFonts w:cs="Times New Roman"/>
           <w:szCs w:val="24"/>
         </w:rPr>
-        <w:t xml:space="preserve"> </w:t>
+        <w:t xml:space="preserve"> hydrolases </w:t>
       </w:r>
       <w:r>
         <w:rPr>
@@ -3468,7 +3397,7 @@
           <w:szCs w:val="24"/>
         </w:rPr>
         <w:lastRenderedPageBreak/>
-        <w:t xml:space="preserve">hydrolases belonging to the family GH13 (specifically subfamilies 2, 5, and 21), which contain enzymes related to cellulose degradation. The only unique </w:t>
+        <w:t xml:space="preserve">belonging to the family GH13 (specifically subfamilies 2, 5, and 21), which contain enzymes related to cellulose degradation. The only unique </w:t>
       </w:r>
       <w:r>
         <w:rPr>
@@ -3613,23 +3542,7 @@
           <w:rFonts w:cs="Times New Roman"/>
           <w:szCs w:val="24"/>
         </w:rPr>
-        <w:t>), and GH67 (alpha-</w:t>
-      </w:r>
-      <w:proofErr w:type="spellStart"/>
-      <w:r>
-        <w:rPr>
-          <w:rFonts w:cs="Times New Roman"/>
-          <w:szCs w:val="24"/>
-        </w:rPr>
-        <w:t>glucuronidase</w:t>
-      </w:r>
-      <w:proofErr w:type="spellEnd"/>
-      <w:r>
-        <w:rPr>
-          <w:rFonts w:cs="Times New Roman"/>
-          <w:szCs w:val="24"/>
-        </w:rPr>
-        <w:t xml:space="preserve">). </w:t>
+        <w:t xml:space="preserve">), and GH67 (alpha-glucuronidase). </w:t>
       </w:r>
     </w:p>
     <w:p>
@@ -3836,14 +3749,6 @@
     </w:p>
     <w:p>
       <w:pPr>
-        <w:spacing w:line="360" w:lineRule="auto"/>
-        <w:jc w:val="both"/>
-      </w:pPr>
-      <w:bookmarkStart w:id="0" w:name="_GoBack"/>
-      <w:bookmarkEnd w:id="0"/>
-    </w:p>
-    <w:p>
-      <w:pPr>
         <w:pStyle w:val="Heading2"/>
         <w:spacing w:line="360" w:lineRule="auto"/>
       </w:pPr>
@@ -4017,7 +3922,6 @@
           <w:rFonts w:cs="Times New Roman"/>
           <w:szCs w:val="24"/>
         </w:rPr>
-        <w:lastRenderedPageBreak/>
         <w:fldChar w:fldCharType="begin" w:fldLock="1"/>
       </w:r>
       <w:r>
@@ -4115,6 +4019,7 @@
           <w:rFonts w:cs="Times New Roman"/>
           <w:szCs w:val="24"/>
         </w:rPr>
+        <w:lastRenderedPageBreak/>
         <w:t>We expected nitrogen fixation to be more prevalent in genomes from Trout Bog, but found instead that similar numbers of genomes contain genes encoding the potential pathway in Lake Mend</w:t>
       </w:r>
       <w:r>
@@ -4179,15 +4084,15 @@
           <w:rFonts w:cs="Times New Roman"/>
           <w:szCs w:val="24"/>
         </w:rPr>
-        <w:t xml:space="preserve"> MAGs containing genes encoding nitrogen fixation are more phylogenetically diverse in Trout Bog, including several classes of </w:t>
-      </w:r>
-      <w:proofErr w:type="spellStart"/>
-      <w:r>
-        <w:rPr>
-          <w:rFonts w:cs="Times New Roman"/>
-          <w:szCs w:val="24"/>
-        </w:rPr>
-        <w:t>Proteobacteria</w:t>
+        <w:t xml:space="preserve"> MAGs containing genes encoding nitrogen fixation are more phylogenetically diverse in Trout Bog, including several classes of Proteobacteria, </w:t>
+      </w:r>
+      <w:proofErr w:type="spellStart"/>
+      <w:r>
+        <w:rPr>
+          <w:rFonts w:cs="Times New Roman"/>
+          <w:szCs w:val="24"/>
+        </w:rPr>
+        <w:t>Verrucomicrobia</w:t>
       </w:r>
       <w:proofErr w:type="spellEnd"/>
       <w:r>
@@ -4203,22 +4108,6 @@
           <w:rFonts w:cs="Times New Roman"/>
           <w:szCs w:val="24"/>
         </w:rPr>
-        <w:t>Verrucomicrobia</w:t>
-      </w:r>
-      <w:proofErr w:type="spellEnd"/>
-      <w:r>
-        <w:rPr>
-          <w:rFonts w:cs="Times New Roman"/>
-          <w:szCs w:val="24"/>
-        </w:rPr>
-        <w:t xml:space="preserve">, </w:t>
-      </w:r>
-      <w:proofErr w:type="spellStart"/>
-      <w:r>
-        <w:rPr>
-          <w:rFonts w:cs="Times New Roman"/>
-          <w:szCs w:val="24"/>
-        </w:rPr>
         <w:t>Chlorobi</w:t>
       </w:r>
       <w:proofErr w:type="spellEnd"/>
@@ -4227,23 +4116,7 @@
           <w:rFonts w:cs="Times New Roman"/>
           <w:szCs w:val="24"/>
         </w:rPr>
-        <w:t xml:space="preserve">, and </w:t>
-      </w:r>
-      <w:proofErr w:type="spellStart"/>
-      <w:r>
-        <w:rPr>
-          <w:rFonts w:cs="Times New Roman"/>
-          <w:szCs w:val="24"/>
-        </w:rPr>
-        <w:t>Bacteroidetes</w:t>
-      </w:r>
-      <w:proofErr w:type="spellEnd"/>
-      <w:r>
-        <w:rPr>
-          <w:rFonts w:cs="Times New Roman"/>
-          <w:szCs w:val="24"/>
-        </w:rPr>
-        <w:t>.</w:t>
+        <w:t>, and Bacteroidetes.</w:t>
       </w:r>
     </w:p>
     <w:p>
@@ -4775,37 +4648,53 @@
         <w:spacing w:line="360" w:lineRule="auto"/>
       </w:pPr>
       <w:r>
-        <w:t>Add section on # read mapping back to each MAG across the time series</w:t>
-      </w:r>
-    </w:p>
-    <w:p>
-      <w:pPr>
-        <w:rPr>
-          <w:b/>
-        </w:rPr>
-      </w:pPr>
-      <w:r>
-        <w:rPr>
-          <w:b/>
-        </w:rPr>
-        <w:t xml:space="preserve">Fig. 5 Scatter plot with </w:t>
-      </w:r>
-      <w:r>
-        <w:rPr>
-          <w:b/>
-        </w:rPr>
-        <w:t>abundance</w:t>
-      </w:r>
-      <w:r>
-        <w:rPr>
-          <w:b/>
-        </w:rPr>
-        <w:t xml:space="preserve"> on one axis, variability on other, colors/shapes/labels by phylum, lake, or function.</w:t>
-      </w:r>
-    </w:p>
-    <w:p>
-      <w:r>
-        <w:t>Tie that back to taxonomy and proposed functions. What does this tell us about the community functioning as a whole in each lake/layer?</w:t>
+        <w:t>Figure 5. MAGs in the time series</w:t>
+      </w:r>
+    </w:p>
+    <w:p>
+      <w:r>
+        <w:t>I’ve mapped the metagenomic time series to the MAGs as a proxy for abundance in the time series.</w:t>
+      </w:r>
+    </w:p>
+    <w:p>
+      <w:r>
+        <w:t>Will likely include traces over time of MAGs of interest to link metabolism back to ecology</w:t>
+      </w:r>
+    </w:p>
+    <w:p>
+      <w:r>
+        <w:t>Will aggregate by season, but look out for weird years</w:t>
+      </w:r>
+    </w:p>
+    <w:p>
+      <w:r>
+        <w:t xml:space="preserve">Potential groups to highlight include phototrophs, methylotrophs, MAGs with high glycoside hydrolase density, and “freshwater favorites” such as </w:t>
+      </w:r>
+      <w:proofErr w:type="spellStart"/>
+      <w:r>
+        <w:t>acI</w:t>
+      </w:r>
+      <w:proofErr w:type="spellEnd"/>
+      <w:r>
+        <w:t xml:space="preserve">, </w:t>
+      </w:r>
+      <w:proofErr w:type="spellStart"/>
+      <w:r>
+        <w:t>Polynucleobacter</w:t>
+      </w:r>
+      <w:proofErr w:type="spellEnd"/>
+      <w:r>
+        <w:t xml:space="preserve">, and </w:t>
+      </w:r>
+      <w:proofErr w:type="spellStart"/>
+      <w:r>
+        <w:t>Limnohabitans</w:t>
+      </w:r>
+      <w:proofErr w:type="spellEnd"/>
+    </w:p>
+    <w:p>
+      <w:r>
+        <w:t>ALTERNATIVE: can calculate mean abundance and co-efficient of variation for each MAG and look for MAGs that are outside 2 standard deviations for the entire dataset or for their phylum.</w:t>
       </w:r>
     </w:p>
     <w:p>
@@ -4840,28 +4729,10 @@
     </w:p>
     <w:p>
       <w:pPr>
-        <w:spacing w:line="360" w:lineRule="auto"/>
-        <w:ind w:firstLine="720"/>
-        <w:jc w:val="both"/>
-      </w:pPr>
-    </w:p>
-    <w:p>
-      <w:pPr>
-        <w:spacing w:line="360" w:lineRule="auto"/>
-        <w:ind w:firstLine="720"/>
-        <w:jc w:val="both"/>
-      </w:pPr>
-    </w:p>
-    <w:p>
-      <w:pPr>
-        <w:spacing w:line="360" w:lineRule="auto"/>
-        <w:jc w:val="both"/>
-      </w:pPr>
-    </w:p>
-    <w:p>
-      <w:pPr>
         <w:pStyle w:val="Heading1"/>
       </w:pPr>
+      <w:bookmarkStart w:id="0" w:name="_GoBack"/>
+      <w:bookmarkEnd w:id="0"/>
       <w:r>
         <w:lastRenderedPageBreak/>
         <w:t>References</w:t>
@@ -6147,7 +6018,7 @@
 </file>
 
 <file path=word/styles.xml><?xml version="1.0" encoding="utf-8"?>
-<w:styles xmlns:mc="http://schemas.openxmlformats.org/markup-compatibility/2006" xmlns:r="http://schemas.openxmlformats.org/officeDocument/2006/relationships" xmlns:w="http://schemas.openxmlformats.org/wordprocessingml/2006/main" xmlns:w14="http://schemas.microsoft.com/office/word/2010/wordml" xmlns:w15="http://schemas.microsoft.com/office/word/2012/wordml" mc:Ignorable="w14 w15">
+<w:styles xmlns:mc="http://schemas.openxmlformats.org/markup-compatibility/2006" xmlns:r="http://schemas.openxmlformats.org/officeDocument/2006/relationships" xmlns:w="http://schemas.openxmlformats.org/wordprocessingml/2006/main" xmlns:w14="http://schemas.microsoft.com/office/word/2010/wordml" xmlns:w15="http://schemas.microsoft.com/office/word/2012/wordml" xmlns:w16cid="http://schemas.microsoft.com/office/word/2016/wordml/cid" xmlns:w16se="http://schemas.microsoft.com/office/word/2015/wordml/symex" mc:Ignorable="w14 w15 w16se w16cid">
   <w:docDefaults>
     <w:rPrDefault>
       <w:rPr>
@@ -6163,7 +6034,7 @@
       </w:pPr>
     </w:pPrDefault>
   </w:docDefaults>
-  <w:latentStyles w:defLockedState="0" w:defUIPriority="99" w:defSemiHidden="0" w:defUnhideWhenUsed="0" w:defQFormat="0" w:count="371">
+  <w:latentStyles w:defLockedState="0" w:defUIPriority="99" w:defSemiHidden="0" w:defUnhideWhenUsed="0" w:defQFormat="0" w:count="375">
     <w:lsdException w:name="Normal" w:uiPriority="0" w:qFormat="1"/>
     <w:lsdException w:name="heading 1" w:uiPriority="9" w:qFormat="1"/>
     <w:lsdException w:name="heading 2" w:semiHidden="1" w:uiPriority="9" w:unhideWhenUsed="1" w:qFormat="1"/>
@@ -6269,7 +6140,6 @@
     <w:lsdException w:name="HTML Sample" w:semiHidden="1" w:unhideWhenUsed="1"/>
     <w:lsdException w:name="HTML Typewriter" w:semiHidden="1" w:unhideWhenUsed="1"/>
     <w:lsdException w:name="HTML Variable" w:semiHidden="1" w:unhideWhenUsed="1"/>
-    <w:lsdException w:name="Normal Table" w:semiHidden="1" w:unhideWhenUsed="1"/>
     <w:lsdException w:name="annotation subject" w:semiHidden="1" w:unhideWhenUsed="1"/>
     <w:lsdException w:name="No List" w:semiHidden="1" w:unhideWhenUsed="1"/>
     <w:lsdException w:name="Outline List 1" w:semiHidden="1" w:unhideWhenUsed="1"/>
@@ -6313,10 +6183,8 @@
     <w:lsdException w:name="Table Elegant" w:semiHidden="1" w:unhideWhenUsed="1"/>
     <w:lsdException w:name="Table Professional" w:semiHidden="1" w:unhideWhenUsed="1"/>
     <w:lsdException w:name="Table Subtle 1" w:semiHidden="1" w:unhideWhenUsed="1"/>
-    <w:lsdException w:name="Table Subtle 2" w:semiHidden="1" w:unhideWhenUsed="1"/>
     <w:lsdException w:name="Table Web 1" w:semiHidden="1" w:unhideWhenUsed="1"/>
     <w:lsdException w:name="Table Web 2" w:semiHidden="1" w:unhideWhenUsed="1"/>
-    <w:lsdException w:name="Table Web 3" w:semiHidden="1" w:unhideWhenUsed="1"/>
     <w:lsdException w:name="Balloon Text" w:semiHidden="1" w:unhideWhenUsed="1"/>
     <w:lsdException w:name="Table Grid" w:uiPriority="39"/>
     <w:lsdException w:name="Table Theme" w:semiHidden="1" w:unhideWhenUsed="1"/>
@@ -6535,6 +6403,10 @@
     <w:lsdException w:name="List Table 5 Dark Accent 6" w:uiPriority="50"/>
     <w:lsdException w:name="List Table 6 Colorful Accent 6" w:uiPriority="51"/>
     <w:lsdException w:name="List Table 7 Colorful Accent 6" w:uiPriority="52"/>
+    <w:lsdException w:name="Mention" w:semiHidden="1" w:unhideWhenUsed="1"/>
+    <w:lsdException w:name="Smart Hyperlink" w:semiHidden="1" w:unhideWhenUsed="1"/>
+    <w:lsdException w:name="Hashtag" w:semiHidden="1" w:unhideWhenUsed="1"/>
+    <w:lsdException w:name="Unresolved Mention" w:semiHidden="1" w:unhideWhenUsed="1"/>
   </w:latentStyles>
   <w:style w:type="paragraph" w:default="1" w:styleId="Normal">
     <w:name w:val="Normal"/>
@@ -7170,7 +7042,7 @@
 </file>
 
 <file path=customXml/itemProps1.xml><?xml version="1.0" encoding="utf-8"?>
-<ds:datastoreItem xmlns:ds="http://schemas.openxmlformats.org/officeDocument/2006/customXml" ds:itemID="{D85D0AF1-90EA-496B-A7DD-3F791B178995}">
+<ds:datastoreItem xmlns:ds="http://schemas.openxmlformats.org/officeDocument/2006/customXml" ds:itemID="{9F1C90C3-6B6B-4799-8373-592F57F30FB7}">
   <ds:schemaRefs>
     <ds:schemaRef ds:uri="http://schemas.openxmlformats.org/officeDocument/2006/bibliography"/>
   </ds:schemaRefs>

</xml_diff>